<commit_message>
updated proposal as of 4:30 PM eastern
</commit_message>
<xml_diff>
--- a/TAP final project proposal.docx
+++ b/TAP final project proposal.docx
@@ -7918,6 +7918,24 @@
       <w:pPr>
         <w:rPr>
           <w:rFonts w:ascii="Century Gothic" w:hAnsi="Century Gothic" w:cs="Times New Roman"/>
+          <w:sz w:val="20"/>
+          <w:szCs w:val="20"/>
+        </w:rPr>
+      </w:pPr>
+      <w:r>
+        <w:rPr>
+          <w:rFonts w:ascii="Century Gothic" w:hAnsi="Century Gothic" w:cs="Times New Roman"/>
+          <w:sz w:val="20"/>
+          <w:szCs w:val="20"/>
+        </w:rPr>
+        <w:tab/>
+        <w:t>- Ability for a user to delete ratings he/she gives to other users.</w:t>
+      </w:r>
+    </w:p>
+    <w:p>
+      <w:pPr>
+        <w:rPr>
+          <w:rFonts w:ascii="Century Gothic" w:hAnsi="Century Gothic" w:cs="Times New Roman"/>
         </w:rPr>
       </w:pPr>
     </w:p>
@@ -8857,15 +8875,6 @@
           <w:szCs w:val="22"/>
         </w:rPr>
       </w:pPr>
-    </w:p>
-    <w:p>
-      <w:pPr>
-        <w:rPr>
-          <w:rFonts w:ascii="Century Gothic" w:hAnsi="Century Gothic" w:cs="Times New Roman"/>
-          <w:sz w:val="22"/>
-          <w:szCs w:val="22"/>
-        </w:rPr>
-      </w:pPr>
       <w:r>
         <w:rPr>
           <w:rFonts w:ascii="Century Gothic" w:hAnsi="Century Gothic" w:cs="Times New Roman"/>
@@ -9810,6 +9819,8 @@
           <w:szCs w:val="20"/>
         </w:rPr>
       </w:pPr>
+      <w:bookmarkStart w:id="0" w:name="_GoBack"/>
+      <w:bookmarkEnd w:id="0"/>
       <w:r>
         <w:rPr>
           <w:rFonts w:ascii="Century Gothic" w:hAnsi="Century Gothic" w:cs="Times New Roman"/>
@@ -10028,17 +10039,7 @@
           <w:sz w:val="20"/>
           <w:szCs w:val="20"/>
         </w:rPr>
-        <w:t xml:space="preserve"> (imported from User </w:t>
-      </w:r>
-      <w:bookmarkStart w:id="0" w:name="_GoBack"/>
-      <w:bookmarkEnd w:id="0"/>
-      <w:r>
-        <w:rPr>
-          <w:rFonts w:ascii="Century Gothic" w:hAnsi="Century Gothic" w:cs="Times New Roman"/>
-          <w:sz w:val="20"/>
-          <w:szCs w:val="20"/>
-        </w:rPr>
-        <w:t>being tracked)</w:t>
+        <w:t xml:space="preserve"> (imported from User being tracked)</w:t>
       </w:r>
     </w:p>
     <w:p>
@@ -10448,6 +10449,570 @@
           <w:szCs w:val="20"/>
         </w:rPr>
       </w:pPr>
+      <w:r>
+        <w:rPr>
+          <w:rFonts w:ascii="Century Gothic" w:hAnsi="Century Gothic" w:cs="Times New Roman"/>
+          <w:sz w:val="20"/>
+          <w:szCs w:val="20"/>
+        </w:rPr>
+        <w:br w:type="page"/>
+      </w:r>
+    </w:p>
+    <w:p>
+      <w:pPr>
+        <w:jc w:val="center"/>
+        <w:rPr>
+          <w:rFonts w:ascii="Century Gothic" w:hAnsi="Century Gothic" w:cs="Times New Roman"/>
+        </w:rPr>
+      </w:pPr>
+    </w:p>
+    <w:p>
+      <w:pPr>
+        <w:jc w:val="center"/>
+        <w:rPr>
+          <w:rFonts w:ascii="Century Gothic" w:hAnsi="Century Gothic" w:cs="Times New Roman"/>
+        </w:rPr>
+      </w:pPr>
+      <w:r>
+        <w:rPr>
+          <w:rFonts w:ascii="Century Gothic" w:hAnsi="Century Gothic" w:cs="Times New Roman"/>
+        </w:rPr>
+        <w:t>User View Mock-Ups</w:t>
+      </w:r>
+    </w:p>
+    <w:p>
+      <w:pPr>
+        <w:jc w:val="center"/>
+        <w:rPr>
+          <w:rFonts w:ascii="Century Gothic" w:hAnsi="Century Gothic" w:cs="Times New Roman"/>
+        </w:rPr>
+      </w:pPr>
+    </w:p>
+    <w:p>
+      <w:pPr>
+        <w:jc w:val="center"/>
+        <w:rPr>
+          <w:rFonts w:ascii="Century Gothic" w:hAnsi="Century Gothic" w:cs="Times New Roman"/>
+          <w:sz w:val="20"/>
+          <w:szCs w:val="20"/>
+        </w:rPr>
+      </w:pPr>
+      <w:r>
+        <w:rPr>
+          <w:rFonts w:ascii="Century Gothic" w:hAnsi="Century Gothic" w:cs="Times New Roman"/>
+          <w:noProof/>
+          <w:sz w:val="20"/>
+          <w:szCs w:val="20"/>
+        </w:rPr>
+        <w:drawing>
+          <wp:inline distT="0" distB="0" distL="0" distR="0" wp14:anchorId="199F7A99" wp14:editId="30632CEB">
+            <wp:extent cx="6003247" cy="8223656"/>
+            <wp:effectExtent l="57150" t="57150" r="112395" b="120650"/>
+            <wp:docPr id="7" name="Picture 7" descr="A screenshot of a cell phone&#10;&#10;Description automatically generated"/>
+            <wp:cNvGraphicFramePr>
+              <a:graphicFrameLocks xmlns:a="http://schemas.openxmlformats.org/drawingml/2006/main" noChangeAspect="1"/>
+            </wp:cNvGraphicFramePr>
+            <a:graphic xmlns:a="http://schemas.openxmlformats.org/drawingml/2006/main">
+              <a:graphicData uri="http://schemas.openxmlformats.org/drawingml/2006/picture">
+                <pic:pic xmlns:pic="http://schemas.openxmlformats.org/drawingml/2006/picture">
+                  <pic:nvPicPr>
+                    <pic:cNvPr id="7" name="TAP final project user view - users own page and home.png"/>
+                    <pic:cNvPicPr/>
+                  </pic:nvPicPr>
+                  <pic:blipFill>
+                    <a:blip r:embed="rId9">
+                      <a:extLst>
+                        <a:ext uri="{28A0092B-C50C-407E-A947-70E740481C1C}">
+                          <a14:useLocalDpi xmlns:a14="http://schemas.microsoft.com/office/drawing/2010/main" val="0"/>
+                        </a:ext>
+                      </a:extLst>
+                    </a:blip>
+                    <a:stretch>
+                      <a:fillRect/>
+                    </a:stretch>
+                  </pic:blipFill>
+                  <pic:spPr>
+                    <a:xfrm>
+                      <a:off x="0" y="0"/>
+                      <a:ext cx="6012287" cy="8236039"/>
+                    </a:xfrm>
+                    <a:prstGeom prst="rect">
+                      <a:avLst/>
+                    </a:prstGeom>
+                    <a:ln w="12700" cap="sq">
+                      <a:solidFill>
+                        <a:srgbClr val="000000"/>
+                      </a:solidFill>
+                      <a:prstDash val="solid"/>
+                      <a:miter lim="800000"/>
+                    </a:ln>
+                    <a:effectLst>
+                      <a:outerShdw blurRad="50800" dist="38100" dir="2700000" algn="tl" rotWithShape="0">
+                        <a:srgbClr val="000000">
+                          <a:alpha val="43000"/>
+                        </a:srgbClr>
+                      </a:outerShdw>
+                    </a:effectLst>
+                  </pic:spPr>
+                </pic:pic>
+              </a:graphicData>
+            </a:graphic>
+          </wp:inline>
+        </w:drawing>
+      </w:r>
+    </w:p>
+    <w:p>
+      <w:pPr>
+        <w:rPr>
+          <w:rFonts w:ascii="Century Gothic" w:hAnsi="Century Gothic" w:cs="Times New Roman"/>
+          <w:sz w:val="20"/>
+          <w:szCs w:val="20"/>
+        </w:rPr>
+      </w:pPr>
+    </w:p>
+    <w:p>
+      <w:pPr>
+        <w:rPr>
+          <w:rFonts w:ascii="Century Gothic" w:hAnsi="Century Gothic" w:cs="Times New Roman"/>
+          <w:sz w:val="20"/>
+          <w:szCs w:val="20"/>
+        </w:rPr>
+      </w:pPr>
+    </w:p>
+    <w:p>
+      <w:pPr>
+        <w:rPr>
+          <w:rFonts w:ascii="Century Gothic" w:hAnsi="Century Gothic" w:cs="Times New Roman"/>
+          <w:sz w:val="20"/>
+          <w:szCs w:val="20"/>
+        </w:rPr>
+      </w:pPr>
+    </w:p>
+    <w:p>
+      <w:pPr>
+        <w:rPr>
+          <w:rFonts w:ascii="Century Gothic" w:hAnsi="Century Gothic" w:cs="Times New Roman"/>
+          <w:sz w:val="20"/>
+          <w:szCs w:val="20"/>
+        </w:rPr>
+      </w:pPr>
+    </w:p>
+    <w:p>
+      <w:pPr>
+        <w:jc w:val="center"/>
+        <w:rPr>
+          <w:rFonts w:ascii="Century Gothic" w:hAnsi="Century Gothic" w:cs="Times New Roman"/>
+          <w:sz w:val="20"/>
+          <w:szCs w:val="20"/>
+        </w:rPr>
+      </w:pPr>
+      <w:r>
+        <w:rPr>
+          <w:rFonts w:ascii="Century Gothic" w:hAnsi="Century Gothic" w:cs="Times New Roman"/>
+          <w:noProof/>
+          <w:sz w:val="20"/>
+          <w:szCs w:val="20"/>
+        </w:rPr>
+        <w:drawing>
+          <wp:inline distT="0" distB="0" distL="0" distR="0" wp14:anchorId="7F423FF1" wp14:editId="1150834E">
+            <wp:extent cx="5741917" cy="7865669"/>
+            <wp:effectExtent l="57150" t="57150" r="106680" b="116840"/>
+            <wp:docPr id="9" name="Picture 9" descr="A close up of a map&#10;&#10;Description automatically generated"/>
+            <wp:cNvGraphicFramePr>
+              <a:graphicFrameLocks xmlns:a="http://schemas.openxmlformats.org/drawingml/2006/main" noChangeAspect="1"/>
+            </wp:cNvGraphicFramePr>
+            <a:graphic xmlns:a="http://schemas.openxmlformats.org/drawingml/2006/main">
+              <a:graphicData uri="http://schemas.openxmlformats.org/drawingml/2006/picture">
+                <pic:pic xmlns:pic="http://schemas.openxmlformats.org/drawingml/2006/picture">
+                  <pic:nvPicPr>
+                    <pic:cNvPr id="9" name="TAP final project user view - other users pages.png"/>
+                    <pic:cNvPicPr/>
+                  </pic:nvPicPr>
+                  <pic:blipFill>
+                    <a:blip r:embed="rId10">
+                      <a:extLst>
+                        <a:ext uri="{28A0092B-C50C-407E-A947-70E740481C1C}">
+                          <a14:useLocalDpi xmlns:a14="http://schemas.microsoft.com/office/drawing/2010/main" val="0"/>
+                        </a:ext>
+                      </a:extLst>
+                    </a:blip>
+                    <a:stretch>
+                      <a:fillRect/>
+                    </a:stretch>
+                  </pic:blipFill>
+                  <pic:spPr>
+                    <a:xfrm>
+                      <a:off x="0" y="0"/>
+                      <a:ext cx="5741917" cy="7865669"/>
+                    </a:xfrm>
+                    <a:prstGeom prst="rect">
+                      <a:avLst/>
+                    </a:prstGeom>
+                    <a:ln w="12700" cap="sq">
+                      <a:solidFill>
+                        <a:srgbClr val="000000"/>
+                      </a:solidFill>
+                      <a:prstDash val="solid"/>
+                      <a:miter lim="800000"/>
+                    </a:ln>
+                    <a:effectLst>
+                      <a:outerShdw blurRad="50800" dist="38100" dir="2700000" algn="tl" rotWithShape="0">
+                        <a:srgbClr val="000000">
+                          <a:alpha val="43000"/>
+                        </a:srgbClr>
+                      </a:outerShdw>
+                    </a:effectLst>
+                  </pic:spPr>
+                </pic:pic>
+              </a:graphicData>
+            </a:graphic>
+          </wp:inline>
+        </w:drawing>
+      </w:r>
+    </w:p>
+    <w:p>
+      <w:pPr>
+        <w:ind w:left="900" w:right="810" w:hanging="900"/>
+        <w:rPr>
+          <w:rFonts w:ascii="Century Gothic" w:hAnsi="Century Gothic" w:cs="Times New Roman"/>
+          <w:sz w:val="20"/>
+          <w:szCs w:val="20"/>
+        </w:rPr>
+      </w:pPr>
+      <w:r>
+        <w:rPr>
+          <w:rFonts w:ascii="Century Gothic" w:hAnsi="Century Gothic" w:cs="Times New Roman"/>
+          <w:sz w:val="20"/>
+          <w:szCs w:val="20"/>
+        </w:rPr>
+        <w:tab/>
+        <w:t>Note: if a rating has already been given to this user, the logged-in user will see the number of stars he/she has given to this user beneath the Follow/</w:t>
+      </w:r>
+      <w:proofErr w:type="spellStart"/>
+      <w:r>
+        <w:rPr>
+          <w:rFonts w:ascii="Century Gothic" w:hAnsi="Century Gothic" w:cs="Times New Roman"/>
+          <w:sz w:val="20"/>
+          <w:szCs w:val="20"/>
+        </w:rPr>
+        <w:t>UnFollol</w:t>
+      </w:r>
+      <w:proofErr w:type="spellEnd"/>
+      <w:r>
+        <w:rPr>
+          <w:rFonts w:ascii="Century Gothic" w:hAnsi="Century Gothic" w:cs="Times New Roman"/>
+          <w:sz w:val="20"/>
+          <w:szCs w:val="20"/>
+        </w:rPr>
+        <w:t xml:space="preserve">; as well as a similar form to the shown “Give Your Own Rating” to enable edit of a rating; </w:t>
+      </w:r>
+    </w:p>
+    <w:p>
+      <w:pPr>
+        <w:rPr>
+          <w:rFonts w:ascii="Century Gothic" w:hAnsi="Century Gothic" w:cs="Times New Roman"/>
+          <w:sz w:val="20"/>
+          <w:szCs w:val="20"/>
+        </w:rPr>
+      </w:pPr>
+    </w:p>
+    <w:p>
+      <w:pPr>
+        <w:rPr>
+          <w:rFonts w:ascii="Century Gothic" w:hAnsi="Century Gothic" w:cs="Times New Roman"/>
+          <w:sz w:val="20"/>
+          <w:szCs w:val="20"/>
+        </w:rPr>
+      </w:pPr>
+    </w:p>
+    <w:p>
+      <w:pPr>
+        <w:rPr>
+          <w:rFonts w:ascii="Century Gothic" w:hAnsi="Century Gothic" w:cs="Times New Roman"/>
+          <w:sz w:val="20"/>
+          <w:szCs w:val="20"/>
+        </w:rPr>
+      </w:pPr>
+    </w:p>
+    <w:p>
+      <w:pPr>
+        <w:rPr>
+          <w:rFonts w:ascii="Century Gothic" w:hAnsi="Century Gothic" w:cs="Times New Roman"/>
+          <w:sz w:val="20"/>
+          <w:szCs w:val="20"/>
+        </w:rPr>
+      </w:pPr>
+    </w:p>
+    <w:p>
+      <w:pPr>
+        <w:rPr>
+          <w:rFonts w:ascii="Century Gothic" w:hAnsi="Century Gothic" w:cs="Times New Roman"/>
+          <w:sz w:val="20"/>
+          <w:szCs w:val="20"/>
+        </w:rPr>
+      </w:pPr>
+    </w:p>
+    <w:p>
+      <w:pPr>
+        <w:rPr>
+          <w:rFonts w:ascii="Century Gothic" w:hAnsi="Century Gothic" w:cs="Times New Roman"/>
+          <w:sz w:val="20"/>
+          <w:szCs w:val="20"/>
+        </w:rPr>
+      </w:pPr>
+    </w:p>
+    <w:p>
+      <w:pPr>
+        <w:rPr>
+          <w:rFonts w:ascii="Century Gothic" w:hAnsi="Century Gothic" w:cs="Times New Roman"/>
+          <w:sz w:val="20"/>
+          <w:szCs w:val="20"/>
+        </w:rPr>
+      </w:pPr>
+    </w:p>
+    <w:p>
+      <w:pPr>
+        <w:jc w:val="center"/>
+        <w:rPr>
+          <w:rFonts w:ascii="Century Gothic" w:hAnsi="Century Gothic" w:cs="Times New Roman"/>
+          <w:sz w:val="20"/>
+          <w:szCs w:val="20"/>
+        </w:rPr>
+      </w:pPr>
+      <w:r>
+        <w:rPr>
+          <w:rFonts w:ascii="Century Gothic" w:hAnsi="Century Gothic" w:cs="Times New Roman"/>
+          <w:noProof/>
+          <w:sz w:val="20"/>
+          <w:szCs w:val="20"/>
+        </w:rPr>
+        <w:drawing>
+          <wp:inline distT="0" distB="0" distL="0" distR="0" wp14:anchorId="6D387557" wp14:editId="62F7BBF3">
+            <wp:extent cx="6210514" cy="5623966"/>
+            <wp:effectExtent l="57150" t="57150" r="114300" b="110490"/>
+            <wp:docPr id="8" name="Picture 8" descr="A screenshot of a cell phone&#10;&#10;Description automatically generated"/>
+            <wp:cNvGraphicFramePr>
+              <a:graphicFrameLocks xmlns:a="http://schemas.openxmlformats.org/drawingml/2006/main" noChangeAspect="1"/>
+            </wp:cNvGraphicFramePr>
+            <a:graphic xmlns:a="http://schemas.openxmlformats.org/drawingml/2006/main">
+              <a:graphicData uri="http://schemas.openxmlformats.org/drawingml/2006/picture">
+                <pic:pic xmlns:pic="http://schemas.openxmlformats.org/drawingml/2006/picture">
+                  <pic:nvPicPr>
+                    <pic:cNvPr id="8" name="TAP final project user view - all users page.png"/>
+                    <pic:cNvPicPr/>
+                  </pic:nvPicPr>
+                  <pic:blipFill>
+                    <a:blip r:embed="rId11">
+                      <a:extLst>
+                        <a:ext uri="{28A0092B-C50C-407E-A947-70E740481C1C}">
+                          <a14:useLocalDpi xmlns:a14="http://schemas.microsoft.com/office/drawing/2010/main" val="0"/>
+                        </a:ext>
+                      </a:extLst>
+                    </a:blip>
+                    <a:stretch>
+                      <a:fillRect/>
+                    </a:stretch>
+                  </pic:blipFill>
+                  <pic:spPr>
+                    <a:xfrm>
+                      <a:off x="0" y="0"/>
+                      <a:ext cx="6217978" cy="5630725"/>
+                    </a:xfrm>
+                    <a:prstGeom prst="rect">
+                      <a:avLst/>
+                    </a:prstGeom>
+                    <a:ln w="12700" cap="sq">
+                      <a:solidFill>
+                        <a:srgbClr val="000000"/>
+                      </a:solidFill>
+                      <a:prstDash val="solid"/>
+                      <a:miter lim="800000"/>
+                    </a:ln>
+                    <a:effectLst>
+                      <a:outerShdw blurRad="50800" dist="38100" dir="2700000" algn="tl" rotWithShape="0">
+                        <a:srgbClr val="000000">
+                          <a:alpha val="43000"/>
+                        </a:srgbClr>
+                      </a:outerShdw>
+                    </a:effectLst>
+                  </pic:spPr>
+                </pic:pic>
+              </a:graphicData>
+            </a:graphic>
+          </wp:inline>
+        </w:drawing>
+      </w:r>
+    </w:p>
+    <w:p>
+      <w:pPr>
+        <w:rPr>
+          <w:rFonts w:ascii="Century Gothic" w:hAnsi="Century Gothic" w:cs="Times New Roman"/>
+          <w:sz w:val="20"/>
+          <w:szCs w:val="20"/>
+        </w:rPr>
+      </w:pPr>
+    </w:p>
+    <w:p>
+      <w:pPr>
+        <w:rPr>
+          <w:rFonts w:ascii="Century Gothic" w:hAnsi="Century Gothic" w:cs="Times New Roman"/>
+          <w:sz w:val="20"/>
+          <w:szCs w:val="20"/>
+        </w:rPr>
+      </w:pPr>
+    </w:p>
+    <w:p>
+      <w:pPr>
+        <w:rPr>
+          <w:rFonts w:ascii="Century Gothic" w:hAnsi="Century Gothic" w:cs="Times New Roman"/>
+          <w:sz w:val="20"/>
+          <w:szCs w:val="20"/>
+        </w:rPr>
+      </w:pPr>
+    </w:p>
+    <w:p>
+      <w:pPr>
+        <w:rPr>
+          <w:rFonts w:ascii="Century Gothic" w:hAnsi="Century Gothic" w:cs="Times New Roman"/>
+          <w:sz w:val="20"/>
+          <w:szCs w:val="20"/>
+        </w:rPr>
+      </w:pPr>
+    </w:p>
+    <w:p>
+      <w:pPr>
+        <w:rPr>
+          <w:rFonts w:ascii="Century Gothic" w:hAnsi="Century Gothic" w:cs="Times New Roman"/>
+          <w:sz w:val="20"/>
+          <w:szCs w:val="20"/>
+        </w:rPr>
+      </w:pPr>
+    </w:p>
+    <w:p>
+      <w:pPr>
+        <w:rPr>
+          <w:rFonts w:ascii="Century Gothic" w:hAnsi="Century Gothic" w:cs="Times New Roman"/>
+          <w:sz w:val="20"/>
+          <w:szCs w:val="20"/>
+        </w:rPr>
+      </w:pPr>
+    </w:p>
+    <w:p>
+      <w:pPr>
+        <w:rPr>
+          <w:rFonts w:ascii="Century Gothic" w:hAnsi="Century Gothic" w:cs="Times New Roman"/>
+          <w:sz w:val="20"/>
+          <w:szCs w:val="20"/>
+        </w:rPr>
+      </w:pPr>
+    </w:p>
+    <w:p>
+      <w:pPr>
+        <w:rPr>
+          <w:rFonts w:ascii="Century Gothic" w:hAnsi="Century Gothic" w:cs="Times New Roman"/>
+          <w:sz w:val="20"/>
+          <w:szCs w:val="20"/>
+        </w:rPr>
+      </w:pPr>
+    </w:p>
+    <w:p>
+      <w:pPr>
+        <w:rPr>
+          <w:rFonts w:ascii="Century Gothic" w:hAnsi="Century Gothic" w:cs="Times New Roman"/>
+          <w:sz w:val="20"/>
+          <w:szCs w:val="20"/>
+        </w:rPr>
+      </w:pPr>
+    </w:p>
+    <w:p>
+      <w:pPr>
+        <w:rPr>
+          <w:rFonts w:ascii="Century Gothic" w:hAnsi="Century Gothic" w:cs="Times New Roman"/>
+          <w:sz w:val="20"/>
+          <w:szCs w:val="20"/>
+        </w:rPr>
+      </w:pPr>
+    </w:p>
+    <w:p>
+      <w:pPr>
+        <w:rPr>
+          <w:rFonts w:ascii="Century Gothic" w:hAnsi="Century Gothic" w:cs="Times New Roman"/>
+          <w:sz w:val="20"/>
+          <w:szCs w:val="20"/>
+        </w:rPr>
+      </w:pPr>
+    </w:p>
+    <w:p>
+      <w:pPr>
+        <w:rPr>
+          <w:rFonts w:ascii="Century Gothic" w:hAnsi="Century Gothic" w:cs="Times New Roman"/>
+          <w:sz w:val="20"/>
+          <w:szCs w:val="20"/>
+        </w:rPr>
+      </w:pPr>
+    </w:p>
+    <w:p>
+      <w:pPr>
+        <w:rPr>
+          <w:rFonts w:ascii="Century Gothic" w:hAnsi="Century Gothic" w:cs="Times New Roman"/>
+          <w:sz w:val="20"/>
+          <w:szCs w:val="20"/>
+        </w:rPr>
+      </w:pPr>
+    </w:p>
+    <w:p>
+      <w:pPr>
+        <w:rPr>
+          <w:rFonts w:ascii="Century Gothic" w:hAnsi="Century Gothic" w:cs="Times New Roman"/>
+          <w:sz w:val="20"/>
+          <w:szCs w:val="20"/>
+        </w:rPr>
+      </w:pPr>
+    </w:p>
+    <w:p>
+      <w:pPr>
+        <w:rPr>
+          <w:rFonts w:ascii="Century Gothic" w:hAnsi="Century Gothic" w:cs="Times New Roman"/>
+          <w:sz w:val="20"/>
+          <w:szCs w:val="20"/>
+        </w:rPr>
+      </w:pPr>
+    </w:p>
+    <w:p>
+      <w:pPr>
+        <w:rPr>
+          <w:rFonts w:ascii="Century Gothic" w:hAnsi="Century Gothic" w:cs="Times New Roman"/>
+          <w:sz w:val="20"/>
+          <w:szCs w:val="20"/>
+        </w:rPr>
+      </w:pPr>
+    </w:p>
+    <w:p>
+      <w:pPr>
+        <w:rPr>
+          <w:rFonts w:ascii="Century Gothic" w:hAnsi="Century Gothic" w:cs="Times New Roman"/>
+          <w:sz w:val="20"/>
+          <w:szCs w:val="20"/>
+        </w:rPr>
+      </w:pPr>
+    </w:p>
+    <w:p>
+      <w:pPr>
+        <w:rPr>
+          <w:rFonts w:ascii="Century Gothic" w:hAnsi="Century Gothic" w:cs="Times New Roman"/>
+          <w:sz w:val="20"/>
+          <w:szCs w:val="20"/>
+        </w:rPr>
+      </w:pPr>
+    </w:p>
+    <w:p>
+      <w:pPr>
+        <w:rPr>
+          <w:rFonts w:ascii="Century Gothic" w:hAnsi="Century Gothic" w:cs="Times New Roman"/>
+          <w:sz w:val="20"/>
+          <w:szCs w:val="20"/>
+        </w:rPr>
+      </w:pPr>
     </w:p>
     <w:p>
       <w:pPr>
@@ -10501,7 +11066,7 @@
       </w:pPr>
     </w:p>
     <w:sectPr>
-      <w:headerReference w:type="default" r:id="rId9"/>
+      <w:headerReference w:type="default" r:id="rId12"/>
       <w:pgSz w:w="12240" w:h="15840"/>
       <w:pgMar w:top="432" w:right="360" w:bottom="360" w:left="360" w:header="0" w:footer="720" w:gutter="0"/>
       <w:cols w:space="720"/>
@@ -11829,7 +12394,7 @@
 </file>
 
 <file path=customXml/itemProps1.xml><?xml version="1.0" encoding="utf-8"?>
-<ds:datastoreItem xmlns:ds="http://schemas.openxmlformats.org/officeDocument/2006/customXml" ds:itemID="{0D0F8C20-7E36-4ADC-874A-2168665A0621}">
+<ds:datastoreItem xmlns:ds="http://schemas.openxmlformats.org/officeDocument/2006/customXml" ds:itemID="{82E397FA-D550-425D-9C6F-6973B41EA1FE}">
   <ds:schemaRefs>
     <ds:schemaRef ds:uri="http://schemas.openxmlformats.org/officeDocument/2006/bibliography"/>
   </ds:schemaRefs>

</xml_diff>

<commit_message>
project proposal as of 5 pm August 3
</commit_message>
<xml_diff>
--- a/TAP final project proposal.docx
+++ b/TAP final project proposal.docx
@@ -9819,8 +9819,6 @@
           <w:szCs w:val="20"/>
         </w:rPr>
       </w:pPr>
-      <w:bookmarkStart w:id="0" w:name="_GoBack"/>
-      <w:bookmarkEnd w:id="0"/>
       <w:r>
         <w:rPr>
           <w:rFonts w:ascii="Century Gothic" w:hAnsi="Century Gothic" w:cs="Times New Roman"/>
@@ -10443,17 +10441,81 @@
     </w:p>
     <w:p>
       <w:pPr>
-        <w:rPr>
-          <w:rFonts w:ascii="Century Gothic" w:hAnsi="Century Gothic" w:cs="Times New Roman"/>
-          <w:sz w:val="20"/>
-          <w:szCs w:val="20"/>
-        </w:rPr>
-      </w:pPr>
-      <w:r>
-        <w:rPr>
-          <w:rFonts w:ascii="Century Gothic" w:hAnsi="Century Gothic" w:cs="Times New Roman"/>
-          <w:sz w:val="20"/>
-          <w:szCs w:val="20"/>
+        <w:jc w:val="center"/>
+        <w:rPr>
+          <w:rFonts w:ascii="Century Gothic" w:hAnsi="Century Gothic" w:cs="Times New Roman"/>
+        </w:rPr>
+      </w:pPr>
+      <w:r>
+        <w:rPr>
+          <w:rFonts w:ascii="Century Gothic" w:hAnsi="Century Gothic" w:cs="Times New Roman"/>
+        </w:rPr>
+        <w:t>UML</w:t>
+      </w:r>
+      <w:r>
+        <w:rPr>
+          <w:rFonts w:ascii="Century Gothic" w:hAnsi="Century Gothic" w:cs="Times New Roman"/>
+        </w:rPr>
+        <w:t xml:space="preserve"> Diagram</w:t>
+      </w:r>
+    </w:p>
+    <w:p>
+      <w:pPr>
+        <w:jc w:val="center"/>
+        <w:rPr>
+          <w:rFonts w:ascii="Century Gothic" w:hAnsi="Century Gothic" w:cs="Times New Roman"/>
+        </w:rPr>
+      </w:pPr>
+    </w:p>
+    <w:p>
+      <w:pPr>
+        <w:jc w:val="center"/>
+        <w:rPr>
+          <w:rFonts w:ascii="Century Gothic" w:hAnsi="Century Gothic" w:cs="Times New Roman"/>
+        </w:rPr>
+      </w:pPr>
+      <w:bookmarkStart w:id="0" w:name="_GoBack"/>
+      <w:r>
+        <w:drawing>
+          <wp:inline distT="0" distB="0" distL="0" distR="0" wp14:anchorId="0766B1EB" wp14:editId="09C44842">
+            <wp:extent cx="4695825" cy="4391025"/>
+            <wp:effectExtent l="0" t="0" r="9525" b="9525"/>
+            <wp:docPr id="11" name="Picture 11"/>
+            <wp:cNvGraphicFramePr>
+              <a:graphicFrameLocks xmlns:a="http://schemas.openxmlformats.org/drawingml/2006/main" noChangeAspect="1"/>
+            </wp:cNvGraphicFramePr>
+            <a:graphic xmlns:a="http://schemas.openxmlformats.org/drawingml/2006/main">
+              <a:graphicData uri="http://schemas.openxmlformats.org/drawingml/2006/picture">
+                <pic:pic xmlns:pic="http://schemas.openxmlformats.org/drawingml/2006/picture">
+                  <pic:nvPicPr>
+                    <pic:cNvPr id="1" name=""/>
+                    <pic:cNvPicPr/>
+                  </pic:nvPicPr>
+                  <pic:blipFill>
+                    <a:blip r:embed="rId9"/>
+                    <a:stretch>
+                      <a:fillRect/>
+                    </a:stretch>
+                  </pic:blipFill>
+                  <pic:spPr>
+                    <a:xfrm>
+                      <a:off x="0" y="0"/>
+                      <a:ext cx="4695825" cy="4391025"/>
+                    </a:xfrm>
+                    <a:prstGeom prst="rect">
+                      <a:avLst/>
+                    </a:prstGeom>
+                  </pic:spPr>
+                </pic:pic>
+              </a:graphicData>
+            </a:graphic>
+          </wp:inline>
+        </w:drawing>
+      </w:r>
+      <w:bookmarkEnd w:id="0"/>
+      <w:r>
+        <w:rPr>
+          <w:rFonts w:ascii="Century Gothic" w:hAnsi="Century Gothic" w:cs="Times New Roman"/>
         </w:rPr>
         <w:br w:type="page"/>
       </w:r>
@@ -10520,7 +10582,7 @@
                     <pic:cNvPicPr/>
                   </pic:nvPicPr>
                   <pic:blipFill>
-                    <a:blip r:embed="rId9">
+                    <a:blip r:embed="rId10">
                       <a:extLst>
                         <a:ext uri="{28A0092B-C50C-407E-A947-70E740481C1C}">
                           <a14:useLocalDpi xmlns:a14="http://schemas.microsoft.com/office/drawing/2010/main" val="0"/>
@@ -10629,7 +10691,7 @@
                     <pic:cNvPicPr/>
                   </pic:nvPicPr>
                   <pic:blipFill>
-                    <a:blip r:embed="rId10">
+                    <a:blip r:embed="rId11">
                       <a:extLst>
                         <a:ext uri="{28A0092B-C50C-407E-A947-70E740481C1C}">
                           <a14:useLocalDpi xmlns:a14="http://schemas.microsoft.com/office/drawing/2010/main" val="0"/>
@@ -10686,25 +10748,113 @@
           <w:szCs w:val="20"/>
         </w:rPr>
         <w:tab/>
-        <w:t>Note: if a rating has already been given to this user, the logged-in user will see the number of stars he/she has given to this user beneath the Follow/</w:t>
-      </w:r>
-      <w:proofErr w:type="spellStart"/>
-      <w:r>
-        <w:rPr>
-          <w:rFonts w:ascii="Century Gothic" w:hAnsi="Century Gothic" w:cs="Times New Roman"/>
-          <w:sz w:val="20"/>
-          <w:szCs w:val="20"/>
-        </w:rPr>
-        <w:t>UnFollol</w:t>
-      </w:r>
-      <w:proofErr w:type="spellEnd"/>
-      <w:r>
-        <w:rPr>
-          <w:rFonts w:ascii="Century Gothic" w:hAnsi="Century Gothic" w:cs="Times New Roman"/>
-          <w:sz w:val="20"/>
-          <w:szCs w:val="20"/>
-        </w:rPr>
-        <w:t xml:space="preserve">; as well as a similar form to the shown “Give Your Own Rating” to enable edit of a rating; </w:t>
+        <w:t xml:space="preserve">Note: if a rating has already been given to this user, the logged-in user will see the number of stars he/she has given to this user beneath the </w:t>
+      </w:r>
+      <w:r>
+        <w:rPr>
+          <w:rFonts w:ascii="Century Gothic" w:hAnsi="Century Gothic" w:cs="Times New Roman"/>
+          <w:sz w:val="20"/>
+          <w:szCs w:val="20"/>
+        </w:rPr>
+        <w:t>Track/Purge button. Beneath this will be</w:t>
+      </w:r>
+      <w:r>
+        <w:rPr>
+          <w:rFonts w:ascii="Century Gothic" w:hAnsi="Century Gothic" w:cs="Times New Roman"/>
+          <w:sz w:val="20"/>
+          <w:szCs w:val="20"/>
+        </w:rPr>
+        <w:t xml:space="preserve"> </w:t>
+      </w:r>
+      <w:r>
+        <w:rPr>
+          <w:rFonts w:ascii="Century Gothic" w:hAnsi="Century Gothic" w:cs="Times New Roman"/>
+          <w:sz w:val="20"/>
+          <w:szCs w:val="20"/>
+        </w:rPr>
+        <w:t xml:space="preserve">an input </w:t>
+      </w:r>
+      <w:proofErr w:type="gramStart"/>
+      <w:r>
+        <w:rPr>
+          <w:rFonts w:ascii="Century Gothic" w:hAnsi="Century Gothic" w:cs="Times New Roman"/>
+          <w:sz w:val="20"/>
+          <w:szCs w:val="20"/>
+        </w:rPr>
+        <w:t xml:space="preserve">similar </w:t>
+      </w:r>
+      <w:r>
+        <w:rPr>
+          <w:rFonts w:ascii="Century Gothic" w:hAnsi="Century Gothic" w:cs="Times New Roman"/>
+          <w:sz w:val="20"/>
+          <w:szCs w:val="20"/>
+        </w:rPr>
+        <w:t>to</w:t>
+      </w:r>
+      <w:proofErr w:type="gramEnd"/>
+      <w:r>
+        <w:rPr>
+          <w:rFonts w:ascii="Century Gothic" w:hAnsi="Century Gothic" w:cs="Times New Roman"/>
+          <w:sz w:val="20"/>
+          <w:szCs w:val="20"/>
+        </w:rPr>
+        <w:t xml:space="preserve"> the shown “Give Your Own Rating” t</w:t>
+      </w:r>
+      <w:r>
+        <w:rPr>
+          <w:rFonts w:ascii="Century Gothic" w:hAnsi="Century Gothic" w:cs="Times New Roman"/>
+          <w:sz w:val="20"/>
+          <w:szCs w:val="20"/>
+        </w:rPr>
+        <w:t>hat will</w:t>
+      </w:r>
+      <w:r>
+        <w:rPr>
+          <w:rFonts w:ascii="Century Gothic" w:hAnsi="Century Gothic" w:cs="Times New Roman"/>
+          <w:sz w:val="20"/>
+          <w:szCs w:val="20"/>
+        </w:rPr>
+        <w:t xml:space="preserve"> enable edit of</w:t>
+      </w:r>
+      <w:r>
+        <w:rPr>
+          <w:rFonts w:ascii="Century Gothic" w:hAnsi="Century Gothic" w:cs="Times New Roman"/>
+          <w:sz w:val="20"/>
+          <w:szCs w:val="20"/>
+        </w:rPr>
+        <w:t xml:space="preserve"> that </w:t>
+      </w:r>
+      <w:r>
+        <w:rPr>
+          <w:rFonts w:ascii="Century Gothic" w:hAnsi="Century Gothic" w:cs="Times New Roman"/>
+          <w:sz w:val="20"/>
+          <w:szCs w:val="20"/>
+        </w:rPr>
+        <w:t>rating</w:t>
+      </w:r>
+      <w:r>
+        <w:rPr>
+          <w:rFonts w:ascii="Century Gothic" w:hAnsi="Century Gothic" w:cs="Times New Roman"/>
+          <w:sz w:val="20"/>
+          <w:szCs w:val="20"/>
+        </w:rPr>
+        <w:t>. Also</w:t>
+      </w:r>
+      <w:r>
+        <w:rPr>
+          <w:rFonts w:ascii="Century Gothic" w:hAnsi="Century Gothic" w:cs="Times New Roman"/>
+          <w:sz w:val="20"/>
+          <w:szCs w:val="20"/>
+        </w:rPr>
+        <w:t>,</w:t>
+      </w:r>
+      <w:r>
+        <w:rPr>
+          <w:rFonts w:ascii="Century Gothic" w:hAnsi="Century Gothic" w:cs="Times New Roman"/>
+          <w:sz w:val="20"/>
+          <w:szCs w:val="20"/>
+        </w:rPr>
+        <w:t xml:space="preserve"> beneath that will be button to delete that rating altogether. </w:t>
       </w:r>
     </w:p>
     <w:p>
@@ -10787,10 +10937,10 @@
           <w:szCs w:val="20"/>
         </w:rPr>
         <w:drawing>
-          <wp:inline distT="0" distB="0" distL="0" distR="0" wp14:anchorId="6D387557" wp14:editId="62F7BBF3">
-            <wp:extent cx="6210514" cy="5623966"/>
-            <wp:effectExtent l="57150" t="57150" r="114300" b="110490"/>
-            <wp:docPr id="8" name="Picture 8" descr="A screenshot of a cell phone&#10;&#10;Description automatically generated"/>
+          <wp:inline distT="0" distB="0" distL="0" distR="0" wp14:anchorId="4605C981" wp14:editId="6BD256F6">
+            <wp:extent cx="6662775" cy="6033513"/>
+            <wp:effectExtent l="57150" t="57150" r="119380" b="120015"/>
+            <wp:docPr id="10" name="Picture 10" descr="A screenshot of a cell phone&#10;&#10;Description automatically generated"/>
             <wp:cNvGraphicFramePr>
               <a:graphicFrameLocks xmlns:a="http://schemas.openxmlformats.org/drawingml/2006/main" noChangeAspect="1"/>
             </wp:cNvGraphicFramePr>
@@ -10798,11 +10948,11 @@
               <a:graphicData uri="http://schemas.openxmlformats.org/drawingml/2006/picture">
                 <pic:pic xmlns:pic="http://schemas.openxmlformats.org/drawingml/2006/picture">
                   <pic:nvPicPr>
-                    <pic:cNvPr id="8" name="TAP final project user view - all users page.png"/>
+                    <pic:cNvPr id="10" name="TAP final project user view - all users page.png"/>
                     <pic:cNvPicPr/>
                   </pic:nvPicPr>
                   <pic:blipFill>
-                    <a:blip r:embed="rId11">
+                    <a:blip r:embed="rId12">
                       <a:extLst>
                         <a:ext uri="{28A0092B-C50C-407E-A947-70E740481C1C}">
                           <a14:useLocalDpi xmlns:a14="http://schemas.microsoft.com/office/drawing/2010/main" val="0"/>
@@ -10816,7 +10966,7 @@
                   <pic:spPr>
                     <a:xfrm>
                       <a:off x="0" y="0"/>
-                      <a:ext cx="6217978" cy="5630725"/>
+                      <a:ext cx="6667451" cy="6037747"/>
                     </a:xfrm>
                     <a:prstGeom prst="rect">
                       <a:avLst/>
@@ -10845,21 +10995,21 @@
     </w:p>
     <w:p>
       <w:pPr>
-        <w:rPr>
-          <w:rFonts w:ascii="Century Gothic" w:hAnsi="Century Gothic" w:cs="Times New Roman"/>
-          <w:sz w:val="20"/>
-          <w:szCs w:val="20"/>
-        </w:rPr>
-      </w:pPr>
-    </w:p>
-    <w:p>
-      <w:pPr>
-        <w:rPr>
-          <w:rFonts w:ascii="Century Gothic" w:hAnsi="Century Gothic" w:cs="Times New Roman"/>
-          <w:sz w:val="20"/>
-          <w:szCs w:val="20"/>
-        </w:rPr>
-      </w:pPr>
+        <w:ind w:left="450" w:right="810"/>
+        <w:rPr>
+          <w:rFonts w:ascii="Century Gothic" w:hAnsi="Century Gothic" w:cs="Times New Roman"/>
+          <w:sz w:val="20"/>
+          <w:szCs w:val="20"/>
+        </w:rPr>
+      </w:pPr>
+      <w:r>
+        <w:rPr>
+          <w:rFonts w:ascii="Century Gothic" w:hAnsi="Century Gothic" w:cs="Times New Roman"/>
+          <w:sz w:val="20"/>
+          <w:szCs w:val="20"/>
+        </w:rPr>
+        <w:t xml:space="preserve">A user will be able to rate someone that he/she has not rated prior on this page (as well as on the similar “Your Tracking” and search results pages). To delete or edit a rating, one must navigate to the that person’s profile. </w:t>
+      </w:r>
     </w:p>
     <w:p>
       <w:pPr>
@@ -11066,7 +11216,7 @@
       </w:pPr>
     </w:p>
     <w:sectPr>
-      <w:headerReference w:type="default" r:id="rId12"/>
+      <w:headerReference w:type="default" r:id="rId13"/>
       <w:pgSz w:w="12240" w:h="15840"/>
       <w:pgMar w:top="432" w:right="360" w:bottom="360" w:left="360" w:header="0" w:footer="720" w:gutter="0"/>
       <w:cols w:space="720"/>
@@ -12394,7 +12544,7 @@
 </file>
 
 <file path=customXml/itemProps1.xml><?xml version="1.0" encoding="utf-8"?>
-<ds:datastoreItem xmlns:ds="http://schemas.openxmlformats.org/officeDocument/2006/customXml" ds:itemID="{82E397FA-D550-425D-9C6F-6973B41EA1FE}">
+<ds:datastoreItem xmlns:ds="http://schemas.openxmlformats.org/officeDocument/2006/customXml" ds:itemID="{4FEDC3F5-E85F-45BA-BE8D-36534F68D8E6}">
   <ds:schemaRefs>
     <ds:schemaRef ds:uri="http://schemas.openxmlformats.org/officeDocument/2006/bibliography"/>
   </ds:schemaRefs>

</xml_diff>

<commit_message>
updated proposal as of 5:01 PM eastern Aug 3
</commit_message>
<xml_diff>
--- a/TAP final project proposal.docx
+++ b/TAP final project proposal.docx
@@ -7629,51 +7629,45 @@
         <w:jc w:val="center"/>
         <w:rPr>
           <w:rFonts w:ascii="Century Gothic" w:hAnsi="Century Gothic" w:cs="Times New Roman"/>
+        </w:rPr>
+      </w:pPr>
+      <w:r>
+        <w:rPr>
+          <w:rFonts w:ascii="Century Gothic" w:hAnsi="Century Gothic" w:cs="Times New Roman"/>
+        </w:rPr>
+        <w:t>Features</w:t>
+      </w:r>
+      <w:r>
+        <w:rPr>
+          <w:rFonts w:ascii="Century Gothic" w:hAnsi="Century Gothic" w:cs="Times New Roman"/>
+        </w:rPr>
+        <w:t xml:space="preserve"> and Priority</w:t>
+      </w:r>
+    </w:p>
+    <w:p>
+      <w:pPr>
+        <w:ind w:firstLine="450"/>
+        <w:jc w:val="center"/>
+        <w:rPr>
+          <w:rFonts w:ascii="Century Gothic" w:hAnsi="Century Gothic" w:cs="Times New Roman"/>
           <w:sz w:val="28"/>
           <w:szCs w:val="28"/>
         </w:rPr>
       </w:pPr>
-      <w:r>
-        <w:rPr>
-          <w:rFonts w:ascii="Century Gothic" w:hAnsi="Century Gothic" w:cs="Times New Roman"/>
-          <w:sz w:val="28"/>
-          <w:szCs w:val="28"/>
-        </w:rPr>
-        <w:t>Features</w:t>
-      </w:r>
-      <w:r>
-        <w:rPr>
-          <w:rFonts w:ascii="Century Gothic" w:hAnsi="Century Gothic" w:cs="Times New Roman"/>
-          <w:sz w:val="28"/>
-          <w:szCs w:val="28"/>
-        </w:rPr>
-        <w:t xml:space="preserve"> and Priority</w:t>
-      </w:r>
-    </w:p>
-    <w:p>
-      <w:pPr>
-        <w:ind w:firstLine="450"/>
-        <w:jc w:val="center"/>
-        <w:rPr>
-          <w:rFonts w:ascii="Century Gothic" w:hAnsi="Century Gothic" w:cs="Times New Roman"/>
-          <w:sz w:val="28"/>
-          <w:szCs w:val="28"/>
-        </w:rPr>
-      </w:pPr>
-    </w:p>
-    <w:p>
-      <w:pPr>
-        <w:rPr>
-          <w:rFonts w:ascii="Century Gothic" w:hAnsi="Century Gothic" w:cs="Times New Roman"/>
-          <w:sz w:val="22"/>
-          <w:szCs w:val="22"/>
-        </w:rPr>
-      </w:pPr>
-      <w:r>
-        <w:rPr>
-          <w:rFonts w:ascii="Century Gothic" w:hAnsi="Century Gothic" w:cs="Times New Roman"/>
-          <w:sz w:val="22"/>
-          <w:szCs w:val="22"/>
+    </w:p>
+    <w:p>
+      <w:pPr>
+        <w:rPr>
+          <w:rFonts w:ascii="Century Gothic" w:hAnsi="Century Gothic" w:cs="Times New Roman"/>
+          <w:sz w:val="20"/>
+          <w:szCs w:val="20"/>
+        </w:rPr>
+      </w:pPr>
+      <w:r>
+        <w:rPr>
+          <w:rFonts w:ascii="Century Gothic" w:hAnsi="Century Gothic" w:cs="Times New Roman"/>
+          <w:sz w:val="20"/>
+          <w:szCs w:val="20"/>
         </w:rPr>
         <w:t>Minimal Viable Product:</w:t>
       </w:r>
@@ -7689,8 +7683,184 @@
       <w:r>
         <w:rPr>
           <w:rFonts w:ascii="Century Gothic" w:hAnsi="Century Gothic" w:cs="Times New Roman"/>
-          <w:sz w:val="22"/>
-          <w:szCs w:val="22"/>
+          <w:sz w:val="20"/>
+          <w:szCs w:val="20"/>
+        </w:rPr>
+        <w:tab/>
+        <w:t xml:space="preserve">- User sign-up – form entry of user’s first name, last name, city, </w:t>
+      </w:r>
+      <w:r>
+        <w:rPr>
+          <w:rFonts w:ascii="Century Gothic" w:hAnsi="Century Gothic" w:cs="Times New Roman"/>
+          <w:sz w:val="20"/>
+          <w:szCs w:val="20"/>
+        </w:rPr>
+        <w:t>state, country,</w:t>
+      </w:r>
+      <w:r>
+        <w:rPr>
+          <w:rFonts w:ascii="Century Gothic" w:hAnsi="Century Gothic" w:cs="Times New Roman"/>
+          <w:sz w:val="20"/>
+          <w:szCs w:val="20"/>
+        </w:rPr>
+        <w:t xml:space="preserve"> email</w:t>
+      </w:r>
+      <w:r>
+        <w:rPr>
+          <w:rFonts w:ascii="Century Gothic" w:hAnsi="Century Gothic" w:cs="Times New Roman"/>
+          <w:sz w:val="20"/>
+          <w:szCs w:val="20"/>
+        </w:rPr>
+        <w:t>, and date of birth</w:t>
+      </w:r>
+    </w:p>
+    <w:p>
+      <w:pPr>
+        <w:rPr>
+          <w:rFonts w:ascii="Century Gothic" w:hAnsi="Century Gothic" w:cs="Times New Roman"/>
+          <w:sz w:val="20"/>
+          <w:szCs w:val="20"/>
+        </w:rPr>
+      </w:pPr>
+      <w:r>
+        <w:rPr>
+          <w:rFonts w:ascii="Century Gothic" w:hAnsi="Century Gothic" w:cs="Times New Roman"/>
+          <w:sz w:val="20"/>
+          <w:szCs w:val="20"/>
+        </w:rPr>
+        <w:tab/>
+        <w:t>- Home page for non- logged-in users</w:t>
+      </w:r>
+    </w:p>
+    <w:p>
+      <w:pPr>
+        <w:rPr>
+          <w:rFonts w:ascii="Century Gothic" w:hAnsi="Century Gothic" w:cs="Times New Roman"/>
+          <w:sz w:val="20"/>
+          <w:szCs w:val="20"/>
+        </w:rPr>
+      </w:pPr>
+      <w:r>
+        <w:rPr>
+          <w:rFonts w:ascii="Century Gothic" w:hAnsi="Century Gothic" w:cs="Times New Roman"/>
+          <w:sz w:val="20"/>
+          <w:szCs w:val="20"/>
+        </w:rPr>
+        <w:tab/>
+        <w:t>- Sign-up complete page</w:t>
+      </w:r>
+    </w:p>
+    <w:p>
+      <w:pPr>
+        <w:rPr>
+          <w:rFonts w:ascii="Century Gothic" w:hAnsi="Century Gothic" w:cs="Times New Roman"/>
+          <w:sz w:val="20"/>
+          <w:szCs w:val="20"/>
+        </w:rPr>
+      </w:pPr>
+      <w:r>
+        <w:rPr>
+          <w:rFonts w:ascii="Century Gothic" w:hAnsi="Century Gothic" w:cs="Times New Roman"/>
+          <w:sz w:val="20"/>
+          <w:szCs w:val="20"/>
+        </w:rPr>
+        <w:tab/>
+        <w:t>- User log-in</w:t>
+      </w:r>
+    </w:p>
+    <w:p>
+      <w:pPr>
+        <w:rPr>
+          <w:rFonts w:ascii="Century Gothic" w:hAnsi="Century Gothic" w:cs="Times New Roman"/>
+          <w:sz w:val="20"/>
+          <w:szCs w:val="20"/>
+        </w:rPr>
+      </w:pPr>
+      <w:r>
+        <w:rPr>
+          <w:rFonts w:ascii="Century Gothic" w:hAnsi="Century Gothic" w:cs="Times New Roman"/>
+          <w:sz w:val="20"/>
+          <w:szCs w:val="20"/>
+        </w:rPr>
+        <w:tab/>
+        <w:t>- User log-out</w:t>
+      </w:r>
+    </w:p>
+    <w:p>
+      <w:pPr>
+        <w:rPr>
+          <w:rFonts w:ascii="Century Gothic" w:hAnsi="Century Gothic" w:cs="Times New Roman"/>
+          <w:sz w:val="20"/>
+          <w:szCs w:val="20"/>
+        </w:rPr>
+      </w:pPr>
+      <w:r>
+        <w:rPr>
+          <w:rFonts w:ascii="Century Gothic" w:hAnsi="Century Gothic" w:cs="Times New Roman"/>
+          <w:sz w:val="20"/>
+          <w:szCs w:val="20"/>
+        </w:rPr>
+        <w:tab/>
+        <w:t>- Navbar</w:t>
+      </w:r>
+    </w:p>
+    <w:p>
+      <w:pPr>
+        <w:rPr>
+          <w:rFonts w:ascii="Century Gothic" w:hAnsi="Century Gothic" w:cs="Times New Roman"/>
+          <w:sz w:val="20"/>
+          <w:szCs w:val="20"/>
+        </w:rPr>
+      </w:pPr>
+      <w:r>
+        <w:rPr>
+          <w:rFonts w:ascii="Century Gothic" w:hAnsi="Century Gothic" w:cs="Times New Roman"/>
+          <w:sz w:val="20"/>
+          <w:szCs w:val="20"/>
+        </w:rPr>
+        <w:tab/>
+        <w:t>- All users page</w:t>
+      </w:r>
+    </w:p>
+    <w:p>
+      <w:pPr>
+        <w:rPr>
+          <w:rFonts w:ascii="Century Gothic" w:hAnsi="Century Gothic" w:cs="Times New Roman"/>
+          <w:sz w:val="20"/>
+          <w:szCs w:val="20"/>
+        </w:rPr>
+      </w:pPr>
+      <w:r>
+        <w:rPr>
+          <w:rFonts w:ascii="Century Gothic" w:hAnsi="Century Gothic" w:cs="Times New Roman"/>
+          <w:sz w:val="20"/>
+          <w:szCs w:val="20"/>
+        </w:rPr>
+        <w:tab/>
+        <w:t>- User pages with name and cit</w:t>
+      </w:r>
+      <w:r>
+        <w:rPr>
+          <w:rFonts w:ascii="Century Gothic" w:hAnsi="Century Gothic" w:cs="Times New Roman"/>
+          <w:sz w:val="20"/>
+          <w:szCs w:val="20"/>
+        </w:rPr>
+        <w:t>y</w:t>
+      </w:r>
+    </w:p>
+    <w:p>
+      <w:pPr>
+        <w:rPr>
+          <w:rFonts w:ascii="Century Gothic" w:hAnsi="Century Gothic" w:cs="Times New Roman"/>
+          <w:sz w:val="20"/>
+          <w:szCs w:val="20"/>
+        </w:rPr>
+      </w:pPr>
+      <w:r>
+        <w:rPr>
+          <w:rFonts w:ascii="Century Gothic" w:hAnsi="Century Gothic" w:cs="Times New Roman"/>
+          <w:sz w:val="20"/>
+          <w:szCs w:val="20"/>
         </w:rPr>
         <w:tab/>
         <w:t xml:space="preserve">- </w:t>
@@ -7701,190 +7871,6 @@
           <w:sz w:val="20"/>
           <w:szCs w:val="20"/>
         </w:rPr>
-        <w:t xml:space="preserve">User sign-up – form entry of user’s first name, last name, city, </w:t>
-      </w:r>
-      <w:r>
-        <w:rPr>
-          <w:rFonts w:ascii="Century Gothic" w:hAnsi="Century Gothic" w:cs="Times New Roman"/>
-          <w:sz w:val="20"/>
-          <w:szCs w:val="20"/>
-        </w:rPr>
-        <w:t>state, country,</w:t>
-      </w:r>
-      <w:r>
-        <w:rPr>
-          <w:rFonts w:ascii="Century Gothic" w:hAnsi="Century Gothic" w:cs="Times New Roman"/>
-          <w:sz w:val="20"/>
-          <w:szCs w:val="20"/>
-        </w:rPr>
-        <w:t xml:space="preserve"> email</w:t>
-      </w:r>
-      <w:r>
-        <w:rPr>
-          <w:rFonts w:ascii="Century Gothic" w:hAnsi="Century Gothic" w:cs="Times New Roman"/>
-          <w:sz w:val="20"/>
-          <w:szCs w:val="20"/>
-        </w:rPr>
-        <w:t>, and date of birth</w:t>
-      </w:r>
-    </w:p>
-    <w:p>
-      <w:pPr>
-        <w:rPr>
-          <w:rFonts w:ascii="Century Gothic" w:hAnsi="Century Gothic" w:cs="Times New Roman"/>
-          <w:sz w:val="20"/>
-          <w:szCs w:val="20"/>
-        </w:rPr>
-      </w:pPr>
-      <w:r>
-        <w:rPr>
-          <w:rFonts w:ascii="Century Gothic" w:hAnsi="Century Gothic" w:cs="Times New Roman"/>
-          <w:sz w:val="20"/>
-          <w:szCs w:val="20"/>
-        </w:rPr>
-        <w:tab/>
-        <w:t>- Home page for non- logged-in users</w:t>
-      </w:r>
-    </w:p>
-    <w:p>
-      <w:pPr>
-        <w:rPr>
-          <w:rFonts w:ascii="Century Gothic" w:hAnsi="Century Gothic" w:cs="Times New Roman"/>
-          <w:sz w:val="20"/>
-          <w:szCs w:val="20"/>
-        </w:rPr>
-      </w:pPr>
-      <w:r>
-        <w:rPr>
-          <w:rFonts w:ascii="Century Gothic" w:hAnsi="Century Gothic" w:cs="Times New Roman"/>
-          <w:sz w:val="20"/>
-          <w:szCs w:val="20"/>
-        </w:rPr>
-        <w:tab/>
-        <w:t>- Sign-up complete page</w:t>
-      </w:r>
-    </w:p>
-    <w:p>
-      <w:pPr>
-        <w:rPr>
-          <w:rFonts w:ascii="Century Gothic" w:hAnsi="Century Gothic" w:cs="Times New Roman"/>
-          <w:sz w:val="20"/>
-          <w:szCs w:val="20"/>
-        </w:rPr>
-      </w:pPr>
-      <w:r>
-        <w:rPr>
-          <w:rFonts w:ascii="Century Gothic" w:hAnsi="Century Gothic" w:cs="Times New Roman"/>
-          <w:sz w:val="20"/>
-          <w:szCs w:val="20"/>
-        </w:rPr>
-        <w:tab/>
-        <w:t>- User log-in</w:t>
-      </w:r>
-    </w:p>
-    <w:p>
-      <w:pPr>
-        <w:rPr>
-          <w:rFonts w:ascii="Century Gothic" w:hAnsi="Century Gothic" w:cs="Times New Roman"/>
-          <w:sz w:val="20"/>
-          <w:szCs w:val="20"/>
-        </w:rPr>
-      </w:pPr>
-      <w:r>
-        <w:rPr>
-          <w:rFonts w:ascii="Century Gothic" w:hAnsi="Century Gothic" w:cs="Times New Roman"/>
-          <w:sz w:val="20"/>
-          <w:szCs w:val="20"/>
-        </w:rPr>
-        <w:tab/>
-        <w:t>- User log-out</w:t>
-      </w:r>
-    </w:p>
-    <w:p>
-      <w:pPr>
-        <w:rPr>
-          <w:rFonts w:ascii="Century Gothic" w:hAnsi="Century Gothic" w:cs="Times New Roman"/>
-          <w:sz w:val="20"/>
-          <w:szCs w:val="20"/>
-        </w:rPr>
-      </w:pPr>
-      <w:r>
-        <w:rPr>
-          <w:rFonts w:ascii="Century Gothic" w:hAnsi="Century Gothic" w:cs="Times New Roman"/>
-          <w:sz w:val="20"/>
-          <w:szCs w:val="20"/>
-        </w:rPr>
-        <w:tab/>
-        <w:t>- Navbar</w:t>
-      </w:r>
-    </w:p>
-    <w:p>
-      <w:pPr>
-        <w:rPr>
-          <w:rFonts w:ascii="Century Gothic" w:hAnsi="Century Gothic" w:cs="Times New Roman"/>
-          <w:sz w:val="20"/>
-          <w:szCs w:val="20"/>
-        </w:rPr>
-      </w:pPr>
-      <w:r>
-        <w:rPr>
-          <w:rFonts w:ascii="Century Gothic" w:hAnsi="Century Gothic" w:cs="Times New Roman"/>
-          <w:sz w:val="20"/>
-          <w:szCs w:val="20"/>
-        </w:rPr>
-        <w:tab/>
-        <w:t>- All users page</w:t>
-      </w:r>
-    </w:p>
-    <w:p>
-      <w:pPr>
-        <w:rPr>
-          <w:rFonts w:ascii="Century Gothic" w:hAnsi="Century Gothic" w:cs="Times New Roman"/>
-          <w:sz w:val="20"/>
-          <w:szCs w:val="20"/>
-        </w:rPr>
-      </w:pPr>
-      <w:r>
-        <w:rPr>
-          <w:rFonts w:ascii="Century Gothic" w:hAnsi="Century Gothic" w:cs="Times New Roman"/>
-          <w:sz w:val="20"/>
-          <w:szCs w:val="20"/>
-        </w:rPr>
-        <w:tab/>
-        <w:t>- User pages with name and cit</w:t>
-      </w:r>
-      <w:r>
-        <w:rPr>
-          <w:rFonts w:ascii="Century Gothic" w:hAnsi="Century Gothic" w:cs="Times New Roman"/>
-          <w:sz w:val="20"/>
-          <w:szCs w:val="20"/>
-        </w:rPr>
-        <w:t>y</w:t>
-      </w:r>
-    </w:p>
-    <w:p>
-      <w:pPr>
-        <w:rPr>
-          <w:rFonts w:ascii="Century Gothic" w:hAnsi="Century Gothic" w:cs="Times New Roman"/>
-          <w:sz w:val="20"/>
-          <w:szCs w:val="20"/>
-        </w:rPr>
-      </w:pPr>
-      <w:r>
-        <w:rPr>
-          <w:rFonts w:ascii="Century Gothic" w:hAnsi="Century Gothic" w:cs="Times New Roman"/>
-          <w:sz w:val="20"/>
-          <w:szCs w:val="20"/>
-        </w:rPr>
-        <w:tab/>
-        <w:t xml:space="preserve">- </w:t>
-      </w:r>
-      <w:r>
-        <w:rPr>
-          <w:rFonts w:ascii="Century Gothic" w:hAnsi="Century Gothic" w:cs="Times New Roman"/>
-          <w:sz w:val="20"/>
-          <w:szCs w:val="20"/>
-        </w:rPr>
         <w:t>Weighted average</w:t>
       </w:r>
       <w:r>
@@ -7936,32 +7922,26 @@
       <w:pPr>
         <w:rPr>
           <w:rFonts w:ascii="Century Gothic" w:hAnsi="Century Gothic" w:cs="Times New Roman"/>
-        </w:rPr>
-      </w:pPr>
-    </w:p>
-    <w:p>
-      <w:pPr>
-        <w:rPr>
-          <w:rFonts w:ascii="Century Gothic" w:hAnsi="Century Gothic" w:cs="Times New Roman"/>
-          <w:sz w:val="22"/>
-          <w:szCs w:val="22"/>
-        </w:rPr>
-      </w:pPr>
-      <w:r>
-        <w:rPr>
-          <w:rFonts w:ascii="Century Gothic" w:hAnsi="Century Gothic" w:cs="Times New Roman"/>
-          <w:sz w:val="22"/>
-          <w:szCs w:val="22"/>
-        </w:rPr>
-        <w:t>Additional Features – First Priority</w:t>
-      </w:r>
-      <w:r>
-        <w:rPr>
-          <w:rFonts w:ascii="Century Gothic" w:hAnsi="Century Gothic" w:cs="Times New Roman"/>
-          <w:sz w:val="22"/>
-          <w:szCs w:val="22"/>
-        </w:rPr>
-        <w:t>:</w:t>
+          <w:sz w:val="20"/>
+          <w:szCs w:val="20"/>
+        </w:rPr>
+      </w:pPr>
+    </w:p>
+    <w:p>
+      <w:pPr>
+        <w:rPr>
+          <w:rFonts w:ascii="Century Gothic" w:hAnsi="Century Gothic" w:cs="Times New Roman"/>
+          <w:sz w:val="20"/>
+          <w:szCs w:val="20"/>
+        </w:rPr>
+      </w:pPr>
+      <w:r>
+        <w:rPr>
+          <w:rFonts w:ascii="Century Gothic" w:hAnsi="Century Gothic" w:cs="Times New Roman"/>
+          <w:sz w:val="20"/>
+          <w:szCs w:val="20"/>
+        </w:rPr>
+        <w:t>Additional Features – First Priority:</w:t>
       </w:r>
     </w:p>
     <w:p>
@@ -8150,11 +8130,15 @@
       <w:pPr>
         <w:rPr>
           <w:rFonts w:ascii="Century Gothic" w:hAnsi="Century Gothic" w:cs="Times New Roman"/>
-        </w:rPr>
-      </w:pPr>
-      <w:r>
-        <w:rPr>
-          <w:rFonts w:ascii="Century Gothic" w:hAnsi="Century Gothic" w:cs="Times New Roman"/>
+          <w:sz w:val="20"/>
+          <w:szCs w:val="20"/>
+        </w:rPr>
+      </w:pPr>
+      <w:r>
+        <w:rPr>
+          <w:rFonts w:ascii="Century Gothic" w:hAnsi="Century Gothic" w:cs="Times New Roman"/>
+          <w:sz w:val="20"/>
+          <w:szCs w:val="20"/>
         </w:rPr>
         <w:tab/>
       </w:r>
@@ -8163,41 +8147,17 @@
       <w:pPr>
         <w:rPr>
           <w:rFonts w:ascii="Century Gothic" w:hAnsi="Century Gothic" w:cs="Times New Roman"/>
-          <w:sz w:val="22"/>
-          <w:szCs w:val="22"/>
-        </w:rPr>
-      </w:pPr>
-      <w:r>
-        <w:rPr>
-          <w:rFonts w:ascii="Century Gothic" w:hAnsi="Century Gothic" w:cs="Times New Roman"/>
-          <w:sz w:val="22"/>
-          <w:szCs w:val="22"/>
-        </w:rPr>
-        <w:t xml:space="preserve">Additional Features – </w:t>
-      </w:r>
-      <w:r>
-        <w:rPr>
-          <w:rFonts w:ascii="Century Gothic" w:hAnsi="Century Gothic" w:cs="Times New Roman"/>
-          <w:sz w:val="22"/>
-          <w:szCs w:val="22"/>
-        </w:rPr>
-        <w:t>Second</w:t>
-      </w:r>
-      <w:r>
-        <w:rPr>
-          <w:rFonts w:ascii="Century Gothic" w:hAnsi="Century Gothic" w:cs="Times New Roman"/>
-          <w:sz w:val="22"/>
-          <w:szCs w:val="22"/>
-        </w:rPr>
-        <w:t xml:space="preserve"> Priority</w:t>
-      </w:r>
-      <w:r>
-        <w:rPr>
-          <w:rFonts w:ascii="Century Gothic" w:hAnsi="Century Gothic" w:cs="Times New Roman"/>
-          <w:sz w:val="22"/>
-          <w:szCs w:val="22"/>
-        </w:rPr>
-        <w:t>:</w:t>
+          <w:sz w:val="20"/>
+          <w:szCs w:val="20"/>
+        </w:rPr>
+      </w:pPr>
+      <w:r>
+        <w:rPr>
+          <w:rFonts w:ascii="Century Gothic" w:hAnsi="Century Gothic" w:cs="Times New Roman"/>
+          <w:sz w:val="20"/>
+          <w:szCs w:val="20"/>
+        </w:rPr>
+        <w:t>Additional Features – Second Priority:</w:t>
       </w:r>
     </w:p>
     <w:p>
@@ -8249,25 +8209,23 @@
           <w:sz w:val="20"/>
           <w:szCs w:val="20"/>
         </w:rPr>
-        <w:t xml:space="preserve"> of </w:t>
-      </w:r>
-      <w:proofErr w:type="gramStart"/>
-      <w:r>
-        <w:rPr>
-          <w:rFonts w:ascii="Century Gothic" w:hAnsi="Century Gothic" w:cs="Times New Roman"/>
-          <w:sz w:val="20"/>
-          <w:szCs w:val="20"/>
-        </w:rPr>
-        <w:t>users</w:t>
-      </w:r>
-      <w:proofErr w:type="gramEnd"/>
-      <w:r>
-        <w:rPr>
-          <w:rFonts w:ascii="Century Gothic" w:hAnsi="Century Gothic" w:cs="Times New Roman"/>
-          <w:sz w:val="20"/>
-          <w:szCs w:val="20"/>
-        </w:rPr>
-        <w:t xml:space="preserve"> one is following</w:t>
+        <w:t xml:space="preserve"> of users </w:t>
+      </w:r>
+      <w:r>
+        <w:rPr>
+          <w:rFonts w:ascii="Century Gothic" w:hAnsi="Century Gothic" w:cs="Times New Roman"/>
+          <w:sz w:val="20"/>
+          <w:szCs w:val="20"/>
+        </w:rPr>
+        <w:t xml:space="preserve">that </w:t>
+      </w:r>
+      <w:r>
+        <w:rPr>
+          <w:rFonts w:ascii="Century Gothic" w:hAnsi="Century Gothic" w:cs="Times New Roman"/>
+          <w:sz w:val="20"/>
+          <w:szCs w:val="20"/>
+        </w:rPr>
+        <w:t>one is following</w:t>
       </w:r>
     </w:p>
     <w:p>
@@ -8304,50 +8262,26 @@
       <w:pPr>
         <w:rPr>
           <w:rFonts w:ascii="Century Gothic" w:hAnsi="Century Gothic" w:cs="Times New Roman"/>
-          <w:sz w:val="22"/>
-          <w:szCs w:val="22"/>
-        </w:rPr>
-      </w:pPr>
-    </w:p>
-    <w:p>
-      <w:pPr>
-        <w:rPr>
-          <w:rFonts w:ascii="Century Gothic" w:hAnsi="Century Gothic" w:cs="Times New Roman"/>
-          <w:sz w:val="22"/>
-          <w:szCs w:val="22"/>
-        </w:rPr>
-      </w:pPr>
-      <w:r>
-        <w:rPr>
-          <w:rFonts w:ascii="Century Gothic" w:hAnsi="Century Gothic" w:cs="Times New Roman"/>
-          <w:sz w:val="22"/>
-          <w:szCs w:val="22"/>
-        </w:rPr>
-        <w:t xml:space="preserve">Additional Features – </w:t>
-      </w:r>
-      <w:r>
-        <w:rPr>
-          <w:rFonts w:ascii="Century Gothic" w:hAnsi="Century Gothic" w:cs="Times New Roman"/>
-          <w:sz w:val="22"/>
-          <w:szCs w:val="22"/>
-        </w:rPr>
-        <w:t>Third</w:t>
-      </w:r>
-      <w:r>
-        <w:rPr>
-          <w:rFonts w:ascii="Century Gothic" w:hAnsi="Century Gothic" w:cs="Times New Roman"/>
-          <w:sz w:val="22"/>
-          <w:szCs w:val="22"/>
-        </w:rPr>
-        <w:t xml:space="preserve"> Priority</w:t>
-      </w:r>
-      <w:r>
-        <w:rPr>
-          <w:rFonts w:ascii="Century Gothic" w:hAnsi="Century Gothic" w:cs="Times New Roman"/>
-          <w:sz w:val="22"/>
-          <w:szCs w:val="22"/>
-        </w:rPr>
-        <w:t>:</w:t>
+          <w:sz w:val="20"/>
+          <w:szCs w:val="20"/>
+        </w:rPr>
+      </w:pPr>
+    </w:p>
+    <w:p>
+      <w:pPr>
+        <w:rPr>
+          <w:rFonts w:ascii="Century Gothic" w:hAnsi="Century Gothic" w:cs="Times New Roman"/>
+          <w:sz w:val="20"/>
+          <w:szCs w:val="20"/>
+        </w:rPr>
+      </w:pPr>
+      <w:r>
+        <w:rPr>
+          <w:rFonts w:ascii="Century Gothic" w:hAnsi="Century Gothic" w:cs="Times New Roman"/>
+          <w:sz w:val="20"/>
+          <w:szCs w:val="20"/>
+        </w:rPr>
+        <w:t>Additional Features – Third Priority:</w:t>
       </w:r>
     </w:p>
     <w:p>
@@ -8420,50 +8354,26 @@
       <w:pPr>
         <w:rPr>
           <w:rFonts w:ascii="Century Gothic" w:hAnsi="Century Gothic" w:cs="Times New Roman"/>
-          <w:sz w:val="22"/>
-          <w:szCs w:val="22"/>
-        </w:rPr>
-      </w:pPr>
-    </w:p>
-    <w:p>
-      <w:pPr>
-        <w:rPr>
-          <w:rFonts w:ascii="Century Gothic" w:hAnsi="Century Gothic" w:cs="Times New Roman"/>
-          <w:sz w:val="22"/>
-          <w:szCs w:val="22"/>
-        </w:rPr>
-      </w:pPr>
-      <w:r>
-        <w:rPr>
-          <w:rFonts w:ascii="Century Gothic" w:hAnsi="Century Gothic" w:cs="Times New Roman"/>
-          <w:sz w:val="22"/>
-          <w:szCs w:val="22"/>
-        </w:rPr>
-        <w:t xml:space="preserve">Additional Features – </w:t>
-      </w:r>
-      <w:r>
-        <w:rPr>
-          <w:rFonts w:ascii="Century Gothic" w:hAnsi="Century Gothic" w:cs="Times New Roman"/>
-          <w:sz w:val="22"/>
-          <w:szCs w:val="22"/>
-        </w:rPr>
-        <w:t xml:space="preserve">Fourth </w:t>
-      </w:r>
-      <w:r>
-        <w:rPr>
-          <w:rFonts w:ascii="Century Gothic" w:hAnsi="Century Gothic" w:cs="Times New Roman"/>
-          <w:sz w:val="22"/>
-          <w:szCs w:val="22"/>
-        </w:rPr>
-        <w:t>Priority</w:t>
-      </w:r>
-      <w:r>
-        <w:rPr>
-          <w:rFonts w:ascii="Century Gothic" w:hAnsi="Century Gothic" w:cs="Times New Roman"/>
-          <w:sz w:val="22"/>
-          <w:szCs w:val="22"/>
-        </w:rPr>
-        <w:t>:</w:t>
+          <w:sz w:val="20"/>
+          <w:szCs w:val="20"/>
+        </w:rPr>
+      </w:pPr>
+    </w:p>
+    <w:p>
+      <w:pPr>
+        <w:rPr>
+          <w:rFonts w:ascii="Century Gothic" w:hAnsi="Century Gothic" w:cs="Times New Roman"/>
+          <w:sz w:val="20"/>
+          <w:szCs w:val="20"/>
+        </w:rPr>
+      </w:pPr>
+      <w:r>
+        <w:rPr>
+          <w:rFonts w:ascii="Century Gothic" w:hAnsi="Century Gothic" w:cs="Times New Roman"/>
+          <w:sz w:val="20"/>
+          <w:szCs w:val="20"/>
+        </w:rPr>
+        <w:t>Additional Features – Fourth Priority:</w:t>
       </w:r>
     </w:p>
     <w:p>
@@ -8514,50 +8424,26 @@
       <w:pPr>
         <w:rPr>
           <w:rFonts w:ascii="Century Gothic" w:hAnsi="Century Gothic" w:cs="Times New Roman"/>
-          <w:sz w:val="22"/>
-          <w:szCs w:val="22"/>
-        </w:rPr>
-      </w:pPr>
-    </w:p>
-    <w:p>
-      <w:pPr>
-        <w:rPr>
-          <w:rFonts w:ascii="Century Gothic" w:hAnsi="Century Gothic" w:cs="Times New Roman"/>
-          <w:sz w:val="22"/>
-          <w:szCs w:val="22"/>
-        </w:rPr>
-      </w:pPr>
-      <w:r>
-        <w:rPr>
-          <w:rFonts w:ascii="Century Gothic" w:hAnsi="Century Gothic" w:cs="Times New Roman"/>
-          <w:sz w:val="22"/>
-          <w:szCs w:val="22"/>
-        </w:rPr>
-        <w:t xml:space="preserve">Additional Features – </w:t>
-      </w:r>
-      <w:r>
-        <w:rPr>
-          <w:rFonts w:ascii="Century Gothic" w:hAnsi="Century Gothic" w:cs="Times New Roman"/>
-          <w:sz w:val="22"/>
-          <w:szCs w:val="22"/>
-        </w:rPr>
-        <w:t>Fifth</w:t>
-      </w:r>
-      <w:r>
-        <w:rPr>
-          <w:rFonts w:ascii="Century Gothic" w:hAnsi="Century Gothic" w:cs="Times New Roman"/>
-          <w:sz w:val="22"/>
-          <w:szCs w:val="22"/>
-        </w:rPr>
-        <w:t xml:space="preserve"> Priority</w:t>
-      </w:r>
-      <w:r>
-        <w:rPr>
-          <w:rFonts w:ascii="Century Gothic" w:hAnsi="Century Gothic" w:cs="Times New Roman"/>
-          <w:sz w:val="22"/>
-          <w:szCs w:val="22"/>
-        </w:rPr>
-        <w:t>:</w:t>
+          <w:sz w:val="20"/>
+          <w:szCs w:val="20"/>
+        </w:rPr>
+      </w:pPr>
+    </w:p>
+    <w:p>
+      <w:pPr>
+        <w:rPr>
+          <w:rFonts w:ascii="Century Gothic" w:hAnsi="Century Gothic" w:cs="Times New Roman"/>
+          <w:sz w:val="20"/>
+          <w:szCs w:val="20"/>
+        </w:rPr>
+      </w:pPr>
+      <w:r>
+        <w:rPr>
+          <w:rFonts w:ascii="Century Gothic" w:hAnsi="Century Gothic" w:cs="Times New Roman"/>
+          <w:sz w:val="20"/>
+          <w:szCs w:val="20"/>
+        </w:rPr>
+        <w:t>Additional Features – Fifth Priority:</w:t>
       </w:r>
     </w:p>
     <w:p>
@@ -8586,50 +8472,26 @@
       <w:pPr>
         <w:rPr>
           <w:rFonts w:ascii="Century Gothic" w:hAnsi="Century Gothic" w:cs="Times New Roman"/>
-          <w:sz w:val="22"/>
-          <w:szCs w:val="22"/>
-        </w:rPr>
-      </w:pPr>
-    </w:p>
-    <w:p>
-      <w:pPr>
-        <w:rPr>
-          <w:rFonts w:ascii="Century Gothic" w:hAnsi="Century Gothic" w:cs="Times New Roman"/>
-          <w:sz w:val="22"/>
-          <w:szCs w:val="22"/>
-        </w:rPr>
-      </w:pPr>
-      <w:r>
-        <w:rPr>
-          <w:rFonts w:ascii="Century Gothic" w:hAnsi="Century Gothic" w:cs="Times New Roman"/>
-          <w:sz w:val="22"/>
-          <w:szCs w:val="22"/>
-        </w:rPr>
-        <w:t xml:space="preserve">Additional Features – </w:t>
-      </w:r>
-      <w:r>
-        <w:rPr>
-          <w:rFonts w:ascii="Century Gothic" w:hAnsi="Century Gothic" w:cs="Times New Roman"/>
-          <w:sz w:val="22"/>
-          <w:szCs w:val="22"/>
-        </w:rPr>
-        <w:t>Sixth</w:t>
-      </w:r>
-      <w:r>
-        <w:rPr>
-          <w:rFonts w:ascii="Century Gothic" w:hAnsi="Century Gothic" w:cs="Times New Roman"/>
-          <w:sz w:val="22"/>
-          <w:szCs w:val="22"/>
-        </w:rPr>
-        <w:t xml:space="preserve"> Priority</w:t>
-      </w:r>
-      <w:r>
-        <w:rPr>
-          <w:rFonts w:ascii="Century Gothic" w:hAnsi="Century Gothic" w:cs="Times New Roman"/>
-          <w:sz w:val="22"/>
-          <w:szCs w:val="22"/>
-        </w:rPr>
-        <w:t>:</w:t>
+          <w:sz w:val="20"/>
+          <w:szCs w:val="20"/>
+        </w:rPr>
+      </w:pPr>
+    </w:p>
+    <w:p>
+      <w:pPr>
+        <w:rPr>
+          <w:rFonts w:ascii="Century Gothic" w:hAnsi="Century Gothic" w:cs="Times New Roman"/>
+          <w:sz w:val="20"/>
+          <w:szCs w:val="20"/>
+        </w:rPr>
+      </w:pPr>
+      <w:r>
+        <w:rPr>
+          <w:rFonts w:ascii="Century Gothic" w:hAnsi="Century Gothic" w:cs="Times New Roman"/>
+          <w:sz w:val="20"/>
+          <w:szCs w:val="20"/>
+        </w:rPr>
+        <w:t>Additional Features – Sixth Priority:</w:t>
       </w:r>
     </w:p>
     <w:p>
@@ -8656,56 +8518,6 @@
     </w:p>
     <w:p>
       <w:pPr>
-        <w:rPr>
-          <w:rFonts w:ascii="Century Gothic" w:hAnsi="Century Gothic" w:cs="Times New Roman"/>
-          <w:sz w:val="22"/>
-          <w:szCs w:val="22"/>
-        </w:rPr>
-      </w:pPr>
-    </w:p>
-    <w:p>
-      <w:pPr>
-        <w:rPr>
-          <w:rFonts w:ascii="Century Gothic" w:hAnsi="Century Gothic" w:cs="Times New Roman"/>
-          <w:sz w:val="22"/>
-          <w:szCs w:val="22"/>
-        </w:rPr>
-      </w:pPr>
-      <w:r>
-        <w:rPr>
-          <w:rFonts w:ascii="Century Gothic" w:hAnsi="Century Gothic" w:cs="Times New Roman"/>
-          <w:sz w:val="22"/>
-          <w:szCs w:val="22"/>
-        </w:rPr>
-        <w:t xml:space="preserve">Additional Features – </w:t>
-      </w:r>
-      <w:r>
-        <w:rPr>
-          <w:rFonts w:ascii="Century Gothic" w:hAnsi="Century Gothic" w:cs="Times New Roman"/>
-          <w:sz w:val="22"/>
-          <w:szCs w:val="22"/>
-        </w:rPr>
-        <w:t xml:space="preserve">Seventh </w:t>
-      </w:r>
-      <w:r>
-        <w:rPr>
-          <w:rFonts w:ascii="Century Gothic" w:hAnsi="Century Gothic" w:cs="Times New Roman"/>
-          <w:sz w:val="22"/>
-          <w:szCs w:val="22"/>
-        </w:rPr>
-        <w:t>Priority</w:t>
-      </w:r>
-      <w:r>
-        <w:rPr>
-          <w:rFonts w:ascii="Century Gothic" w:hAnsi="Century Gothic" w:cs="Times New Roman"/>
-          <w:sz w:val="22"/>
-          <w:szCs w:val="22"/>
-        </w:rPr>
-        <w:t>:</w:t>
-      </w:r>
-    </w:p>
-    <w:p>
-      <w:pPr>
         <w:pStyle w:val="ListParagraph"/>
         <w:numPr>
           <w:ilvl w:val="0"/>
@@ -8723,7 +8535,33 @@
           <w:sz w:val="20"/>
           <w:szCs w:val="20"/>
         </w:rPr>
-        <w:t>Ability to delete one’s own profile</w:t>
+        <w:t>Show number of followers/trackers on profile page</w:t>
+      </w:r>
+    </w:p>
+    <w:p>
+      <w:pPr>
+        <w:rPr>
+          <w:rFonts w:ascii="Century Gothic" w:hAnsi="Century Gothic" w:cs="Times New Roman"/>
+          <w:sz w:val="20"/>
+          <w:szCs w:val="20"/>
+        </w:rPr>
+      </w:pPr>
+    </w:p>
+    <w:p>
+      <w:pPr>
+        <w:rPr>
+          <w:rFonts w:ascii="Century Gothic" w:hAnsi="Century Gothic" w:cs="Times New Roman"/>
+          <w:sz w:val="20"/>
+          <w:szCs w:val="20"/>
+        </w:rPr>
+      </w:pPr>
+      <w:r>
+        <w:rPr>
+          <w:rFonts w:ascii="Century Gothic" w:hAnsi="Century Gothic" w:cs="Times New Roman"/>
+          <w:sz w:val="20"/>
+          <w:szCs w:val="20"/>
+        </w:rPr>
+        <w:t>Additional Features – Seventh Priority:</w:t>
       </w:r>
     </w:p>
     <w:p>
@@ -8745,57 +8583,7 @@
           <w:sz w:val="20"/>
           <w:szCs w:val="20"/>
         </w:rPr>
-        <w:t>Ensure users are over 16</w:t>
-      </w:r>
-    </w:p>
-    <w:p>
-      <w:pPr>
-        <w:rPr>
-          <w:rFonts w:ascii="Century Gothic" w:hAnsi="Century Gothic" w:cs="Times New Roman"/>
-          <w:sz w:val="22"/>
-          <w:szCs w:val="22"/>
-        </w:rPr>
-      </w:pPr>
-    </w:p>
-    <w:p>
-      <w:pPr>
-        <w:rPr>
-          <w:rFonts w:ascii="Century Gothic" w:hAnsi="Century Gothic" w:cs="Times New Roman"/>
-          <w:sz w:val="22"/>
-          <w:szCs w:val="22"/>
-        </w:rPr>
-      </w:pPr>
-      <w:r>
-        <w:rPr>
-          <w:rFonts w:ascii="Century Gothic" w:hAnsi="Century Gothic" w:cs="Times New Roman"/>
-          <w:sz w:val="22"/>
-          <w:szCs w:val="22"/>
-        </w:rPr>
-        <w:t xml:space="preserve">Additional Features – </w:t>
-      </w:r>
-      <w:r>
-        <w:rPr>
-          <w:rFonts w:ascii="Century Gothic" w:hAnsi="Century Gothic" w:cs="Times New Roman"/>
-          <w:sz w:val="22"/>
-          <w:szCs w:val="22"/>
-        </w:rPr>
-        <w:t xml:space="preserve">Final </w:t>
-      </w:r>
-      <w:r>
-        <w:rPr>
-          <w:rFonts w:ascii="Century Gothic" w:hAnsi="Century Gothic" w:cs="Times New Roman"/>
-          <w:sz w:val="22"/>
-          <w:szCs w:val="22"/>
-        </w:rPr>
-        <w:t>Priority</w:t>
-      </w:r>
-      <w:r>
-        <w:rPr>
-          <w:rFonts w:ascii="Century Gothic" w:hAnsi="Century Gothic" w:cs="Times New Roman"/>
-          <w:sz w:val="22"/>
-          <w:szCs w:val="22"/>
-        </w:rPr>
-        <w:t>:</w:t>
+        <w:t>Ability to delete one’s own profile</w:t>
       </w:r>
     </w:p>
     <w:p>
@@ -8817,7 +8605,33 @@
           <w:sz w:val="20"/>
           <w:szCs w:val="20"/>
         </w:rPr>
-        <w:t>Secret self-destruct function that destroys all ratings records for all users (Order 66)</w:t>
+        <w:t>Ensure users are over 16</w:t>
+      </w:r>
+    </w:p>
+    <w:p>
+      <w:pPr>
+        <w:rPr>
+          <w:rFonts w:ascii="Century Gothic" w:hAnsi="Century Gothic" w:cs="Times New Roman"/>
+          <w:sz w:val="20"/>
+          <w:szCs w:val="20"/>
+        </w:rPr>
+      </w:pPr>
+    </w:p>
+    <w:p>
+      <w:pPr>
+        <w:rPr>
+          <w:rFonts w:ascii="Century Gothic" w:hAnsi="Century Gothic" w:cs="Times New Roman"/>
+          <w:sz w:val="20"/>
+          <w:szCs w:val="20"/>
+        </w:rPr>
+      </w:pPr>
+      <w:r>
+        <w:rPr>
+          <w:rFonts w:ascii="Century Gothic" w:hAnsi="Century Gothic" w:cs="Times New Roman"/>
+          <w:sz w:val="20"/>
+          <w:szCs w:val="20"/>
+        </w:rPr>
+        <w:t>Additional Features – Final Priority:</w:t>
       </w:r>
     </w:p>
     <w:p>
@@ -8839,49 +8653,7 @@
           <w:sz w:val="20"/>
           <w:szCs w:val="20"/>
         </w:rPr>
-        <w:t xml:space="preserve">Users kicked off the app upon getting a 0.00 </w:t>
-      </w:r>
-      <w:r>
-        <w:rPr>
-          <w:rFonts w:ascii="Century Gothic" w:hAnsi="Century Gothic" w:cs="Times New Roman"/>
-          <w:sz w:val="20"/>
-          <w:szCs w:val="20"/>
-        </w:rPr>
-        <w:t>weighted average</w:t>
-      </w:r>
-      <w:r>
-        <w:rPr>
-          <w:rFonts w:ascii="Century Gothic" w:hAnsi="Century Gothic" w:cs="Times New Roman"/>
-          <w:sz w:val="20"/>
-          <w:szCs w:val="20"/>
-        </w:rPr>
-        <w:t xml:space="preserve"> rating</w:t>
-      </w:r>
-    </w:p>
-    <w:p>
-      <w:pPr>
-        <w:rPr>
-          <w:rFonts w:ascii="Century Gothic" w:hAnsi="Century Gothic" w:cs="Times New Roman"/>
-          <w:sz w:val="22"/>
-          <w:szCs w:val="22"/>
-        </w:rPr>
-      </w:pPr>
-    </w:p>
-    <w:p>
-      <w:pPr>
-        <w:rPr>
-          <w:rFonts w:ascii="Century Gothic" w:hAnsi="Century Gothic" w:cs="Times New Roman"/>
-          <w:sz w:val="22"/>
-          <w:szCs w:val="22"/>
-        </w:rPr>
-      </w:pPr>
-      <w:r>
-        <w:rPr>
-          <w:rFonts w:ascii="Century Gothic" w:hAnsi="Century Gothic" w:cs="Times New Roman"/>
-          <w:sz w:val="22"/>
-          <w:szCs w:val="22"/>
-        </w:rPr>
-        <w:t>Possible Future Features:</w:t>
+        <w:t>Secret self-destruct function that destroys all ratings records for all users (Order 66)</w:t>
       </w:r>
     </w:p>
     <w:p>
@@ -8903,7 +8675,49 @@
           <w:sz w:val="20"/>
           <w:szCs w:val="20"/>
         </w:rPr>
-        <w:t>Email verification</w:t>
+        <w:t xml:space="preserve">Users kicked off the app upon getting a 0.00 </w:t>
+      </w:r>
+      <w:r>
+        <w:rPr>
+          <w:rFonts w:ascii="Century Gothic" w:hAnsi="Century Gothic" w:cs="Times New Roman"/>
+          <w:sz w:val="20"/>
+          <w:szCs w:val="20"/>
+        </w:rPr>
+        <w:t>weighted average</w:t>
+      </w:r>
+      <w:r>
+        <w:rPr>
+          <w:rFonts w:ascii="Century Gothic" w:hAnsi="Century Gothic" w:cs="Times New Roman"/>
+          <w:sz w:val="20"/>
+          <w:szCs w:val="20"/>
+        </w:rPr>
+        <w:t xml:space="preserve"> rating</w:t>
+      </w:r>
+    </w:p>
+    <w:p>
+      <w:pPr>
+        <w:rPr>
+          <w:rFonts w:ascii="Century Gothic" w:hAnsi="Century Gothic" w:cs="Times New Roman"/>
+          <w:sz w:val="20"/>
+          <w:szCs w:val="20"/>
+        </w:rPr>
+      </w:pPr>
+    </w:p>
+    <w:p>
+      <w:pPr>
+        <w:rPr>
+          <w:rFonts w:ascii="Century Gothic" w:hAnsi="Century Gothic" w:cs="Times New Roman"/>
+          <w:sz w:val="20"/>
+          <w:szCs w:val="20"/>
+        </w:rPr>
+      </w:pPr>
+      <w:r>
+        <w:rPr>
+          <w:rFonts w:ascii="Century Gothic" w:hAnsi="Century Gothic" w:cs="Times New Roman"/>
+          <w:sz w:val="20"/>
+          <w:szCs w:val="20"/>
+        </w:rPr>
+        <w:t>Possible Future Features:</w:t>
       </w:r>
     </w:p>
     <w:p>
@@ -8925,98 +8739,8 @@
           <w:sz w:val="20"/>
           <w:szCs w:val="20"/>
         </w:rPr>
-        <w:t>GPS linking to phone to ensure that a user can only rate someone they</w:t>
-      </w:r>
-      <w:r>
-        <w:rPr>
-          <w:rFonts w:ascii="Century Gothic" w:hAnsi="Century Gothic" w:cs="Times New Roman"/>
-          <w:sz w:val="20"/>
-          <w:szCs w:val="20"/>
-        </w:rPr>
-        <w:t xml:space="preserve"> hav</w:t>
-      </w:r>
-      <w:r>
-        <w:rPr>
-          <w:rFonts w:ascii="Century Gothic" w:hAnsi="Century Gothic" w:cs="Times New Roman"/>
-          <w:sz w:val="20"/>
-          <w:szCs w:val="20"/>
-        </w:rPr>
-        <w:t>e met</w:t>
-      </w:r>
-      <w:r>
-        <w:rPr>
-          <w:rFonts w:ascii="Century Gothic" w:hAnsi="Century Gothic" w:cs="Times New Roman"/>
-          <w:sz w:val="20"/>
-          <w:szCs w:val="20"/>
-        </w:rPr>
-        <w:t xml:space="preserve"> within the past 72 hours</w:t>
-      </w:r>
-    </w:p>
-    <w:p>
-      <w:pPr>
-        <w:rPr>
-          <w:rFonts w:ascii="Century Gothic" w:hAnsi="Century Gothic" w:cs="Times New Roman"/>
-          <w:sz w:val="22"/>
-          <w:szCs w:val="22"/>
-        </w:rPr>
-      </w:pPr>
-    </w:p>
-    <w:p>
-      <w:pPr>
-        <w:rPr>
-          <w:rFonts w:ascii="Century Gothic" w:hAnsi="Century Gothic" w:cs="Times New Roman"/>
-          <w:sz w:val="22"/>
-          <w:szCs w:val="22"/>
-        </w:rPr>
-      </w:pPr>
-    </w:p>
-    <w:p>
-      <w:pPr>
-        <w:rPr>
-          <w:rFonts w:ascii="Century Gothic" w:hAnsi="Century Gothic" w:cs="Times New Roman"/>
-        </w:rPr>
-      </w:pPr>
-    </w:p>
-    <w:p>
-      <w:pPr>
-        <w:jc w:val="center"/>
-        <w:rPr>
-          <w:rFonts w:ascii="Century Gothic" w:hAnsi="Century Gothic" w:cs="Times New Roman"/>
-        </w:rPr>
-      </w:pPr>
-      <w:r>
-        <w:rPr>
-          <w:rFonts w:ascii="Century Gothic" w:hAnsi="Century Gothic" w:cs="Times New Roman"/>
-        </w:rPr>
-        <w:t>Notes</w:t>
-      </w:r>
-      <w:r>
-        <w:rPr>
-          <w:rFonts w:ascii="Century Gothic" w:hAnsi="Century Gothic" w:cs="Times New Roman"/>
-        </w:rPr>
-        <w:t xml:space="preserve"> o</w:t>
-      </w:r>
-      <w:r>
-        <w:rPr>
-          <w:rFonts w:ascii="Century Gothic" w:hAnsi="Century Gothic" w:cs="Times New Roman"/>
-        </w:rPr>
-        <w:t>n</w:t>
-      </w:r>
-      <w:r>
-        <w:rPr>
-          <w:rFonts w:ascii="Century Gothic" w:hAnsi="Century Gothic" w:cs="Times New Roman"/>
-        </w:rPr>
-        <w:t xml:space="preserve"> Ratings</w:t>
-      </w:r>
-    </w:p>
-    <w:p>
-      <w:pPr>
-        <w:rPr>
-          <w:rFonts w:ascii="Century Gothic" w:hAnsi="Century Gothic" w:cs="Times New Roman"/>
-          <w:sz w:val="20"/>
-          <w:szCs w:val="20"/>
-        </w:rPr>
-      </w:pPr>
+        <w:t>Email verification</w:t>
+      </w:r>
     </w:p>
     <w:p>
       <w:pPr>
@@ -9037,6 +8761,118 @@
           <w:sz w:val="20"/>
           <w:szCs w:val="20"/>
         </w:rPr>
+        <w:t>GPS linking to phone to ensure that a user can only rate someone they</w:t>
+      </w:r>
+      <w:r>
+        <w:rPr>
+          <w:rFonts w:ascii="Century Gothic" w:hAnsi="Century Gothic" w:cs="Times New Roman"/>
+          <w:sz w:val="20"/>
+          <w:szCs w:val="20"/>
+        </w:rPr>
+        <w:t xml:space="preserve"> hav</w:t>
+      </w:r>
+      <w:r>
+        <w:rPr>
+          <w:rFonts w:ascii="Century Gothic" w:hAnsi="Century Gothic" w:cs="Times New Roman"/>
+          <w:sz w:val="20"/>
+          <w:szCs w:val="20"/>
+        </w:rPr>
+        <w:t>e met</w:t>
+      </w:r>
+      <w:r>
+        <w:rPr>
+          <w:rFonts w:ascii="Century Gothic" w:hAnsi="Century Gothic" w:cs="Times New Roman"/>
+          <w:sz w:val="20"/>
+          <w:szCs w:val="20"/>
+        </w:rPr>
+        <w:t xml:space="preserve"> within the past 72 hours</w:t>
+      </w:r>
+    </w:p>
+    <w:p>
+      <w:pPr>
+        <w:rPr>
+          <w:rFonts w:ascii="Century Gothic" w:hAnsi="Century Gothic" w:cs="Times New Roman"/>
+          <w:sz w:val="22"/>
+          <w:szCs w:val="22"/>
+        </w:rPr>
+      </w:pPr>
+    </w:p>
+    <w:p>
+      <w:pPr>
+        <w:rPr>
+          <w:rFonts w:ascii="Century Gothic" w:hAnsi="Century Gothic" w:cs="Times New Roman"/>
+          <w:sz w:val="22"/>
+          <w:szCs w:val="22"/>
+        </w:rPr>
+      </w:pPr>
+    </w:p>
+    <w:p>
+      <w:pPr>
+        <w:rPr>
+          <w:rFonts w:ascii="Century Gothic" w:hAnsi="Century Gothic" w:cs="Times New Roman"/>
+        </w:rPr>
+      </w:pPr>
+    </w:p>
+    <w:p>
+      <w:pPr>
+        <w:jc w:val="center"/>
+        <w:rPr>
+          <w:rFonts w:ascii="Century Gothic" w:hAnsi="Century Gothic" w:cs="Times New Roman"/>
+        </w:rPr>
+      </w:pPr>
+      <w:r>
+        <w:rPr>
+          <w:rFonts w:ascii="Century Gothic" w:hAnsi="Century Gothic" w:cs="Times New Roman"/>
+        </w:rPr>
+        <w:t>Notes</w:t>
+      </w:r>
+      <w:r>
+        <w:rPr>
+          <w:rFonts w:ascii="Century Gothic" w:hAnsi="Century Gothic" w:cs="Times New Roman"/>
+        </w:rPr>
+        <w:t xml:space="preserve"> o</w:t>
+      </w:r>
+      <w:r>
+        <w:rPr>
+          <w:rFonts w:ascii="Century Gothic" w:hAnsi="Century Gothic" w:cs="Times New Roman"/>
+        </w:rPr>
+        <w:t>n</w:t>
+      </w:r>
+      <w:r>
+        <w:rPr>
+          <w:rFonts w:ascii="Century Gothic" w:hAnsi="Century Gothic" w:cs="Times New Roman"/>
+        </w:rPr>
+        <w:t xml:space="preserve"> Ratings</w:t>
+      </w:r>
+    </w:p>
+    <w:p>
+      <w:pPr>
+        <w:rPr>
+          <w:rFonts w:ascii="Century Gothic" w:hAnsi="Century Gothic" w:cs="Times New Roman"/>
+          <w:sz w:val="20"/>
+          <w:szCs w:val="20"/>
+        </w:rPr>
+      </w:pPr>
+    </w:p>
+    <w:p>
+      <w:pPr>
+        <w:pStyle w:val="ListParagraph"/>
+        <w:numPr>
+          <w:ilvl w:val="0"/>
+          <w:numId w:val="4"/>
+        </w:numPr>
+        <w:rPr>
+          <w:rFonts w:ascii="Century Gothic" w:hAnsi="Century Gothic" w:cs="Times New Roman"/>
+          <w:sz w:val="20"/>
+          <w:szCs w:val="20"/>
+        </w:rPr>
+      </w:pPr>
+      <w:r>
+        <w:rPr>
+          <w:rFonts w:ascii="Century Gothic" w:hAnsi="Century Gothic" w:cs="Times New Roman"/>
+          <w:sz w:val="20"/>
+          <w:szCs w:val="20"/>
+        </w:rPr>
         <w:t>User designations are as follows:</w:t>
       </w:r>
     </w:p>
@@ -10441,11 +10277,34 @@
     </w:p>
     <w:p>
       <w:pPr>
+        <w:rPr>
+          <w:rFonts w:ascii="Century Gothic" w:hAnsi="Century Gothic" w:cs="Times New Roman"/>
+        </w:rPr>
+      </w:pPr>
+      <w:r>
+        <w:rPr>
+          <w:rFonts w:ascii="Century Gothic" w:hAnsi="Century Gothic" w:cs="Times New Roman"/>
+        </w:rPr>
+        <w:br w:type="page"/>
+      </w:r>
+    </w:p>
+    <w:p>
+      <w:pPr>
         <w:jc w:val="center"/>
         <w:rPr>
           <w:rFonts w:ascii="Century Gothic" w:hAnsi="Century Gothic" w:cs="Times New Roman"/>
         </w:rPr>
       </w:pPr>
+    </w:p>
+    <w:p>
+      <w:pPr>
+        <w:jc w:val="center"/>
+        <w:rPr>
+          <w:rFonts w:ascii="Century Gothic" w:hAnsi="Century Gothic" w:cs="Times New Roman"/>
+        </w:rPr>
+      </w:pPr>
+      <w:bookmarkStart w:id="0" w:name="_GoBack"/>
+      <w:bookmarkEnd w:id="0"/>
       <w:r>
         <w:rPr>
           <w:rFonts w:ascii="Century Gothic" w:hAnsi="Century Gothic" w:cs="Times New Roman"/>
@@ -10474,7 +10333,6 @@
           <w:rFonts w:ascii="Century Gothic" w:hAnsi="Century Gothic" w:cs="Times New Roman"/>
         </w:rPr>
       </w:pPr>
-      <w:bookmarkStart w:id="0" w:name="_GoBack"/>
       <w:r>
         <w:drawing>
           <wp:inline distT="0" distB="0" distL="0" distR="0" wp14:anchorId="0766B1EB" wp14:editId="09C44842">
@@ -10512,7 +10370,6 @@
           </wp:inline>
         </w:drawing>
       </w:r>
-      <w:bookmarkEnd w:id="0"/>
       <w:r>
         <w:rPr>
           <w:rFonts w:ascii="Century Gothic" w:hAnsi="Century Gothic" w:cs="Times New Roman"/>
@@ -12544,7 +12401,7 @@
 </file>
 
 <file path=customXml/itemProps1.xml><?xml version="1.0" encoding="utf-8"?>
-<ds:datastoreItem xmlns:ds="http://schemas.openxmlformats.org/officeDocument/2006/customXml" ds:itemID="{4FEDC3F5-E85F-45BA-BE8D-36534F68D8E6}">
+<ds:datastoreItem xmlns:ds="http://schemas.openxmlformats.org/officeDocument/2006/customXml" ds:itemID="{8E45B785-0921-4C67-938F-8E342CB4F5E8}">
   <ds:schemaRefs>
     <ds:schemaRef ds:uri="http://schemas.openxmlformats.org/officeDocument/2006/bibliography"/>
   </ds:schemaRefs>

</xml_diff>

<commit_message>
updated proposal as of 5:08 PM eastern Aug 3
</commit_message>
<xml_diff>
--- a/TAP final project proposal.docx
+++ b/TAP final project proposal.docx
@@ -7646,17 +7646,6 @@
     </w:p>
     <w:p>
       <w:pPr>
-        <w:ind w:firstLine="450"/>
-        <w:jc w:val="center"/>
-        <w:rPr>
-          <w:rFonts w:ascii="Century Gothic" w:hAnsi="Century Gothic" w:cs="Times New Roman"/>
-          <w:sz w:val="28"/>
-          <w:szCs w:val="28"/>
-        </w:rPr>
-      </w:pPr>
-    </w:p>
-    <w:p>
-      <w:pPr>
         <w:rPr>
           <w:rFonts w:ascii="Century Gothic" w:hAnsi="Century Gothic" w:cs="Times New Roman"/>
           <w:sz w:val="20"/>
@@ -8605,33 +8594,7 @@
           <w:sz w:val="20"/>
           <w:szCs w:val="20"/>
         </w:rPr>
-        <w:t>Ensure users are over 16</w:t>
-      </w:r>
-    </w:p>
-    <w:p>
-      <w:pPr>
-        <w:rPr>
-          <w:rFonts w:ascii="Century Gothic" w:hAnsi="Century Gothic" w:cs="Times New Roman"/>
-          <w:sz w:val="20"/>
-          <w:szCs w:val="20"/>
-        </w:rPr>
-      </w:pPr>
-    </w:p>
-    <w:p>
-      <w:pPr>
-        <w:rPr>
-          <w:rFonts w:ascii="Century Gothic" w:hAnsi="Century Gothic" w:cs="Times New Roman"/>
-          <w:sz w:val="20"/>
-          <w:szCs w:val="20"/>
-        </w:rPr>
-      </w:pPr>
-      <w:r>
-        <w:rPr>
-          <w:rFonts w:ascii="Century Gothic" w:hAnsi="Century Gothic" w:cs="Times New Roman"/>
-          <w:sz w:val="20"/>
-          <w:szCs w:val="20"/>
-        </w:rPr>
-        <w:t>Additional Features – Final Priority:</w:t>
+        <w:t>Ability to edit one’s own profile</w:t>
       </w:r>
     </w:p>
     <w:p>
@@ -8653,7 +8616,7 @@
           <w:sz w:val="20"/>
           <w:szCs w:val="20"/>
         </w:rPr>
-        <w:t>Secret self-destruct function that destroys all ratings records for all users (Order 66)</w:t>
+        <w:t>Ensure users are over 16</w:t>
       </w:r>
     </w:p>
     <w:p>
@@ -8675,49 +8638,33 @@
           <w:sz w:val="20"/>
           <w:szCs w:val="20"/>
         </w:rPr>
-        <w:t xml:space="preserve">Users kicked off the app upon getting a 0.00 </w:t>
-      </w:r>
-      <w:r>
-        <w:rPr>
-          <w:rFonts w:ascii="Century Gothic" w:hAnsi="Century Gothic" w:cs="Times New Roman"/>
-          <w:sz w:val="20"/>
-          <w:szCs w:val="20"/>
-        </w:rPr>
-        <w:t>weighted average</w:t>
-      </w:r>
-      <w:r>
-        <w:rPr>
-          <w:rFonts w:ascii="Century Gothic" w:hAnsi="Century Gothic" w:cs="Times New Roman"/>
-          <w:sz w:val="20"/>
-          <w:szCs w:val="20"/>
-        </w:rPr>
-        <w:t xml:space="preserve"> rating</w:t>
-      </w:r>
-    </w:p>
-    <w:p>
-      <w:pPr>
-        <w:rPr>
-          <w:rFonts w:ascii="Century Gothic" w:hAnsi="Century Gothic" w:cs="Times New Roman"/>
-          <w:sz w:val="20"/>
-          <w:szCs w:val="20"/>
-        </w:rPr>
-      </w:pPr>
-    </w:p>
-    <w:p>
-      <w:pPr>
-        <w:rPr>
-          <w:rFonts w:ascii="Century Gothic" w:hAnsi="Century Gothic" w:cs="Times New Roman"/>
-          <w:sz w:val="20"/>
-          <w:szCs w:val="20"/>
-        </w:rPr>
-      </w:pPr>
-      <w:r>
-        <w:rPr>
-          <w:rFonts w:ascii="Century Gothic" w:hAnsi="Century Gothic" w:cs="Times New Roman"/>
-          <w:sz w:val="20"/>
-          <w:szCs w:val="20"/>
-        </w:rPr>
-        <w:t>Possible Future Features:</w:t>
+        <w:t>Edit the “All Users” page to show only 25 users at a time – sorted at random</w:t>
+      </w:r>
+    </w:p>
+    <w:p>
+      <w:pPr>
+        <w:rPr>
+          <w:rFonts w:ascii="Century Gothic" w:hAnsi="Century Gothic" w:cs="Times New Roman"/>
+          <w:sz w:val="20"/>
+          <w:szCs w:val="20"/>
+        </w:rPr>
+      </w:pPr>
+    </w:p>
+    <w:p>
+      <w:pPr>
+        <w:rPr>
+          <w:rFonts w:ascii="Century Gothic" w:hAnsi="Century Gothic" w:cs="Times New Roman"/>
+          <w:sz w:val="20"/>
+          <w:szCs w:val="20"/>
+        </w:rPr>
+      </w:pPr>
+      <w:r>
+        <w:rPr>
+          <w:rFonts w:ascii="Century Gothic" w:hAnsi="Century Gothic" w:cs="Times New Roman"/>
+          <w:sz w:val="20"/>
+          <w:szCs w:val="20"/>
+        </w:rPr>
+        <w:t>Additional Features – Final Priority:</w:t>
       </w:r>
     </w:p>
     <w:p>
@@ -8739,7 +8686,7 @@
           <w:sz w:val="20"/>
           <w:szCs w:val="20"/>
         </w:rPr>
-        <w:t>Email verification</w:t>
+        <w:t>Secret self-destruct function that destroys all ratings records for all users (Order 66)</w:t>
       </w:r>
     </w:p>
     <w:p>
@@ -8761,98 +8708,50 @@
           <w:sz w:val="20"/>
           <w:szCs w:val="20"/>
         </w:rPr>
-        <w:t>GPS linking to phone to ensure that a user can only rate someone they</w:t>
-      </w:r>
-      <w:r>
-        <w:rPr>
-          <w:rFonts w:ascii="Century Gothic" w:hAnsi="Century Gothic" w:cs="Times New Roman"/>
-          <w:sz w:val="20"/>
-          <w:szCs w:val="20"/>
-        </w:rPr>
-        <w:t xml:space="preserve"> hav</w:t>
-      </w:r>
-      <w:r>
-        <w:rPr>
-          <w:rFonts w:ascii="Century Gothic" w:hAnsi="Century Gothic" w:cs="Times New Roman"/>
-          <w:sz w:val="20"/>
-          <w:szCs w:val="20"/>
-        </w:rPr>
-        <w:t>e met</w:t>
-      </w:r>
-      <w:r>
-        <w:rPr>
-          <w:rFonts w:ascii="Century Gothic" w:hAnsi="Century Gothic" w:cs="Times New Roman"/>
-          <w:sz w:val="20"/>
-          <w:szCs w:val="20"/>
-        </w:rPr>
-        <w:t xml:space="preserve"> within the past 72 hours</w:t>
-      </w:r>
-    </w:p>
-    <w:p>
-      <w:pPr>
-        <w:rPr>
-          <w:rFonts w:ascii="Century Gothic" w:hAnsi="Century Gothic" w:cs="Times New Roman"/>
-          <w:sz w:val="22"/>
-          <w:szCs w:val="22"/>
-        </w:rPr>
-      </w:pPr>
-    </w:p>
-    <w:p>
-      <w:pPr>
-        <w:rPr>
-          <w:rFonts w:ascii="Century Gothic" w:hAnsi="Century Gothic" w:cs="Times New Roman"/>
-          <w:sz w:val="22"/>
-          <w:szCs w:val="22"/>
-        </w:rPr>
-      </w:pPr>
-    </w:p>
-    <w:p>
-      <w:pPr>
-        <w:rPr>
-          <w:rFonts w:ascii="Century Gothic" w:hAnsi="Century Gothic" w:cs="Times New Roman"/>
-        </w:rPr>
-      </w:pPr>
-    </w:p>
-    <w:p>
-      <w:pPr>
-        <w:jc w:val="center"/>
-        <w:rPr>
-          <w:rFonts w:ascii="Century Gothic" w:hAnsi="Century Gothic" w:cs="Times New Roman"/>
-        </w:rPr>
-      </w:pPr>
-      <w:r>
-        <w:rPr>
-          <w:rFonts w:ascii="Century Gothic" w:hAnsi="Century Gothic" w:cs="Times New Roman"/>
-        </w:rPr>
-        <w:t>Notes</w:t>
-      </w:r>
-      <w:r>
-        <w:rPr>
-          <w:rFonts w:ascii="Century Gothic" w:hAnsi="Century Gothic" w:cs="Times New Roman"/>
-        </w:rPr>
-        <w:t xml:space="preserve"> o</w:t>
-      </w:r>
-      <w:r>
-        <w:rPr>
-          <w:rFonts w:ascii="Century Gothic" w:hAnsi="Century Gothic" w:cs="Times New Roman"/>
-        </w:rPr>
-        <w:t>n</w:t>
-      </w:r>
-      <w:r>
-        <w:rPr>
-          <w:rFonts w:ascii="Century Gothic" w:hAnsi="Century Gothic" w:cs="Times New Roman"/>
-        </w:rPr>
-        <w:t xml:space="preserve"> Ratings</w:t>
-      </w:r>
-    </w:p>
-    <w:p>
-      <w:pPr>
-        <w:rPr>
-          <w:rFonts w:ascii="Century Gothic" w:hAnsi="Century Gothic" w:cs="Times New Roman"/>
-          <w:sz w:val="20"/>
-          <w:szCs w:val="20"/>
-        </w:rPr>
-      </w:pPr>
+        <w:t xml:space="preserve">Users kicked off the app upon getting a 0.00 </w:t>
+      </w:r>
+      <w:r>
+        <w:rPr>
+          <w:rFonts w:ascii="Century Gothic" w:hAnsi="Century Gothic" w:cs="Times New Roman"/>
+          <w:sz w:val="20"/>
+          <w:szCs w:val="20"/>
+        </w:rPr>
+        <w:t>weighted average</w:t>
+      </w:r>
+      <w:r>
+        <w:rPr>
+          <w:rFonts w:ascii="Century Gothic" w:hAnsi="Century Gothic" w:cs="Times New Roman"/>
+          <w:sz w:val="20"/>
+          <w:szCs w:val="20"/>
+        </w:rPr>
+        <w:t xml:space="preserve"> rating</w:t>
+      </w:r>
+    </w:p>
+    <w:p>
+      <w:pPr>
+        <w:rPr>
+          <w:rFonts w:ascii="Century Gothic" w:hAnsi="Century Gothic" w:cs="Times New Roman"/>
+          <w:sz w:val="20"/>
+          <w:szCs w:val="20"/>
+        </w:rPr>
+      </w:pPr>
+    </w:p>
+    <w:p>
+      <w:pPr>
+        <w:rPr>
+          <w:rFonts w:ascii="Century Gothic" w:hAnsi="Century Gothic" w:cs="Times New Roman"/>
+          <w:sz w:val="20"/>
+          <w:szCs w:val="20"/>
+        </w:rPr>
+      </w:pPr>
+      <w:r>
+        <w:rPr>
+          <w:rFonts w:ascii="Century Gothic" w:hAnsi="Century Gothic" w:cs="Times New Roman"/>
+          <w:sz w:val="20"/>
+          <w:szCs w:val="20"/>
+        </w:rPr>
+        <w:t>Possible Future Features:</w:t>
+      </w:r>
     </w:p>
     <w:p>
       <w:pPr>
@@ -8873,6 +8772,162 @@
           <w:sz w:val="20"/>
           <w:szCs w:val="20"/>
         </w:rPr>
+        <w:t>Email verification</w:t>
+      </w:r>
+    </w:p>
+    <w:p>
+      <w:pPr>
+        <w:pStyle w:val="ListParagraph"/>
+        <w:numPr>
+          <w:ilvl w:val="0"/>
+          <w:numId w:val="4"/>
+        </w:numPr>
+        <w:rPr>
+          <w:rFonts w:ascii="Century Gothic" w:hAnsi="Century Gothic" w:cs="Times New Roman"/>
+          <w:sz w:val="20"/>
+          <w:szCs w:val="20"/>
+        </w:rPr>
+      </w:pPr>
+      <w:r>
+        <w:rPr>
+          <w:rFonts w:ascii="Century Gothic" w:hAnsi="Century Gothic" w:cs="Times New Roman"/>
+          <w:sz w:val="20"/>
+          <w:szCs w:val="20"/>
+        </w:rPr>
+        <w:t>GPS linking to phone to ensure that a user can only rate someone they</w:t>
+      </w:r>
+      <w:r>
+        <w:rPr>
+          <w:rFonts w:ascii="Century Gothic" w:hAnsi="Century Gothic" w:cs="Times New Roman"/>
+          <w:sz w:val="20"/>
+          <w:szCs w:val="20"/>
+        </w:rPr>
+        <w:t xml:space="preserve"> hav</w:t>
+      </w:r>
+      <w:r>
+        <w:rPr>
+          <w:rFonts w:ascii="Century Gothic" w:hAnsi="Century Gothic" w:cs="Times New Roman"/>
+          <w:sz w:val="20"/>
+          <w:szCs w:val="20"/>
+        </w:rPr>
+        <w:t>e met</w:t>
+      </w:r>
+      <w:r>
+        <w:rPr>
+          <w:rFonts w:ascii="Century Gothic" w:hAnsi="Century Gothic" w:cs="Times New Roman"/>
+          <w:sz w:val="20"/>
+          <w:szCs w:val="20"/>
+        </w:rPr>
+        <w:t xml:space="preserve"> within the past 72 hours</w:t>
+      </w:r>
+    </w:p>
+    <w:p>
+      <w:pPr>
+        <w:pStyle w:val="ListParagraph"/>
+        <w:numPr>
+          <w:ilvl w:val="0"/>
+          <w:numId w:val="4"/>
+        </w:numPr>
+        <w:rPr>
+          <w:rFonts w:ascii="Century Gothic" w:hAnsi="Century Gothic" w:cs="Times New Roman"/>
+          <w:sz w:val="20"/>
+          <w:szCs w:val="20"/>
+        </w:rPr>
+      </w:pPr>
+      <w:r>
+        <w:rPr>
+          <w:rFonts w:ascii="Century Gothic" w:hAnsi="Century Gothic" w:cs="Times New Roman"/>
+          <w:sz w:val="20"/>
+          <w:szCs w:val="20"/>
+        </w:rPr>
+        <w:t xml:space="preserve">Suggested users to rate and/or track based on the users rated and tracked by the logged-in user  </w:t>
+      </w:r>
+    </w:p>
+    <w:p>
+      <w:pPr>
+        <w:rPr>
+          <w:rFonts w:ascii="Century Gothic" w:hAnsi="Century Gothic" w:cs="Times New Roman"/>
+          <w:sz w:val="22"/>
+          <w:szCs w:val="22"/>
+        </w:rPr>
+      </w:pPr>
+    </w:p>
+    <w:p>
+      <w:pPr>
+        <w:rPr>
+          <w:rFonts w:ascii="Century Gothic" w:hAnsi="Century Gothic" w:cs="Times New Roman"/>
+          <w:sz w:val="22"/>
+          <w:szCs w:val="22"/>
+        </w:rPr>
+      </w:pPr>
+    </w:p>
+    <w:p>
+      <w:pPr>
+        <w:rPr>
+          <w:rFonts w:ascii="Century Gothic" w:hAnsi="Century Gothic" w:cs="Times New Roman"/>
+        </w:rPr>
+      </w:pPr>
+    </w:p>
+    <w:p>
+      <w:pPr>
+        <w:jc w:val="center"/>
+        <w:rPr>
+          <w:rFonts w:ascii="Century Gothic" w:hAnsi="Century Gothic" w:cs="Times New Roman"/>
+        </w:rPr>
+      </w:pPr>
+      <w:r>
+        <w:rPr>
+          <w:rFonts w:ascii="Century Gothic" w:hAnsi="Century Gothic" w:cs="Times New Roman"/>
+        </w:rPr>
+        <w:t>Notes</w:t>
+      </w:r>
+      <w:r>
+        <w:rPr>
+          <w:rFonts w:ascii="Century Gothic" w:hAnsi="Century Gothic" w:cs="Times New Roman"/>
+        </w:rPr>
+        <w:t xml:space="preserve"> o</w:t>
+      </w:r>
+      <w:r>
+        <w:rPr>
+          <w:rFonts w:ascii="Century Gothic" w:hAnsi="Century Gothic" w:cs="Times New Roman"/>
+        </w:rPr>
+        <w:t>n</w:t>
+      </w:r>
+      <w:r>
+        <w:rPr>
+          <w:rFonts w:ascii="Century Gothic" w:hAnsi="Century Gothic" w:cs="Times New Roman"/>
+        </w:rPr>
+        <w:t xml:space="preserve"> Ratings</w:t>
+      </w:r>
+    </w:p>
+    <w:p>
+      <w:pPr>
+        <w:rPr>
+          <w:rFonts w:ascii="Century Gothic" w:hAnsi="Century Gothic" w:cs="Times New Roman"/>
+          <w:sz w:val="20"/>
+          <w:szCs w:val="20"/>
+        </w:rPr>
+      </w:pPr>
+    </w:p>
+    <w:p>
+      <w:pPr>
+        <w:pStyle w:val="ListParagraph"/>
+        <w:numPr>
+          <w:ilvl w:val="0"/>
+          <w:numId w:val="4"/>
+        </w:numPr>
+        <w:rPr>
+          <w:rFonts w:ascii="Century Gothic" w:hAnsi="Century Gothic" w:cs="Times New Roman"/>
+          <w:sz w:val="20"/>
+          <w:szCs w:val="20"/>
+        </w:rPr>
+      </w:pPr>
+      <w:r>
+        <w:rPr>
+          <w:rFonts w:ascii="Century Gothic" w:hAnsi="Century Gothic" w:cs="Times New Roman"/>
+          <w:sz w:val="20"/>
+          <w:szCs w:val="20"/>
+        </w:rPr>
         <w:t>User designations are as follows:</w:t>
       </w:r>
     </w:p>
@@ -10173,7 +10228,17 @@
           <w:sz w:val="20"/>
           <w:szCs w:val="20"/>
         </w:rPr>
-        <w:t>UserRepository.java</w:t>
+        <w:t>User</w:t>
+      </w:r>
+      <w:bookmarkStart w:id="0" w:name="_GoBack"/>
+      <w:bookmarkEnd w:id="0"/>
+      <w:r>
+        <w:rPr>
+          <w:rFonts w:ascii="Century Gothic" w:hAnsi="Century Gothic" w:cs="Times New Roman"/>
+          <w:sz w:val="20"/>
+          <w:szCs w:val="20"/>
+        </w:rPr>
+        <w:t>Repository.java</w:t>
       </w:r>
     </w:p>
     <w:p>
@@ -10265,22 +10330,6 @@
         </w:rPr>
         <w:t>UserService.java</w:t>
       </w:r>
-    </w:p>
-    <w:p>
-      <w:pPr>
-        <w:rPr>
-          <w:rFonts w:ascii="Century Gothic" w:hAnsi="Century Gothic" w:cs="Times New Roman"/>
-          <w:sz w:val="20"/>
-          <w:szCs w:val="20"/>
-        </w:rPr>
-      </w:pPr>
-    </w:p>
-    <w:p>
-      <w:pPr>
-        <w:rPr>
-          <w:rFonts w:ascii="Century Gothic" w:hAnsi="Century Gothic" w:cs="Times New Roman"/>
-        </w:rPr>
-      </w:pPr>
       <w:r>
         <w:rPr>
           <w:rFonts w:ascii="Century Gothic" w:hAnsi="Century Gothic" w:cs="Times New Roman"/>
@@ -10303,8 +10352,6 @@
           <w:rFonts w:ascii="Century Gothic" w:hAnsi="Century Gothic" w:cs="Times New Roman"/>
         </w:rPr>
       </w:pPr>
-      <w:bookmarkStart w:id="0" w:name="_GoBack"/>
-      <w:bookmarkEnd w:id="0"/>
       <w:r>
         <w:rPr>
           <w:rFonts w:ascii="Century Gothic" w:hAnsi="Century Gothic" w:cs="Times New Roman"/>
@@ -10794,10 +10841,10 @@
           <w:szCs w:val="20"/>
         </w:rPr>
         <w:drawing>
-          <wp:inline distT="0" distB="0" distL="0" distR="0" wp14:anchorId="4605C981" wp14:editId="6BD256F6">
-            <wp:extent cx="6662775" cy="6033513"/>
-            <wp:effectExtent l="57150" t="57150" r="119380" b="120015"/>
-            <wp:docPr id="10" name="Picture 10" descr="A screenshot of a cell phone&#10;&#10;Description automatically generated"/>
+          <wp:inline distT="0" distB="0" distL="0" distR="0" wp14:anchorId="71FF0375" wp14:editId="2E1BD263">
+            <wp:extent cx="6443319" cy="5834783"/>
+            <wp:effectExtent l="57150" t="57150" r="110490" b="109220"/>
+            <wp:docPr id="12" name="Picture 12" descr="A screenshot of a cell phone&#10;&#10;Description automatically generated"/>
             <wp:cNvGraphicFramePr>
               <a:graphicFrameLocks xmlns:a="http://schemas.openxmlformats.org/drawingml/2006/main" noChangeAspect="1"/>
             </wp:cNvGraphicFramePr>
@@ -10805,7 +10852,7 @@
               <a:graphicData uri="http://schemas.openxmlformats.org/drawingml/2006/picture">
                 <pic:pic xmlns:pic="http://schemas.openxmlformats.org/drawingml/2006/picture">
                   <pic:nvPicPr>
-                    <pic:cNvPr id="10" name="TAP final project user view - all users page.png"/>
+                    <pic:cNvPr id="12" name="TAP final project user view - all users page.png"/>
                     <pic:cNvPicPr/>
                   </pic:nvPicPr>
                   <pic:blipFill>
@@ -10823,7 +10870,7 @@
                   <pic:spPr>
                     <a:xfrm>
                       <a:off x="0" y="0"/>
-                      <a:ext cx="6667451" cy="6037747"/>
+                      <a:ext cx="6450380" cy="5841177"/>
                     </a:xfrm>
                     <a:prstGeom prst="rect">
                       <a:avLst/>
@@ -12401,7 +12448,7 @@
 </file>
 
 <file path=customXml/itemProps1.xml><?xml version="1.0" encoding="utf-8"?>
-<ds:datastoreItem xmlns:ds="http://schemas.openxmlformats.org/officeDocument/2006/customXml" ds:itemID="{8E45B785-0921-4C67-938F-8E342CB4F5E8}">
+<ds:datastoreItem xmlns:ds="http://schemas.openxmlformats.org/officeDocument/2006/customXml" ds:itemID="{72FC8E51-2BE1-4612-B4A4-893C5FAA5653}">
   <ds:schemaRefs>
     <ds:schemaRef ds:uri="http://schemas.openxmlformats.org/officeDocument/2006/bibliography"/>
   </ds:schemaRefs>

</xml_diff>

<commit_message>
project proposal as of 5:27 pm August 3
</commit_message>
<xml_diff>
--- a/TAP final project proposal.docx
+++ b/TAP final project proposal.docx
@@ -1069,7 +1069,76 @@
                 <w:sz w:val="18"/>
                 <w:szCs w:val="18"/>
               </w:rPr>
-              <w:t> </w:t>
+              <w:t xml:space="preserve">24601 Donatella </w:t>
+            </w:r>
+            <w:proofErr w:type="spellStart"/>
+            <w:r>
+              <w:rPr>
+                <w:rFonts w:ascii="Century Gothic" w:eastAsia="Times New Roman" w:hAnsi="Century Gothic" w:cs="Times New Roman"/>
+                <w:color w:val="000000"/>
+                <w:sz w:val="18"/>
+                <w:szCs w:val="18"/>
+              </w:rPr>
+              <w:t>Nobodi</w:t>
+            </w:r>
+            <w:proofErr w:type="spellEnd"/>
+            <w:r>
+              <w:rPr>
+                <w:rFonts w:ascii="Century Gothic" w:eastAsia="Times New Roman" w:hAnsi="Century Gothic" w:cs="Times New Roman"/>
+                <w:color w:val="000000"/>
+                <w:sz w:val="18"/>
+                <w:szCs w:val="18"/>
+              </w:rPr>
+              <w:t xml:space="preserve"> </w:t>
+            </w:r>
+            <w:r>
+              <w:rPr>
+                <w:rFonts w:ascii="Century Gothic" w:eastAsia="Times New Roman" w:hAnsi="Century Gothic" w:cs="Times New Roman"/>
+                <w:color w:val="000000"/>
+                <w:sz w:val="18"/>
+                <w:szCs w:val="18"/>
+              </w:rPr>
+              <w:t>Ln</w:t>
+            </w:r>
+          </w:p>
+          <w:p>
+            <w:pPr>
+              <w:ind w:firstLineChars="100" w:firstLine="180"/>
+              <w:rPr>
+                <w:rFonts w:ascii="Century Gothic" w:eastAsia="Times New Roman" w:hAnsi="Century Gothic" w:cs="Times New Roman"/>
+                <w:color w:val="000000"/>
+                <w:sz w:val="18"/>
+                <w:szCs w:val="18"/>
+              </w:rPr>
+            </w:pPr>
+            <w:r>
+              <w:rPr>
+                <w:rFonts w:ascii="Century Gothic" w:eastAsia="Times New Roman" w:hAnsi="Century Gothic" w:cs="Times New Roman"/>
+                <w:color w:val="000000"/>
+                <w:sz w:val="18"/>
+                <w:szCs w:val="18"/>
+              </w:rPr>
+              <w:t>Secret Town, California</w:t>
+            </w:r>
+          </w:p>
+          <w:p>
+            <w:pPr>
+              <w:ind w:firstLineChars="100" w:firstLine="180"/>
+              <w:rPr>
+                <w:rFonts w:ascii="Century Gothic" w:eastAsia="Times New Roman" w:hAnsi="Century Gothic" w:cs="Times New Roman"/>
+                <w:color w:val="000000"/>
+                <w:sz w:val="18"/>
+                <w:szCs w:val="18"/>
+              </w:rPr>
+            </w:pPr>
+            <w:r>
+              <w:rPr>
+                <w:rFonts w:ascii="Century Gothic" w:eastAsia="Times New Roman" w:hAnsi="Century Gothic" w:cs="Times New Roman"/>
+                <w:color w:val="000000"/>
+                <w:sz w:val="18"/>
+                <w:szCs w:val="18"/>
+              </w:rPr>
+              <w:t>95713</w:t>
             </w:r>
           </w:p>
         </w:tc>
@@ -1739,8 +1808,77 @@
                 <w:sz w:val="18"/>
                 <w:szCs w:val="18"/>
               </w:rPr>
+              <w:t>999</w:t>
+            </w:r>
+            <w:r>
+              <w:rPr>
+                <w:rFonts w:ascii="Century Gothic" w:eastAsia="Times New Roman" w:hAnsi="Century Gothic" w:cs="Times New Roman"/>
+                <w:color w:val="000000"/>
+                <w:sz w:val="18"/>
+                <w:szCs w:val="18"/>
+              </w:rPr>
               <w:t> </w:t>
             </w:r>
+            <w:r>
+              <w:rPr>
+                <w:rFonts w:ascii="Century Gothic" w:eastAsia="Times New Roman" w:hAnsi="Century Gothic" w:cs="Times New Roman"/>
+                <w:color w:val="000000"/>
+                <w:sz w:val="18"/>
+                <w:szCs w:val="18"/>
+              </w:rPr>
+              <w:t>Mein Herr St</w:t>
+            </w:r>
+          </w:p>
+          <w:p>
+            <w:pPr>
+              <w:ind w:firstLineChars="100" w:firstLine="180"/>
+              <w:rPr>
+                <w:rFonts w:ascii="Century Gothic" w:eastAsia="Times New Roman" w:hAnsi="Century Gothic" w:cs="Times New Roman"/>
+                <w:color w:val="000000"/>
+                <w:sz w:val="18"/>
+                <w:szCs w:val="18"/>
+              </w:rPr>
+            </w:pPr>
+            <w:r>
+              <w:rPr>
+                <w:rFonts w:ascii="Century Gothic" w:eastAsia="Times New Roman" w:hAnsi="Century Gothic" w:cs="Times New Roman"/>
+                <w:color w:val="000000"/>
+                <w:sz w:val="18"/>
+                <w:szCs w:val="18"/>
+              </w:rPr>
+              <w:t>No Name, Colorado</w:t>
+            </w:r>
+          </w:p>
+          <w:p>
+            <w:pPr>
+              <w:ind w:firstLineChars="100" w:firstLine="180"/>
+              <w:rPr>
+                <w:rFonts w:ascii="Century Gothic" w:eastAsia="Times New Roman" w:hAnsi="Century Gothic" w:cs="Times New Roman"/>
+                <w:color w:val="000000"/>
+                <w:sz w:val="18"/>
+                <w:szCs w:val="18"/>
+              </w:rPr>
+            </w:pPr>
+            <w:r>
+              <w:rPr>
+                <w:rFonts w:ascii="Century Gothic" w:eastAsia="Times New Roman" w:hAnsi="Century Gothic" w:cs="Times New Roman"/>
+                <w:color w:val="000000"/>
+                <w:sz w:val="18"/>
+                <w:szCs w:val="18"/>
+              </w:rPr>
+              <w:t>81601</w:t>
+            </w:r>
+          </w:p>
+          <w:p>
+            <w:pPr>
+              <w:ind w:firstLineChars="100" w:firstLine="180"/>
+              <w:rPr>
+                <w:rFonts w:ascii="Century Gothic" w:eastAsia="Times New Roman" w:hAnsi="Century Gothic" w:cs="Times New Roman"/>
+                <w:color w:val="000000"/>
+                <w:sz w:val="18"/>
+                <w:szCs w:val="18"/>
+              </w:rPr>
+            </w:pPr>
           </w:p>
         </w:tc>
       </w:tr>
@@ -10228,17 +10366,7 @@
           <w:sz w:val="20"/>
           <w:szCs w:val="20"/>
         </w:rPr>
-        <w:t>User</w:t>
-      </w:r>
-      <w:bookmarkStart w:id="0" w:name="_GoBack"/>
-      <w:bookmarkEnd w:id="0"/>
-      <w:r>
-        <w:rPr>
-          <w:rFonts w:ascii="Century Gothic" w:hAnsi="Century Gothic" w:cs="Times New Roman"/>
-          <w:sz w:val="20"/>
-          <w:szCs w:val="20"/>
-        </w:rPr>
-        <w:t>Repository.java</w:t>
+        <w:t>UserRepository.java</w:t>
       </w:r>
     </w:p>
     <w:p>
@@ -10364,6 +10492,16 @@
         </w:rPr>
         <w:t xml:space="preserve"> Diagram</w:t>
       </w:r>
+    </w:p>
+    <w:p>
+      <w:pPr>
+        <w:jc w:val="center"/>
+        <w:rPr>
+          <w:rFonts w:ascii="Century Gothic" w:hAnsi="Century Gothic" w:cs="Times New Roman"/>
+        </w:rPr>
+      </w:pPr>
+      <w:bookmarkStart w:id="0" w:name="_GoBack"/>
+      <w:bookmarkEnd w:id="0"/>
     </w:p>
     <w:p>
       <w:pPr>
@@ -10448,17 +10586,18 @@
     </w:p>
     <w:p>
       <w:pPr>
+        <w:rPr>
+          <w:rFonts w:ascii="Century Gothic" w:hAnsi="Century Gothic" w:cs="Times New Roman"/>
+          <w:sz w:val="20"/>
+          <w:szCs w:val="20"/>
+        </w:rPr>
+      </w:pPr>
+    </w:p>
+    <w:p>
+      <w:pPr>
         <w:jc w:val="center"/>
         <w:rPr>
           <w:rFonts w:ascii="Century Gothic" w:hAnsi="Century Gothic" w:cs="Times New Roman"/>
-        </w:rPr>
-      </w:pPr>
-    </w:p>
-    <w:p>
-      <w:pPr>
-        <w:jc w:val="center"/>
-        <w:rPr>
-          <w:rFonts w:ascii="Century Gothic" w:hAnsi="Century Gothic" w:cs="Times New Roman"/>
           <w:sz w:val="20"/>
           <w:szCs w:val="20"/>
         </w:rPr>
@@ -10471,10 +10610,10 @@
           <w:szCs w:val="20"/>
         </w:rPr>
         <w:drawing>
-          <wp:inline distT="0" distB="0" distL="0" distR="0" wp14:anchorId="199F7A99" wp14:editId="30632CEB">
-            <wp:extent cx="6003247" cy="8223656"/>
-            <wp:effectExtent l="57150" t="57150" r="112395" b="120650"/>
-            <wp:docPr id="7" name="Picture 7" descr="A screenshot of a cell phone&#10;&#10;Description automatically generated"/>
+          <wp:inline distT="0" distB="0" distL="0" distR="0" wp14:anchorId="546D078F" wp14:editId="56591144">
+            <wp:extent cx="5881642" cy="8057071"/>
+            <wp:effectExtent l="57150" t="57150" r="119380" b="115570"/>
+            <wp:docPr id="14" name="Picture 14" descr="A close up of a map&#10;&#10;Description automatically generated"/>
             <wp:cNvGraphicFramePr>
               <a:graphicFrameLocks xmlns:a="http://schemas.openxmlformats.org/drawingml/2006/main" noChangeAspect="1"/>
             </wp:cNvGraphicFramePr>
@@ -10482,7 +10621,7 @@
               <a:graphicData uri="http://schemas.openxmlformats.org/drawingml/2006/picture">
                 <pic:pic xmlns:pic="http://schemas.openxmlformats.org/drawingml/2006/picture">
                   <pic:nvPicPr>
-                    <pic:cNvPr id="7" name="TAP final project user view - users own page and home.png"/>
+                    <pic:cNvPr id="14" name="TAP final project user view - other users pages.png"/>
                     <pic:cNvPicPr/>
                   </pic:nvPicPr>
                   <pic:blipFill>
@@ -10500,7 +10639,7 @@
                   <pic:spPr>
                     <a:xfrm>
                       <a:off x="0" y="0"/>
-                      <a:ext cx="6012287" cy="8236039"/>
+                      <a:ext cx="5887381" cy="8064933"/>
                     </a:xfrm>
                     <a:prstGeom prst="rect">
                       <a:avLst/>
@@ -10529,6 +10668,146 @@
     </w:p>
     <w:p>
       <w:pPr>
+        <w:ind w:left="900" w:right="810" w:hanging="900"/>
+        <w:rPr>
+          <w:rFonts w:ascii="Century Gothic" w:hAnsi="Century Gothic" w:cs="Times New Roman"/>
+          <w:sz w:val="20"/>
+          <w:szCs w:val="20"/>
+        </w:rPr>
+      </w:pPr>
+      <w:r>
+        <w:rPr>
+          <w:rFonts w:ascii="Century Gothic" w:hAnsi="Century Gothic" w:cs="Times New Roman"/>
+          <w:sz w:val="20"/>
+          <w:szCs w:val="20"/>
+        </w:rPr>
+        <w:tab/>
+      </w:r>
+      <w:r>
+        <w:rPr>
+          <w:rFonts w:ascii="Century Gothic" w:hAnsi="Century Gothic" w:cs="Times New Roman"/>
+          <w:sz w:val="20"/>
+          <w:szCs w:val="20"/>
+        </w:rPr>
+        <w:t>If</w:t>
+      </w:r>
+      <w:r>
+        <w:rPr>
+          <w:rFonts w:ascii="Century Gothic" w:hAnsi="Century Gothic" w:cs="Times New Roman"/>
+          <w:sz w:val="20"/>
+          <w:szCs w:val="20"/>
+        </w:rPr>
+        <w:t xml:space="preserve"> a rating has already been given to this user, the logged-in user will see the number of stars he/she has given to this user beneath the </w:t>
+      </w:r>
+      <w:r>
+        <w:rPr>
+          <w:rFonts w:ascii="Century Gothic" w:hAnsi="Century Gothic" w:cs="Times New Roman"/>
+          <w:sz w:val="20"/>
+          <w:szCs w:val="20"/>
+        </w:rPr>
+        <w:t>Track/Purge button. Beneath this will be</w:t>
+      </w:r>
+      <w:r>
+        <w:rPr>
+          <w:rFonts w:ascii="Century Gothic" w:hAnsi="Century Gothic" w:cs="Times New Roman"/>
+          <w:sz w:val="20"/>
+          <w:szCs w:val="20"/>
+        </w:rPr>
+        <w:t xml:space="preserve"> </w:t>
+      </w:r>
+      <w:r>
+        <w:rPr>
+          <w:rFonts w:ascii="Century Gothic" w:hAnsi="Century Gothic" w:cs="Times New Roman"/>
+          <w:sz w:val="20"/>
+          <w:szCs w:val="20"/>
+        </w:rPr>
+        <w:t xml:space="preserve">an input </w:t>
+      </w:r>
+      <w:proofErr w:type="gramStart"/>
+      <w:r>
+        <w:rPr>
+          <w:rFonts w:ascii="Century Gothic" w:hAnsi="Century Gothic" w:cs="Times New Roman"/>
+          <w:sz w:val="20"/>
+          <w:szCs w:val="20"/>
+        </w:rPr>
+        <w:t xml:space="preserve">similar </w:t>
+      </w:r>
+      <w:r>
+        <w:rPr>
+          <w:rFonts w:ascii="Century Gothic" w:hAnsi="Century Gothic" w:cs="Times New Roman"/>
+          <w:sz w:val="20"/>
+          <w:szCs w:val="20"/>
+        </w:rPr>
+        <w:t>to</w:t>
+      </w:r>
+      <w:proofErr w:type="gramEnd"/>
+      <w:r>
+        <w:rPr>
+          <w:rFonts w:ascii="Century Gothic" w:hAnsi="Century Gothic" w:cs="Times New Roman"/>
+          <w:sz w:val="20"/>
+          <w:szCs w:val="20"/>
+        </w:rPr>
+        <w:t xml:space="preserve"> the shown “Give Your Own Rating” t</w:t>
+      </w:r>
+      <w:r>
+        <w:rPr>
+          <w:rFonts w:ascii="Century Gothic" w:hAnsi="Century Gothic" w:cs="Times New Roman"/>
+          <w:sz w:val="20"/>
+          <w:szCs w:val="20"/>
+        </w:rPr>
+        <w:t>hat will</w:t>
+      </w:r>
+      <w:r>
+        <w:rPr>
+          <w:rFonts w:ascii="Century Gothic" w:hAnsi="Century Gothic" w:cs="Times New Roman"/>
+          <w:sz w:val="20"/>
+          <w:szCs w:val="20"/>
+        </w:rPr>
+        <w:t xml:space="preserve"> enable edit of</w:t>
+      </w:r>
+      <w:r>
+        <w:rPr>
+          <w:rFonts w:ascii="Century Gothic" w:hAnsi="Century Gothic" w:cs="Times New Roman"/>
+          <w:sz w:val="20"/>
+          <w:szCs w:val="20"/>
+        </w:rPr>
+        <w:t xml:space="preserve"> that </w:t>
+      </w:r>
+      <w:r>
+        <w:rPr>
+          <w:rFonts w:ascii="Century Gothic" w:hAnsi="Century Gothic" w:cs="Times New Roman"/>
+          <w:sz w:val="20"/>
+          <w:szCs w:val="20"/>
+        </w:rPr>
+        <w:t>rating</w:t>
+      </w:r>
+      <w:r>
+        <w:rPr>
+          <w:rFonts w:ascii="Century Gothic" w:hAnsi="Century Gothic" w:cs="Times New Roman"/>
+          <w:sz w:val="20"/>
+          <w:szCs w:val="20"/>
+        </w:rPr>
+        <w:t>. Also</w:t>
+      </w:r>
+      <w:r>
+        <w:rPr>
+          <w:rFonts w:ascii="Century Gothic" w:hAnsi="Century Gothic" w:cs="Times New Roman"/>
+          <w:sz w:val="20"/>
+          <w:szCs w:val="20"/>
+        </w:rPr>
+        <w:t>,</w:t>
+      </w:r>
+      <w:r>
+        <w:rPr>
+          <w:rFonts w:ascii="Century Gothic" w:hAnsi="Century Gothic" w:cs="Times New Roman"/>
+          <w:sz w:val="20"/>
+          <w:szCs w:val="20"/>
+        </w:rPr>
+        <w:t xml:space="preserve"> beneath that will be button to delete that rating altogether. </w:t>
+      </w:r>
+    </w:p>
+    <w:p>
+      <w:pPr>
         <w:rPr>
           <w:rFonts w:ascii="Century Gothic" w:hAnsi="Century Gothic" w:cs="Times New Roman"/>
           <w:sz w:val="20"/>
@@ -10580,10 +10859,10 @@
           <w:szCs w:val="20"/>
         </w:rPr>
         <w:drawing>
-          <wp:inline distT="0" distB="0" distL="0" distR="0" wp14:anchorId="7F423FF1" wp14:editId="1150834E">
-            <wp:extent cx="5741917" cy="7865669"/>
-            <wp:effectExtent l="57150" t="57150" r="106680" b="116840"/>
-            <wp:docPr id="9" name="Picture 9" descr="A close up of a map&#10;&#10;Description automatically generated"/>
+          <wp:inline distT="0" distB="0" distL="0" distR="0" wp14:anchorId="6F5646D4" wp14:editId="7FB4E1C7">
+            <wp:extent cx="6295371" cy="8623827"/>
+            <wp:effectExtent l="57150" t="57150" r="106045" b="120650"/>
+            <wp:docPr id="13" name="Picture 13" descr="A screenshot of a cell phone&#10;&#10;Description automatically generated"/>
             <wp:cNvGraphicFramePr>
               <a:graphicFrameLocks xmlns:a="http://schemas.openxmlformats.org/drawingml/2006/main" noChangeAspect="1"/>
             </wp:cNvGraphicFramePr>
@@ -10591,7 +10870,7 @@
               <a:graphicData uri="http://schemas.openxmlformats.org/drawingml/2006/picture">
                 <pic:pic xmlns:pic="http://schemas.openxmlformats.org/drawingml/2006/picture">
                   <pic:nvPicPr>
-                    <pic:cNvPr id="9" name="TAP final project user view - other users pages.png"/>
+                    <pic:cNvPr id="13" name="TAP final project user view - users own page and home.png"/>
                     <pic:cNvPicPr/>
                   </pic:nvPicPr>
                   <pic:blipFill>
@@ -10609,7 +10888,7 @@
                   <pic:spPr>
                     <a:xfrm>
                       <a:off x="0" y="0"/>
-                      <a:ext cx="5741917" cy="7865669"/>
+                      <a:ext cx="6296540" cy="8625429"/>
                     </a:xfrm>
                     <a:prstGeom prst="rect">
                       <a:avLst/>
@@ -10638,185 +10917,35 @@
     </w:p>
     <w:p>
       <w:pPr>
-        <w:ind w:left="900" w:right="810" w:hanging="900"/>
-        <w:rPr>
-          <w:rFonts w:ascii="Century Gothic" w:hAnsi="Century Gothic" w:cs="Times New Roman"/>
-          <w:sz w:val="20"/>
-          <w:szCs w:val="20"/>
-        </w:rPr>
-      </w:pPr>
-      <w:r>
-        <w:rPr>
-          <w:rFonts w:ascii="Century Gothic" w:hAnsi="Century Gothic" w:cs="Times New Roman"/>
-          <w:sz w:val="20"/>
-          <w:szCs w:val="20"/>
-        </w:rPr>
-        <w:tab/>
-        <w:t xml:space="preserve">Note: if a rating has already been given to this user, the logged-in user will see the number of stars he/she has given to this user beneath the </w:t>
-      </w:r>
-      <w:r>
-        <w:rPr>
-          <w:rFonts w:ascii="Century Gothic" w:hAnsi="Century Gothic" w:cs="Times New Roman"/>
-          <w:sz w:val="20"/>
-          <w:szCs w:val="20"/>
-        </w:rPr>
-        <w:t>Track/Purge button. Beneath this will be</w:t>
-      </w:r>
-      <w:r>
-        <w:rPr>
-          <w:rFonts w:ascii="Century Gothic" w:hAnsi="Century Gothic" w:cs="Times New Roman"/>
-          <w:sz w:val="20"/>
-          <w:szCs w:val="20"/>
-        </w:rPr>
-        <w:t xml:space="preserve"> </w:t>
-      </w:r>
-      <w:r>
-        <w:rPr>
-          <w:rFonts w:ascii="Century Gothic" w:hAnsi="Century Gothic" w:cs="Times New Roman"/>
-          <w:sz w:val="20"/>
-          <w:szCs w:val="20"/>
-        </w:rPr>
-        <w:t xml:space="preserve">an input </w:t>
-      </w:r>
-      <w:proofErr w:type="gramStart"/>
-      <w:r>
-        <w:rPr>
-          <w:rFonts w:ascii="Century Gothic" w:hAnsi="Century Gothic" w:cs="Times New Roman"/>
-          <w:sz w:val="20"/>
-          <w:szCs w:val="20"/>
-        </w:rPr>
-        <w:t xml:space="preserve">similar </w:t>
-      </w:r>
-      <w:r>
-        <w:rPr>
-          <w:rFonts w:ascii="Century Gothic" w:hAnsi="Century Gothic" w:cs="Times New Roman"/>
-          <w:sz w:val="20"/>
-          <w:szCs w:val="20"/>
-        </w:rPr>
-        <w:t>to</w:t>
-      </w:r>
-      <w:proofErr w:type="gramEnd"/>
-      <w:r>
-        <w:rPr>
-          <w:rFonts w:ascii="Century Gothic" w:hAnsi="Century Gothic" w:cs="Times New Roman"/>
-          <w:sz w:val="20"/>
-          <w:szCs w:val="20"/>
-        </w:rPr>
-        <w:t xml:space="preserve"> the shown “Give Your Own Rating” t</w:t>
-      </w:r>
-      <w:r>
-        <w:rPr>
-          <w:rFonts w:ascii="Century Gothic" w:hAnsi="Century Gothic" w:cs="Times New Roman"/>
-          <w:sz w:val="20"/>
-          <w:szCs w:val="20"/>
-        </w:rPr>
-        <w:t>hat will</w:t>
-      </w:r>
-      <w:r>
-        <w:rPr>
-          <w:rFonts w:ascii="Century Gothic" w:hAnsi="Century Gothic" w:cs="Times New Roman"/>
-          <w:sz w:val="20"/>
-          <w:szCs w:val="20"/>
-        </w:rPr>
-        <w:t xml:space="preserve"> enable edit of</w:t>
-      </w:r>
-      <w:r>
-        <w:rPr>
-          <w:rFonts w:ascii="Century Gothic" w:hAnsi="Century Gothic" w:cs="Times New Roman"/>
-          <w:sz w:val="20"/>
-          <w:szCs w:val="20"/>
-        </w:rPr>
-        <w:t xml:space="preserve"> that </w:t>
-      </w:r>
-      <w:r>
-        <w:rPr>
-          <w:rFonts w:ascii="Century Gothic" w:hAnsi="Century Gothic" w:cs="Times New Roman"/>
-          <w:sz w:val="20"/>
-          <w:szCs w:val="20"/>
-        </w:rPr>
-        <w:t>rating</w:t>
-      </w:r>
-      <w:r>
-        <w:rPr>
-          <w:rFonts w:ascii="Century Gothic" w:hAnsi="Century Gothic" w:cs="Times New Roman"/>
-          <w:sz w:val="20"/>
-          <w:szCs w:val="20"/>
-        </w:rPr>
-        <w:t>. Also</w:t>
-      </w:r>
-      <w:r>
-        <w:rPr>
-          <w:rFonts w:ascii="Century Gothic" w:hAnsi="Century Gothic" w:cs="Times New Roman"/>
-          <w:sz w:val="20"/>
-          <w:szCs w:val="20"/>
-        </w:rPr>
-        <w:t>,</w:t>
-      </w:r>
-      <w:r>
-        <w:rPr>
-          <w:rFonts w:ascii="Century Gothic" w:hAnsi="Century Gothic" w:cs="Times New Roman"/>
-          <w:sz w:val="20"/>
-          <w:szCs w:val="20"/>
-        </w:rPr>
-        <w:t xml:space="preserve"> beneath that will be button to delete that rating altogether. </w:t>
-      </w:r>
-    </w:p>
-    <w:p>
-      <w:pPr>
-        <w:rPr>
-          <w:rFonts w:ascii="Century Gothic" w:hAnsi="Century Gothic" w:cs="Times New Roman"/>
-          <w:sz w:val="20"/>
-          <w:szCs w:val="20"/>
-        </w:rPr>
-      </w:pPr>
-    </w:p>
-    <w:p>
-      <w:pPr>
-        <w:rPr>
-          <w:rFonts w:ascii="Century Gothic" w:hAnsi="Century Gothic" w:cs="Times New Roman"/>
-          <w:sz w:val="20"/>
-          <w:szCs w:val="20"/>
-        </w:rPr>
-      </w:pPr>
-    </w:p>
-    <w:p>
-      <w:pPr>
-        <w:rPr>
-          <w:rFonts w:ascii="Century Gothic" w:hAnsi="Century Gothic" w:cs="Times New Roman"/>
-          <w:sz w:val="20"/>
-          <w:szCs w:val="20"/>
-        </w:rPr>
-      </w:pPr>
-    </w:p>
-    <w:p>
-      <w:pPr>
-        <w:rPr>
-          <w:rFonts w:ascii="Century Gothic" w:hAnsi="Century Gothic" w:cs="Times New Roman"/>
-          <w:sz w:val="20"/>
-          <w:szCs w:val="20"/>
-        </w:rPr>
-      </w:pPr>
-    </w:p>
-    <w:p>
-      <w:pPr>
-        <w:rPr>
-          <w:rFonts w:ascii="Century Gothic" w:hAnsi="Century Gothic" w:cs="Times New Roman"/>
-          <w:sz w:val="20"/>
-          <w:szCs w:val="20"/>
-        </w:rPr>
-      </w:pPr>
-    </w:p>
-    <w:p>
-      <w:pPr>
-        <w:rPr>
-          <w:rFonts w:ascii="Century Gothic" w:hAnsi="Century Gothic" w:cs="Times New Roman"/>
-          <w:sz w:val="20"/>
-          <w:szCs w:val="20"/>
-        </w:rPr>
-      </w:pPr>
-    </w:p>
-    <w:p>
-      <w:pPr>
+        <w:rPr>
+          <w:rFonts w:ascii="Century Gothic" w:hAnsi="Century Gothic" w:cs="Times New Roman"/>
+          <w:sz w:val="20"/>
+          <w:szCs w:val="20"/>
+        </w:rPr>
+      </w:pPr>
+    </w:p>
+    <w:p>
+      <w:pPr>
+        <w:rPr>
+          <w:rFonts w:ascii="Century Gothic" w:hAnsi="Century Gothic" w:cs="Times New Roman"/>
+          <w:sz w:val="20"/>
+          <w:szCs w:val="20"/>
+        </w:rPr>
+      </w:pPr>
+    </w:p>
+    <w:p>
+      <w:pPr>
+        <w:jc w:val="center"/>
+        <w:rPr>
+          <w:rFonts w:ascii="Century Gothic" w:hAnsi="Century Gothic" w:cs="Times New Roman"/>
+          <w:sz w:val="20"/>
+          <w:szCs w:val="20"/>
+        </w:rPr>
+      </w:pPr>
+    </w:p>
+    <w:p>
+      <w:pPr>
+        <w:jc w:val="center"/>
         <w:rPr>
           <w:rFonts w:ascii="Century Gothic" w:hAnsi="Century Gothic" w:cs="Times New Roman"/>
           <w:sz w:val="20"/>
@@ -12448,7 +12577,7 @@
 </file>
 
 <file path=customXml/itemProps1.xml><?xml version="1.0" encoding="utf-8"?>
-<ds:datastoreItem xmlns:ds="http://schemas.openxmlformats.org/officeDocument/2006/customXml" ds:itemID="{72FC8E51-2BE1-4612-B4A4-893C5FAA5653}">
+<ds:datastoreItem xmlns:ds="http://schemas.openxmlformats.org/officeDocument/2006/customXml" ds:itemID="{7462D1CA-58D5-4AFF-9D5A-EB5E6C690856}">
   <ds:schemaRefs>
     <ds:schemaRef ds:uri="http://schemas.openxmlformats.org/officeDocument/2006/bibliography"/>
   </ds:schemaRefs>

</xml_diff>

<commit_message>
updated proposal as of 5:34 PM eastern Aug 3
</commit_message>
<xml_diff>
--- a/TAP final project proposal.docx
+++ b/TAP final project proposal.docx
@@ -2586,25 +2586,7 @@
                 <w:sz w:val="18"/>
                 <w:szCs w:val="18"/>
               </w:rPr>
-              <w:t xml:space="preserve">-Utilizing </w:t>
-            </w:r>
-            <w:proofErr w:type="gramStart"/>
-            <w:r>
-              <w:rPr>
-                <w:rFonts w:ascii="Century Gothic" w:eastAsia="Times New Roman" w:hAnsi="Century Gothic" w:cs="Times New Roman"/>
-                <w:sz w:val="18"/>
-                <w:szCs w:val="18"/>
-              </w:rPr>
-              <w:t>previously-unused</w:t>
-            </w:r>
-            <w:proofErr w:type="gramEnd"/>
-            <w:r>
-              <w:rPr>
-                <w:rFonts w:ascii="Century Gothic" w:eastAsia="Times New Roman" w:hAnsi="Century Gothic" w:cs="Times New Roman"/>
-                <w:sz w:val="18"/>
-                <w:szCs w:val="18"/>
-              </w:rPr>
-              <w:t xml:space="preserve"> technologies such as Angular.  </w:t>
+              <w:t xml:space="preserve">-Utilizing previously-unused technologies such as Angular.  </w:t>
             </w:r>
           </w:p>
           <w:p>
@@ -2671,19 +2653,19 @@
                 <w:sz w:val="18"/>
                 <w:szCs w:val="18"/>
               </w:rPr>
-              <w:t xml:space="preserve">-Tight </w:t>
-            </w:r>
-            <w:proofErr w:type="spellStart"/>
-            <w:r>
-              <w:rPr>
-                <w:rFonts w:ascii="Century Gothic" w:eastAsia="Times New Roman" w:hAnsi="Century Gothic" w:cs="Times New Roman"/>
-                <w:color w:val="000000"/>
-                <w:sz w:val="18"/>
-                <w:szCs w:val="18"/>
-              </w:rPr>
-              <w:t>deadlin</w:t>
-            </w:r>
-            <w:proofErr w:type="spellEnd"/>
+              <w:t>-Tight deadlin</w:t>
+            </w:r>
+            <w:r>
+              <w:rPr>
+                <w:rFonts w:ascii="Century Gothic" w:eastAsia="Times New Roman" w:hAnsi="Century Gothic" w:cs="Times New Roman"/>
+                <w:color w:val="000000"/>
+                <w:sz w:val="18"/>
+                <w:szCs w:val="18"/>
+              </w:rPr>
+              <w:t>e</w:t>
+            </w:r>
+            <w:bookmarkStart w:id="0" w:name="_GoBack"/>
+            <w:bookmarkEnd w:id="0"/>
             <w:r>
               <w:rPr>
                 <w:rFonts w:ascii="Century Gothic" w:eastAsia="Times New Roman" w:hAnsi="Century Gothic" w:cs="Times New Roman"/>
@@ -6735,19 +6717,8 @@
                 <w:sz w:val="18"/>
                 <w:szCs w:val="18"/>
               </w:rPr>
-              <w:t>db.t</w:t>
-            </w:r>
-            <w:proofErr w:type="gramStart"/>
-            <w:r>
-              <w:rPr>
-                <w:rFonts w:ascii="Century Gothic" w:eastAsia="Times New Roman" w:hAnsi="Century Gothic" w:cs="Times New Roman"/>
-                <w:color w:val="000000"/>
-                <w:sz w:val="18"/>
-                <w:szCs w:val="18"/>
-              </w:rPr>
-              <w:t>3.small</w:t>
-            </w:r>
-            <w:proofErr w:type="gramEnd"/>
+              <w:t>db.t3.small</w:t>
+            </w:r>
           </w:p>
         </w:tc>
         <w:tc>
@@ -9349,25 +9320,7 @@
           <w:sz w:val="20"/>
           <w:szCs w:val="20"/>
         </w:rPr>
-        <w:t xml:space="preserve">2 </w:t>
-      </w:r>
-      <w:proofErr w:type="gramStart"/>
-      <w:r>
-        <w:rPr>
-          <w:rFonts w:ascii="Century Gothic" w:hAnsi="Century Gothic" w:cs="Times New Roman"/>
-          <w:sz w:val="20"/>
-          <w:szCs w:val="20"/>
-        </w:rPr>
-        <w:t>star</w:t>
-      </w:r>
-      <w:proofErr w:type="gramEnd"/>
-      <w:r>
-        <w:rPr>
-          <w:rFonts w:ascii="Century Gothic" w:hAnsi="Century Gothic" w:cs="Times New Roman"/>
-          <w:sz w:val="20"/>
-          <w:szCs w:val="20"/>
-        </w:rPr>
-        <w:t>: w = 4</w:t>
+        <w:t>2 star: w = 4</w:t>
       </w:r>
     </w:p>
     <w:p>
@@ -9389,25 +9342,7 @@
           <w:sz w:val="20"/>
           <w:szCs w:val="20"/>
         </w:rPr>
-        <w:t xml:space="preserve">3 </w:t>
-      </w:r>
-      <w:proofErr w:type="gramStart"/>
-      <w:r>
-        <w:rPr>
-          <w:rFonts w:ascii="Century Gothic" w:hAnsi="Century Gothic" w:cs="Times New Roman"/>
-          <w:sz w:val="20"/>
-          <w:szCs w:val="20"/>
-        </w:rPr>
-        <w:t>star</w:t>
-      </w:r>
-      <w:proofErr w:type="gramEnd"/>
-      <w:r>
-        <w:rPr>
-          <w:rFonts w:ascii="Century Gothic" w:hAnsi="Century Gothic" w:cs="Times New Roman"/>
-          <w:sz w:val="20"/>
-          <w:szCs w:val="20"/>
-        </w:rPr>
-        <w:t>: w = 8</w:t>
+        <w:t>3 star: w = 8</w:t>
       </w:r>
     </w:p>
     <w:p>
@@ -9451,25 +9386,7 @@
           <w:sz w:val="20"/>
           <w:szCs w:val="20"/>
         </w:rPr>
-        <w:t xml:space="preserve">4 </w:t>
-      </w:r>
-      <w:proofErr w:type="gramStart"/>
-      <w:r>
-        <w:rPr>
-          <w:rFonts w:ascii="Century Gothic" w:hAnsi="Century Gothic" w:cs="Times New Roman"/>
-          <w:sz w:val="20"/>
-          <w:szCs w:val="20"/>
-        </w:rPr>
-        <w:t>star</w:t>
-      </w:r>
-      <w:proofErr w:type="gramEnd"/>
-      <w:r>
-        <w:rPr>
-          <w:rFonts w:ascii="Century Gothic" w:hAnsi="Century Gothic" w:cs="Times New Roman"/>
-          <w:sz w:val="20"/>
-          <w:szCs w:val="20"/>
-        </w:rPr>
-        <w:t>: w =16</w:t>
+        <w:t>4 star: w =16</w:t>
       </w:r>
     </w:p>
     <w:p>
@@ -9491,25 +9408,7 @@
           <w:sz w:val="20"/>
           <w:szCs w:val="20"/>
         </w:rPr>
-        <w:t xml:space="preserve">5 </w:t>
-      </w:r>
-      <w:proofErr w:type="gramStart"/>
-      <w:r>
-        <w:rPr>
-          <w:rFonts w:ascii="Century Gothic" w:hAnsi="Century Gothic" w:cs="Times New Roman"/>
-          <w:sz w:val="20"/>
-          <w:szCs w:val="20"/>
-        </w:rPr>
-        <w:t>star</w:t>
-      </w:r>
-      <w:proofErr w:type="gramEnd"/>
-      <w:r>
-        <w:rPr>
-          <w:rFonts w:ascii="Century Gothic" w:hAnsi="Century Gothic" w:cs="Times New Roman"/>
-          <w:sz w:val="20"/>
-          <w:szCs w:val="20"/>
-        </w:rPr>
-        <w:t>: w = 32</w:t>
+        <w:t>5 star: w = 32</w:t>
       </w:r>
     </w:p>
     <w:p>
@@ -9572,7 +9471,6 @@
           <w:szCs w:val="20"/>
         </w:rPr>
       </w:pPr>
-      <w:proofErr w:type="gramStart"/>
       <w:r>
         <w:rPr>
           <w:rFonts w:ascii="Century Gothic" w:hAnsi="Century Gothic" w:cs="Times New Roman"/>
@@ -9581,7 +9479,6 @@
         </w:rPr>
         <w:t>com.Admirablety</w:t>
       </w:r>
-      <w:proofErr w:type="gramEnd"/>
     </w:p>
     <w:p>
       <w:pPr>
@@ -9622,7 +9519,6 @@
           <w:szCs w:val="20"/>
         </w:rPr>
       </w:pPr>
-      <w:proofErr w:type="gramStart"/>
       <w:r>
         <w:rPr>
           <w:rFonts w:ascii="Century Gothic" w:hAnsi="Century Gothic" w:cs="Times New Roman"/>
@@ -9631,7 +9527,6 @@
         </w:rPr>
         <w:t>com.Admirablety.configuration</w:t>
       </w:r>
-      <w:proofErr w:type="gramEnd"/>
     </w:p>
     <w:p>
       <w:pPr>
@@ -9726,7 +9621,6 @@
           <w:szCs w:val="20"/>
         </w:rPr>
       </w:pPr>
-      <w:proofErr w:type="gramStart"/>
       <w:r>
         <w:rPr>
           <w:rFonts w:ascii="Century Gothic" w:hAnsi="Century Gothic" w:cs="Times New Roman"/>
@@ -9749,16 +9643,7 @@
           <w:sz w:val="20"/>
           <w:szCs w:val="20"/>
         </w:rPr>
-        <w:t>.controller</w:t>
-      </w:r>
-      <w:proofErr w:type="gramEnd"/>
-      <w:r>
-        <w:rPr>
-          <w:rFonts w:ascii="Century Gothic" w:hAnsi="Century Gothic" w:cs="Times New Roman"/>
-          <w:sz w:val="20"/>
-          <w:szCs w:val="20"/>
-        </w:rPr>
-        <w:t xml:space="preserve"> </w:t>
+        <w:t xml:space="preserve">.controller </w:t>
       </w:r>
     </w:p>
     <w:p>
@@ -9874,7 +9759,6 @@
           <w:szCs w:val="20"/>
         </w:rPr>
       </w:pPr>
-      <w:proofErr w:type="gramStart"/>
       <w:r>
         <w:rPr>
           <w:rFonts w:ascii="Century Gothic" w:hAnsi="Century Gothic" w:cs="Times New Roman"/>
@@ -9891,7 +9775,6 @@
         </w:rPr>
         <w:t>.model</w:t>
       </w:r>
-      <w:proofErr w:type="gramEnd"/>
     </w:p>
     <w:p>
       <w:pPr>
@@ -10268,7 +10151,6 @@
           <w:szCs w:val="20"/>
         </w:rPr>
       </w:pPr>
-      <w:proofErr w:type="gramStart"/>
       <w:r>
         <w:rPr>
           <w:rFonts w:ascii="Century Gothic" w:hAnsi="Century Gothic" w:cs="Times New Roman"/>
@@ -10285,7 +10167,6 @@
         </w:rPr>
         <w:t>.repository</w:t>
       </w:r>
-      <w:proofErr w:type="gramEnd"/>
     </w:p>
     <w:p>
       <w:pPr>
@@ -10387,7 +10268,6 @@
         </w:rPr>
       </w:pPr>
       <w:proofErr w:type="spellStart"/>
-      <w:proofErr w:type="gramStart"/>
       <w:r>
         <w:rPr>
           <w:rFonts w:ascii="Century Gothic" w:hAnsi="Century Gothic" w:cs="Times New Roman"/>
@@ -10405,7 +10285,6 @@
         <w:t>.service</w:t>
       </w:r>
       <w:proofErr w:type="spellEnd"/>
-      <w:proofErr w:type="gramEnd"/>
     </w:p>
     <w:p>
       <w:pPr>
@@ -10500,8 +10379,6 @@
           <w:rFonts w:ascii="Century Gothic" w:hAnsi="Century Gothic" w:cs="Times New Roman"/>
         </w:rPr>
       </w:pPr>
-      <w:bookmarkStart w:id="0" w:name="_GoBack"/>
-      <w:bookmarkEnd w:id="0"/>
     </w:p>
     <w:p>
       <w:pPr>
@@ -10721,33 +10598,15 @@
           <w:sz w:val="20"/>
           <w:szCs w:val="20"/>
         </w:rPr>
-        <w:t xml:space="preserve">an input </w:t>
-      </w:r>
-      <w:proofErr w:type="gramStart"/>
-      <w:r>
-        <w:rPr>
-          <w:rFonts w:ascii="Century Gothic" w:hAnsi="Century Gothic" w:cs="Times New Roman"/>
-          <w:sz w:val="20"/>
-          <w:szCs w:val="20"/>
-        </w:rPr>
-        <w:t xml:space="preserve">similar </w:t>
-      </w:r>
-      <w:r>
-        <w:rPr>
-          <w:rFonts w:ascii="Century Gothic" w:hAnsi="Century Gothic" w:cs="Times New Roman"/>
-          <w:sz w:val="20"/>
-          <w:szCs w:val="20"/>
-        </w:rPr>
-        <w:t>to</w:t>
-      </w:r>
-      <w:proofErr w:type="gramEnd"/>
-      <w:r>
-        <w:rPr>
-          <w:rFonts w:ascii="Century Gothic" w:hAnsi="Century Gothic" w:cs="Times New Roman"/>
-          <w:sz w:val="20"/>
-          <w:szCs w:val="20"/>
-        </w:rPr>
-        <w:t xml:space="preserve"> the shown “Give Your Own Rating” t</w:t>
+        <w:t xml:space="preserve">an input similar </w:t>
+      </w:r>
+      <w:r>
+        <w:rPr>
+          <w:rFonts w:ascii="Century Gothic" w:hAnsi="Century Gothic" w:cs="Times New Roman"/>
+          <w:sz w:val="20"/>
+          <w:szCs w:val="20"/>
+        </w:rPr>
+        <w:t>to the shown “Give Your Own Rating” t</w:t>
       </w:r>
       <w:r>
         <w:rPr>
@@ -10803,7 +10662,23 @@
           <w:sz w:val="20"/>
           <w:szCs w:val="20"/>
         </w:rPr>
-        <w:t xml:space="preserve"> beneath that will be button to delete that rating altogether. </w:t>
+        <w:t xml:space="preserve"> beneath that will be</w:t>
+      </w:r>
+      <w:r>
+        <w:rPr>
+          <w:rFonts w:ascii="Century Gothic" w:hAnsi="Century Gothic" w:cs="Times New Roman"/>
+          <w:sz w:val="20"/>
+          <w:szCs w:val="20"/>
+        </w:rPr>
+        <w:t xml:space="preserve"> a</w:t>
+      </w:r>
+      <w:r>
+        <w:rPr>
+          <w:rFonts w:ascii="Century Gothic" w:hAnsi="Century Gothic" w:cs="Times New Roman"/>
+          <w:sz w:val="20"/>
+          <w:szCs w:val="20"/>
+        </w:rPr>
+        <w:t xml:space="preserve"> button to delete that rating altogether. </w:t>
       </w:r>
     </w:p>
     <w:p>
@@ -12577,7 +12452,7 @@
 </file>
 
 <file path=customXml/itemProps1.xml><?xml version="1.0" encoding="utf-8"?>
-<ds:datastoreItem xmlns:ds="http://schemas.openxmlformats.org/officeDocument/2006/customXml" ds:itemID="{7462D1CA-58D5-4AFF-9D5A-EB5E6C690856}">
+<ds:datastoreItem xmlns:ds="http://schemas.openxmlformats.org/officeDocument/2006/customXml" ds:itemID="{922D8654-53EE-48B4-8C43-EEADD8B62F4A}">
   <ds:schemaRefs>
     <ds:schemaRef ds:uri="http://schemas.openxmlformats.org/officeDocument/2006/bibliography"/>
   </ds:schemaRefs>

</xml_diff>

<commit_message>
updated proposal as of 8:41 PM eastern Aug 3
</commit_message>
<xml_diff>
--- a/TAP final project proposal.docx
+++ b/TAP final project proposal.docx
@@ -2586,7 +2586,25 @@
                 <w:sz w:val="18"/>
                 <w:szCs w:val="18"/>
               </w:rPr>
-              <w:t xml:space="preserve">-Utilizing previously-unused technologies such as Angular.  </w:t>
+              <w:t xml:space="preserve">-Utilizing </w:t>
+            </w:r>
+            <w:proofErr w:type="gramStart"/>
+            <w:r>
+              <w:rPr>
+                <w:rFonts w:ascii="Century Gothic" w:eastAsia="Times New Roman" w:hAnsi="Century Gothic" w:cs="Times New Roman"/>
+                <w:sz w:val="18"/>
+                <w:szCs w:val="18"/>
+              </w:rPr>
+              <w:t>previously-unused</w:t>
+            </w:r>
+            <w:proofErr w:type="gramEnd"/>
+            <w:r>
+              <w:rPr>
+                <w:rFonts w:ascii="Century Gothic" w:eastAsia="Times New Roman" w:hAnsi="Century Gothic" w:cs="Times New Roman"/>
+                <w:sz w:val="18"/>
+                <w:szCs w:val="18"/>
+              </w:rPr>
+              <w:t xml:space="preserve"> technologies such as Angular.  </w:t>
             </w:r>
           </w:p>
           <w:p>
@@ -2664,8 +2682,6 @@
               </w:rPr>
               <w:t>e</w:t>
             </w:r>
-            <w:bookmarkStart w:id="0" w:name="_GoBack"/>
-            <w:bookmarkEnd w:id="0"/>
             <w:r>
               <w:rPr>
                 <w:rFonts w:ascii="Century Gothic" w:eastAsia="Times New Roman" w:hAnsi="Century Gothic" w:cs="Times New Roman"/>
@@ -5811,7 +5827,16 @@
                 <w:sz w:val="18"/>
                 <w:szCs w:val="18"/>
               </w:rPr>
-              <w:t>, user view mockups</w:t>
+              <w:t>;</w:t>
+            </w:r>
+            <w:r>
+              <w:rPr>
+                <w:rFonts w:ascii="Century Gothic" w:eastAsia="Times New Roman" w:hAnsi="Century Gothic" w:cs="Times New Roman"/>
+                <w:color w:val="000000"/>
+                <w:sz w:val="18"/>
+                <w:szCs w:val="18"/>
+              </w:rPr>
+              <w:t xml:space="preserve"> user view mockups</w:t>
             </w:r>
             <w:r>
               <w:rPr>
@@ -6717,8 +6742,19 @@
                 <w:sz w:val="18"/>
                 <w:szCs w:val="18"/>
               </w:rPr>
-              <w:t>db.t3.small</w:t>
-            </w:r>
+              <w:t>db.t</w:t>
+            </w:r>
+            <w:proofErr w:type="gramStart"/>
+            <w:r>
+              <w:rPr>
+                <w:rFonts w:ascii="Century Gothic" w:eastAsia="Times New Roman" w:hAnsi="Century Gothic" w:cs="Times New Roman"/>
+                <w:color w:val="000000"/>
+                <w:sz w:val="18"/>
+                <w:szCs w:val="18"/>
+              </w:rPr>
+              <w:t>3.small</w:t>
+            </w:r>
+            <w:proofErr w:type="gramEnd"/>
           </w:p>
         </w:tc>
         <w:tc>
@@ -8006,24 +8042,6 @@
           <w:szCs w:val="20"/>
         </w:rPr>
       </w:pPr>
-      <w:r>
-        <w:rPr>
-          <w:rFonts w:ascii="Century Gothic" w:hAnsi="Century Gothic" w:cs="Times New Roman"/>
-          <w:sz w:val="20"/>
-          <w:szCs w:val="20"/>
-        </w:rPr>
-        <w:tab/>
-        <w:t>- Ability for a user to delete ratings he/she gives to other users.</w:t>
-      </w:r>
-    </w:p>
-    <w:p>
-      <w:pPr>
-        <w:rPr>
-          <w:rFonts w:ascii="Century Gothic" w:hAnsi="Century Gothic" w:cs="Times New Roman"/>
-          <w:sz w:val="20"/>
-          <w:szCs w:val="20"/>
-        </w:rPr>
-      </w:pPr>
     </w:p>
     <w:p>
       <w:pPr>
@@ -8423,7 +8441,7 @@
           <w:sz w:val="20"/>
           <w:szCs w:val="20"/>
         </w:rPr>
-        <w:t>Average rating given by user</w:t>
+        <w:t>Ability for a user to delete ratings he/she gives to other users</w:t>
       </w:r>
     </w:p>
     <w:p>
@@ -8445,33 +8463,7 @@
           <w:sz w:val="20"/>
           <w:szCs w:val="20"/>
         </w:rPr>
-        <w:t>Last five ratings given to user</w:t>
-      </w:r>
-    </w:p>
-    <w:p>
-      <w:pPr>
-        <w:rPr>
-          <w:rFonts w:ascii="Century Gothic" w:hAnsi="Century Gothic" w:cs="Times New Roman"/>
-          <w:sz w:val="20"/>
-          <w:szCs w:val="20"/>
-        </w:rPr>
-      </w:pPr>
-    </w:p>
-    <w:p>
-      <w:pPr>
-        <w:rPr>
-          <w:rFonts w:ascii="Century Gothic" w:hAnsi="Century Gothic" w:cs="Times New Roman"/>
-          <w:sz w:val="20"/>
-          <w:szCs w:val="20"/>
-        </w:rPr>
-      </w:pPr>
-      <w:r>
-        <w:rPr>
-          <w:rFonts w:ascii="Century Gothic" w:hAnsi="Century Gothic" w:cs="Times New Roman"/>
-          <w:sz w:val="20"/>
-          <w:szCs w:val="20"/>
-        </w:rPr>
-        <w:t>Additional Features – Fourth Priority:</w:t>
+        <w:t>Average rating given by user</w:t>
       </w:r>
     </w:p>
     <w:p>
@@ -8493,7 +8485,33 @@
           <w:sz w:val="20"/>
           <w:szCs w:val="20"/>
         </w:rPr>
-        <w:t>Show ratings of the users who gave the five most recent ratings to user</w:t>
+        <w:t>Last five ratings given to user</w:t>
+      </w:r>
+    </w:p>
+    <w:p>
+      <w:pPr>
+        <w:rPr>
+          <w:rFonts w:ascii="Century Gothic" w:hAnsi="Century Gothic" w:cs="Times New Roman"/>
+          <w:sz w:val="20"/>
+          <w:szCs w:val="20"/>
+        </w:rPr>
+      </w:pPr>
+    </w:p>
+    <w:p>
+      <w:pPr>
+        <w:rPr>
+          <w:rFonts w:ascii="Century Gothic" w:hAnsi="Century Gothic" w:cs="Times New Roman"/>
+          <w:sz w:val="20"/>
+          <w:szCs w:val="20"/>
+        </w:rPr>
+      </w:pPr>
+      <w:r>
+        <w:rPr>
+          <w:rFonts w:ascii="Century Gothic" w:hAnsi="Century Gothic" w:cs="Times New Roman"/>
+          <w:sz w:val="20"/>
+          <w:szCs w:val="20"/>
+        </w:rPr>
+        <w:t>Additional Features – Fourth Priority:</w:t>
       </w:r>
     </w:p>
     <w:p>
@@ -8515,33 +8533,7 @@
           <w:sz w:val="20"/>
           <w:szCs w:val="20"/>
         </w:rPr>
-        <w:t>Last five ratings given by user</w:t>
-      </w:r>
-    </w:p>
-    <w:p>
-      <w:pPr>
-        <w:rPr>
-          <w:rFonts w:ascii="Century Gothic" w:hAnsi="Century Gothic" w:cs="Times New Roman"/>
-          <w:sz w:val="20"/>
-          <w:szCs w:val="20"/>
-        </w:rPr>
-      </w:pPr>
-    </w:p>
-    <w:p>
-      <w:pPr>
-        <w:rPr>
-          <w:rFonts w:ascii="Century Gothic" w:hAnsi="Century Gothic" w:cs="Times New Roman"/>
-          <w:sz w:val="20"/>
-          <w:szCs w:val="20"/>
-        </w:rPr>
-      </w:pPr>
-      <w:r>
-        <w:rPr>
-          <w:rFonts w:ascii="Century Gothic" w:hAnsi="Century Gothic" w:cs="Times New Roman"/>
-          <w:sz w:val="20"/>
-          <w:szCs w:val="20"/>
-        </w:rPr>
-        <w:t>Additional Features – Fifth Priority:</w:t>
+        <w:t>Show ratings of the users who gave the five most recent ratings to user</w:t>
       </w:r>
     </w:p>
     <w:p>
@@ -8563,33 +8555,33 @@
           <w:sz w:val="20"/>
           <w:szCs w:val="20"/>
         </w:rPr>
-        <w:t>Show ratings of the users who received the five most recent ratings given by user</w:t>
-      </w:r>
-    </w:p>
-    <w:p>
-      <w:pPr>
-        <w:rPr>
-          <w:rFonts w:ascii="Century Gothic" w:hAnsi="Century Gothic" w:cs="Times New Roman"/>
-          <w:sz w:val="20"/>
-          <w:szCs w:val="20"/>
-        </w:rPr>
-      </w:pPr>
-    </w:p>
-    <w:p>
-      <w:pPr>
-        <w:rPr>
-          <w:rFonts w:ascii="Century Gothic" w:hAnsi="Century Gothic" w:cs="Times New Roman"/>
-          <w:sz w:val="20"/>
-          <w:szCs w:val="20"/>
-        </w:rPr>
-      </w:pPr>
-      <w:r>
-        <w:rPr>
-          <w:rFonts w:ascii="Century Gothic" w:hAnsi="Century Gothic" w:cs="Times New Roman"/>
-          <w:sz w:val="20"/>
-          <w:szCs w:val="20"/>
-        </w:rPr>
-        <w:t>Additional Features – Sixth Priority:</w:t>
+        <w:t>Last five ratings given by user</w:t>
+      </w:r>
+    </w:p>
+    <w:p>
+      <w:pPr>
+        <w:rPr>
+          <w:rFonts w:ascii="Century Gothic" w:hAnsi="Century Gothic" w:cs="Times New Roman"/>
+          <w:sz w:val="20"/>
+          <w:szCs w:val="20"/>
+        </w:rPr>
+      </w:pPr>
+    </w:p>
+    <w:p>
+      <w:pPr>
+        <w:rPr>
+          <w:rFonts w:ascii="Century Gothic" w:hAnsi="Century Gothic" w:cs="Times New Roman"/>
+          <w:sz w:val="20"/>
+          <w:szCs w:val="20"/>
+        </w:rPr>
+      </w:pPr>
+      <w:r>
+        <w:rPr>
+          <w:rFonts w:ascii="Century Gothic" w:hAnsi="Century Gothic" w:cs="Times New Roman"/>
+          <w:sz w:val="20"/>
+          <w:szCs w:val="20"/>
+        </w:rPr>
+        <w:t>Additional Features – Fifth Priority:</w:t>
       </w:r>
     </w:p>
     <w:p>
@@ -8611,7 +8603,33 @@
           <w:sz w:val="20"/>
           <w:szCs w:val="20"/>
         </w:rPr>
-        <w:t>Show dates of the user’s past five ratings given and received</w:t>
+        <w:t>Show ratings of the users who received the five most recent ratings given by user</w:t>
+      </w:r>
+    </w:p>
+    <w:p>
+      <w:pPr>
+        <w:rPr>
+          <w:rFonts w:ascii="Century Gothic" w:hAnsi="Century Gothic" w:cs="Times New Roman"/>
+          <w:sz w:val="20"/>
+          <w:szCs w:val="20"/>
+        </w:rPr>
+      </w:pPr>
+    </w:p>
+    <w:p>
+      <w:pPr>
+        <w:rPr>
+          <w:rFonts w:ascii="Century Gothic" w:hAnsi="Century Gothic" w:cs="Times New Roman"/>
+          <w:sz w:val="20"/>
+          <w:szCs w:val="20"/>
+        </w:rPr>
+      </w:pPr>
+      <w:r>
+        <w:rPr>
+          <w:rFonts w:ascii="Century Gothic" w:hAnsi="Century Gothic" w:cs="Times New Roman"/>
+          <w:sz w:val="20"/>
+          <w:szCs w:val="20"/>
+        </w:rPr>
+        <w:t>Additional Features – Sixth Priority:</w:t>
       </w:r>
     </w:p>
     <w:p>
@@ -8633,33 +8651,7 @@
           <w:sz w:val="20"/>
           <w:szCs w:val="20"/>
         </w:rPr>
-        <w:t>Show number of followers/trackers on profile page</w:t>
-      </w:r>
-    </w:p>
-    <w:p>
-      <w:pPr>
-        <w:rPr>
-          <w:rFonts w:ascii="Century Gothic" w:hAnsi="Century Gothic" w:cs="Times New Roman"/>
-          <w:sz w:val="20"/>
-          <w:szCs w:val="20"/>
-        </w:rPr>
-      </w:pPr>
-    </w:p>
-    <w:p>
-      <w:pPr>
-        <w:rPr>
-          <w:rFonts w:ascii="Century Gothic" w:hAnsi="Century Gothic" w:cs="Times New Roman"/>
-          <w:sz w:val="20"/>
-          <w:szCs w:val="20"/>
-        </w:rPr>
-      </w:pPr>
-      <w:r>
-        <w:rPr>
-          <w:rFonts w:ascii="Century Gothic" w:hAnsi="Century Gothic" w:cs="Times New Roman"/>
-          <w:sz w:val="20"/>
-          <w:szCs w:val="20"/>
-        </w:rPr>
-        <w:t>Additional Features – Seventh Priority:</w:t>
+        <w:t>Show dates of the user’s past five ratings given and received</w:t>
       </w:r>
     </w:p>
     <w:p>
@@ -8681,7 +8673,33 @@
           <w:sz w:val="20"/>
           <w:szCs w:val="20"/>
         </w:rPr>
-        <w:t>Ability to delete one’s own profile</w:t>
+        <w:t>Show number of followers/trackers on profile page</w:t>
+      </w:r>
+    </w:p>
+    <w:p>
+      <w:pPr>
+        <w:rPr>
+          <w:rFonts w:ascii="Century Gothic" w:hAnsi="Century Gothic" w:cs="Times New Roman"/>
+          <w:sz w:val="20"/>
+          <w:szCs w:val="20"/>
+        </w:rPr>
+      </w:pPr>
+    </w:p>
+    <w:p>
+      <w:pPr>
+        <w:rPr>
+          <w:rFonts w:ascii="Century Gothic" w:hAnsi="Century Gothic" w:cs="Times New Roman"/>
+          <w:sz w:val="20"/>
+          <w:szCs w:val="20"/>
+        </w:rPr>
+      </w:pPr>
+      <w:r>
+        <w:rPr>
+          <w:rFonts w:ascii="Century Gothic" w:hAnsi="Century Gothic" w:cs="Times New Roman"/>
+          <w:sz w:val="20"/>
+          <w:szCs w:val="20"/>
+        </w:rPr>
+        <w:t>Additional Features – Seventh Priority:</w:t>
       </w:r>
     </w:p>
     <w:p>
@@ -8703,7 +8721,7 @@
           <w:sz w:val="20"/>
           <w:szCs w:val="20"/>
         </w:rPr>
-        <w:t>Ability to edit one’s own profile</w:t>
+        <w:t>Ability to delete one’s own profile</w:t>
       </w:r>
     </w:p>
     <w:p>
@@ -8725,7 +8743,7 @@
           <w:sz w:val="20"/>
           <w:szCs w:val="20"/>
         </w:rPr>
-        <w:t>Ensure users are over 16</w:t>
+        <w:t>Ability to edit one’s own profile</w:t>
       </w:r>
     </w:p>
     <w:p>
@@ -8747,33 +8765,7 @@
           <w:sz w:val="20"/>
           <w:szCs w:val="20"/>
         </w:rPr>
-        <w:t>Edit the “All Users” page to show only 25 users at a time – sorted at random</w:t>
-      </w:r>
-    </w:p>
-    <w:p>
-      <w:pPr>
-        <w:rPr>
-          <w:rFonts w:ascii="Century Gothic" w:hAnsi="Century Gothic" w:cs="Times New Roman"/>
-          <w:sz w:val="20"/>
-          <w:szCs w:val="20"/>
-        </w:rPr>
-      </w:pPr>
-    </w:p>
-    <w:p>
-      <w:pPr>
-        <w:rPr>
-          <w:rFonts w:ascii="Century Gothic" w:hAnsi="Century Gothic" w:cs="Times New Roman"/>
-          <w:sz w:val="20"/>
-          <w:szCs w:val="20"/>
-        </w:rPr>
-      </w:pPr>
-      <w:r>
-        <w:rPr>
-          <w:rFonts w:ascii="Century Gothic" w:hAnsi="Century Gothic" w:cs="Times New Roman"/>
-          <w:sz w:val="20"/>
-          <w:szCs w:val="20"/>
-        </w:rPr>
-        <w:t>Additional Features – Final Priority:</w:t>
+        <w:t>Ensure users are over 16</w:t>
       </w:r>
     </w:p>
     <w:p>
@@ -8795,7 +8787,35 @@
           <w:sz w:val="20"/>
           <w:szCs w:val="20"/>
         </w:rPr>
-        <w:t>Secret self-destruct function that destroys all ratings records for all users (Order 66)</w:t>
+        <w:t>Edit the “All Users” page to show only 25 users at a time – sorted at random</w:t>
+      </w:r>
+    </w:p>
+    <w:p>
+      <w:pPr>
+        <w:rPr>
+          <w:rFonts w:ascii="Century Gothic" w:hAnsi="Century Gothic" w:cs="Times New Roman"/>
+          <w:sz w:val="20"/>
+          <w:szCs w:val="20"/>
+        </w:rPr>
+      </w:pPr>
+      <w:bookmarkStart w:id="0" w:name="_GoBack"/>
+      <w:bookmarkEnd w:id="0"/>
+    </w:p>
+    <w:p>
+      <w:pPr>
+        <w:rPr>
+          <w:rFonts w:ascii="Century Gothic" w:hAnsi="Century Gothic" w:cs="Times New Roman"/>
+          <w:sz w:val="20"/>
+          <w:szCs w:val="20"/>
+        </w:rPr>
+      </w:pPr>
+      <w:r>
+        <w:rPr>
+          <w:rFonts w:ascii="Century Gothic" w:hAnsi="Century Gothic" w:cs="Times New Roman"/>
+          <w:sz w:val="20"/>
+          <w:szCs w:val="20"/>
+        </w:rPr>
+        <w:t>Additional Features – Final Priority:</w:t>
       </w:r>
     </w:p>
     <w:p>
@@ -8817,49 +8837,7 @@
           <w:sz w:val="20"/>
           <w:szCs w:val="20"/>
         </w:rPr>
-        <w:t xml:space="preserve">Users kicked off the app upon getting a 0.00 </w:t>
-      </w:r>
-      <w:r>
-        <w:rPr>
-          <w:rFonts w:ascii="Century Gothic" w:hAnsi="Century Gothic" w:cs="Times New Roman"/>
-          <w:sz w:val="20"/>
-          <w:szCs w:val="20"/>
-        </w:rPr>
-        <w:t>weighted average</w:t>
-      </w:r>
-      <w:r>
-        <w:rPr>
-          <w:rFonts w:ascii="Century Gothic" w:hAnsi="Century Gothic" w:cs="Times New Roman"/>
-          <w:sz w:val="20"/>
-          <w:szCs w:val="20"/>
-        </w:rPr>
-        <w:t xml:space="preserve"> rating</w:t>
-      </w:r>
-    </w:p>
-    <w:p>
-      <w:pPr>
-        <w:rPr>
-          <w:rFonts w:ascii="Century Gothic" w:hAnsi="Century Gothic" w:cs="Times New Roman"/>
-          <w:sz w:val="20"/>
-          <w:szCs w:val="20"/>
-        </w:rPr>
-      </w:pPr>
-    </w:p>
-    <w:p>
-      <w:pPr>
-        <w:rPr>
-          <w:rFonts w:ascii="Century Gothic" w:hAnsi="Century Gothic" w:cs="Times New Roman"/>
-          <w:sz w:val="20"/>
-          <w:szCs w:val="20"/>
-        </w:rPr>
-      </w:pPr>
-      <w:r>
-        <w:rPr>
-          <w:rFonts w:ascii="Century Gothic" w:hAnsi="Century Gothic" w:cs="Times New Roman"/>
-          <w:sz w:val="20"/>
-          <w:szCs w:val="20"/>
-        </w:rPr>
-        <w:t>Possible Future Features:</w:t>
+        <w:t>Secret self-destruct function that destroys all ratings records for all users (Order 66)</w:t>
       </w:r>
     </w:p>
     <w:p>
@@ -8881,7 +8859,49 @@
           <w:sz w:val="20"/>
           <w:szCs w:val="20"/>
         </w:rPr>
-        <w:t>Email verification</w:t>
+        <w:t xml:space="preserve">Users kicked off the app upon getting a 0.00 </w:t>
+      </w:r>
+      <w:r>
+        <w:rPr>
+          <w:rFonts w:ascii="Century Gothic" w:hAnsi="Century Gothic" w:cs="Times New Roman"/>
+          <w:sz w:val="20"/>
+          <w:szCs w:val="20"/>
+        </w:rPr>
+        <w:t>weighted average</w:t>
+      </w:r>
+      <w:r>
+        <w:rPr>
+          <w:rFonts w:ascii="Century Gothic" w:hAnsi="Century Gothic" w:cs="Times New Roman"/>
+          <w:sz w:val="20"/>
+          <w:szCs w:val="20"/>
+        </w:rPr>
+        <w:t xml:space="preserve"> rating</w:t>
+      </w:r>
+    </w:p>
+    <w:p>
+      <w:pPr>
+        <w:rPr>
+          <w:rFonts w:ascii="Century Gothic" w:hAnsi="Century Gothic" w:cs="Times New Roman"/>
+          <w:sz w:val="20"/>
+          <w:szCs w:val="20"/>
+        </w:rPr>
+      </w:pPr>
+    </w:p>
+    <w:p>
+      <w:pPr>
+        <w:rPr>
+          <w:rFonts w:ascii="Century Gothic" w:hAnsi="Century Gothic" w:cs="Times New Roman"/>
+          <w:sz w:val="20"/>
+          <w:szCs w:val="20"/>
+        </w:rPr>
+      </w:pPr>
+      <w:r>
+        <w:rPr>
+          <w:rFonts w:ascii="Century Gothic" w:hAnsi="Century Gothic" w:cs="Times New Roman"/>
+          <w:sz w:val="20"/>
+          <w:szCs w:val="20"/>
+        </w:rPr>
+        <w:t>Possible Future Features:</w:t>
       </w:r>
     </w:p>
     <w:p>
@@ -8903,31 +8923,7 @@
           <w:sz w:val="20"/>
           <w:szCs w:val="20"/>
         </w:rPr>
-        <w:t>GPS linking to phone to ensure that a user can only rate someone they</w:t>
-      </w:r>
-      <w:r>
-        <w:rPr>
-          <w:rFonts w:ascii="Century Gothic" w:hAnsi="Century Gothic" w:cs="Times New Roman"/>
-          <w:sz w:val="20"/>
-          <w:szCs w:val="20"/>
-        </w:rPr>
-        <w:t xml:space="preserve"> hav</w:t>
-      </w:r>
-      <w:r>
-        <w:rPr>
-          <w:rFonts w:ascii="Century Gothic" w:hAnsi="Century Gothic" w:cs="Times New Roman"/>
-          <w:sz w:val="20"/>
-          <w:szCs w:val="20"/>
-        </w:rPr>
-        <w:t>e met</w:t>
-      </w:r>
-      <w:r>
-        <w:rPr>
-          <w:rFonts w:ascii="Century Gothic" w:hAnsi="Century Gothic" w:cs="Times New Roman"/>
-          <w:sz w:val="20"/>
-          <w:szCs w:val="20"/>
-        </w:rPr>
-        <w:t xml:space="preserve"> within the past 72 hours</w:t>
+        <w:t>Email verification</w:t>
       </w:r>
     </w:p>
     <w:p>
@@ -8949,74 +8945,32 @@
           <w:sz w:val="20"/>
           <w:szCs w:val="20"/>
         </w:rPr>
-        <w:t xml:space="preserve">Suggested users to rate and/or track based on the users rated and tracked by the logged-in user  </w:t>
-      </w:r>
-    </w:p>
-    <w:p>
-      <w:pPr>
-        <w:rPr>
-          <w:rFonts w:ascii="Century Gothic" w:hAnsi="Century Gothic" w:cs="Times New Roman"/>
-          <w:sz w:val="22"/>
-          <w:szCs w:val="22"/>
-        </w:rPr>
-      </w:pPr>
-    </w:p>
-    <w:p>
-      <w:pPr>
-        <w:rPr>
-          <w:rFonts w:ascii="Century Gothic" w:hAnsi="Century Gothic" w:cs="Times New Roman"/>
-          <w:sz w:val="22"/>
-          <w:szCs w:val="22"/>
-        </w:rPr>
-      </w:pPr>
-    </w:p>
-    <w:p>
-      <w:pPr>
-        <w:rPr>
-          <w:rFonts w:ascii="Century Gothic" w:hAnsi="Century Gothic" w:cs="Times New Roman"/>
-        </w:rPr>
-      </w:pPr>
-    </w:p>
-    <w:p>
-      <w:pPr>
-        <w:jc w:val="center"/>
-        <w:rPr>
-          <w:rFonts w:ascii="Century Gothic" w:hAnsi="Century Gothic" w:cs="Times New Roman"/>
-        </w:rPr>
-      </w:pPr>
-      <w:r>
-        <w:rPr>
-          <w:rFonts w:ascii="Century Gothic" w:hAnsi="Century Gothic" w:cs="Times New Roman"/>
-        </w:rPr>
-        <w:t>Notes</w:t>
-      </w:r>
-      <w:r>
-        <w:rPr>
-          <w:rFonts w:ascii="Century Gothic" w:hAnsi="Century Gothic" w:cs="Times New Roman"/>
-        </w:rPr>
-        <w:t xml:space="preserve"> o</w:t>
-      </w:r>
-      <w:r>
-        <w:rPr>
-          <w:rFonts w:ascii="Century Gothic" w:hAnsi="Century Gothic" w:cs="Times New Roman"/>
-        </w:rPr>
-        <w:t>n</w:t>
-      </w:r>
-      <w:r>
-        <w:rPr>
-          <w:rFonts w:ascii="Century Gothic" w:hAnsi="Century Gothic" w:cs="Times New Roman"/>
-        </w:rPr>
-        <w:t xml:space="preserve"> Ratings</w:t>
-      </w:r>
-    </w:p>
-    <w:p>
-      <w:pPr>
-        <w:rPr>
-          <w:rFonts w:ascii="Century Gothic" w:hAnsi="Century Gothic" w:cs="Times New Roman"/>
-          <w:sz w:val="20"/>
-          <w:szCs w:val="20"/>
-        </w:rPr>
-      </w:pPr>
+        <w:t>GPS linking to phone to ensure that a user can only rate someone they</w:t>
+      </w:r>
+      <w:r>
+        <w:rPr>
+          <w:rFonts w:ascii="Century Gothic" w:hAnsi="Century Gothic" w:cs="Times New Roman"/>
+          <w:sz w:val="20"/>
+          <w:szCs w:val="20"/>
+        </w:rPr>
+        <w:t xml:space="preserve"> hav</w:t>
+      </w:r>
+      <w:r>
+        <w:rPr>
+          <w:rFonts w:ascii="Century Gothic" w:hAnsi="Century Gothic" w:cs="Times New Roman"/>
+          <w:sz w:val="20"/>
+          <w:szCs w:val="20"/>
+        </w:rPr>
+        <w:t>e met</w:t>
+      </w:r>
+      <w:r>
+        <w:rPr>
+          <w:rFonts w:ascii="Century Gothic" w:hAnsi="Century Gothic" w:cs="Times New Roman"/>
+          <w:sz w:val="20"/>
+          <w:szCs w:val="20"/>
+        </w:rPr>
+        <w:t xml:space="preserve"> within the past 72 hours</w:t>
+      </w:r>
     </w:p>
     <w:p>
       <w:pPr>
@@ -9037,6 +8991,94 @@
           <w:sz w:val="20"/>
           <w:szCs w:val="20"/>
         </w:rPr>
+        <w:t xml:space="preserve">Suggested users to rate and/or track based on the users rated and tracked by the logged-in user  </w:t>
+      </w:r>
+    </w:p>
+    <w:p>
+      <w:pPr>
+        <w:rPr>
+          <w:rFonts w:ascii="Century Gothic" w:hAnsi="Century Gothic" w:cs="Times New Roman"/>
+          <w:sz w:val="22"/>
+          <w:szCs w:val="22"/>
+        </w:rPr>
+      </w:pPr>
+    </w:p>
+    <w:p>
+      <w:pPr>
+        <w:rPr>
+          <w:rFonts w:ascii="Century Gothic" w:hAnsi="Century Gothic" w:cs="Times New Roman"/>
+          <w:sz w:val="22"/>
+          <w:szCs w:val="22"/>
+        </w:rPr>
+      </w:pPr>
+    </w:p>
+    <w:p>
+      <w:pPr>
+        <w:rPr>
+          <w:rFonts w:ascii="Century Gothic" w:hAnsi="Century Gothic" w:cs="Times New Roman"/>
+        </w:rPr>
+      </w:pPr>
+    </w:p>
+    <w:p>
+      <w:pPr>
+        <w:jc w:val="center"/>
+        <w:rPr>
+          <w:rFonts w:ascii="Century Gothic" w:hAnsi="Century Gothic" w:cs="Times New Roman"/>
+        </w:rPr>
+      </w:pPr>
+      <w:r>
+        <w:rPr>
+          <w:rFonts w:ascii="Century Gothic" w:hAnsi="Century Gothic" w:cs="Times New Roman"/>
+        </w:rPr>
+        <w:t>Notes</w:t>
+      </w:r>
+      <w:r>
+        <w:rPr>
+          <w:rFonts w:ascii="Century Gothic" w:hAnsi="Century Gothic" w:cs="Times New Roman"/>
+        </w:rPr>
+        <w:t xml:space="preserve"> o</w:t>
+      </w:r>
+      <w:r>
+        <w:rPr>
+          <w:rFonts w:ascii="Century Gothic" w:hAnsi="Century Gothic" w:cs="Times New Roman"/>
+        </w:rPr>
+        <w:t>n</w:t>
+      </w:r>
+      <w:r>
+        <w:rPr>
+          <w:rFonts w:ascii="Century Gothic" w:hAnsi="Century Gothic" w:cs="Times New Roman"/>
+        </w:rPr>
+        <w:t xml:space="preserve"> Ratings</w:t>
+      </w:r>
+    </w:p>
+    <w:p>
+      <w:pPr>
+        <w:rPr>
+          <w:rFonts w:ascii="Century Gothic" w:hAnsi="Century Gothic" w:cs="Times New Roman"/>
+          <w:sz w:val="20"/>
+          <w:szCs w:val="20"/>
+        </w:rPr>
+      </w:pPr>
+    </w:p>
+    <w:p>
+      <w:pPr>
+        <w:pStyle w:val="ListParagraph"/>
+        <w:numPr>
+          <w:ilvl w:val="0"/>
+          <w:numId w:val="4"/>
+        </w:numPr>
+        <w:rPr>
+          <w:rFonts w:ascii="Century Gothic" w:hAnsi="Century Gothic" w:cs="Times New Roman"/>
+          <w:sz w:val="20"/>
+          <w:szCs w:val="20"/>
+        </w:rPr>
+      </w:pPr>
+      <w:r>
+        <w:rPr>
+          <w:rFonts w:ascii="Century Gothic" w:hAnsi="Century Gothic" w:cs="Times New Roman"/>
+          <w:sz w:val="20"/>
+          <w:szCs w:val="20"/>
+        </w:rPr>
         <w:t>User designations are as follows:</w:t>
       </w:r>
     </w:p>
@@ -9254,7 +9296,807 @@
           <w:sz w:val="20"/>
           <w:szCs w:val="20"/>
         </w:rPr>
-        <w:t>0 star: w =1</w:t>
+        <w:t>Examples:</w:t>
+      </w:r>
+    </w:p>
+    <w:p>
+      <w:pPr>
+        <w:pStyle w:val="ListParagraph"/>
+        <w:numPr>
+          <w:ilvl w:val="2"/>
+          <w:numId w:val="4"/>
+        </w:numPr>
+        <w:rPr>
+          <w:rFonts w:ascii="Century Gothic" w:hAnsi="Century Gothic" w:cs="Times New Roman"/>
+          <w:sz w:val="20"/>
+          <w:szCs w:val="20"/>
+        </w:rPr>
+      </w:pPr>
+      <w:r>
+        <w:rPr>
+          <w:rFonts w:ascii="Century Gothic" w:hAnsi="Century Gothic" w:cs="Times New Roman"/>
+          <w:sz w:val="20"/>
+          <w:szCs w:val="20"/>
+        </w:rPr>
+        <w:t>0</w:t>
+      </w:r>
+      <w:r>
+        <w:rPr>
+          <w:rFonts w:ascii="Century Gothic" w:hAnsi="Century Gothic" w:cs="Times New Roman"/>
+          <w:sz w:val="20"/>
+          <w:szCs w:val="20"/>
+        </w:rPr>
+        <w:t>-</w:t>
+      </w:r>
+      <w:r>
+        <w:rPr>
+          <w:rFonts w:ascii="Century Gothic" w:hAnsi="Century Gothic" w:cs="Times New Roman"/>
+          <w:sz w:val="20"/>
+          <w:szCs w:val="20"/>
+        </w:rPr>
+        <w:t>star: w =1</w:t>
+      </w:r>
+    </w:p>
+    <w:p>
+      <w:pPr>
+        <w:pStyle w:val="ListParagraph"/>
+        <w:numPr>
+          <w:ilvl w:val="2"/>
+          <w:numId w:val="4"/>
+        </w:numPr>
+        <w:rPr>
+          <w:rFonts w:ascii="Century Gothic" w:hAnsi="Century Gothic" w:cs="Times New Roman"/>
+          <w:sz w:val="20"/>
+          <w:szCs w:val="20"/>
+        </w:rPr>
+      </w:pPr>
+      <w:r>
+        <w:rPr>
+          <w:rFonts w:ascii="Century Gothic" w:hAnsi="Century Gothic" w:cs="Times New Roman"/>
+          <w:sz w:val="20"/>
+          <w:szCs w:val="20"/>
+        </w:rPr>
+        <w:t>0.5</w:t>
+      </w:r>
+      <w:r>
+        <w:rPr>
+          <w:rFonts w:ascii="Century Gothic" w:hAnsi="Century Gothic" w:cs="Times New Roman"/>
+          <w:sz w:val="20"/>
+          <w:szCs w:val="20"/>
+        </w:rPr>
+        <w:t>-</w:t>
+      </w:r>
+      <w:r>
+        <w:rPr>
+          <w:rFonts w:ascii="Century Gothic" w:hAnsi="Century Gothic" w:cs="Times New Roman"/>
+          <w:sz w:val="20"/>
+          <w:szCs w:val="20"/>
+        </w:rPr>
+        <w:t>star: w = 1.41</w:t>
+      </w:r>
+    </w:p>
+    <w:p>
+      <w:pPr>
+        <w:pStyle w:val="ListParagraph"/>
+        <w:numPr>
+          <w:ilvl w:val="2"/>
+          <w:numId w:val="4"/>
+        </w:numPr>
+        <w:rPr>
+          <w:rFonts w:ascii="Century Gothic" w:hAnsi="Century Gothic" w:cs="Times New Roman"/>
+          <w:sz w:val="20"/>
+          <w:szCs w:val="20"/>
+        </w:rPr>
+      </w:pPr>
+      <w:r>
+        <w:rPr>
+          <w:rFonts w:ascii="Century Gothic" w:hAnsi="Century Gothic" w:cs="Times New Roman"/>
+          <w:sz w:val="20"/>
+          <w:szCs w:val="20"/>
+        </w:rPr>
+        <w:t>1</w:t>
+      </w:r>
+      <w:r>
+        <w:rPr>
+          <w:rFonts w:ascii="Century Gothic" w:hAnsi="Century Gothic" w:cs="Times New Roman"/>
+          <w:sz w:val="20"/>
+          <w:szCs w:val="20"/>
+        </w:rPr>
+        <w:t>-</w:t>
+      </w:r>
+      <w:r>
+        <w:rPr>
+          <w:rFonts w:ascii="Century Gothic" w:hAnsi="Century Gothic" w:cs="Times New Roman"/>
+          <w:sz w:val="20"/>
+          <w:szCs w:val="20"/>
+        </w:rPr>
+        <w:t>star: w =2</w:t>
+      </w:r>
+    </w:p>
+    <w:p>
+      <w:pPr>
+        <w:pStyle w:val="ListParagraph"/>
+        <w:numPr>
+          <w:ilvl w:val="2"/>
+          <w:numId w:val="4"/>
+        </w:numPr>
+        <w:rPr>
+          <w:rFonts w:ascii="Century Gothic" w:hAnsi="Century Gothic" w:cs="Times New Roman"/>
+          <w:sz w:val="20"/>
+          <w:szCs w:val="20"/>
+        </w:rPr>
+      </w:pPr>
+      <w:r>
+        <w:rPr>
+          <w:rFonts w:ascii="Century Gothic" w:hAnsi="Century Gothic" w:cs="Times New Roman"/>
+          <w:sz w:val="20"/>
+          <w:szCs w:val="20"/>
+        </w:rPr>
+        <w:t>2</w:t>
+      </w:r>
+      <w:r>
+        <w:rPr>
+          <w:rFonts w:ascii="Century Gothic" w:hAnsi="Century Gothic" w:cs="Times New Roman"/>
+          <w:sz w:val="20"/>
+          <w:szCs w:val="20"/>
+        </w:rPr>
+        <w:t>-</w:t>
+      </w:r>
+      <w:r>
+        <w:rPr>
+          <w:rFonts w:ascii="Century Gothic" w:hAnsi="Century Gothic" w:cs="Times New Roman"/>
+          <w:sz w:val="20"/>
+          <w:szCs w:val="20"/>
+        </w:rPr>
+        <w:t>star: w = 4</w:t>
+      </w:r>
+    </w:p>
+    <w:p>
+      <w:pPr>
+        <w:pStyle w:val="ListParagraph"/>
+        <w:numPr>
+          <w:ilvl w:val="2"/>
+          <w:numId w:val="4"/>
+        </w:numPr>
+        <w:rPr>
+          <w:rFonts w:ascii="Century Gothic" w:hAnsi="Century Gothic" w:cs="Times New Roman"/>
+          <w:sz w:val="20"/>
+          <w:szCs w:val="20"/>
+        </w:rPr>
+      </w:pPr>
+      <w:r>
+        <w:rPr>
+          <w:rFonts w:ascii="Century Gothic" w:hAnsi="Century Gothic" w:cs="Times New Roman"/>
+          <w:sz w:val="20"/>
+          <w:szCs w:val="20"/>
+        </w:rPr>
+        <w:t>3</w:t>
+      </w:r>
+      <w:r>
+        <w:rPr>
+          <w:rFonts w:ascii="Century Gothic" w:hAnsi="Century Gothic" w:cs="Times New Roman"/>
+          <w:sz w:val="20"/>
+          <w:szCs w:val="20"/>
+        </w:rPr>
+        <w:t>-</w:t>
+      </w:r>
+      <w:r>
+        <w:rPr>
+          <w:rFonts w:ascii="Century Gothic" w:hAnsi="Century Gothic" w:cs="Times New Roman"/>
+          <w:sz w:val="20"/>
+          <w:szCs w:val="20"/>
+        </w:rPr>
+        <w:t>star: w = 8</w:t>
+      </w:r>
+    </w:p>
+    <w:p>
+      <w:pPr>
+        <w:pStyle w:val="ListParagraph"/>
+        <w:numPr>
+          <w:ilvl w:val="2"/>
+          <w:numId w:val="4"/>
+        </w:numPr>
+        <w:rPr>
+          <w:rFonts w:ascii="Century Gothic" w:hAnsi="Century Gothic" w:cs="Times New Roman"/>
+          <w:sz w:val="20"/>
+          <w:szCs w:val="20"/>
+        </w:rPr>
+      </w:pPr>
+      <w:r>
+        <w:rPr>
+          <w:rFonts w:ascii="Century Gothic" w:hAnsi="Century Gothic" w:cs="Times New Roman"/>
+          <w:sz w:val="20"/>
+          <w:szCs w:val="20"/>
+        </w:rPr>
+        <w:t>3.5</w:t>
+      </w:r>
+      <w:r>
+        <w:rPr>
+          <w:rFonts w:ascii="Century Gothic" w:hAnsi="Century Gothic" w:cs="Times New Roman"/>
+          <w:sz w:val="20"/>
+          <w:szCs w:val="20"/>
+        </w:rPr>
+        <w:t>-</w:t>
+      </w:r>
+      <w:r>
+        <w:rPr>
+          <w:rFonts w:ascii="Century Gothic" w:hAnsi="Century Gothic" w:cs="Times New Roman"/>
+          <w:sz w:val="20"/>
+          <w:szCs w:val="20"/>
+        </w:rPr>
+        <w:t>star: w = 11.31</w:t>
+      </w:r>
+    </w:p>
+    <w:p>
+      <w:pPr>
+        <w:pStyle w:val="ListParagraph"/>
+        <w:numPr>
+          <w:ilvl w:val="2"/>
+          <w:numId w:val="4"/>
+        </w:numPr>
+        <w:rPr>
+          <w:rFonts w:ascii="Century Gothic" w:hAnsi="Century Gothic" w:cs="Times New Roman"/>
+          <w:sz w:val="20"/>
+          <w:szCs w:val="20"/>
+        </w:rPr>
+      </w:pPr>
+      <w:r>
+        <w:rPr>
+          <w:rFonts w:ascii="Century Gothic" w:hAnsi="Century Gothic" w:cs="Times New Roman"/>
+          <w:sz w:val="20"/>
+          <w:szCs w:val="20"/>
+        </w:rPr>
+        <w:t>4</w:t>
+      </w:r>
+      <w:r>
+        <w:rPr>
+          <w:rFonts w:ascii="Century Gothic" w:hAnsi="Century Gothic" w:cs="Times New Roman"/>
+          <w:sz w:val="20"/>
+          <w:szCs w:val="20"/>
+        </w:rPr>
+        <w:t>-</w:t>
+      </w:r>
+      <w:r>
+        <w:rPr>
+          <w:rFonts w:ascii="Century Gothic" w:hAnsi="Century Gothic" w:cs="Times New Roman"/>
+          <w:sz w:val="20"/>
+          <w:szCs w:val="20"/>
+        </w:rPr>
+        <w:t>star: w =16</w:t>
+      </w:r>
+    </w:p>
+    <w:p>
+      <w:pPr>
+        <w:pStyle w:val="ListParagraph"/>
+        <w:numPr>
+          <w:ilvl w:val="2"/>
+          <w:numId w:val="4"/>
+        </w:numPr>
+        <w:rPr>
+          <w:rFonts w:ascii="Century Gothic" w:hAnsi="Century Gothic" w:cs="Times New Roman"/>
+          <w:sz w:val="20"/>
+          <w:szCs w:val="20"/>
+        </w:rPr>
+      </w:pPr>
+      <w:r>
+        <w:rPr>
+          <w:rFonts w:ascii="Century Gothic" w:hAnsi="Century Gothic" w:cs="Times New Roman"/>
+          <w:sz w:val="20"/>
+          <w:szCs w:val="20"/>
+        </w:rPr>
+        <w:t>4.29-star: w = 19.56</w:t>
+      </w:r>
+    </w:p>
+    <w:p>
+      <w:pPr>
+        <w:pStyle w:val="ListParagraph"/>
+        <w:numPr>
+          <w:ilvl w:val="2"/>
+          <w:numId w:val="4"/>
+        </w:numPr>
+        <w:rPr>
+          <w:rFonts w:ascii="Century Gothic" w:hAnsi="Century Gothic" w:cs="Times New Roman"/>
+          <w:sz w:val="20"/>
+          <w:szCs w:val="20"/>
+        </w:rPr>
+      </w:pPr>
+      <w:r>
+        <w:rPr>
+          <w:rFonts w:ascii="Century Gothic" w:hAnsi="Century Gothic" w:cs="Times New Roman"/>
+          <w:sz w:val="20"/>
+          <w:szCs w:val="20"/>
+        </w:rPr>
+        <w:t>5</w:t>
+      </w:r>
+      <w:r>
+        <w:rPr>
+          <w:rFonts w:ascii="Century Gothic" w:hAnsi="Century Gothic" w:cs="Times New Roman"/>
+          <w:sz w:val="20"/>
+          <w:szCs w:val="20"/>
+        </w:rPr>
+        <w:t>-</w:t>
+      </w:r>
+      <w:r>
+        <w:rPr>
+          <w:rFonts w:ascii="Century Gothic" w:hAnsi="Century Gothic" w:cs="Times New Roman"/>
+          <w:sz w:val="20"/>
+          <w:szCs w:val="20"/>
+        </w:rPr>
+        <w:t>star: w = 32</w:t>
+      </w:r>
+    </w:p>
+    <w:p>
+      <w:pPr>
+        <w:pStyle w:val="ListParagraph"/>
+        <w:ind w:left="1800"/>
+        <w:rPr>
+          <w:rFonts w:ascii="Century Gothic" w:hAnsi="Century Gothic" w:cs="Times New Roman"/>
+          <w:sz w:val="20"/>
+          <w:szCs w:val="20"/>
+        </w:rPr>
+      </w:pPr>
+    </w:p>
+    <w:p>
+      <w:pPr>
+        <w:pStyle w:val="ListParagraph"/>
+        <w:ind w:left="1800"/>
+        <w:rPr>
+          <w:rFonts w:ascii="Century Gothic" w:hAnsi="Century Gothic" w:cs="Times New Roman"/>
+          <w:sz w:val="20"/>
+          <w:szCs w:val="20"/>
+        </w:rPr>
+      </w:pPr>
+    </w:p>
+    <w:p>
+      <w:pPr>
+        <w:pStyle w:val="ListParagraph"/>
+        <w:ind w:left="1800"/>
+        <w:rPr>
+          <w:rFonts w:ascii="Century Gothic" w:hAnsi="Century Gothic" w:cs="Times New Roman"/>
+          <w:sz w:val="20"/>
+          <w:szCs w:val="20"/>
+        </w:rPr>
+      </w:pPr>
+    </w:p>
+    <w:p>
+      <w:pPr>
+        <w:pStyle w:val="ListParagraph"/>
+        <w:ind w:left="1800"/>
+        <w:rPr>
+          <w:rFonts w:ascii="Century Gothic" w:hAnsi="Century Gothic" w:cs="Times New Roman"/>
+          <w:sz w:val="20"/>
+          <w:szCs w:val="20"/>
+        </w:rPr>
+      </w:pPr>
+    </w:p>
+    <w:p>
+      <w:pPr>
+        <w:pStyle w:val="ListParagraph"/>
+        <w:ind w:left="1800"/>
+        <w:rPr>
+          <w:rFonts w:ascii="Century Gothic" w:hAnsi="Century Gothic" w:cs="Times New Roman"/>
+          <w:sz w:val="20"/>
+          <w:szCs w:val="20"/>
+        </w:rPr>
+      </w:pPr>
+    </w:p>
+    <w:p>
+      <w:pPr>
+        <w:pStyle w:val="ListParagraph"/>
+        <w:ind w:left="1800"/>
+        <w:rPr>
+          <w:rFonts w:ascii="Century Gothic" w:hAnsi="Century Gothic" w:cs="Times New Roman"/>
+          <w:sz w:val="20"/>
+          <w:szCs w:val="20"/>
+        </w:rPr>
+      </w:pPr>
+    </w:p>
+    <w:p>
+      <w:pPr>
+        <w:pStyle w:val="ListParagraph"/>
+        <w:ind w:left="1800"/>
+        <w:rPr>
+          <w:rFonts w:ascii="Century Gothic" w:hAnsi="Century Gothic" w:cs="Times New Roman"/>
+          <w:sz w:val="20"/>
+          <w:szCs w:val="20"/>
+        </w:rPr>
+      </w:pPr>
+    </w:p>
+    <w:p>
+      <w:pPr>
+        <w:pStyle w:val="ListParagraph"/>
+        <w:ind w:left="4320" w:firstLine="720"/>
+        <w:rPr>
+          <w:rFonts w:ascii="Century Gothic" w:hAnsi="Century Gothic" w:cs="Times New Roman"/>
+        </w:rPr>
+      </w:pPr>
+      <w:r>
+        <w:rPr>
+          <w:rFonts w:ascii="Century Gothic" w:hAnsi="Century Gothic" w:cs="Times New Roman"/>
+        </w:rPr>
+        <w:t xml:space="preserve">Java </w:t>
+      </w:r>
+      <w:r>
+        <w:rPr>
+          <w:rFonts w:ascii="Century Gothic" w:hAnsi="Century Gothic" w:cs="Times New Roman"/>
+        </w:rPr>
+        <w:t>Class List</w:t>
+      </w:r>
+    </w:p>
+    <w:p>
+      <w:pPr>
+        <w:pStyle w:val="ListParagraph"/>
+        <w:ind w:left="4320" w:firstLine="720"/>
+        <w:rPr>
+          <w:rFonts w:ascii="Century Gothic" w:hAnsi="Century Gothic" w:cs="Times New Roman"/>
+        </w:rPr>
+      </w:pPr>
+    </w:p>
+    <w:p>
+      <w:pPr>
+        <w:rPr>
+          <w:rFonts w:ascii="Century Gothic" w:hAnsi="Century Gothic" w:cs="Times New Roman"/>
+          <w:sz w:val="20"/>
+          <w:szCs w:val="20"/>
+        </w:rPr>
+      </w:pPr>
+      <w:proofErr w:type="gramStart"/>
+      <w:r>
+        <w:rPr>
+          <w:rFonts w:ascii="Century Gothic" w:hAnsi="Century Gothic" w:cs="Times New Roman"/>
+          <w:sz w:val="20"/>
+          <w:szCs w:val="20"/>
+        </w:rPr>
+        <w:t>com.Admirablety</w:t>
+      </w:r>
+      <w:proofErr w:type="gramEnd"/>
+    </w:p>
+    <w:p>
+      <w:pPr>
+        <w:pStyle w:val="ListParagraph"/>
+        <w:numPr>
+          <w:ilvl w:val="0"/>
+          <w:numId w:val="4"/>
+        </w:numPr>
+        <w:rPr>
+          <w:rFonts w:ascii="Century Gothic" w:hAnsi="Century Gothic" w:cs="Times New Roman"/>
+          <w:sz w:val="20"/>
+          <w:szCs w:val="20"/>
+        </w:rPr>
+      </w:pPr>
+      <w:r>
+        <w:rPr>
+          <w:rFonts w:ascii="Century Gothic" w:hAnsi="Century Gothic" w:cs="Times New Roman"/>
+          <w:sz w:val="20"/>
+          <w:szCs w:val="20"/>
+        </w:rPr>
+        <w:t>AdmirabletyApplication.java</w:t>
+      </w:r>
+    </w:p>
+    <w:p>
+      <w:pPr>
+        <w:rPr>
+          <w:rFonts w:ascii="Century Gothic" w:hAnsi="Century Gothic" w:cs="Times New Roman"/>
+          <w:sz w:val="20"/>
+          <w:szCs w:val="20"/>
+        </w:rPr>
+      </w:pPr>
+    </w:p>
+    <w:p>
+      <w:pPr>
+        <w:rPr>
+          <w:rFonts w:ascii="Century Gothic" w:hAnsi="Century Gothic" w:cs="Times New Roman"/>
+          <w:sz w:val="20"/>
+          <w:szCs w:val="20"/>
+        </w:rPr>
+      </w:pPr>
+      <w:proofErr w:type="gramStart"/>
+      <w:r>
+        <w:rPr>
+          <w:rFonts w:ascii="Century Gothic" w:hAnsi="Century Gothic" w:cs="Times New Roman"/>
+          <w:sz w:val="20"/>
+          <w:szCs w:val="20"/>
+        </w:rPr>
+        <w:t>com.Admirablety.configuration</w:t>
+      </w:r>
+      <w:proofErr w:type="gramEnd"/>
+    </w:p>
+    <w:p>
+      <w:pPr>
+        <w:pStyle w:val="ListParagraph"/>
+        <w:numPr>
+          <w:ilvl w:val="0"/>
+          <w:numId w:val="4"/>
+        </w:numPr>
+        <w:rPr>
+          <w:rFonts w:ascii="Century Gothic" w:hAnsi="Century Gothic" w:cs="Times New Roman"/>
+          <w:sz w:val="20"/>
+          <w:szCs w:val="20"/>
+        </w:rPr>
+      </w:pPr>
+      <w:r>
+        <w:rPr>
+          <w:rFonts w:ascii="Century Gothic" w:hAnsi="Century Gothic" w:cs="Times New Roman"/>
+          <w:sz w:val="20"/>
+          <w:szCs w:val="20"/>
+        </w:rPr>
+        <w:t>SecurityConfiguration</w:t>
+      </w:r>
+      <w:r>
+        <w:rPr>
+          <w:rFonts w:ascii="Century Gothic" w:hAnsi="Century Gothic" w:cs="Times New Roman"/>
+          <w:sz w:val="20"/>
+          <w:szCs w:val="20"/>
+        </w:rPr>
+        <w:t>.java</w:t>
+      </w:r>
+    </w:p>
+    <w:p>
+      <w:pPr>
+        <w:pStyle w:val="ListParagraph"/>
+        <w:numPr>
+          <w:ilvl w:val="0"/>
+          <w:numId w:val="4"/>
+        </w:numPr>
+        <w:rPr>
+          <w:rFonts w:ascii="Century Gothic" w:hAnsi="Century Gothic" w:cs="Times New Roman"/>
+          <w:sz w:val="20"/>
+          <w:szCs w:val="20"/>
+        </w:rPr>
+      </w:pPr>
+      <w:r>
+        <w:rPr>
+          <w:rFonts w:ascii="Century Gothic" w:hAnsi="Century Gothic" w:cs="Times New Roman"/>
+          <w:sz w:val="20"/>
+          <w:szCs w:val="20"/>
+        </w:rPr>
+        <w:t>ThymeleafConfiguration.java</w:t>
+      </w:r>
+    </w:p>
+    <w:p>
+      <w:pPr>
+        <w:pStyle w:val="ListParagraph"/>
+        <w:numPr>
+          <w:ilvl w:val="0"/>
+          <w:numId w:val="4"/>
+        </w:numPr>
+        <w:rPr>
+          <w:rFonts w:ascii="Century Gothic" w:hAnsi="Century Gothic" w:cs="Times New Roman"/>
+          <w:sz w:val="20"/>
+          <w:szCs w:val="20"/>
+        </w:rPr>
+      </w:pPr>
+      <w:r>
+        <w:rPr>
+          <w:rFonts w:ascii="Century Gothic" w:hAnsi="Century Gothic" w:cs="Times New Roman"/>
+          <w:sz w:val="20"/>
+          <w:szCs w:val="20"/>
+        </w:rPr>
+        <w:t>WebMvcConfiguration.java</w:t>
+      </w:r>
+    </w:p>
+    <w:p>
+      <w:pPr>
+        <w:pStyle w:val="ListParagraph"/>
+        <w:ind w:left="1080"/>
+        <w:rPr>
+          <w:rFonts w:ascii="Century Gothic" w:hAnsi="Century Gothic" w:cs="Times New Roman"/>
+          <w:sz w:val="20"/>
+          <w:szCs w:val="20"/>
+        </w:rPr>
+      </w:pPr>
+    </w:p>
+    <w:p>
+      <w:pPr>
+        <w:rPr>
+          <w:rFonts w:ascii="Century Gothic" w:hAnsi="Century Gothic" w:cs="Times New Roman"/>
+          <w:sz w:val="20"/>
+          <w:szCs w:val="20"/>
+        </w:rPr>
+      </w:pPr>
+      <w:proofErr w:type="gramStart"/>
+      <w:r>
+        <w:rPr>
+          <w:rFonts w:ascii="Century Gothic" w:hAnsi="Century Gothic" w:cs="Times New Roman"/>
+          <w:sz w:val="20"/>
+          <w:szCs w:val="20"/>
+        </w:rPr>
+        <w:t>c</w:t>
+      </w:r>
+      <w:r>
+        <w:rPr>
+          <w:rFonts w:ascii="Century Gothic" w:hAnsi="Century Gothic" w:cs="Times New Roman"/>
+          <w:sz w:val="20"/>
+          <w:szCs w:val="20"/>
+        </w:rPr>
+        <w:t>om.Admirablety</w:t>
+      </w:r>
+      <w:r>
+        <w:rPr>
+          <w:rFonts w:ascii="Century Gothic" w:hAnsi="Century Gothic" w:cs="Times New Roman"/>
+          <w:sz w:val="20"/>
+          <w:szCs w:val="20"/>
+        </w:rPr>
+        <w:t>.controller</w:t>
+      </w:r>
+      <w:proofErr w:type="gramEnd"/>
+      <w:r>
+        <w:rPr>
+          <w:rFonts w:ascii="Century Gothic" w:hAnsi="Century Gothic" w:cs="Times New Roman"/>
+          <w:sz w:val="20"/>
+          <w:szCs w:val="20"/>
+        </w:rPr>
+        <w:t xml:space="preserve"> </w:t>
+      </w:r>
+    </w:p>
+    <w:p>
+      <w:pPr>
+        <w:pStyle w:val="ListParagraph"/>
+        <w:numPr>
+          <w:ilvl w:val="0"/>
+          <w:numId w:val="4"/>
+        </w:numPr>
+        <w:rPr>
+          <w:rFonts w:ascii="Century Gothic" w:hAnsi="Century Gothic" w:cs="Times New Roman"/>
+          <w:sz w:val="20"/>
+          <w:szCs w:val="20"/>
+        </w:rPr>
+      </w:pPr>
+      <w:r>
+        <w:rPr>
+          <w:rFonts w:ascii="Century Gothic" w:hAnsi="Century Gothic" w:cs="Times New Roman"/>
+          <w:sz w:val="20"/>
+          <w:szCs w:val="20"/>
+        </w:rPr>
+        <w:t>AuthorizationController</w:t>
+      </w:r>
+      <w:r>
+        <w:rPr>
+          <w:rFonts w:ascii="Century Gothic" w:hAnsi="Century Gothic" w:cs="Times New Roman"/>
+          <w:sz w:val="20"/>
+          <w:szCs w:val="20"/>
+        </w:rPr>
+        <w:t>.java</w:t>
+      </w:r>
+    </w:p>
+    <w:p>
+      <w:pPr>
+        <w:pStyle w:val="ListParagraph"/>
+        <w:numPr>
+          <w:ilvl w:val="0"/>
+          <w:numId w:val="4"/>
+        </w:numPr>
+        <w:rPr>
+          <w:rFonts w:ascii="Century Gothic" w:hAnsi="Century Gothic" w:cs="Times New Roman"/>
+          <w:sz w:val="20"/>
+          <w:szCs w:val="20"/>
+        </w:rPr>
+      </w:pPr>
+      <w:r>
+        <w:rPr>
+          <w:rFonts w:ascii="Century Gothic" w:hAnsi="Century Gothic" w:cs="Times New Roman"/>
+          <w:sz w:val="20"/>
+          <w:szCs w:val="20"/>
+        </w:rPr>
+        <w:t>RatingController.java</w:t>
+      </w:r>
+    </w:p>
+    <w:p>
+      <w:pPr>
+        <w:pStyle w:val="ListParagraph"/>
+        <w:numPr>
+          <w:ilvl w:val="0"/>
+          <w:numId w:val="4"/>
+        </w:numPr>
+        <w:rPr>
+          <w:rFonts w:ascii="Century Gothic" w:hAnsi="Century Gothic" w:cs="Times New Roman"/>
+          <w:sz w:val="20"/>
+          <w:szCs w:val="20"/>
+        </w:rPr>
+      </w:pPr>
+      <w:r>
+        <w:rPr>
+          <w:rFonts w:ascii="Century Gothic" w:hAnsi="Century Gothic" w:cs="Times New Roman"/>
+          <w:sz w:val="20"/>
+          <w:szCs w:val="20"/>
+        </w:rPr>
+        <w:t>Track</w:t>
+      </w:r>
+      <w:r>
+        <w:rPr>
+          <w:rFonts w:ascii="Century Gothic" w:hAnsi="Century Gothic" w:cs="Times New Roman"/>
+          <w:sz w:val="20"/>
+          <w:szCs w:val="20"/>
+        </w:rPr>
+        <w:t>Role</w:t>
+      </w:r>
+      <w:r>
+        <w:rPr>
+          <w:rFonts w:ascii="Century Gothic" w:hAnsi="Century Gothic" w:cs="Times New Roman"/>
+          <w:sz w:val="20"/>
+          <w:szCs w:val="20"/>
+        </w:rPr>
+        <w:t>Controller.java</w:t>
+      </w:r>
+    </w:p>
+    <w:p>
+      <w:pPr>
+        <w:pStyle w:val="ListParagraph"/>
+        <w:numPr>
+          <w:ilvl w:val="0"/>
+          <w:numId w:val="4"/>
+        </w:numPr>
+        <w:rPr>
+          <w:rFonts w:ascii="Century Gothic" w:hAnsi="Century Gothic" w:cs="Times New Roman"/>
+          <w:sz w:val="20"/>
+          <w:szCs w:val="20"/>
+        </w:rPr>
+      </w:pPr>
+      <w:r>
+        <w:rPr>
+          <w:rFonts w:ascii="Century Gothic" w:hAnsi="Century Gothic" w:cs="Times New Roman"/>
+          <w:sz w:val="20"/>
+          <w:szCs w:val="20"/>
+        </w:rPr>
+        <w:t>UserController.java</w:t>
+      </w:r>
+    </w:p>
+    <w:p>
+      <w:pPr>
+        <w:rPr>
+          <w:rFonts w:ascii="Century Gothic" w:hAnsi="Century Gothic" w:cs="Times New Roman"/>
+          <w:sz w:val="20"/>
+          <w:szCs w:val="20"/>
+        </w:rPr>
+      </w:pPr>
+    </w:p>
+    <w:p>
+      <w:pPr>
+        <w:rPr>
+          <w:rFonts w:ascii="Century Gothic" w:hAnsi="Century Gothic" w:cs="Times New Roman"/>
+          <w:sz w:val="20"/>
+          <w:szCs w:val="20"/>
+        </w:rPr>
+      </w:pPr>
+      <w:proofErr w:type="gramStart"/>
+      <w:r>
+        <w:rPr>
+          <w:rFonts w:ascii="Century Gothic" w:hAnsi="Century Gothic" w:cs="Times New Roman"/>
+          <w:sz w:val="20"/>
+          <w:szCs w:val="20"/>
+        </w:rPr>
+        <w:t>com.Admirablety</w:t>
+      </w:r>
+      <w:r>
+        <w:rPr>
+          <w:rFonts w:ascii="Century Gothic" w:hAnsi="Century Gothic" w:cs="Times New Roman"/>
+          <w:sz w:val="20"/>
+          <w:szCs w:val="20"/>
+        </w:rPr>
+        <w:t>.model</w:t>
+      </w:r>
+      <w:proofErr w:type="gramEnd"/>
+    </w:p>
+    <w:p>
+      <w:pPr>
+        <w:pStyle w:val="ListParagraph"/>
+        <w:numPr>
+          <w:ilvl w:val="0"/>
+          <w:numId w:val="4"/>
+        </w:numPr>
+        <w:rPr>
+          <w:rFonts w:ascii="Century Gothic" w:hAnsi="Century Gothic" w:cs="Times New Roman"/>
+          <w:sz w:val="20"/>
+          <w:szCs w:val="20"/>
+        </w:rPr>
+      </w:pPr>
+      <w:r>
+        <w:rPr>
+          <w:rFonts w:ascii="Century Gothic" w:hAnsi="Century Gothic" w:cs="Times New Roman"/>
+          <w:sz w:val="20"/>
+          <w:szCs w:val="20"/>
+        </w:rPr>
+        <w:t>User.java</w:t>
       </w:r>
     </w:p>
     <w:p>
@@ -9276,7 +10118,175 @@
           <w:sz w:val="20"/>
           <w:szCs w:val="20"/>
         </w:rPr>
-        <w:t>0.5 star: w = 1.41</w:t>
+        <w:t xml:space="preserve">Long id, String </w:t>
+      </w:r>
+      <w:proofErr w:type="spellStart"/>
+      <w:r>
+        <w:rPr>
+          <w:rFonts w:ascii="Century Gothic" w:hAnsi="Century Gothic" w:cs="Times New Roman"/>
+          <w:sz w:val="20"/>
+          <w:szCs w:val="20"/>
+        </w:rPr>
+        <w:t>firstName</w:t>
+      </w:r>
+      <w:proofErr w:type="spellEnd"/>
+      <w:r>
+        <w:rPr>
+          <w:rFonts w:ascii="Century Gothic" w:hAnsi="Century Gothic" w:cs="Times New Roman"/>
+          <w:sz w:val="20"/>
+          <w:szCs w:val="20"/>
+        </w:rPr>
+        <w:t xml:space="preserve">, String </w:t>
+      </w:r>
+      <w:proofErr w:type="spellStart"/>
+      <w:r>
+        <w:rPr>
+          <w:rFonts w:ascii="Century Gothic" w:hAnsi="Century Gothic" w:cs="Times New Roman"/>
+          <w:sz w:val="20"/>
+          <w:szCs w:val="20"/>
+        </w:rPr>
+        <w:t>secondName</w:t>
+      </w:r>
+      <w:proofErr w:type="spellEnd"/>
+      <w:r>
+        <w:rPr>
+          <w:rFonts w:ascii="Century Gothic" w:hAnsi="Century Gothic" w:cs="Times New Roman"/>
+          <w:sz w:val="20"/>
+          <w:szCs w:val="20"/>
+        </w:rPr>
+        <w:t xml:space="preserve">, String city, String state, String country, String </w:t>
+      </w:r>
+      <w:proofErr w:type="gramStart"/>
+      <w:r>
+        <w:rPr>
+          <w:rFonts w:ascii="Century Gothic" w:hAnsi="Century Gothic" w:cs="Times New Roman"/>
+          <w:sz w:val="20"/>
+          <w:szCs w:val="20"/>
+        </w:rPr>
+        <w:t>email</w:t>
+      </w:r>
+      <w:r>
+        <w:rPr>
+          <w:rFonts w:ascii="Century Gothic" w:hAnsi="Century Gothic" w:cs="Times New Roman"/>
+          <w:sz w:val="20"/>
+          <w:szCs w:val="20"/>
+        </w:rPr>
+        <w:t xml:space="preserve">, </w:t>
+      </w:r>
+      <w:r>
+        <w:rPr>
+          <w:rFonts w:ascii="Century Gothic" w:hAnsi="Century Gothic" w:cs="Times New Roman"/>
+          <w:sz w:val="20"/>
+          <w:szCs w:val="20"/>
+        </w:rPr>
+        <w:t xml:space="preserve"> Double</w:t>
+      </w:r>
+      <w:proofErr w:type="gramEnd"/>
+      <w:r>
+        <w:rPr>
+          <w:rFonts w:ascii="Century Gothic" w:hAnsi="Century Gothic" w:cs="Times New Roman"/>
+          <w:sz w:val="20"/>
+          <w:szCs w:val="20"/>
+        </w:rPr>
+        <w:t xml:space="preserve"> </w:t>
+      </w:r>
+      <w:proofErr w:type="spellStart"/>
+      <w:r>
+        <w:rPr>
+          <w:rFonts w:ascii="Century Gothic" w:hAnsi="Century Gothic" w:cs="Times New Roman"/>
+          <w:sz w:val="20"/>
+          <w:szCs w:val="20"/>
+        </w:rPr>
+        <w:t>overall</w:t>
+      </w:r>
+      <w:r>
+        <w:rPr>
+          <w:rFonts w:ascii="Century Gothic" w:hAnsi="Century Gothic" w:cs="Times New Roman"/>
+          <w:sz w:val="20"/>
+          <w:szCs w:val="20"/>
+        </w:rPr>
+        <w:t>_r</w:t>
+      </w:r>
+      <w:r>
+        <w:rPr>
+          <w:rFonts w:ascii="Century Gothic" w:hAnsi="Century Gothic" w:cs="Times New Roman"/>
+          <w:sz w:val="20"/>
+          <w:szCs w:val="20"/>
+        </w:rPr>
+        <w:t>ating</w:t>
+      </w:r>
+      <w:proofErr w:type="spellEnd"/>
+      <w:r>
+        <w:rPr>
+          <w:rFonts w:ascii="Century Gothic" w:hAnsi="Century Gothic" w:cs="Times New Roman"/>
+          <w:sz w:val="20"/>
+          <w:szCs w:val="20"/>
+        </w:rPr>
+        <w:t xml:space="preserve"> (imported from </w:t>
+      </w:r>
+      <w:r>
+        <w:rPr>
+          <w:rFonts w:ascii="Century Gothic" w:hAnsi="Century Gothic" w:cs="Times New Roman"/>
+          <w:sz w:val="20"/>
+          <w:szCs w:val="20"/>
+        </w:rPr>
+        <w:t xml:space="preserve">method in </w:t>
+      </w:r>
+      <w:proofErr w:type="spellStart"/>
+      <w:r>
+        <w:rPr>
+          <w:rFonts w:ascii="Century Gothic" w:hAnsi="Century Gothic" w:cs="Times New Roman"/>
+          <w:sz w:val="20"/>
+          <w:szCs w:val="20"/>
+        </w:rPr>
+        <w:t>RatingService</w:t>
+      </w:r>
+      <w:proofErr w:type="spellEnd"/>
+      <w:r>
+        <w:rPr>
+          <w:rFonts w:ascii="Century Gothic" w:hAnsi="Century Gothic" w:cs="Times New Roman"/>
+          <w:sz w:val="20"/>
+          <w:szCs w:val="20"/>
+        </w:rPr>
+        <w:t>)</w:t>
+      </w:r>
+    </w:p>
+    <w:p>
+      <w:pPr>
+        <w:pStyle w:val="ListParagraph"/>
+        <w:numPr>
+          <w:ilvl w:val="0"/>
+          <w:numId w:val="4"/>
+        </w:numPr>
+        <w:rPr>
+          <w:rFonts w:ascii="Century Gothic" w:hAnsi="Century Gothic" w:cs="Times New Roman"/>
+          <w:sz w:val="20"/>
+          <w:szCs w:val="20"/>
+        </w:rPr>
+      </w:pPr>
+      <w:r>
+        <w:rPr>
+          <w:rFonts w:ascii="Century Gothic" w:hAnsi="Century Gothic" w:cs="Times New Roman"/>
+          <w:sz w:val="20"/>
+          <w:szCs w:val="20"/>
+        </w:rPr>
+        <w:t>Track</w:t>
+      </w:r>
+      <w:r>
+        <w:rPr>
+          <w:rFonts w:ascii="Century Gothic" w:hAnsi="Century Gothic" w:cs="Times New Roman"/>
+          <w:sz w:val="20"/>
+          <w:szCs w:val="20"/>
+        </w:rPr>
+        <w:t>Role.java</w:t>
+      </w:r>
+      <w:r>
+        <w:rPr>
+          <w:rFonts w:ascii="Century Gothic" w:hAnsi="Century Gothic" w:cs="Times New Roman"/>
+          <w:sz w:val="20"/>
+          <w:szCs w:val="20"/>
+        </w:rPr>
+        <w:t xml:space="preserve"> – who’s tracking who</w:t>
       </w:r>
     </w:p>
     <w:p>
@@ -9298,7 +10308,73 @@
           <w:sz w:val="20"/>
           <w:szCs w:val="20"/>
         </w:rPr>
-        <w:t>1 star: w =2</w:t>
+        <w:t xml:space="preserve">Long id, Long </w:t>
+      </w:r>
+      <w:proofErr w:type="spellStart"/>
+      <w:r>
+        <w:rPr>
+          <w:rFonts w:ascii="Century Gothic" w:hAnsi="Century Gothic" w:cs="Times New Roman"/>
+          <w:sz w:val="20"/>
+          <w:szCs w:val="20"/>
+        </w:rPr>
+        <w:t>tracker_id</w:t>
+      </w:r>
+      <w:proofErr w:type="spellEnd"/>
+      <w:r>
+        <w:rPr>
+          <w:rFonts w:ascii="Century Gothic" w:hAnsi="Century Gothic" w:cs="Times New Roman"/>
+          <w:sz w:val="20"/>
+          <w:szCs w:val="20"/>
+        </w:rPr>
+        <w:t xml:space="preserve"> (imported from User doing tracking), Long </w:t>
+      </w:r>
+      <w:proofErr w:type="spellStart"/>
+      <w:r>
+        <w:rPr>
+          <w:rFonts w:ascii="Century Gothic" w:hAnsi="Century Gothic" w:cs="Times New Roman"/>
+          <w:sz w:val="20"/>
+          <w:szCs w:val="20"/>
+        </w:rPr>
+        <w:t>tracked_id</w:t>
+      </w:r>
+      <w:proofErr w:type="spellEnd"/>
+      <w:r>
+        <w:rPr>
+          <w:rFonts w:ascii="Century Gothic" w:hAnsi="Century Gothic" w:cs="Times New Roman"/>
+          <w:sz w:val="20"/>
+          <w:szCs w:val="20"/>
+        </w:rPr>
+        <w:t xml:space="preserve"> (imported from User being tracked)</w:t>
+      </w:r>
+    </w:p>
+    <w:p>
+      <w:pPr>
+        <w:pStyle w:val="ListParagraph"/>
+        <w:numPr>
+          <w:ilvl w:val="0"/>
+          <w:numId w:val="4"/>
+        </w:numPr>
+        <w:rPr>
+          <w:rFonts w:ascii="Century Gothic" w:hAnsi="Century Gothic" w:cs="Times New Roman"/>
+          <w:sz w:val="20"/>
+          <w:szCs w:val="20"/>
+        </w:rPr>
+      </w:pPr>
+      <w:r>
+        <w:rPr>
+          <w:rFonts w:ascii="Century Gothic" w:hAnsi="Century Gothic" w:cs="Times New Roman"/>
+          <w:sz w:val="20"/>
+          <w:szCs w:val="20"/>
+        </w:rPr>
+        <w:t>Rating.java</w:t>
+      </w:r>
+      <w:r>
+        <w:rPr>
+          <w:rFonts w:ascii="Century Gothic" w:hAnsi="Century Gothic" w:cs="Times New Roman"/>
+          <w:sz w:val="20"/>
+          <w:szCs w:val="20"/>
+        </w:rPr>
+        <w:t xml:space="preserve"> – ratings given by one user to another</w:t>
       </w:r>
     </w:p>
     <w:p>
@@ -9320,96 +10396,170 @@
           <w:sz w:val="20"/>
           <w:szCs w:val="20"/>
         </w:rPr>
-        <w:t>2 star: w = 4</w:t>
-      </w:r>
-    </w:p>
-    <w:p>
-      <w:pPr>
-        <w:pStyle w:val="ListParagraph"/>
-        <w:numPr>
-          <w:ilvl w:val="1"/>
-          <w:numId w:val="4"/>
-        </w:numPr>
-        <w:rPr>
-          <w:rFonts w:ascii="Century Gothic" w:hAnsi="Century Gothic" w:cs="Times New Roman"/>
-          <w:sz w:val="20"/>
-          <w:szCs w:val="20"/>
-        </w:rPr>
-      </w:pPr>
-      <w:r>
-        <w:rPr>
-          <w:rFonts w:ascii="Century Gothic" w:hAnsi="Century Gothic" w:cs="Times New Roman"/>
-          <w:sz w:val="20"/>
-          <w:szCs w:val="20"/>
-        </w:rPr>
-        <w:t>3 star: w = 8</w:t>
-      </w:r>
-    </w:p>
-    <w:p>
-      <w:pPr>
-        <w:pStyle w:val="ListParagraph"/>
-        <w:numPr>
-          <w:ilvl w:val="1"/>
-          <w:numId w:val="4"/>
-        </w:numPr>
-        <w:rPr>
-          <w:rFonts w:ascii="Century Gothic" w:hAnsi="Century Gothic" w:cs="Times New Roman"/>
-          <w:sz w:val="20"/>
-          <w:szCs w:val="20"/>
-        </w:rPr>
-      </w:pPr>
-      <w:r>
-        <w:rPr>
-          <w:rFonts w:ascii="Century Gothic" w:hAnsi="Century Gothic" w:cs="Times New Roman"/>
-          <w:sz w:val="20"/>
-          <w:szCs w:val="20"/>
-        </w:rPr>
-        <w:t>3.5 star: w = 11.31</w:t>
-      </w:r>
-    </w:p>
-    <w:p>
-      <w:pPr>
-        <w:pStyle w:val="ListParagraph"/>
-        <w:numPr>
-          <w:ilvl w:val="1"/>
-          <w:numId w:val="4"/>
-        </w:numPr>
-        <w:rPr>
-          <w:rFonts w:ascii="Century Gothic" w:hAnsi="Century Gothic" w:cs="Times New Roman"/>
-          <w:sz w:val="20"/>
-          <w:szCs w:val="20"/>
-        </w:rPr>
-      </w:pPr>
-      <w:r>
-        <w:rPr>
-          <w:rFonts w:ascii="Century Gothic" w:hAnsi="Century Gothic" w:cs="Times New Roman"/>
-          <w:sz w:val="20"/>
-          <w:szCs w:val="20"/>
-        </w:rPr>
-        <w:t>4 star: w =16</w:t>
-      </w:r>
-    </w:p>
-    <w:p>
-      <w:pPr>
-        <w:pStyle w:val="ListParagraph"/>
-        <w:numPr>
-          <w:ilvl w:val="1"/>
-          <w:numId w:val="4"/>
-        </w:numPr>
-        <w:rPr>
-          <w:rFonts w:ascii="Century Gothic" w:hAnsi="Century Gothic" w:cs="Times New Roman"/>
-          <w:sz w:val="20"/>
-          <w:szCs w:val="20"/>
-        </w:rPr>
-      </w:pPr>
-      <w:r>
-        <w:rPr>
-          <w:rFonts w:ascii="Century Gothic" w:hAnsi="Century Gothic" w:cs="Times New Roman"/>
-          <w:sz w:val="20"/>
-          <w:szCs w:val="20"/>
-        </w:rPr>
-        <w:t>5 star: w = 32</w:t>
-      </w:r>
+        <w:t xml:space="preserve">Long id, Long </w:t>
+      </w:r>
+      <w:proofErr w:type="spellStart"/>
+      <w:r>
+        <w:rPr>
+          <w:rFonts w:ascii="Century Gothic" w:hAnsi="Century Gothic" w:cs="Times New Roman"/>
+          <w:sz w:val="20"/>
+          <w:szCs w:val="20"/>
+        </w:rPr>
+        <w:t>rater</w:t>
+      </w:r>
+      <w:r>
+        <w:rPr>
+          <w:rFonts w:ascii="Century Gothic" w:hAnsi="Century Gothic" w:cs="Times New Roman"/>
+          <w:sz w:val="20"/>
+          <w:szCs w:val="20"/>
+        </w:rPr>
+        <w:t>_</w:t>
+      </w:r>
+      <w:r>
+        <w:rPr>
+          <w:rFonts w:ascii="Century Gothic" w:hAnsi="Century Gothic" w:cs="Times New Roman"/>
+          <w:sz w:val="20"/>
+          <w:szCs w:val="20"/>
+        </w:rPr>
+        <w:t>id</w:t>
+      </w:r>
+      <w:proofErr w:type="spellEnd"/>
+      <w:r>
+        <w:rPr>
+          <w:rFonts w:ascii="Century Gothic" w:hAnsi="Century Gothic" w:cs="Times New Roman"/>
+          <w:sz w:val="20"/>
+          <w:szCs w:val="20"/>
+        </w:rPr>
+        <w:t xml:space="preserve"> (imported from User</w:t>
+      </w:r>
+      <w:r>
+        <w:rPr>
+          <w:rFonts w:ascii="Century Gothic" w:hAnsi="Century Gothic" w:cs="Times New Roman"/>
+          <w:sz w:val="20"/>
+          <w:szCs w:val="20"/>
+        </w:rPr>
+        <w:t xml:space="preserve"> doing rating</w:t>
+      </w:r>
+      <w:r>
+        <w:rPr>
+          <w:rFonts w:ascii="Century Gothic" w:hAnsi="Century Gothic" w:cs="Times New Roman"/>
+          <w:sz w:val="20"/>
+          <w:szCs w:val="20"/>
+        </w:rPr>
+        <w:t xml:space="preserve">), Long </w:t>
+      </w:r>
+      <w:proofErr w:type="spellStart"/>
+      <w:r>
+        <w:rPr>
+          <w:rFonts w:ascii="Century Gothic" w:hAnsi="Century Gothic" w:cs="Times New Roman"/>
+          <w:sz w:val="20"/>
+          <w:szCs w:val="20"/>
+        </w:rPr>
+        <w:t>subject_id</w:t>
+      </w:r>
+      <w:proofErr w:type="spellEnd"/>
+      <w:r>
+        <w:rPr>
+          <w:rFonts w:ascii="Century Gothic" w:hAnsi="Century Gothic" w:cs="Times New Roman"/>
+          <w:sz w:val="20"/>
+          <w:szCs w:val="20"/>
+        </w:rPr>
+        <w:t xml:space="preserve"> (imported from User being rated</w:t>
+      </w:r>
+      <w:r>
+        <w:rPr>
+          <w:rFonts w:ascii="Century Gothic" w:hAnsi="Century Gothic" w:cs="Times New Roman"/>
+          <w:sz w:val="20"/>
+          <w:szCs w:val="20"/>
+        </w:rPr>
+        <w:t>)</w:t>
+      </w:r>
+      <w:r>
+        <w:rPr>
+          <w:rFonts w:ascii="Century Gothic" w:hAnsi="Century Gothic" w:cs="Times New Roman"/>
+          <w:sz w:val="20"/>
+          <w:szCs w:val="20"/>
+        </w:rPr>
+        <w:t xml:space="preserve">, Float </w:t>
+      </w:r>
+      <w:proofErr w:type="spellStart"/>
+      <w:r>
+        <w:rPr>
+          <w:rFonts w:ascii="Century Gothic" w:hAnsi="Century Gothic" w:cs="Times New Roman"/>
+          <w:sz w:val="20"/>
+          <w:szCs w:val="20"/>
+        </w:rPr>
+        <w:t>rater_rating</w:t>
+      </w:r>
+      <w:proofErr w:type="spellEnd"/>
+      <w:r>
+        <w:rPr>
+          <w:rFonts w:ascii="Century Gothic" w:hAnsi="Century Gothic" w:cs="Times New Roman"/>
+          <w:sz w:val="20"/>
+          <w:szCs w:val="20"/>
+        </w:rPr>
+        <w:t xml:space="preserve"> (rater’s own rating at time he/she is rating</w:t>
+      </w:r>
+      <w:r>
+        <w:rPr>
+          <w:rFonts w:ascii="Century Gothic" w:hAnsi="Century Gothic" w:cs="Times New Roman"/>
+          <w:sz w:val="20"/>
+          <w:szCs w:val="20"/>
+        </w:rPr>
+        <w:t xml:space="preserve"> taken as a </w:t>
+      </w:r>
+      <w:r>
+        <w:rPr>
+          <w:rFonts w:ascii="Century Gothic" w:hAnsi="Century Gothic" w:cs="Times New Roman"/>
+          <w:sz w:val="20"/>
+          <w:szCs w:val="20"/>
+        </w:rPr>
+        <w:t xml:space="preserve">static </w:t>
+      </w:r>
+      <w:r>
+        <w:rPr>
+          <w:rFonts w:ascii="Century Gothic" w:hAnsi="Century Gothic" w:cs="Times New Roman"/>
+          <w:sz w:val="20"/>
+          <w:szCs w:val="20"/>
+        </w:rPr>
+        <w:t xml:space="preserve">snapshot </w:t>
+      </w:r>
+      <w:r>
+        <w:rPr>
+          <w:rFonts w:ascii="Century Gothic" w:hAnsi="Century Gothic" w:cs="Times New Roman"/>
+          <w:sz w:val="20"/>
+          <w:szCs w:val="20"/>
+        </w:rPr>
+        <w:t xml:space="preserve">from </w:t>
+      </w:r>
+      <w:proofErr w:type="spellStart"/>
+      <w:r>
+        <w:rPr>
+          <w:rFonts w:ascii="Century Gothic" w:hAnsi="Century Gothic" w:cs="Times New Roman"/>
+          <w:sz w:val="20"/>
+          <w:szCs w:val="20"/>
+        </w:rPr>
+        <w:t>RatingService</w:t>
+      </w:r>
+      <w:proofErr w:type="spellEnd"/>
+      <w:r>
+        <w:rPr>
+          <w:rFonts w:ascii="Century Gothic" w:hAnsi="Century Gothic" w:cs="Times New Roman"/>
+          <w:sz w:val="20"/>
+          <w:szCs w:val="20"/>
+        </w:rPr>
+        <w:t xml:space="preserve">), Integer </w:t>
+      </w:r>
+      <w:proofErr w:type="spellStart"/>
+      <w:r>
+        <w:rPr>
+          <w:rFonts w:ascii="Century Gothic" w:hAnsi="Century Gothic" w:cs="Times New Roman"/>
+          <w:sz w:val="20"/>
+          <w:szCs w:val="20"/>
+        </w:rPr>
+        <w:t>stars_given</w:t>
+      </w:r>
+      <w:proofErr w:type="spellEnd"/>
     </w:p>
     <w:p>
       <w:pPr>
@@ -9424,61 +10574,31 @@
     </w:p>
     <w:p>
       <w:pPr>
-        <w:pStyle w:val="ListParagraph"/>
-        <w:ind w:left="1800"/>
-        <w:rPr>
-          <w:rFonts w:ascii="Century Gothic" w:hAnsi="Century Gothic" w:cs="Times New Roman"/>
-          <w:sz w:val="20"/>
-          <w:szCs w:val="20"/>
-        </w:rPr>
-      </w:pPr>
-    </w:p>
-    <w:p>
-      <w:pPr>
-        <w:pStyle w:val="ListParagraph"/>
-        <w:ind w:left="4320" w:firstLine="720"/>
-        <w:rPr>
-          <w:rFonts w:ascii="Century Gothic" w:hAnsi="Century Gothic" w:cs="Times New Roman"/>
-        </w:rPr>
-      </w:pPr>
-      <w:r>
-        <w:rPr>
-          <w:rFonts w:ascii="Century Gothic" w:hAnsi="Century Gothic" w:cs="Times New Roman"/>
-        </w:rPr>
-        <w:t xml:space="preserve">Java </w:t>
-      </w:r>
-      <w:r>
-        <w:rPr>
-          <w:rFonts w:ascii="Century Gothic" w:hAnsi="Century Gothic" w:cs="Times New Roman"/>
-        </w:rPr>
-        <w:t>Class List</w:t>
-      </w:r>
-    </w:p>
-    <w:p>
-      <w:pPr>
-        <w:pStyle w:val="ListParagraph"/>
-        <w:ind w:left="4320" w:firstLine="720"/>
-        <w:rPr>
-          <w:rFonts w:ascii="Century Gothic" w:hAnsi="Century Gothic" w:cs="Times New Roman"/>
-        </w:rPr>
-      </w:pPr>
-    </w:p>
-    <w:p>
-      <w:pPr>
-        <w:rPr>
-          <w:rFonts w:ascii="Century Gothic" w:hAnsi="Century Gothic" w:cs="Times New Roman"/>
-          <w:sz w:val="20"/>
-          <w:szCs w:val="20"/>
-        </w:rPr>
-      </w:pPr>
-      <w:r>
-        <w:rPr>
-          <w:rFonts w:ascii="Century Gothic" w:hAnsi="Century Gothic" w:cs="Times New Roman"/>
-          <w:sz w:val="20"/>
-          <w:szCs w:val="20"/>
-        </w:rPr>
+        <w:rPr>
+          <w:rFonts w:ascii="Century Gothic" w:hAnsi="Century Gothic" w:cs="Times New Roman"/>
+          <w:sz w:val="20"/>
+          <w:szCs w:val="20"/>
+        </w:rPr>
+      </w:pPr>
+      <w:proofErr w:type="gramStart"/>
+      <w:r>
+        <w:rPr>
+          <w:rFonts w:ascii="Century Gothic" w:hAnsi="Century Gothic" w:cs="Times New Roman"/>
+          <w:sz w:val="20"/>
+          <w:szCs w:val="20"/>
+        </w:rPr>
+        <w:lastRenderedPageBreak/>
         <w:t>com.Admirablety</w:t>
       </w:r>
+      <w:r>
+        <w:rPr>
+          <w:rFonts w:ascii="Century Gothic" w:hAnsi="Century Gothic" w:cs="Times New Roman"/>
+          <w:sz w:val="20"/>
+          <w:szCs w:val="20"/>
+        </w:rPr>
+        <w:t>.repository</w:t>
+      </w:r>
+      <w:proofErr w:type="gramEnd"/>
     </w:p>
     <w:p>
       <w:pPr>
@@ -9499,33 +10619,31 @@
           <w:sz w:val="20"/>
           <w:szCs w:val="20"/>
         </w:rPr>
-        <w:t>AdmirabletyApplication.java</w:t>
-      </w:r>
-    </w:p>
-    <w:p>
-      <w:pPr>
-        <w:rPr>
-          <w:rFonts w:ascii="Century Gothic" w:hAnsi="Century Gothic" w:cs="Times New Roman"/>
-          <w:sz w:val="20"/>
-          <w:szCs w:val="20"/>
-        </w:rPr>
-      </w:pPr>
-    </w:p>
-    <w:p>
-      <w:pPr>
-        <w:rPr>
-          <w:rFonts w:ascii="Century Gothic" w:hAnsi="Century Gothic" w:cs="Times New Roman"/>
-          <w:sz w:val="20"/>
-          <w:szCs w:val="20"/>
-        </w:rPr>
-      </w:pPr>
-      <w:r>
-        <w:rPr>
-          <w:rFonts w:ascii="Century Gothic" w:hAnsi="Century Gothic" w:cs="Times New Roman"/>
-          <w:sz w:val="20"/>
-          <w:szCs w:val="20"/>
-        </w:rPr>
-        <w:t>com.Admirablety.configuration</w:t>
+        <w:t>Track</w:t>
+      </w:r>
+      <w:r>
+        <w:rPr>
+          <w:rFonts w:ascii="Century Gothic" w:hAnsi="Century Gothic" w:cs="Times New Roman"/>
+          <w:sz w:val="20"/>
+          <w:szCs w:val="20"/>
+        </w:rPr>
+        <w:t>RoleRepository</w:t>
+      </w:r>
+      <w:r>
+        <w:rPr>
+          <w:rFonts w:ascii="Century Gothic" w:hAnsi="Century Gothic" w:cs="Times New Roman"/>
+          <w:sz w:val="20"/>
+          <w:szCs w:val="20"/>
+        </w:rPr>
+        <w:t>.java</w:t>
+      </w:r>
+      <w:r>
+        <w:rPr>
+          <w:rFonts w:ascii="Century Gothic" w:hAnsi="Century Gothic" w:cs="Times New Roman"/>
+          <w:sz w:val="20"/>
+          <w:szCs w:val="20"/>
+        </w:rPr>
+        <w:t xml:space="preserve"> </w:t>
       </w:r>
     </w:p>
     <w:p>
@@ -9547,15 +10665,7 @@
           <w:sz w:val="20"/>
           <w:szCs w:val="20"/>
         </w:rPr>
-        <w:t>SecurityConfiguration</w:t>
-      </w:r>
-      <w:r>
-        <w:rPr>
-          <w:rFonts w:ascii="Century Gothic" w:hAnsi="Century Gothic" w:cs="Times New Roman"/>
-          <w:sz w:val="20"/>
-          <w:szCs w:val="20"/>
-        </w:rPr>
-        <w:t>.java</w:t>
+        <w:t>RatingRepository.java</w:t>
       </w:r>
     </w:p>
     <w:p>
@@ -9577,8 +10687,46 @@
           <w:sz w:val="20"/>
           <w:szCs w:val="20"/>
         </w:rPr>
-        <w:t>ThymeleafConfiguration.java</w:t>
-      </w:r>
+        <w:t>UserRepository.java</w:t>
+      </w:r>
+    </w:p>
+    <w:p>
+      <w:pPr>
+        <w:rPr>
+          <w:rFonts w:ascii="Century Gothic" w:hAnsi="Century Gothic" w:cs="Times New Roman"/>
+          <w:sz w:val="20"/>
+          <w:szCs w:val="20"/>
+        </w:rPr>
+      </w:pPr>
+    </w:p>
+    <w:p>
+      <w:pPr>
+        <w:rPr>
+          <w:rFonts w:ascii="Century Gothic" w:hAnsi="Century Gothic" w:cs="Times New Roman"/>
+          <w:sz w:val="20"/>
+          <w:szCs w:val="20"/>
+        </w:rPr>
+      </w:pPr>
+      <w:proofErr w:type="spellStart"/>
+      <w:proofErr w:type="gramStart"/>
+      <w:r>
+        <w:rPr>
+          <w:rFonts w:ascii="Century Gothic" w:hAnsi="Century Gothic" w:cs="Times New Roman"/>
+          <w:sz w:val="20"/>
+          <w:szCs w:val="20"/>
+        </w:rPr>
+        <w:t>com.Admirablety</w:t>
+      </w:r>
+      <w:r>
+        <w:rPr>
+          <w:rFonts w:ascii="Century Gothic" w:hAnsi="Century Gothic" w:cs="Times New Roman"/>
+          <w:sz w:val="20"/>
+          <w:szCs w:val="20"/>
+        </w:rPr>
+        <w:t>.service</w:t>
+      </w:r>
+      <w:proofErr w:type="spellEnd"/>
+      <w:proofErr w:type="gramEnd"/>
     </w:p>
     <w:p>
       <w:pPr>
@@ -9599,51 +10747,15 @@
           <w:sz w:val="20"/>
           <w:szCs w:val="20"/>
         </w:rPr>
-        <w:t>WebMvcConfiguration.java</w:t>
-      </w:r>
-    </w:p>
-    <w:p>
-      <w:pPr>
-        <w:pStyle w:val="ListParagraph"/>
-        <w:ind w:left="1080"/>
-        <w:rPr>
-          <w:rFonts w:ascii="Century Gothic" w:hAnsi="Century Gothic" w:cs="Times New Roman"/>
-          <w:sz w:val="20"/>
-          <w:szCs w:val="20"/>
-        </w:rPr>
-      </w:pPr>
-    </w:p>
-    <w:p>
-      <w:pPr>
-        <w:rPr>
-          <w:rFonts w:ascii="Century Gothic" w:hAnsi="Century Gothic" w:cs="Times New Roman"/>
-          <w:sz w:val="20"/>
-          <w:szCs w:val="20"/>
-        </w:rPr>
-      </w:pPr>
-      <w:r>
-        <w:rPr>
-          <w:rFonts w:ascii="Century Gothic" w:hAnsi="Century Gothic" w:cs="Times New Roman"/>
-          <w:sz w:val="20"/>
-          <w:szCs w:val="20"/>
-        </w:rPr>
-        <w:t>c</w:t>
-      </w:r>
-      <w:r>
-        <w:rPr>
-          <w:rFonts w:ascii="Century Gothic" w:hAnsi="Century Gothic" w:cs="Times New Roman"/>
-          <w:sz w:val="20"/>
-          <w:szCs w:val="20"/>
-        </w:rPr>
-        <w:t>om.Admirablety</w:t>
-      </w:r>
-      <w:r>
-        <w:rPr>
-          <w:rFonts w:ascii="Century Gothic" w:hAnsi="Century Gothic" w:cs="Times New Roman"/>
-          <w:sz w:val="20"/>
-          <w:szCs w:val="20"/>
-        </w:rPr>
-        <w:t xml:space="preserve">.controller </w:t>
+        <w:t>RatingService</w:t>
+      </w:r>
+      <w:r>
+        <w:rPr>
+          <w:rFonts w:ascii="Century Gothic" w:hAnsi="Century Gothic" w:cs="Times New Roman"/>
+          <w:sz w:val="20"/>
+          <w:szCs w:val="20"/>
+        </w:rPr>
+        <w:t>.java</w:t>
       </w:r>
     </w:p>
     <w:p>
@@ -9665,698 +10777,60 @@
           <w:sz w:val="20"/>
           <w:szCs w:val="20"/>
         </w:rPr>
-        <w:t>AuthorizationController</w:t>
-      </w:r>
-      <w:r>
-        <w:rPr>
-          <w:rFonts w:ascii="Century Gothic" w:hAnsi="Century Gothic" w:cs="Times New Roman"/>
-          <w:sz w:val="20"/>
-          <w:szCs w:val="20"/>
-        </w:rPr>
-        <w:t>.java</w:t>
+        <w:t>UserService.java</w:t>
       </w:r>
     </w:p>
     <w:p>
       <w:pPr>
         <w:pStyle w:val="ListParagraph"/>
-        <w:numPr>
-          <w:ilvl w:val="0"/>
-          <w:numId w:val="4"/>
-        </w:numPr>
-        <w:rPr>
-          <w:rFonts w:ascii="Century Gothic" w:hAnsi="Century Gothic" w:cs="Times New Roman"/>
-          <w:sz w:val="20"/>
-          <w:szCs w:val="20"/>
-        </w:rPr>
-      </w:pPr>
-      <w:r>
-        <w:rPr>
-          <w:rFonts w:ascii="Century Gothic" w:hAnsi="Century Gothic" w:cs="Times New Roman"/>
-          <w:sz w:val="20"/>
-          <w:szCs w:val="20"/>
-        </w:rPr>
-        <w:t>RatingController.java</w:t>
-      </w:r>
-    </w:p>
-    <w:p>
-      <w:pPr>
-        <w:pStyle w:val="ListParagraph"/>
-        <w:numPr>
-          <w:ilvl w:val="0"/>
-          <w:numId w:val="4"/>
-        </w:numPr>
-        <w:rPr>
-          <w:rFonts w:ascii="Century Gothic" w:hAnsi="Century Gothic" w:cs="Times New Roman"/>
-          <w:sz w:val="20"/>
-          <w:szCs w:val="20"/>
-        </w:rPr>
-      </w:pPr>
-      <w:r>
-        <w:rPr>
-          <w:rFonts w:ascii="Century Gothic" w:hAnsi="Century Gothic" w:cs="Times New Roman"/>
-          <w:sz w:val="20"/>
-          <w:szCs w:val="20"/>
-        </w:rPr>
-        <w:t>TrackController.java</w:t>
-      </w:r>
-    </w:p>
-    <w:p>
-      <w:pPr>
-        <w:pStyle w:val="ListParagraph"/>
-        <w:numPr>
-          <w:ilvl w:val="0"/>
-          <w:numId w:val="4"/>
-        </w:numPr>
-        <w:rPr>
-          <w:rFonts w:ascii="Century Gothic" w:hAnsi="Century Gothic" w:cs="Times New Roman"/>
-          <w:sz w:val="20"/>
-          <w:szCs w:val="20"/>
-        </w:rPr>
-      </w:pPr>
-      <w:r>
-        <w:rPr>
-          <w:rFonts w:ascii="Century Gothic" w:hAnsi="Century Gothic" w:cs="Times New Roman"/>
-          <w:sz w:val="20"/>
-          <w:szCs w:val="20"/>
-        </w:rPr>
-        <w:t>UserController.java</w:t>
-      </w:r>
-    </w:p>
-    <w:p>
-      <w:pPr>
-        <w:rPr>
-          <w:rFonts w:ascii="Century Gothic" w:hAnsi="Century Gothic" w:cs="Times New Roman"/>
-          <w:sz w:val="20"/>
-          <w:szCs w:val="20"/>
-        </w:rPr>
-      </w:pPr>
-    </w:p>
-    <w:p>
-      <w:pPr>
-        <w:rPr>
-          <w:rFonts w:ascii="Century Gothic" w:hAnsi="Century Gothic" w:cs="Times New Roman"/>
-          <w:sz w:val="20"/>
-          <w:szCs w:val="20"/>
-        </w:rPr>
-      </w:pPr>
-      <w:r>
-        <w:rPr>
-          <w:rFonts w:ascii="Century Gothic" w:hAnsi="Century Gothic" w:cs="Times New Roman"/>
-          <w:sz w:val="20"/>
-          <w:szCs w:val="20"/>
-        </w:rPr>
-        <w:t>com.Admirablety</w:t>
-      </w:r>
-      <w:r>
-        <w:rPr>
-          <w:rFonts w:ascii="Century Gothic" w:hAnsi="Century Gothic" w:cs="Times New Roman"/>
-          <w:sz w:val="20"/>
-          <w:szCs w:val="20"/>
-        </w:rPr>
-        <w:t>.model</w:t>
-      </w:r>
-    </w:p>
-    <w:p>
-      <w:pPr>
-        <w:pStyle w:val="ListParagraph"/>
-        <w:numPr>
-          <w:ilvl w:val="0"/>
-          <w:numId w:val="4"/>
-        </w:numPr>
-        <w:rPr>
-          <w:rFonts w:ascii="Century Gothic" w:hAnsi="Century Gothic" w:cs="Times New Roman"/>
-          <w:sz w:val="20"/>
-          <w:szCs w:val="20"/>
-        </w:rPr>
-      </w:pPr>
-      <w:r>
-        <w:rPr>
-          <w:rFonts w:ascii="Century Gothic" w:hAnsi="Century Gothic" w:cs="Times New Roman"/>
-          <w:sz w:val="20"/>
-          <w:szCs w:val="20"/>
-        </w:rPr>
-        <w:t>User.java</w:t>
-      </w:r>
-    </w:p>
-    <w:p>
-      <w:pPr>
-        <w:pStyle w:val="ListParagraph"/>
-        <w:numPr>
-          <w:ilvl w:val="1"/>
-          <w:numId w:val="4"/>
-        </w:numPr>
-        <w:rPr>
-          <w:rFonts w:ascii="Century Gothic" w:hAnsi="Century Gothic" w:cs="Times New Roman"/>
-          <w:sz w:val="20"/>
-          <w:szCs w:val="20"/>
-        </w:rPr>
-      </w:pPr>
-      <w:r>
-        <w:rPr>
-          <w:rFonts w:ascii="Century Gothic" w:hAnsi="Century Gothic" w:cs="Times New Roman"/>
-          <w:sz w:val="20"/>
-          <w:szCs w:val="20"/>
-        </w:rPr>
-        <w:t xml:space="preserve">Long id, String </w:t>
-      </w:r>
-      <w:proofErr w:type="spellStart"/>
-      <w:r>
-        <w:rPr>
-          <w:rFonts w:ascii="Century Gothic" w:hAnsi="Century Gothic" w:cs="Times New Roman"/>
-          <w:sz w:val="20"/>
-          <w:szCs w:val="20"/>
-        </w:rPr>
-        <w:t>firstName</w:t>
-      </w:r>
-      <w:proofErr w:type="spellEnd"/>
-      <w:r>
-        <w:rPr>
-          <w:rFonts w:ascii="Century Gothic" w:hAnsi="Century Gothic" w:cs="Times New Roman"/>
-          <w:sz w:val="20"/>
-          <w:szCs w:val="20"/>
-        </w:rPr>
-        <w:t xml:space="preserve">, String </w:t>
-      </w:r>
-      <w:proofErr w:type="spellStart"/>
-      <w:r>
-        <w:rPr>
-          <w:rFonts w:ascii="Century Gothic" w:hAnsi="Century Gothic" w:cs="Times New Roman"/>
-          <w:sz w:val="20"/>
-          <w:szCs w:val="20"/>
-        </w:rPr>
-        <w:t>secondName</w:t>
-      </w:r>
-      <w:proofErr w:type="spellEnd"/>
-      <w:r>
-        <w:rPr>
-          <w:rFonts w:ascii="Century Gothic" w:hAnsi="Century Gothic" w:cs="Times New Roman"/>
-          <w:sz w:val="20"/>
-          <w:szCs w:val="20"/>
-        </w:rPr>
-        <w:t>, String city, String state, String country, String email</w:t>
-      </w:r>
-      <w:r>
-        <w:rPr>
-          <w:rFonts w:ascii="Century Gothic" w:hAnsi="Century Gothic" w:cs="Times New Roman"/>
-          <w:sz w:val="20"/>
-          <w:szCs w:val="20"/>
-        </w:rPr>
-        <w:t xml:space="preserve">, </w:t>
-      </w:r>
-    </w:p>
-    <w:p>
-      <w:pPr>
-        <w:pStyle w:val="ListParagraph"/>
-        <w:numPr>
-          <w:ilvl w:val="0"/>
-          <w:numId w:val="4"/>
-        </w:numPr>
-        <w:rPr>
-          <w:rFonts w:ascii="Century Gothic" w:hAnsi="Century Gothic" w:cs="Times New Roman"/>
-          <w:sz w:val="20"/>
-          <w:szCs w:val="20"/>
-        </w:rPr>
-      </w:pPr>
-      <w:r>
-        <w:rPr>
-          <w:rFonts w:ascii="Century Gothic" w:hAnsi="Century Gothic" w:cs="Times New Roman"/>
-          <w:sz w:val="20"/>
-          <w:szCs w:val="20"/>
-        </w:rPr>
-        <w:t>Role.java</w:t>
-      </w:r>
-      <w:r>
-        <w:rPr>
-          <w:rFonts w:ascii="Century Gothic" w:hAnsi="Century Gothic" w:cs="Times New Roman"/>
-          <w:sz w:val="20"/>
-          <w:szCs w:val="20"/>
-        </w:rPr>
-        <w:t xml:space="preserve"> – who’s tracking who</w:t>
-      </w:r>
-    </w:p>
-    <w:p>
-      <w:pPr>
-        <w:pStyle w:val="ListParagraph"/>
-        <w:numPr>
-          <w:ilvl w:val="1"/>
-          <w:numId w:val="4"/>
-        </w:numPr>
-        <w:rPr>
-          <w:rFonts w:ascii="Century Gothic" w:hAnsi="Century Gothic" w:cs="Times New Roman"/>
-          <w:sz w:val="20"/>
-          <w:szCs w:val="20"/>
-        </w:rPr>
-      </w:pPr>
-      <w:r>
-        <w:rPr>
-          <w:rFonts w:ascii="Century Gothic" w:hAnsi="Century Gothic" w:cs="Times New Roman"/>
-          <w:sz w:val="20"/>
-          <w:szCs w:val="20"/>
-        </w:rPr>
-        <w:t xml:space="preserve">Long id, Long </w:t>
-      </w:r>
-      <w:proofErr w:type="spellStart"/>
-      <w:r>
-        <w:rPr>
-          <w:rFonts w:ascii="Century Gothic" w:hAnsi="Century Gothic" w:cs="Times New Roman"/>
-          <w:sz w:val="20"/>
-          <w:szCs w:val="20"/>
-        </w:rPr>
-        <w:t>tracker_id</w:t>
-      </w:r>
-      <w:proofErr w:type="spellEnd"/>
-      <w:r>
-        <w:rPr>
-          <w:rFonts w:ascii="Century Gothic" w:hAnsi="Century Gothic" w:cs="Times New Roman"/>
-          <w:sz w:val="20"/>
-          <w:szCs w:val="20"/>
-        </w:rPr>
-        <w:t xml:space="preserve"> (imported from User doing tracking), Long </w:t>
-      </w:r>
-      <w:proofErr w:type="spellStart"/>
-      <w:r>
-        <w:rPr>
-          <w:rFonts w:ascii="Century Gothic" w:hAnsi="Century Gothic" w:cs="Times New Roman"/>
-          <w:sz w:val="20"/>
-          <w:szCs w:val="20"/>
-        </w:rPr>
-        <w:t>tracked_id</w:t>
-      </w:r>
-      <w:proofErr w:type="spellEnd"/>
-      <w:r>
-        <w:rPr>
-          <w:rFonts w:ascii="Century Gothic" w:hAnsi="Century Gothic" w:cs="Times New Roman"/>
-          <w:sz w:val="20"/>
-          <w:szCs w:val="20"/>
-        </w:rPr>
-        <w:t xml:space="preserve"> (imported from User being tracked)</w:t>
-      </w:r>
-    </w:p>
-    <w:p>
-      <w:pPr>
-        <w:pStyle w:val="ListParagraph"/>
-        <w:numPr>
-          <w:ilvl w:val="0"/>
-          <w:numId w:val="4"/>
-        </w:numPr>
-        <w:rPr>
-          <w:rFonts w:ascii="Century Gothic" w:hAnsi="Century Gothic" w:cs="Times New Roman"/>
-          <w:sz w:val="20"/>
-          <w:szCs w:val="20"/>
-        </w:rPr>
-      </w:pPr>
-      <w:r>
-        <w:rPr>
-          <w:rFonts w:ascii="Century Gothic" w:hAnsi="Century Gothic" w:cs="Times New Roman"/>
-          <w:sz w:val="20"/>
-          <w:szCs w:val="20"/>
-        </w:rPr>
-        <w:t>Rating.java</w:t>
-      </w:r>
-      <w:r>
-        <w:rPr>
-          <w:rFonts w:ascii="Century Gothic" w:hAnsi="Century Gothic" w:cs="Times New Roman"/>
-          <w:sz w:val="20"/>
-          <w:szCs w:val="20"/>
-        </w:rPr>
-        <w:t xml:space="preserve"> – ratings given by one user to another</w:t>
-      </w:r>
-    </w:p>
-    <w:p>
-      <w:pPr>
-        <w:pStyle w:val="ListParagraph"/>
-        <w:numPr>
-          <w:ilvl w:val="1"/>
-          <w:numId w:val="4"/>
-        </w:numPr>
-        <w:rPr>
-          <w:rFonts w:ascii="Century Gothic" w:hAnsi="Century Gothic" w:cs="Times New Roman"/>
-          <w:sz w:val="20"/>
-          <w:szCs w:val="20"/>
-        </w:rPr>
-      </w:pPr>
-      <w:r>
-        <w:rPr>
-          <w:rFonts w:ascii="Century Gothic" w:hAnsi="Century Gothic" w:cs="Times New Roman"/>
-          <w:sz w:val="20"/>
-          <w:szCs w:val="20"/>
-        </w:rPr>
-        <w:t xml:space="preserve">Long id, Long </w:t>
-      </w:r>
-      <w:proofErr w:type="spellStart"/>
-      <w:r>
-        <w:rPr>
-          <w:rFonts w:ascii="Century Gothic" w:hAnsi="Century Gothic" w:cs="Times New Roman"/>
-          <w:sz w:val="20"/>
-          <w:szCs w:val="20"/>
-        </w:rPr>
-        <w:t>rater</w:t>
-      </w:r>
-      <w:r>
-        <w:rPr>
-          <w:rFonts w:ascii="Century Gothic" w:hAnsi="Century Gothic" w:cs="Times New Roman"/>
-          <w:sz w:val="20"/>
-          <w:szCs w:val="20"/>
-        </w:rPr>
-        <w:t>_</w:t>
-      </w:r>
-      <w:r>
-        <w:rPr>
-          <w:rFonts w:ascii="Century Gothic" w:hAnsi="Century Gothic" w:cs="Times New Roman"/>
-          <w:sz w:val="20"/>
-          <w:szCs w:val="20"/>
-        </w:rPr>
-        <w:t>id</w:t>
-      </w:r>
-      <w:proofErr w:type="spellEnd"/>
-      <w:r>
-        <w:rPr>
-          <w:rFonts w:ascii="Century Gothic" w:hAnsi="Century Gothic" w:cs="Times New Roman"/>
-          <w:sz w:val="20"/>
-          <w:szCs w:val="20"/>
-        </w:rPr>
-        <w:t xml:space="preserve"> (imported from User</w:t>
-      </w:r>
-      <w:r>
-        <w:rPr>
-          <w:rFonts w:ascii="Century Gothic" w:hAnsi="Century Gothic" w:cs="Times New Roman"/>
-          <w:sz w:val="20"/>
-          <w:szCs w:val="20"/>
-        </w:rPr>
-        <w:t xml:space="preserve"> doing rating</w:t>
-      </w:r>
-      <w:r>
-        <w:rPr>
-          <w:rFonts w:ascii="Century Gothic" w:hAnsi="Century Gothic" w:cs="Times New Roman"/>
-          <w:sz w:val="20"/>
-          <w:szCs w:val="20"/>
-        </w:rPr>
-        <w:t xml:space="preserve">), Long </w:t>
-      </w:r>
-      <w:proofErr w:type="spellStart"/>
-      <w:r>
-        <w:rPr>
-          <w:rFonts w:ascii="Century Gothic" w:hAnsi="Century Gothic" w:cs="Times New Roman"/>
-          <w:sz w:val="20"/>
-          <w:szCs w:val="20"/>
-        </w:rPr>
-        <w:t>subject_id</w:t>
-      </w:r>
-      <w:proofErr w:type="spellEnd"/>
-      <w:r>
-        <w:rPr>
-          <w:rFonts w:ascii="Century Gothic" w:hAnsi="Century Gothic" w:cs="Times New Roman"/>
-          <w:sz w:val="20"/>
-          <w:szCs w:val="20"/>
-        </w:rPr>
-        <w:t xml:space="preserve"> (imported from User being rated</w:t>
-      </w:r>
-      <w:r>
-        <w:rPr>
-          <w:rFonts w:ascii="Century Gothic" w:hAnsi="Century Gothic" w:cs="Times New Roman"/>
-          <w:sz w:val="20"/>
-          <w:szCs w:val="20"/>
-        </w:rPr>
-        <w:t>)</w:t>
-      </w:r>
-      <w:r>
-        <w:rPr>
-          <w:rFonts w:ascii="Century Gothic" w:hAnsi="Century Gothic" w:cs="Times New Roman"/>
-          <w:sz w:val="20"/>
-          <w:szCs w:val="20"/>
-        </w:rPr>
-        <w:t xml:space="preserve">, Float </w:t>
-      </w:r>
-      <w:proofErr w:type="spellStart"/>
-      <w:r>
-        <w:rPr>
-          <w:rFonts w:ascii="Century Gothic" w:hAnsi="Century Gothic" w:cs="Times New Roman"/>
-          <w:sz w:val="20"/>
-          <w:szCs w:val="20"/>
-        </w:rPr>
-        <w:t>rater_rating</w:t>
-      </w:r>
-      <w:proofErr w:type="spellEnd"/>
-      <w:r>
-        <w:rPr>
-          <w:rFonts w:ascii="Century Gothic" w:hAnsi="Century Gothic" w:cs="Times New Roman"/>
-          <w:sz w:val="20"/>
-          <w:szCs w:val="20"/>
-        </w:rPr>
-        <w:t xml:space="preserve"> (rater’s own rating at time he/she is rating</w:t>
-      </w:r>
-      <w:r>
-        <w:rPr>
-          <w:rFonts w:ascii="Century Gothic" w:hAnsi="Century Gothic" w:cs="Times New Roman"/>
-          <w:sz w:val="20"/>
-          <w:szCs w:val="20"/>
-        </w:rPr>
-        <w:t xml:space="preserve"> taken as a snapshot of </w:t>
-      </w:r>
-      <w:r>
-        <w:rPr>
-          <w:rFonts w:ascii="Century Gothic" w:hAnsi="Century Gothic" w:cs="Times New Roman"/>
-          <w:sz w:val="20"/>
-          <w:szCs w:val="20"/>
-        </w:rPr>
-        <w:t xml:space="preserve">), Integer </w:t>
-      </w:r>
-      <w:proofErr w:type="spellStart"/>
-      <w:r>
-        <w:rPr>
-          <w:rFonts w:ascii="Century Gothic" w:hAnsi="Century Gothic" w:cs="Times New Roman"/>
-          <w:sz w:val="20"/>
-          <w:szCs w:val="20"/>
-        </w:rPr>
-        <w:t>stars_given</w:t>
-      </w:r>
-      <w:proofErr w:type="spellEnd"/>
-    </w:p>
-    <w:p>
-      <w:pPr>
-        <w:pStyle w:val="ListParagraph"/>
-        <w:ind w:left="1800"/>
-        <w:rPr>
-          <w:rFonts w:ascii="Century Gothic" w:hAnsi="Century Gothic" w:cs="Times New Roman"/>
-          <w:sz w:val="20"/>
-          <w:szCs w:val="20"/>
-        </w:rPr>
-      </w:pPr>
-    </w:p>
-    <w:p>
-      <w:pPr>
-        <w:rPr>
-          <w:rFonts w:ascii="Century Gothic" w:hAnsi="Century Gothic" w:cs="Times New Roman"/>
-          <w:sz w:val="20"/>
-          <w:szCs w:val="20"/>
-        </w:rPr>
-      </w:pPr>
-      <w:r>
-        <w:rPr>
-          <w:rFonts w:ascii="Century Gothic" w:hAnsi="Century Gothic" w:cs="Times New Roman"/>
-          <w:sz w:val="20"/>
-          <w:szCs w:val="20"/>
-        </w:rPr>
-        <w:t>com.Admirablety</w:t>
-      </w:r>
-      <w:r>
-        <w:rPr>
-          <w:rFonts w:ascii="Century Gothic" w:hAnsi="Century Gothic" w:cs="Times New Roman"/>
-          <w:sz w:val="20"/>
-          <w:szCs w:val="20"/>
-        </w:rPr>
-        <w:t>.repository</w:t>
-      </w:r>
-    </w:p>
-    <w:p>
-      <w:pPr>
-        <w:pStyle w:val="ListParagraph"/>
-        <w:numPr>
-          <w:ilvl w:val="0"/>
-          <w:numId w:val="4"/>
-        </w:numPr>
-        <w:rPr>
-          <w:rFonts w:ascii="Century Gothic" w:hAnsi="Century Gothic" w:cs="Times New Roman"/>
-          <w:sz w:val="20"/>
-          <w:szCs w:val="20"/>
-        </w:rPr>
-      </w:pPr>
-      <w:r>
-        <w:rPr>
-          <w:rFonts w:ascii="Century Gothic" w:hAnsi="Century Gothic" w:cs="Times New Roman"/>
-          <w:sz w:val="20"/>
-          <w:szCs w:val="20"/>
-        </w:rPr>
-        <w:t>RoleRepository</w:t>
-      </w:r>
-      <w:r>
-        <w:rPr>
-          <w:rFonts w:ascii="Century Gothic" w:hAnsi="Century Gothic" w:cs="Times New Roman"/>
-          <w:sz w:val="20"/>
-          <w:szCs w:val="20"/>
-        </w:rPr>
-        <w:t>.java</w:t>
-      </w:r>
-      <w:r>
-        <w:rPr>
-          <w:rFonts w:ascii="Century Gothic" w:hAnsi="Century Gothic" w:cs="Times New Roman"/>
-          <w:sz w:val="20"/>
-          <w:szCs w:val="20"/>
-        </w:rPr>
-        <w:t xml:space="preserve"> </w:t>
-      </w:r>
-    </w:p>
-    <w:p>
-      <w:pPr>
-        <w:pStyle w:val="ListParagraph"/>
-        <w:numPr>
-          <w:ilvl w:val="0"/>
-          <w:numId w:val="4"/>
-        </w:numPr>
-        <w:rPr>
-          <w:rFonts w:ascii="Century Gothic" w:hAnsi="Century Gothic" w:cs="Times New Roman"/>
-          <w:sz w:val="20"/>
-          <w:szCs w:val="20"/>
-        </w:rPr>
-      </w:pPr>
-      <w:r>
-        <w:rPr>
-          <w:rFonts w:ascii="Century Gothic" w:hAnsi="Century Gothic" w:cs="Times New Roman"/>
-          <w:sz w:val="20"/>
-          <w:szCs w:val="20"/>
-        </w:rPr>
-        <w:t>RatingRepository.java</w:t>
-      </w:r>
-    </w:p>
-    <w:p>
-      <w:pPr>
-        <w:pStyle w:val="ListParagraph"/>
-        <w:numPr>
-          <w:ilvl w:val="0"/>
-          <w:numId w:val="4"/>
-        </w:numPr>
-        <w:rPr>
-          <w:rFonts w:ascii="Century Gothic" w:hAnsi="Century Gothic" w:cs="Times New Roman"/>
-          <w:sz w:val="20"/>
-          <w:szCs w:val="20"/>
-        </w:rPr>
-      </w:pPr>
-      <w:r>
-        <w:rPr>
-          <w:rFonts w:ascii="Century Gothic" w:hAnsi="Century Gothic" w:cs="Times New Roman"/>
-          <w:sz w:val="20"/>
-          <w:szCs w:val="20"/>
-        </w:rPr>
-        <w:t>UserRepository.java</w:t>
-      </w:r>
-    </w:p>
-    <w:p>
-      <w:pPr>
-        <w:rPr>
-          <w:rFonts w:ascii="Century Gothic" w:hAnsi="Century Gothic" w:cs="Times New Roman"/>
-          <w:sz w:val="20"/>
-          <w:szCs w:val="20"/>
-        </w:rPr>
-      </w:pPr>
-    </w:p>
-    <w:p>
-      <w:pPr>
-        <w:rPr>
-          <w:rFonts w:ascii="Century Gothic" w:hAnsi="Century Gothic" w:cs="Times New Roman"/>
-          <w:sz w:val="20"/>
-          <w:szCs w:val="20"/>
-        </w:rPr>
-      </w:pPr>
-      <w:proofErr w:type="spellStart"/>
-      <w:r>
-        <w:rPr>
-          <w:rFonts w:ascii="Century Gothic" w:hAnsi="Century Gothic" w:cs="Times New Roman"/>
-          <w:sz w:val="20"/>
-          <w:szCs w:val="20"/>
-        </w:rPr>
-        <w:t>com.Admirablety</w:t>
-      </w:r>
-      <w:r>
-        <w:rPr>
-          <w:rFonts w:ascii="Century Gothic" w:hAnsi="Century Gothic" w:cs="Times New Roman"/>
-          <w:sz w:val="20"/>
-          <w:szCs w:val="20"/>
-        </w:rPr>
-        <w:t>.service</w:t>
-      </w:r>
-      <w:proofErr w:type="spellEnd"/>
-    </w:p>
-    <w:p>
-      <w:pPr>
-        <w:pStyle w:val="ListParagraph"/>
-        <w:numPr>
-          <w:ilvl w:val="0"/>
-          <w:numId w:val="4"/>
-        </w:numPr>
-        <w:rPr>
-          <w:rFonts w:ascii="Century Gothic" w:hAnsi="Century Gothic" w:cs="Times New Roman"/>
-          <w:sz w:val="20"/>
-          <w:szCs w:val="20"/>
-        </w:rPr>
-      </w:pPr>
-      <w:r>
-        <w:rPr>
-          <w:rFonts w:ascii="Century Gothic" w:hAnsi="Century Gothic" w:cs="Times New Roman"/>
-          <w:sz w:val="20"/>
-          <w:szCs w:val="20"/>
-        </w:rPr>
-        <w:t>RatingService</w:t>
-      </w:r>
-      <w:r>
-        <w:rPr>
-          <w:rFonts w:ascii="Century Gothic" w:hAnsi="Century Gothic" w:cs="Times New Roman"/>
-          <w:sz w:val="20"/>
-          <w:szCs w:val="20"/>
-        </w:rPr>
-        <w:t>.java</w:t>
-      </w:r>
-    </w:p>
-    <w:p>
-      <w:pPr>
-        <w:pStyle w:val="ListParagraph"/>
-        <w:numPr>
-          <w:ilvl w:val="0"/>
-          <w:numId w:val="4"/>
-        </w:numPr>
-        <w:rPr>
-          <w:rFonts w:ascii="Century Gothic" w:hAnsi="Century Gothic" w:cs="Times New Roman"/>
-          <w:sz w:val="20"/>
-          <w:szCs w:val="20"/>
-        </w:rPr>
-      </w:pPr>
-      <w:r>
-        <w:rPr>
-          <w:rFonts w:ascii="Century Gothic" w:hAnsi="Century Gothic" w:cs="Times New Roman"/>
-          <w:sz w:val="20"/>
-          <w:szCs w:val="20"/>
-        </w:rPr>
-        <w:t>UserService.java</w:t>
-      </w:r>
-      <w:r>
-        <w:rPr>
-          <w:rFonts w:ascii="Century Gothic" w:hAnsi="Century Gothic" w:cs="Times New Roman"/>
-        </w:rPr>
-        <w:br w:type="page"/>
-      </w:r>
+        <w:ind w:left="1080"/>
+        <w:rPr>
+          <w:rFonts w:ascii="Century Gothic" w:hAnsi="Century Gothic" w:cs="Times New Roman"/>
+        </w:rPr>
+      </w:pPr>
+    </w:p>
+    <w:p>
+      <w:pPr>
+        <w:rPr>
+          <w:rFonts w:ascii="Century Gothic" w:hAnsi="Century Gothic" w:cs="Times New Roman"/>
+        </w:rPr>
+      </w:pPr>
+    </w:p>
+    <w:p>
+      <w:pPr>
+        <w:rPr>
+          <w:rFonts w:ascii="Century Gothic" w:hAnsi="Century Gothic" w:cs="Times New Roman"/>
+        </w:rPr>
+      </w:pPr>
+    </w:p>
+    <w:p>
+      <w:pPr>
+        <w:rPr>
+          <w:rFonts w:ascii="Century Gothic" w:hAnsi="Century Gothic" w:cs="Times New Roman"/>
+        </w:rPr>
+      </w:pPr>
+    </w:p>
+    <w:p>
+      <w:pPr>
+        <w:rPr>
+          <w:rFonts w:ascii="Century Gothic" w:hAnsi="Century Gothic" w:cs="Times New Roman"/>
+        </w:rPr>
+      </w:pPr>
+    </w:p>
+    <w:p>
+      <w:pPr>
+        <w:rPr>
+          <w:rFonts w:ascii="Century Gothic" w:hAnsi="Century Gothic" w:cs="Times New Roman"/>
+        </w:rPr>
+      </w:pPr>
     </w:p>
     <w:p>
       <w:pPr>
         <w:jc w:val="center"/>
         <w:rPr>
           <w:rFonts w:ascii="Century Gothic" w:hAnsi="Century Gothic" w:cs="Times New Roman"/>
-        </w:rPr>
-      </w:pPr>
-    </w:p>
-    <w:p>
-      <w:pPr>
-        <w:jc w:val="center"/>
-        <w:rPr>
-          <w:rFonts w:ascii="Century Gothic" w:hAnsi="Century Gothic" w:cs="Times New Roman"/>
+          <w:sz w:val="20"/>
+          <w:szCs w:val="20"/>
         </w:rPr>
       </w:pPr>
       <w:r>
@@ -10598,15 +11072,33 @@
           <w:sz w:val="20"/>
           <w:szCs w:val="20"/>
         </w:rPr>
-        <w:t xml:space="preserve">an input similar </w:t>
-      </w:r>
-      <w:r>
-        <w:rPr>
-          <w:rFonts w:ascii="Century Gothic" w:hAnsi="Century Gothic" w:cs="Times New Roman"/>
-          <w:sz w:val="20"/>
-          <w:szCs w:val="20"/>
-        </w:rPr>
-        <w:t>to the shown “Give Your Own Rating” t</w:t>
+        <w:t xml:space="preserve">an input </w:t>
+      </w:r>
+      <w:proofErr w:type="gramStart"/>
+      <w:r>
+        <w:rPr>
+          <w:rFonts w:ascii="Century Gothic" w:hAnsi="Century Gothic" w:cs="Times New Roman"/>
+          <w:sz w:val="20"/>
+          <w:szCs w:val="20"/>
+        </w:rPr>
+        <w:t xml:space="preserve">similar </w:t>
+      </w:r>
+      <w:r>
+        <w:rPr>
+          <w:rFonts w:ascii="Century Gothic" w:hAnsi="Century Gothic" w:cs="Times New Roman"/>
+          <w:sz w:val="20"/>
+          <w:szCs w:val="20"/>
+        </w:rPr>
+        <w:t>to</w:t>
+      </w:r>
+      <w:proofErr w:type="gramEnd"/>
+      <w:r>
+        <w:rPr>
+          <w:rFonts w:ascii="Century Gothic" w:hAnsi="Century Gothic" w:cs="Times New Roman"/>
+          <w:sz w:val="20"/>
+          <w:szCs w:val="20"/>
+        </w:rPr>
+        <w:t xml:space="preserve"> the shown “Give Your Own Rating” t</w:t>
       </w:r>
       <w:r>
         <w:rPr>
@@ -11551,7 +12043,7 @@
         <w:rFonts w:ascii="Courier New" w:hAnsi="Courier New" w:cs="Courier New" w:hint="default"/>
       </w:rPr>
     </w:lvl>
-    <w:lvl w:ilvl="2" w:tplc="04090005" w:tentative="1">
+    <w:lvl w:ilvl="2" w:tplc="04090005">
       <w:start w:val="1"/>
       <w:numFmt w:val="bullet"/>
       <w:lvlText w:val=""/>
@@ -12452,7 +12944,7 @@
 </file>
 
 <file path=customXml/itemProps1.xml><?xml version="1.0" encoding="utf-8"?>
-<ds:datastoreItem xmlns:ds="http://schemas.openxmlformats.org/officeDocument/2006/customXml" ds:itemID="{922D8654-53EE-48B4-8C43-EEADD8B62F4A}">
+<ds:datastoreItem xmlns:ds="http://schemas.openxmlformats.org/officeDocument/2006/customXml" ds:itemID="{62AE0805-46FF-43F4-88FB-AB8FCEAC9DB9}">
   <ds:schemaRefs>
     <ds:schemaRef ds:uri="http://schemas.openxmlformats.org/officeDocument/2006/bibliography"/>
   </ds:schemaRefs>

</xml_diff>

<commit_message>
project proposal as of 8:51 pm August 3
</commit_message>
<xml_diff>
--- a/TAP final project proposal.docx
+++ b/TAP final project proposal.docx
@@ -8798,8 +8798,6 @@
           <w:szCs w:val="20"/>
         </w:rPr>
       </w:pPr>
-      <w:bookmarkStart w:id="0" w:name="_GoBack"/>
-      <w:bookmarkEnd w:id="0"/>
     </w:p>
     <w:p>
       <w:pPr>
@@ -9704,8 +9702,7 @@
     </w:p>
     <w:p>
       <w:pPr>
-        <w:pStyle w:val="ListParagraph"/>
-        <w:ind w:left="4320" w:firstLine="720"/>
+        <w:jc w:val="center"/>
         <w:rPr>
           <w:rFonts w:ascii="Century Gothic" w:hAnsi="Century Gothic" w:cs="Times New Roman"/>
         </w:rPr>
@@ -9720,7 +9717,19 @@
         <w:rPr>
           <w:rFonts w:ascii="Century Gothic" w:hAnsi="Century Gothic" w:cs="Times New Roman"/>
         </w:rPr>
-        <w:t>Class List</w:t>
+        <w:t>Class</w:t>
+      </w:r>
+      <w:r>
+        <w:rPr>
+          <w:rFonts w:ascii="Century Gothic" w:hAnsi="Century Gothic" w:cs="Times New Roman"/>
+        </w:rPr>
+        <w:t xml:space="preserve"> and Repository</w:t>
+      </w:r>
+      <w:r>
+        <w:rPr>
+          <w:rFonts w:ascii="Century Gothic" w:hAnsi="Century Gothic" w:cs="Times New Roman"/>
+        </w:rPr>
+        <w:t xml:space="preserve"> List</w:t>
       </w:r>
     </w:p>
     <w:p>
@@ -10250,6 +10259,32 @@
         </w:rPr>
         <w:t>)</w:t>
       </w:r>
+      <w:r>
+        <w:rPr>
+          <w:rFonts w:ascii="Century Gothic" w:hAnsi="Century Gothic" w:cs="Times New Roman"/>
+          <w:sz w:val="20"/>
+          <w:szCs w:val="20"/>
+        </w:rPr>
+        <w:t xml:space="preserve">, String designation (imported from method in </w:t>
+      </w:r>
+      <w:proofErr w:type="spellStart"/>
+      <w:r>
+        <w:rPr>
+          <w:rFonts w:ascii="Century Gothic" w:hAnsi="Century Gothic" w:cs="Times New Roman"/>
+          <w:sz w:val="20"/>
+          <w:szCs w:val="20"/>
+        </w:rPr>
+        <w:t>RatingService</w:t>
+      </w:r>
+      <w:proofErr w:type="spellEnd"/>
+      <w:r>
+        <w:rPr>
+          <w:rFonts w:ascii="Century Gothic" w:hAnsi="Century Gothic" w:cs="Times New Roman"/>
+          <w:sz w:val="20"/>
+          <w:szCs w:val="20"/>
+        </w:rPr>
+        <w:t>)</w:t>
+      </w:r>
     </w:p>
     <w:p>
       <w:pPr>
@@ -10288,6 +10323,8 @@
         </w:rPr>
         <w:t xml:space="preserve"> – who’s tracking who</w:t>
       </w:r>
+      <w:bookmarkStart w:id="0" w:name="_GoBack"/>
+      <w:bookmarkEnd w:id="0"/>
     </w:p>
     <w:p>
       <w:pPr>
@@ -10587,7 +10624,6 @@
           <w:sz w:val="20"/>
           <w:szCs w:val="20"/>
         </w:rPr>
-        <w:lastRenderedPageBreak/>
         <w:t>com.Admirablety</w:t>
       </w:r>
       <w:r>
@@ -10707,7 +10743,6 @@
           <w:szCs w:val="20"/>
         </w:rPr>
       </w:pPr>
-      <w:proofErr w:type="spellStart"/>
       <w:proofErr w:type="gramStart"/>
       <w:r>
         <w:rPr>
@@ -10725,7 +10760,6 @@
         </w:rPr>
         <w:t>.service</w:t>
       </w:r>
-      <w:proofErr w:type="spellEnd"/>
       <w:proofErr w:type="gramEnd"/>
     </w:p>
     <w:p>
@@ -12944,7 +12978,7 @@
 </file>
 
 <file path=customXml/itemProps1.xml><?xml version="1.0" encoding="utf-8"?>
-<ds:datastoreItem xmlns:ds="http://schemas.openxmlformats.org/officeDocument/2006/customXml" ds:itemID="{62AE0805-46FF-43F4-88FB-AB8FCEAC9DB9}">
+<ds:datastoreItem xmlns:ds="http://schemas.openxmlformats.org/officeDocument/2006/customXml" ds:itemID="{016E3B5B-29EA-4A93-AD7B-86CD340230EF}">
   <ds:schemaRefs>
     <ds:schemaRef ds:uri="http://schemas.openxmlformats.org/officeDocument/2006/bibliography"/>
   </ds:schemaRefs>

</xml_diff>

<commit_message>
updated architure plan in proposal
</commit_message>
<xml_diff>
--- a/TAP final project proposal.docx
+++ b/TAP final project proposal.docx
@@ -5818,25 +5818,72 @@
                 <w:sz w:val="18"/>
                 <w:szCs w:val="18"/>
               </w:rPr>
-              <w:t>Comments written into the code; UML concept models</w:t>
-            </w:r>
-            <w:r>
-              <w:rPr>
-                <w:rFonts w:ascii="Century Gothic" w:eastAsia="Times New Roman" w:hAnsi="Century Gothic" w:cs="Times New Roman"/>
-                <w:color w:val="000000"/>
-                <w:sz w:val="18"/>
-                <w:szCs w:val="18"/>
-              </w:rPr>
-              <w:t>;</w:t>
-            </w:r>
-            <w:r>
-              <w:rPr>
-                <w:rFonts w:ascii="Century Gothic" w:eastAsia="Times New Roman" w:hAnsi="Century Gothic" w:cs="Times New Roman"/>
-                <w:color w:val="000000"/>
-                <w:sz w:val="18"/>
-                <w:szCs w:val="18"/>
-              </w:rPr>
-              <w:t xml:space="preserve"> user view mockups</w:t>
+              <w:t>-</w:t>
+            </w:r>
+            <w:r>
+              <w:rPr>
+                <w:rFonts w:ascii="Century Gothic" w:eastAsia="Times New Roman" w:hAnsi="Century Gothic" w:cs="Times New Roman"/>
+                <w:color w:val="000000"/>
+                <w:sz w:val="18"/>
+                <w:szCs w:val="18"/>
+              </w:rPr>
+              <w:t>Comments written into the code</w:t>
+            </w:r>
+          </w:p>
+          <w:p>
+            <w:pPr>
+              <w:rPr>
+                <w:rFonts w:ascii="Century Gothic" w:eastAsia="Times New Roman" w:hAnsi="Century Gothic" w:cs="Times New Roman"/>
+                <w:color w:val="000000"/>
+                <w:sz w:val="18"/>
+                <w:szCs w:val="18"/>
+              </w:rPr>
+            </w:pPr>
+            <w:r>
+              <w:rPr>
+                <w:rFonts w:ascii="Century Gothic" w:eastAsia="Times New Roman" w:hAnsi="Century Gothic" w:cs="Times New Roman"/>
+                <w:color w:val="000000"/>
+                <w:sz w:val="18"/>
+                <w:szCs w:val="18"/>
+              </w:rPr>
+              <w:t>-</w:t>
+            </w:r>
+            <w:r>
+              <w:rPr>
+                <w:rFonts w:ascii="Century Gothic" w:eastAsia="Times New Roman" w:hAnsi="Century Gothic" w:cs="Times New Roman"/>
+                <w:color w:val="000000"/>
+                <w:sz w:val="18"/>
+                <w:szCs w:val="18"/>
+              </w:rPr>
+              <w:t>UML concept models</w:t>
+            </w:r>
+          </w:p>
+          <w:p>
+            <w:pPr>
+              <w:rPr>
+                <w:rFonts w:ascii="Century Gothic" w:eastAsia="Times New Roman" w:hAnsi="Century Gothic" w:cs="Times New Roman"/>
+                <w:color w:val="000000"/>
+                <w:sz w:val="18"/>
+                <w:szCs w:val="18"/>
+              </w:rPr>
+            </w:pPr>
+            <w:r>
+              <w:rPr>
+                <w:rFonts w:ascii="Century Gothic" w:eastAsia="Times New Roman" w:hAnsi="Century Gothic" w:cs="Times New Roman"/>
+                <w:color w:val="000000"/>
+                <w:sz w:val="18"/>
+                <w:szCs w:val="18"/>
+              </w:rPr>
+              <w:t>-U</w:t>
+            </w:r>
+            <w:r>
+              <w:rPr>
+                <w:rFonts w:ascii="Century Gothic" w:eastAsia="Times New Roman" w:hAnsi="Century Gothic" w:cs="Times New Roman"/>
+                <w:color w:val="000000"/>
+                <w:sz w:val="18"/>
+                <w:szCs w:val="18"/>
+              </w:rPr>
+              <w:t>ser view mockups</w:t>
             </w:r>
             <w:r>
               <w:rPr>
@@ -7863,25 +7910,48 @@
           <w:szCs w:val="20"/>
         </w:rPr>
         <w:tab/>
+      </w:r>
+      <w:r>
+        <w:rPr>
+          <w:rFonts w:ascii="Century Gothic" w:hAnsi="Century Gothic" w:cs="Times New Roman"/>
+          <w:sz w:val="20"/>
+          <w:szCs w:val="20"/>
+        </w:rPr>
+        <w:t>- Sign-up co</w:t>
+      </w:r>
+      <w:r>
+        <w:rPr>
+          <w:rFonts w:ascii="Century Gothic" w:hAnsi="Century Gothic" w:cs="Times New Roman"/>
+          <w:sz w:val="20"/>
+          <w:szCs w:val="20"/>
+        </w:rPr>
+        <w:t>nfirmation</w:t>
+      </w:r>
+      <w:r>
+        <w:rPr>
+          <w:rFonts w:ascii="Century Gothic" w:hAnsi="Century Gothic" w:cs="Times New Roman"/>
+          <w:sz w:val="20"/>
+          <w:szCs w:val="20"/>
+        </w:rPr>
+        <w:t xml:space="preserve"> page</w:t>
+      </w:r>
+    </w:p>
+    <w:p>
+      <w:pPr>
+        <w:rPr>
+          <w:rFonts w:ascii="Century Gothic" w:hAnsi="Century Gothic" w:cs="Times New Roman"/>
+          <w:sz w:val="20"/>
+          <w:szCs w:val="20"/>
+        </w:rPr>
+      </w:pPr>
+      <w:r>
+        <w:rPr>
+          <w:rFonts w:ascii="Century Gothic" w:hAnsi="Century Gothic" w:cs="Times New Roman"/>
+          <w:sz w:val="20"/>
+          <w:szCs w:val="20"/>
+        </w:rPr>
+        <w:tab/>
         <w:t>- Home page for non- logged-in users</w:t>
-      </w:r>
-    </w:p>
-    <w:p>
-      <w:pPr>
-        <w:rPr>
-          <w:rFonts w:ascii="Century Gothic" w:hAnsi="Century Gothic" w:cs="Times New Roman"/>
-          <w:sz w:val="20"/>
-          <w:szCs w:val="20"/>
-        </w:rPr>
-      </w:pPr>
-      <w:r>
-        <w:rPr>
-          <w:rFonts w:ascii="Century Gothic" w:hAnsi="Century Gothic" w:cs="Times New Roman"/>
-          <w:sz w:val="20"/>
-          <w:szCs w:val="20"/>
-        </w:rPr>
-        <w:tab/>
-        <w:t>- Sign-up complete page</w:t>
       </w:r>
     </w:p>
     <w:p>
@@ -9636,58 +9706,14 @@
     </w:p>
     <w:p>
       <w:pPr>
-        <w:pStyle w:val="ListParagraph"/>
-        <w:ind w:left="1800"/>
-        <w:rPr>
-          <w:rFonts w:ascii="Century Gothic" w:hAnsi="Century Gothic" w:cs="Times New Roman"/>
-          <w:sz w:val="20"/>
-          <w:szCs w:val="20"/>
-        </w:rPr>
-      </w:pPr>
-    </w:p>
-    <w:p>
-      <w:pPr>
-        <w:pStyle w:val="ListParagraph"/>
-        <w:ind w:left="1800"/>
-        <w:rPr>
-          <w:rFonts w:ascii="Century Gothic" w:hAnsi="Century Gothic" w:cs="Times New Roman"/>
-          <w:sz w:val="20"/>
-          <w:szCs w:val="20"/>
-        </w:rPr>
-      </w:pPr>
-    </w:p>
-    <w:p>
-      <w:pPr>
-        <w:pStyle w:val="ListParagraph"/>
-        <w:ind w:left="1800"/>
-        <w:rPr>
-          <w:rFonts w:ascii="Century Gothic" w:hAnsi="Century Gothic" w:cs="Times New Roman"/>
-          <w:sz w:val="20"/>
-          <w:szCs w:val="20"/>
-        </w:rPr>
-      </w:pPr>
-    </w:p>
-    <w:p>
-      <w:pPr>
-        <w:pStyle w:val="ListParagraph"/>
-        <w:ind w:left="1800"/>
-        <w:rPr>
-          <w:rFonts w:ascii="Century Gothic" w:hAnsi="Century Gothic" w:cs="Times New Roman"/>
-          <w:sz w:val="20"/>
-          <w:szCs w:val="20"/>
-        </w:rPr>
-      </w:pPr>
-    </w:p>
-    <w:p>
-      <w:pPr>
-        <w:pStyle w:val="ListParagraph"/>
-        <w:ind w:left="1800"/>
-        <w:rPr>
-          <w:rFonts w:ascii="Century Gothic" w:hAnsi="Century Gothic" w:cs="Times New Roman"/>
-          <w:sz w:val="20"/>
-          <w:szCs w:val="20"/>
-        </w:rPr>
-      </w:pPr>
+        <w:rPr>
+          <w:rFonts w:ascii="Century Gothic" w:hAnsi="Century Gothic" w:cs="Times New Roman"/>
+          <w:sz w:val="20"/>
+          <w:szCs w:val="20"/>
+        </w:rPr>
+      </w:pPr>
+      <w:bookmarkStart w:id="0" w:name="_GoBack"/>
+      <w:bookmarkEnd w:id="0"/>
     </w:p>
     <w:p>
       <w:pPr>
@@ -9859,7 +9885,61 @@
           <w:sz w:val="20"/>
           <w:szCs w:val="20"/>
         </w:rPr>
-        <w:t>ThymeleafConfiguration.java</w:t>
+        <w:t>WebMvcConfiguration.java</w:t>
+      </w:r>
+    </w:p>
+    <w:p>
+      <w:pPr>
+        <w:pStyle w:val="ListParagraph"/>
+        <w:ind w:left="1080"/>
+        <w:rPr>
+          <w:rFonts w:ascii="Century Gothic" w:hAnsi="Century Gothic" w:cs="Times New Roman"/>
+          <w:sz w:val="20"/>
+          <w:szCs w:val="20"/>
+        </w:rPr>
+      </w:pPr>
+    </w:p>
+    <w:p>
+      <w:pPr>
+        <w:rPr>
+          <w:rFonts w:ascii="Century Gothic" w:hAnsi="Century Gothic" w:cs="Times New Roman"/>
+          <w:sz w:val="20"/>
+          <w:szCs w:val="20"/>
+        </w:rPr>
+      </w:pPr>
+      <w:proofErr w:type="gramStart"/>
+      <w:r>
+        <w:rPr>
+          <w:rFonts w:ascii="Century Gothic" w:hAnsi="Century Gothic" w:cs="Times New Roman"/>
+          <w:sz w:val="20"/>
+          <w:szCs w:val="20"/>
+        </w:rPr>
+        <w:t>c</w:t>
+      </w:r>
+      <w:r>
+        <w:rPr>
+          <w:rFonts w:ascii="Century Gothic" w:hAnsi="Century Gothic" w:cs="Times New Roman"/>
+          <w:sz w:val="20"/>
+          <w:szCs w:val="20"/>
+        </w:rPr>
+        <w:t>om.Admirablety</w:t>
+      </w:r>
+      <w:r>
+        <w:rPr>
+          <w:rFonts w:ascii="Century Gothic" w:hAnsi="Century Gothic" w:cs="Times New Roman"/>
+          <w:sz w:val="20"/>
+          <w:szCs w:val="20"/>
+        </w:rPr>
+        <w:t>.controller</w:t>
+      </w:r>
+      <w:proofErr w:type="gramEnd"/>
+      <w:r>
+        <w:rPr>
+          <w:rFonts w:ascii="Century Gothic" w:hAnsi="Century Gothic" w:cs="Times New Roman"/>
+          <w:sz w:val="20"/>
+          <w:szCs w:val="20"/>
+        </w:rPr>
+        <w:t xml:space="preserve"> </w:t>
       </w:r>
     </w:p>
     <w:p>
@@ -9881,61 +9961,15 @@
           <w:sz w:val="20"/>
           <w:szCs w:val="20"/>
         </w:rPr>
-        <w:t>WebMvcConfiguration.java</w:t>
-      </w:r>
-    </w:p>
-    <w:p>
-      <w:pPr>
-        <w:pStyle w:val="ListParagraph"/>
-        <w:ind w:left="1080"/>
-        <w:rPr>
-          <w:rFonts w:ascii="Century Gothic" w:hAnsi="Century Gothic" w:cs="Times New Roman"/>
-          <w:sz w:val="20"/>
-          <w:szCs w:val="20"/>
-        </w:rPr>
-      </w:pPr>
-    </w:p>
-    <w:p>
-      <w:pPr>
-        <w:rPr>
-          <w:rFonts w:ascii="Century Gothic" w:hAnsi="Century Gothic" w:cs="Times New Roman"/>
-          <w:sz w:val="20"/>
-          <w:szCs w:val="20"/>
-        </w:rPr>
-      </w:pPr>
-      <w:proofErr w:type="gramStart"/>
-      <w:r>
-        <w:rPr>
-          <w:rFonts w:ascii="Century Gothic" w:hAnsi="Century Gothic" w:cs="Times New Roman"/>
-          <w:sz w:val="20"/>
-          <w:szCs w:val="20"/>
-        </w:rPr>
-        <w:t>c</w:t>
-      </w:r>
-      <w:r>
-        <w:rPr>
-          <w:rFonts w:ascii="Century Gothic" w:hAnsi="Century Gothic" w:cs="Times New Roman"/>
-          <w:sz w:val="20"/>
-          <w:szCs w:val="20"/>
-        </w:rPr>
-        <w:t>om.Admirablety</w:t>
-      </w:r>
-      <w:r>
-        <w:rPr>
-          <w:rFonts w:ascii="Century Gothic" w:hAnsi="Century Gothic" w:cs="Times New Roman"/>
-          <w:sz w:val="20"/>
-          <w:szCs w:val="20"/>
-        </w:rPr>
-        <w:t>.controller</w:t>
-      </w:r>
-      <w:proofErr w:type="gramEnd"/>
-      <w:r>
-        <w:rPr>
-          <w:rFonts w:ascii="Century Gothic" w:hAnsi="Century Gothic" w:cs="Times New Roman"/>
-          <w:sz w:val="20"/>
-          <w:szCs w:val="20"/>
-        </w:rPr>
-        <w:t xml:space="preserve"> </w:t>
+        <w:t>AuthorizationController</w:t>
+      </w:r>
+      <w:r>
+        <w:rPr>
+          <w:rFonts w:ascii="Century Gothic" w:hAnsi="Century Gothic" w:cs="Times New Roman"/>
+          <w:sz w:val="20"/>
+          <w:szCs w:val="20"/>
+        </w:rPr>
+        <w:t>.java</w:t>
       </w:r>
     </w:p>
     <w:p>
@@ -9957,15 +9991,7 @@
           <w:sz w:val="20"/>
           <w:szCs w:val="20"/>
         </w:rPr>
-        <w:t>AuthorizationController</w:t>
-      </w:r>
-      <w:r>
-        <w:rPr>
-          <w:rFonts w:ascii="Century Gothic" w:hAnsi="Century Gothic" w:cs="Times New Roman"/>
-          <w:sz w:val="20"/>
-          <w:szCs w:val="20"/>
-        </w:rPr>
-        <w:t>.java</w:t>
+        <w:t>RatingController.java</w:t>
       </w:r>
     </w:p>
     <w:p>
@@ -9987,7 +10013,23 @@
           <w:sz w:val="20"/>
           <w:szCs w:val="20"/>
         </w:rPr>
-        <w:t>RatingController.java</w:t>
+        <w:t>Track</w:t>
+      </w:r>
+      <w:r>
+        <w:rPr>
+          <w:rFonts w:ascii="Century Gothic" w:hAnsi="Century Gothic" w:cs="Times New Roman"/>
+          <w:sz w:val="20"/>
+          <w:szCs w:val="20"/>
+        </w:rPr>
+        <w:t>Role</w:t>
+      </w:r>
+      <w:r>
+        <w:rPr>
+          <w:rFonts w:ascii="Century Gothic" w:hAnsi="Century Gothic" w:cs="Times New Roman"/>
+          <w:sz w:val="20"/>
+          <w:szCs w:val="20"/>
+        </w:rPr>
+        <w:t>Controller.java</w:t>
       </w:r>
     </w:p>
     <w:p>
@@ -10009,24 +10051,44 @@
           <w:sz w:val="20"/>
           <w:szCs w:val="20"/>
         </w:rPr>
-        <w:t>Track</w:t>
-      </w:r>
-      <w:r>
-        <w:rPr>
-          <w:rFonts w:ascii="Century Gothic" w:hAnsi="Century Gothic" w:cs="Times New Roman"/>
-          <w:sz w:val="20"/>
-          <w:szCs w:val="20"/>
-        </w:rPr>
-        <w:t>Role</w:t>
-      </w:r>
-      <w:r>
-        <w:rPr>
-          <w:rFonts w:ascii="Century Gothic" w:hAnsi="Century Gothic" w:cs="Times New Roman"/>
-          <w:sz w:val="20"/>
-          <w:szCs w:val="20"/>
-        </w:rPr>
-        <w:t>Controller.java</w:t>
-      </w:r>
+        <w:t>UserController.java</w:t>
+      </w:r>
+    </w:p>
+    <w:p>
+      <w:pPr>
+        <w:rPr>
+          <w:rFonts w:ascii="Century Gothic" w:hAnsi="Century Gothic" w:cs="Times New Roman"/>
+          <w:sz w:val="20"/>
+          <w:szCs w:val="20"/>
+        </w:rPr>
+      </w:pPr>
+    </w:p>
+    <w:p>
+      <w:pPr>
+        <w:rPr>
+          <w:rFonts w:ascii="Century Gothic" w:hAnsi="Century Gothic" w:cs="Times New Roman"/>
+          <w:sz w:val="20"/>
+          <w:szCs w:val="20"/>
+        </w:rPr>
+      </w:pPr>
+      <w:proofErr w:type="gramStart"/>
+      <w:r>
+        <w:rPr>
+          <w:rFonts w:ascii="Century Gothic" w:hAnsi="Century Gothic" w:cs="Times New Roman"/>
+          <w:sz w:val="20"/>
+          <w:szCs w:val="20"/>
+        </w:rPr>
+        <w:t>com.Admirablety</w:t>
+      </w:r>
+      <w:r>
+        <w:rPr>
+          <w:rFonts w:ascii="Century Gothic" w:hAnsi="Century Gothic" w:cs="Times New Roman"/>
+          <w:sz w:val="20"/>
+          <w:szCs w:val="20"/>
+        </w:rPr>
+        <w:t>.model</w:t>
+      </w:r>
+      <w:proofErr w:type="gramEnd"/>
     </w:p>
     <w:p>
       <w:pPr>
@@ -10047,26 +10109,66 @@
           <w:sz w:val="20"/>
           <w:szCs w:val="20"/>
         </w:rPr>
-        <w:t>UserController.java</w:t>
-      </w:r>
-    </w:p>
-    <w:p>
-      <w:pPr>
-        <w:rPr>
-          <w:rFonts w:ascii="Century Gothic" w:hAnsi="Century Gothic" w:cs="Times New Roman"/>
-          <w:sz w:val="20"/>
-          <w:szCs w:val="20"/>
-        </w:rPr>
-      </w:pPr>
-    </w:p>
-    <w:p>
-      <w:pPr>
-        <w:rPr>
-          <w:rFonts w:ascii="Century Gothic" w:hAnsi="Century Gothic" w:cs="Times New Roman"/>
-          <w:sz w:val="20"/>
-          <w:szCs w:val="20"/>
-        </w:rPr>
-      </w:pPr>
+        <w:t>User.java</w:t>
+      </w:r>
+    </w:p>
+    <w:p>
+      <w:pPr>
+        <w:pStyle w:val="ListParagraph"/>
+        <w:numPr>
+          <w:ilvl w:val="1"/>
+          <w:numId w:val="4"/>
+        </w:numPr>
+        <w:rPr>
+          <w:rFonts w:ascii="Century Gothic" w:hAnsi="Century Gothic" w:cs="Times New Roman"/>
+          <w:sz w:val="20"/>
+          <w:szCs w:val="20"/>
+        </w:rPr>
+      </w:pPr>
+      <w:r>
+        <w:rPr>
+          <w:rFonts w:ascii="Century Gothic" w:hAnsi="Century Gothic" w:cs="Times New Roman"/>
+          <w:sz w:val="20"/>
+          <w:szCs w:val="20"/>
+        </w:rPr>
+        <w:t xml:space="preserve">Long id, String </w:t>
+      </w:r>
+      <w:proofErr w:type="spellStart"/>
+      <w:r>
+        <w:rPr>
+          <w:rFonts w:ascii="Century Gothic" w:hAnsi="Century Gothic" w:cs="Times New Roman"/>
+          <w:sz w:val="20"/>
+          <w:szCs w:val="20"/>
+        </w:rPr>
+        <w:t>firstName</w:t>
+      </w:r>
+      <w:proofErr w:type="spellEnd"/>
+      <w:r>
+        <w:rPr>
+          <w:rFonts w:ascii="Century Gothic" w:hAnsi="Century Gothic" w:cs="Times New Roman"/>
+          <w:sz w:val="20"/>
+          <w:szCs w:val="20"/>
+        </w:rPr>
+        <w:t xml:space="preserve">, String </w:t>
+      </w:r>
+      <w:proofErr w:type="spellStart"/>
+      <w:r>
+        <w:rPr>
+          <w:rFonts w:ascii="Century Gothic" w:hAnsi="Century Gothic" w:cs="Times New Roman"/>
+          <w:sz w:val="20"/>
+          <w:szCs w:val="20"/>
+        </w:rPr>
+        <w:t>secondName</w:t>
+      </w:r>
+      <w:proofErr w:type="spellEnd"/>
+      <w:r>
+        <w:rPr>
+          <w:rFonts w:ascii="Century Gothic" w:hAnsi="Century Gothic" w:cs="Times New Roman"/>
+          <w:sz w:val="20"/>
+          <w:szCs w:val="20"/>
+        </w:rPr>
+        <w:t xml:space="preserve">, String city, String state, String country, String </w:t>
+      </w:r>
       <w:proofErr w:type="gramStart"/>
       <w:r>
         <w:rPr>
@@ -10074,17 +10176,143 @@
           <w:sz w:val="20"/>
           <w:szCs w:val="20"/>
         </w:rPr>
-        <w:t>com.Admirablety</w:t>
-      </w:r>
-      <w:r>
-        <w:rPr>
-          <w:rFonts w:ascii="Century Gothic" w:hAnsi="Century Gothic" w:cs="Times New Roman"/>
-          <w:sz w:val="20"/>
-          <w:szCs w:val="20"/>
-        </w:rPr>
-        <w:t>.model</w:t>
+        <w:t>email</w:t>
+      </w:r>
+      <w:r>
+        <w:rPr>
+          <w:rFonts w:ascii="Century Gothic" w:hAnsi="Century Gothic" w:cs="Times New Roman"/>
+          <w:sz w:val="20"/>
+          <w:szCs w:val="20"/>
+        </w:rPr>
+        <w:t xml:space="preserve">, </w:t>
+      </w:r>
+      <w:r>
+        <w:rPr>
+          <w:rFonts w:ascii="Century Gothic" w:hAnsi="Century Gothic" w:cs="Times New Roman"/>
+          <w:sz w:val="20"/>
+          <w:szCs w:val="20"/>
+        </w:rPr>
+        <w:t xml:space="preserve"> Double</w:t>
       </w:r>
       <w:proofErr w:type="gramEnd"/>
+      <w:r>
+        <w:rPr>
+          <w:rFonts w:ascii="Century Gothic" w:hAnsi="Century Gothic" w:cs="Times New Roman"/>
+          <w:sz w:val="20"/>
+          <w:szCs w:val="20"/>
+        </w:rPr>
+        <w:t xml:space="preserve"> </w:t>
+      </w:r>
+      <w:proofErr w:type="spellStart"/>
+      <w:r>
+        <w:rPr>
+          <w:rFonts w:ascii="Century Gothic" w:hAnsi="Century Gothic" w:cs="Times New Roman"/>
+          <w:sz w:val="20"/>
+          <w:szCs w:val="20"/>
+        </w:rPr>
+        <w:t>overall</w:t>
+      </w:r>
+      <w:r>
+        <w:rPr>
+          <w:rFonts w:ascii="Century Gothic" w:hAnsi="Century Gothic" w:cs="Times New Roman"/>
+          <w:sz w:val="20"/>
+          <w:szCs w:val="20"/>
+        </w:rPr>
+        <w:t>_r</w:t>
+      </w:r>
+      <w:r>
+        <w:rPr>
+          <w:rFonts w:ascii="Century Gothic" w:hAnsi="Century Gothic" w:cs="Times New Roman"/>
+          <w:sz w:val="20"/>
+          <w:szCs w:val="20"/>
+        </w:rPr>
+        <w:t>ating</w:t>
+      </w:r>
+      <w:proofErr w:type="spellEnd"/>
+      <w:r>
+        <w:rPr>
+          <w:rFonts w:ascii="Century Gothic" w:hAnsi="Century Gothic" w:cs="Times New Roman"/>
+          <w:sz w:val="20"/>
+          <w:szCs w:val="20"/>
+        </w:rPr>
+        <w:t xml:space="preserve"> (imported from </w:t>
+      </w:r>
+      <w:r>
+        <w:rPr>
+          <w:rFonts w:ascii="Century Gothic" w:hAnsi="Century Gothic" w:cs="Times New Roman"/>
+          <w:sz w:val="20"/>
+          <w:szCs w:val="20"/>
+        </w:rPr>
+        <w:t xml:space="preserve">method in </w:t>
+      </w:r>
+      <w:proofErr w:type="spellStart"/>
+      <w:r>
+        <w:rPr>
+          <w:rFonts w:ascii="Century Gothic" w:hAnsi="Century Gothic" w:cs="Times New Roman"/>
+          <w:sz w:val="20"/>
+          <w:szCs w:val="20"/>
+        </w:rPr>
+        <w:t>RatingService</w:t>
+      </w:r>
+      <w:proofErr w:type="spellEnd"/>
+      <w:r>
+        <w:rPr>
+          <w:rFonts w:ascii="Century Gothic" w:hAnsi="Century Gothic" w:cs="Times New Roman"/>
+          <w:sz w:val="20"/>
+          <w:szCs w:val="20"/>
+        </w:rPr>
+        <w:t>)</w:t>
+      </w:r>
+      <w:r>
+        <w:rPr>
+          <w:rFonts w:ascii="Century Gothic" w:hAnsi="Century Gothic" w:cs="Times New Roman"/>
+          <w:sz w:val="20"/>
+          <w:szCs w:val="20"/>
+        </w:rPr>
+        <w:t xml:space="preserve">, String designation (imported from method in </w:t>
+      </w:r>
+      <w:proofErr w:type="spellStart"/>
+      <w:r>
+        <w:rPr>
+          <w:rFonts w:ascii="Century Gothic" w:hAnsi="Century Gothic" w:cs="Times New Roman"/>
+          <w:sz w:val="20"/>
+          <w:szCs w:val="20"/>
+        </w:rPr>
+        <w:t>RatingService</w:t>
+      </w:r>
+      <w:proofErr w:type="spellEnd"/>
+      <w:r>
+        <w:rPr>
+          <w:rFonts w:ascii="Century Gothic" w:hAnsi="Century Gothic" w:cs="Times New Roman"/>
+          <w:sz w:val="20"/>
+          <w:szCs w:val="20"/>
+        </w:rPr>
+        <w:t>)</w:t>
+      </w:r>
+      <w:r>
+        <w:rPr>
+          <w:rFonts w:ascii="Century Gothic" w:hAnsi="Century Gothic" w:cs="Times New Roman"/>
+          <w:sz w:val="20"/>
+          <w:szCs w:val="20"/>
+        </w:rPr>
+        <w:t xml:space="preserve">, </w:t>
+      </w:r>
+      <w:r>
+        <w:rPr>
+          <w:rFonts w:ascii="Century Gothic" w:hAnsi="Century Gothic" w:cs="Times New Roman"/>
+          <w:sz w:val="20"/>
+          <w:szCs w:val="20"/>
+        </w:rPr>
+        <w:t>String email, List&lt;ids&gt; followin</w:t>
+      </w:r>
+      <w:r>
+        <w:rPr>
+          <w:rFonts w:ascii="Century Gothic" w:hAnsi="Century Gothic" w:cs="Times New Roman"/>
+          <w:sz w:val="20"/>
+          <w:szCs w:val="20"/>
+        </w:rPr>
+        <w:t>g</w:t>
+      </w:r>
     </w:p>
     <w:p>
       <w:pPr>
@@ -10105,7 +10333,15 @@
           <w:sz w:val="20"/>
           <w:szCs w:val="20"/>
         </w:rPr>
-        <w:t>User.java</w:t>
+        <w:t>Rating.java</w:t>
+      </w:r>
+      <w:r>
+        <w:rPr>
+          <w:rFonts w:ascii="Century Gothic" w:hAnsi="Century Gothic" w:cs="Times New Roman"/>
+          <w:sz w:val="20"/>
+          <w:szCs w:val="20"/>
+        </w:rPr>
+        <w:t xml:space="preserve"> – ratings given by one user to another</w:t>
       </w:r>
     </w:p>
     <w:p>
@@ -10127,312 +10363,6 @@
           <w:sz w:val="20"/>
           <w:szCs w:val="20"/>
         </w:rPr>
-        <w:t xml:space="preserve">Long id, String </w:t>
-      </w:r>
-      <w:proofErr w:type="spellStart"/>
-      <w:r>
-        <w:rPr>
-          <w:rFonts w:ascii="Century Gothic" w:hAnsi="Century Gothic" w:cs="Times New Roman"/>
-          <w:sz w:val="20"/>
-          <w:szCs w:val="20"/>
-        </w:rPr>
-        <w:t>firstName</w:t>
-      </w:r>
-      <w:proofErr w:type="spellEnd"/>
-      <w:r>
-        <w:rPr>
-          <w:rFonts w:ascii="Century Gothic" w:hAnsi="Century Gothic" w:cs="Times New Roman"/>
-          <w:sz w:val="20"/>
-          <w:szCs w:val="20"/>
-        </w:rPr>
-        <w:t xml:space="preserve">, String </w:t>
-      </w:r>
-      <w:proofErr w:type="spellStart"/>
-      <w:r>
-        <w:rPr>
-          <w:rFonts w:ascii="Century Gothic" w:hAnsi="Century Gothic" w:cs="Times New Roman"/>
-          <w:sz w:val="20"/>
-          <w:szCs w:val="20"/>
-        </w:rPr>
-        <w:t>secondName</w:t>
-      </w:r>
-      <w:proofErr w:type="spellEnd"/>
-      <w:r>
-        <w:rPr>
-          <w:rFonts w:ascii="Century Gothic" w:hAnsi="Century Gothic" w:cs="Times New Roman"/>
-          <w:sz w:val="20"/>
-          <w:szCs w:val="20"/>
-        </w:rPr>
-        <w:t xml:space="preserve">, String city, String state, String country, String </w:t>
-      </w:r>
-      <w:proofErr w:type="gramStart"/>
-      <w:r>
-        <w:rPr>
-          <w:rFonts w:ascii="Century Gothic" w:hAnsi="Century Gothic" w:cs="Times New Roman"/>
-          <w:sz w:val="20"/>
-          <w:szCs w:val="20"/>
-        </w:rPr>
-        <w:t>email</w:t>
-      </w:r>
-      <w:r>
-        <w:rPr>
-          <w:rFonts w:ascii="Century Gothic" w:hAnsi="Century Gothic" w:cs="Times New Roman"/>
-          <w:sz w:val="20"/>
-          <w:szCs w:val="20"/>
-        </w:rPr>
-        <w:t xml:space="preserve">, </w:t>
-      </w:r>
-      <w:r>
-        <w:rPr>
-          <w:rFonts w:ascii="Century Gothic" w:hAnsi="Century Gothic" w:cs="Times New Roman"/>
-          <w:sz w:val="20"/>
-          <w:szCs w:val="20"/>
-        </w:rPr>
-        <w:t xml:space="preserve"> Double</w:t>
-      </w:r>
-      <w:proofErr w:type="gramEnd"/>
-      <w:r>
-        <w:rPr>
-          <w:rFonts w:ascii="Century Gothic" w:hAnsi="Century Gothic" w:cs="Times New Roman"/>
-          <w:sz w:val="20"/>
-          <w:szCs w:val="20"/>
-        </w:rPr>
-        <w:t xml:space="preserve"> </w:t>
-      </w:r>
-      <w:proofErr w:type="spellStart"/>
-      <w:r>
-        <w:rPr>
-          <w:rFonts w:ascii="Century Gothic" w:hAnsi="Century Gothic" w:cs="Times New Roman"/>
-          <w:sz w:val="20"/>
-          <w:szCs w:val="20"/>
-        </w:rPr>
-        <w:t>overall</w:t>
-      </w:r>
-      <w:r>
-        <w:rPr>
-          <w:rFonts w:ascii="Century Gothic" w:hAnsi="Century Gothic" w:cs="Times New Roman"/>
-          <w:sz w:val="20"/>
-          <w:szCs w:val="20"/>
-        </w:rPr>
-        <w:t>_r</w:t>
-      </w:r>
-      <w:r>
-        <w:rPr>
-          <w:rFonts w:ascii="Century Gothic" w:hAnsi="Century Gothic" w:cs="Times New Roman"/>
-          <w:sz w:val="20"/>
-          <w:szCs w:val="20"/>
-        </w:rPr>
-        <w:t>ating</w:t>
-      </w:r>
-      <w:proofErr w:type="spellEnd"/>
-      <w:r>
-        <w:rPr>
-          <w:rFonts w:ascii="Century Gothic" w:hAnsi="Century Gothic" w:cs="Times New Roman"/>
-          <w:sz w:val="20"/>
-          <w:szCs w:val="20"/>
-        </w:rPr>
-        <w:t xml:space="preserve"> (imported from </w:t>
-      </w:r>
-      <w:r>
-        <w:rPr>
-          <w:rFonts w:ascii="Century Gothic" w:hAnsi="Century Gothic" w:cs="Times New Roman"/>
-          <w:sz w:val="20"/>
-          <w:szCs w:val="20"/>
-        </w:rPr>
-        <w:t xml:space="preserve">method in </w:t>
-      </w:r>
-      <w:proofErr w:type="spellStart"/>
-      <w:r>
-        <w:rPr>
-          <w:rFonts w:ascii="Century Gothic" w:hAnsi="Century Gothic" w:cs="Times New Roman"/>
-          <w:sz w:val="20"/>
-          <w:szCs w:val="20"/>
-        </w:rPr>
-        <w:t>RatingService</w:t>
-      </w:r>
-      <w:proofErr w:type="spellEnd"/>
-      <w:r>
-        <w:rPr>
-          <w:rFonts w:ascii="Century Gothic" w:hAnsi="Century Gothic" w:cs="Times New Roman"/>
-          <w:sz w:val="20"/>
-          <w:szCs w:val="20"/>
-        </w:rPr>
-        <w:t>)</w:t>
-      </w:r>
-      <w:r>
-        <w:rPr>
-          <w:rFonts w:ascii="Century Gothic" w:hAnsi="Century Gothic" w:cs="Times New Roman"/>
-          <w:sz w:val="20"/>
-          <w:szCs w:val="20"/>
-        </w:rPr>
-        <w:t xml:space="preserve">, String designation (imported from method in </w:t>
-      </w:r>
-      <w:proofErr w:type="spellStart"/>
-      <w:r>
-        <w:rPr>
-          <w:rFonts w:ascii="Century Gothic" w:hAnsi="Century Gothic" w:cs="Times New Roman"/>
-          <w:sz w:val="20"/>
-          <w:szCs w:val="20"/>
-        </w:rPr>
-        <w:t>RatingService</w:t>
-      </w:r>
-      <w:proofErr w:type="spellEnd"/>
-      <w:r>
-        <w:rPr>
-          <w:rFonts w:ascii="Century Gothic" w:hAnsi="Century Gothic" w:cs="Times New Roman"/>
-          <w:sz w:val="20"/>
-          <w:szCs w:val="20"/>
-        </w:rPr>
-        <w:t>)</w:t>
-      </w:r>
-    </w:p>
-    <w:p>
-      <w:pPr>
-        <w:pStyle w:val="ListParagraph"/>
-        <w:numPr>
-          <w:ilvl w:val="0"/>
-          <w:numId w:val="4"/>
-        </w:numPr>
-        <w:rPr>
-          <w:rFonts w:ascii="Century Gothic" w:hAnsi="Century Gothic" w:cs="Times New Roman"/>
-          <w:sz w:val="20"/>
-          <w:szCs w:val="20"/>
-        </w:rPr>
-      </w:pPr>
-      <w:r>
-        <w:rPr>
-          <w:rFonts w:ascii="Century Gothic" w:hAnsi="Century Gothic" w:cs="Times New Roman"/>
-          <w:sz w:val="20"/>
-          <w:szCs w:val="20"/>
-        </w:rPr>
-        <w:t>Track</w:t>
-      </w:r>
-      <w:r>
-        <w:rPr>
-          <w:rFonts w:ascii="Century Gothic" w:hAnsi="Century Gothic" w:cs="Times New Roman"/>
-          <w:sz w:val="20"/>
-          <w:szCs w:val="20"/>
-        </w:rPr>
-        <w:t>Role.java</w:t>
-      </w:r>
-      <w:r>
-        <w:rPr>
-          <w:rFonts w:ascii="Century Gothic" w:hAnsi="Century Gothic" w:cs="Times New Roman"/>
-          <w:sz w:val="20"/>
-          <w:szCs w:val="20"/>
-        </w:rPr>
-        <w:t xml:space="preserve"> – who’s tracking who</w:t>
-      </w:r>
-      <w:bookmarkStart w:id="0" w:name="_GoBack"/>
-      <w:bookmarkEnd w:id="0"/>
-    </w:p>
-    <w:p>
-      <w:pPr>
-        <w:pStyle w:val="ListParagraph"/>
-        <w:numPr>
-          <w:ilvl w:val="1"/>
-          <w:numId w:val="4"/>
-        </w:numPr>
-        <w:rPr>
-          <w:rFonts w:ascii="Century Gothic" w:hAnsi="Century Gothic" w:cs="Times New Roman"/>
-          <w:sz w:val="20"/>
-          <w:szCs w:val="20"/>
-        </w:rPr>
-      </w:pPr>
-      <w:r>
-        <w:rPr>
-          <w:rFonts w:ascii="Century Gothic" w:hAnsi="Century Gothic" w:cs="Times New Roman"/>
-          <w:sz w:val="20"/>
-          <w:szCs w:val="20"/>
-        </w:rPr>
-        <w:t xml:space="preserve">Long id, Long </w:t>
-      </w:r>
-      <w:proofErr w:type="spellStart"/>
-      <w:r>
-        <w:rPr>
-          <w:rFonts w:ascii="Century Gothic" w:hAnsi="Century Gothic" w:cs="Times New Roman"/>
-          <w:sz w:val="20"/>
-          <w:szCs w:val="20"/>
-        </w:rPr>
-        <w:t>tracker_id</w:t>
-      </w:r>
-      <w:proofErr w:type="spellEnd"/>
-      <w:r>
-        <w:rPr>
-          <w:rFonts w:ascii="Century Gothic" w:hAnsi="Century Gothic" w:cs="Times New Roman"/>
-          <w:sz w:val="20"/>
-          <w:szCs w:val="20"/>
-        </w:rPr>
-        <w:t xml:space="preserve"> (imported from User doing tracking), Long </w:t>
-      </w:r>
-      <w:proofErr w:type="spellStart"/>
-      <w:r>
-        <w:rPr>
-          <w:rFonts w:ascii="Century Gothic" w:hAnsi="Century Gothic" w:cs="Times New Roman"/>
-          <w:sz w:val="20"/>
-          <w:szCs w:val="20"/>
-        </w:rPr>
-        <w:t>tracked_id</w:t>
-      </w:r>
-      <w:proofErr w:type="spellEnd"/>
-      <w:r>
-        <w:rPr>
-          <w:rFonts w:ascii="Century Gothic" w:hAnsi="Century Gothic" w:cs="Times New Roman"/>
-          <w:sz w:val="20"/>
-          <w:szCs w:val="20"/>
-        </w:rPr>
-        <w:t xml:space="preserve"> (imported from User being tracked)</w:t>
-      </w:r>
-    </w:p>
-    <w:p>
-      <w:pPr>
-        <w:pStyle w:val="ListParagraph"/>
-        <w:numPr>
-          <w:ilvl w:val="0"/>
-          <w:numId w:val="4"/>
-        </w:numPr>
-        <w:rPr>
-          <w:rFonts w:ascii="Century Gothic" w:hAnsi="Century Gothic" w:cs="Times New Roman"/>
-          <w:sz w:val="20"/>
-          <w:szCs w:val="20"/>
-        </w:rPr>
-      </w:pPr>
-      <w:r>
-        <w:rPr>
-          <w:rFonts w:ascii="Century Gothic" w:hAnsi="Century Gothic" w:cs="Times New Roman"/>
-          <w:sz w:val="20"/>
-          <w:szCs w:val="20"/>
-        </w:rPr>
-        <w:t>Rating.java</w:t>
-      </w:r>
-      <w:r>
-        <w:rPr>
-          <w:rFonts w:ascii="Century Gothic" w:hAnsi="Century Gothic" w:cs="Times New Roman"/>
-          <w:sz w:val="20"/>
-          <w:szCs w:val="20"/>
-        </w:rPr>
-        <w:t xml:space="preserve"> – ratings given by one user to another</w:t>
-      </w:r>
-    </w:p>
-    <w:p>
-      <w:pPr>
-        <w:pStyle w:val="ListParagraph"/>
-        <w:numPr>
-          <w:ilvl w:val="1"/>
-          <w:numId w:val="4"/>
-        </w:numPr>
-        <w:rPr>
-          <w:rFonts w:ascii="Century Gothic" w:hAnsi="Century Gothic" w:cs="Times New Roman"/>
-          <w:sz w:val="20"/>
-          <w:szCs w:val="20"/>
-        </w:rPr>
-      </w:pPr>
-      <w:r>
-        <w:rPr>
-          <w:rFonts w:ascii="Century Gothic" w:hAnsi="Century Gothic" w:cs="Times New Roman"/>
-          <w:sz w:val="20"/>
-          <w:szCs w:val="20"/>
-        </w:rPr>
         <w:t xml:space="preserve">Long id, Long </w:t>
       </w:r>
       <w:proofErr w:type="spellStart"/>
@@ -10635,52 +10565,6 @@
         <w:t>.repository</w:t>
       </w:r>
       <w:proofErr w:type="gramEnd"/>
-    </w:p>
-    <w:p>
-      <w:pPr>
-        <w:pStyle w:val="ListParagraph"/>
-        <w:numPr>
-          <w:ilvl w:val="0"/>
-          <w:numId w:val="4"/>
-        </w:numPr>
-        <w:rPr>
-          <w:rFonts w:ascii="Century Gothic" w:hAnsi="Century Gothic" w:cs="Times New Roman"/>
-          <w:sz w:val="20"/>
-          <w:szCs w:val="20"/>
-        </w:rPr>
-      </w:pPr>
-      <w:r>
-        <w:rPr>
-          <w:rFonts w:ascii="Century Gothic" w:hAnsi="Century Gothic" w:cs="Times New Roman"/>
-          <w:sz w:val="20"/>
-          <w:szCs w:val="20"/>
-        </w:rPr>
-        <w:t>Track</w:t>
-      </w:r>
-      <w:r>
-        <w:rPr>
-          <w:rFonts w:ascii="Century Gothic" w:hAnsi="Century Gothic" w:cs="Times New Roman"/>
-          <w:sz w:val="20"/>
-          <w:szCs w:val="20"/>
-        </w:rPr>
-        <w:t>RoleRepository</w:t>
-      </w:r>
-      <w:r>
-        <w:rPr>
-          <w:rFonts w:ascii="Century Gothic" w:hAnsi="Century Gothic" w:cs="Times New Roman"/>
-          <w:sz w:val="20"/>
-          <w:szCs w:val="20"/>
-        </w:rPr>
-        <w:t>.java</w:t>
-      </w:r>
-      <w:r>
-        <w:rPr>
-          <w:rFonts w:ascii="Century Gothic" w:hAnsi="Century Gothic" w:cs="Times New Roman"/>
-          <w:sz w:val="20"/>
-          <w:szCs w:val="20"/>
-        </w:rPr>
-        <w:t xml:space="preserve"> </w:t>
-      </w:r>
     </w:p>
     <w:p>
       <w:pPr>
@@ -12978,7 +12862,7 @@
 </file>
 
 <file path=customXml/itemProps1.xml><?xml version="1.0" encoding="utf-8"?>
-<ds:datastoreItem xmlns:ds="http://schemas.openxmlformats.org/officeDocument/2006/customXml" ds:itemID="{016E3B5B-29EA-4A93-AD7B-86CD340230EF}">
+<ds:datastoreItem xmlns:ds="http://schemas.openxmlformats.org/officeDocument/2006/customXml" ds:itemID="{9E06FE71-1F85-4ED7-A96D-E703E7224D84}">
   <ds:schemaRefs>
     <ds:schemaRef ds:uri="http://schemas.openxmlformats.org/officeDocument/2006/bibliography"/>
   </ds:schemaRefs>

</xml_diff>

<commit_message>
updated proposal as of 8:50AM eastern Aug 4
</commit_message>
<xml_diff>
--- a/TAP final project proposal.docx
+++ b/TAP final project proposal.docx
@@ -7868,188 +7868,7 @@
           <w:szCs w:val="20"/>
         </w:rPr>
         <w:tab/>
-        <w:t xml:space="preserve">- User sign-up – form entry of user’s first name, last name, city, </w:t>
-      </w:r>
-      <w:r>
-        <w:rPr>
-          <w:rFonts w:ascii="Century Gothic" w:hAnsi="Century Gothic" w:cs="Times New Roman"/>
-          <w:sz w:val="20"/>
-          <w:szCs w:val="20"/>
-        </w:rPr>
-        <w:t>state, country,</w:t>
-      </w:r>
-      <w:r>
-        <w:rPr>
-          <w:rFonts w:ascii="Century Gothic" w:hAnsi="Century Gothic" w:cs="Times New Roman"/>
-          <w:sz w:val="20"/>
-          <w:szCs w:val="20"/>
-        </w:rPr>
-        <w:t xml:space="preserve"> email</w:t>
-      </w:r>
-      <w:r>
-        <w:rPr>
-          <w:rFonts w:ascii="Century Gothic" w:hAnsi="Century Gothic" w:cs="Times New Roman"/>
-          <w:sz w:val="20"/>
-          <w:szCs w:val="20"/>
-        </w:rPr>
-        <w:t>, and date of birth</w:t>
-      </w:r>
-    </w:p>
-    <w:p>
-      <w:pPr>
-        <w:rPr>
-          <w:rFonts w:ascii="Century Gothic" w:hAnsi="Century Gothic" w:cs="Times New Roman"/>
-          <w:sz w:val="20"/>
-          <w:szCs w:val="20"/>
-        </w:rPr>
-      </w:pPr>
-      <w:r>
-        <w:rPr>
-          <w:rFonts w:ascii="Century Gothic" w:hAnsi="Century Gothic" w:cs="Times New Roman"/>
-          <w:sz w:val="20"/>
-          <w:szCs w:val="20"/>
-        </w:rPr>
-        <w:tab/>
-      </w:r>
-      <w:r>
-        <w:rPr>
-          <w:rFonts w:ascii="Century Gothic" w:hAnsi="Century Gothic" w:cs="Times New Roman"/>
-          <w:sz w:val="20"/>
-          <w:szCs w:val="20"/>
-        </w:rPr>
-        <w:t>- Sign-up co</w:t>
-      </w:r>
-      <w:r>
-        <w:rPr>
-          <w:rFonts w:ascii="Century Gothic" w:hAnsi="Century Gothic" w:cs="Times New Roman"/>
-          <w:sz w:val="20"/>
-          <w:szCs w:val="20"/>
-        </w:rPr>
-        <w:t>nfirmation</w:t>
-      </w:r>
-      <w:r>
-        <w:rPr>
-          <w:rFonts w:ascii="Century Gothic" w:hAnsi="Century Gothic" w:cs="Times New Roman"/>
-          <w:sz w:val="20"/>
-          <w:szCs w:val="20"/>
-        </w:rPr>
-        <w:t xml:space="preserve"> page</w:t>
-      </w:r>
-    </w:p>
-    <w:p>
-      <w:pPr>
-        <w:rPr>
-          <w:rFonts w:ascii="Century Gothic" w:hAnsi="Century Gothic" w:cs="Times New Roman"/>
-          <w:sz w:val="20"/>
-          <w:szCs w:val="20"/>
-        </w:rPr>
-      </w:pPr>
-      <w:r>
-        <w:rPr>
-          <w:rFonts w:ascii="Century Gothic" w:hAnsi="Century Gothic" w:cs="Times New Roman"/>
-          <w:sz w:val="20"/>
-          <w:szCs w:val="20"/>
-        </w:rPr>
-        <w:tab/>
-        <w:t>- Home page for non- logged-in users</w:t>
-      </w:r>
-    </w:p>
-    <w:p>
-      <w:pPr>
-        <w:rPr>
-          <w:rFonts w:ascii="Century Gothic" w:hAnsi="Century Gothic" w:cs="Times New Roman"/>
-          <w:sz w:val="20"/>
-          <w:szCs w:val="20"/>
-        </w:rPr>
-      </w:pPr>
-      <w:r>
-        <w:rPr>
-          <w:rFonts w:ascii="Century Gothic" w:hAnsi="Century Gothic" w:cs="Times New Roman"/>
-          <w:sz w:val="20"/>
-          <w:szCs w:val="20"/>
-        </w:rPr>
-        <w:tab/>
-        <w:t>- User log-in</w:t>
-      </w:r>
-    </w:p>
-    <w:p>
-      <w:pPr>
-        <w:rPr>
-          <w:rFonts w:ascii="Century Gothic" w:hAnsi="Century Gothic" w:cs="Times New Roman"/>
-          <w:sz w:val="20"/>
-          <w:szCs w:val="20"/>
-        </w:rPr>
-      </w:pPr>
-      <w:r>
-        <w:rPr>
-          <w:rFonts w:ascii="Century Gothic" w:hAnsi="Century Gothic" w:cs="Times New Roman"/>
-          <w:sz w:val="20"/>
-          <w:szCs w:val="20"/>
-        </w:rPr>
-        <w:tab/>
-        <w:t>- User log-out</w:t>
-      </w:r>
-    </w:p>
-    <w:p>
-      <w:pPr>
-        <w:rPr>
-          <w:rFonts w:ascii="Century Gothic" w:hAnsi="Century Gothic" w:cs="Times New Roman"/>
-          <w:sz w:val="20"/>
-          <w:szCs w:val="20"/>
-        </w:rPr>
-      </w:pPr>
-      <w:r>
-        <w:rPr>
-          <w:rFonts w:ascii="Century Gothic" w:hAnsi="Century Gothic" w:cs="Times New Roman"/>
-          <w:sz w:val="20"/>
-          <w:szCs w:val="20"/>
-        </w:rPr>
-        <w:tab/>
-        <w:t>- Navbar</w:t>
-      </w:r>
-    </w:p>
-    <w:p>
-      <w:pPr>
-        <w:rPr>
-          <w:rFonts w:ascii="Century Gothic" w:hAnsi="Century Gothic" w:cs="Times New Roman"/>
-          <w:sz w:val="20"/>
-          <w:szCs w:val="20"/>
-        </w:rPr>
-      </w:pPr>
-      <w:r>
-        <w:rPr>
-          <w:rFonts w:ascii="Century Gothic" w:hAnsi="Century Gothic" w:cs="Times New Roman"/>
-          <w:sz w:val="20"/>
-          <w:szCs w:val="20"/>
-        </w:rPr>
-        <w:tab/>
-        <w:t>- All users page</w:t>
-      </w:r>
-    </w:p>
-    <w:p>
-      <w:pPr>
-        <w:rPr>
-          <w:rFonts w:ascii="Century Gothic" w:hAnsi="Century Gothic" w:cs="Times New Roman"/>
-          <w:sz w:val="20"/>
-          <w:szCs w:val="20"/>
-        </w:rPr>
-      </w:pPr>
-      <w:r>
-        <w:rPr>
-          <w:rFonts w:ascii="Century Gothic" w:hAnsi="Century Gothic" w:cs="Times New Roman"/>
-          <w:sz w:val="20"/>
-          <w:szCs w:val="20"/>
-        </w:rPr>
-        <w:tab/>
-        <w:t>- User pages with name and cit</w:t>
-      </w:r>
-      <w:r>
-        <w:rPr>
-          <w:rFonts w:ascii="Century Gothic" w:hAnsi="Century Gothic" w:cs="Times New Roman"/>
-          <w:sz w:val="20"/>
-          <w:szCs w:val="20"/>
-        </w:rPr>
-        <w:t>y</w:t>
+        <w:t>Pages</w:t>
       </w:r>
     </w:p>
     <w:p>
@@ -8075,34 +7894,258 @@
           <w:sz w:val="20"/>
           <w:szCs w:val="20"/>
         </w:rPr>
-        <w:t>Weighted average</w:t>
-      </w:r>
-      <w:r>
-        <w:rPr>
-          <w:rFonts w:ascii="Century Gothic" w:hAnsi="Century Gothic" w:cs="Times New Roman"/>
-          <w:sz w:val="20"/>
-          <w:szCs w:val="20"/>
-        </w:rPr>
-        <w:t xml:space="preserve"> rating display for each user</w:t>
-      </w:r>
-    </w:p>
-    <w:p>
-      <w:pPr>
-        <w:rPr>
-          <w:rFonts w:ascii="Century Gothic" w:hAnsi="Century Gothic" w:cs="Times New Roman"/>
-          <w:sz w:val="20"/>
-          <w:szCs w:val="20"/>
-        </w:rPr>
-      </w:pPr>
-      <w:r>
-        <w:rPr>
-          <w:rFonts w:ascii="Century Gothic" w:hAnsi="Century Gothic" w:cs="Times New Roman"/>
-          <w:sz w:val="20"/>
-          <w:szCs w:val="20"/>
-        </w:rPr>
-        <w:tab/>
+        <w:t xml:space="preserve"> Home page for non- logged-in users (splash page) </w:t>
+      </w:r>
+    </w:p>
+    <w:p>
+      <w:pPr>
+        <w:ind w:firstLine="720"/>
+        <w:rPr>
+          <w:rFonts w:ascii="Century Gothic" w:hAnsi="Century Gothic" w:cs="Times New Roman"/>
+          <w:sz w:val="20"/>
+          <w:szCs w:val="20"/>
+        </w:rPr>
+      </w:pPr>
+      <w:r>
+        <w:rPr>
+          <w:rFonts w:ascii="Century Gothic" w:hAnsi="Century Gothic" w:cs="Times New Roman"/>
+          <w:sz w:val="20"/>
+          <w:szCs w:val="20"/>
+        </w:rPr>
+        <w:t>- User sign-up – form entry of user’s first name, last name, city, state, country, email, and date of birth</w:t>
+      </w:r>
+    </w:p>
+    <w:p>
+      <w:pPr>
+        <w:ind w:left="720" w:firstLine="720"/>
+        <w:rPr>
+          <w:rFonts w:ascii="Century Gothic" w:hAnsi="Century Gothic" w:cs="Times New Roman"/>
+          <w:sz w:val="20"/>
+          <w:szCs w:val="20"/>
+        </w:rPr>
+      </w:pPr>
+      <w:r>
+        <w:rPr>
+          <w:rFonts w:ascii="Century Gothic" w:hAnsi="Century Gothic" w:cs="Times New Roman"/>
+          <w:sz w:val="20"/>
+          <w:szCs w:val="20"/>
+        </w:rPr>
+        <w:t>-</w:t>
+      </w:r>
+      <w:r>
+        <w:rPr>
+          <w:rFonts w:ascii="Century Gothic" w:hAnsi="Century Gothic" w:cs="Times New Roman"/>
+          <w:sz w:val="20"/>
+          <w:szCs w:val="20"/>
+        </w:rPr>
+        <w:t xml:space="preserve"> </w:t>
+      </w:r>
+      <w:r>
+        <w:rPr>
+          <w:rFonts w:ascii="Century Gothic" w:hAnsi="Century Gothic" w:cs="Times New Roman"/>
+          <w:sz w:val="20"/>
+          <w:szCs w:val="20"/>
+        </w:rPr>
+        <w:t>and, Sign-up confirmation</w:t>
+      </w:r>
+      <w:r>
+        <w:rPr>
+          <w:rFonts w:ascii="Century Gothic" w:hAnsi="Century Gothic" w:cs="Times New Roman"/>
+          <w:sz w:val="20"/>
+          <w:szCs w:val="20"/>
+        </w:rPr>
+        <w:t xml:space="preserve"> </w:t>
+      </w:r>
+      <w:r>
+        <w:rPr>
+          <w:rFonts w:ascii="Century Gothic" w:hAnsi="Century Gothic" w:cs="Times New Roman"/>
+          <w:sz w:val="20"/>
+          <w:szCs w:val="20"/>
+        </w:rPr>
+        <w:t>page</w:t>
+      </w:r>
+    </w:p>
+    <w:p>
+      <w:pPr>
+        <w:ind w:firstLine="720"/>
+        <w:rPr>
+          <w:rFonts w:ascii="Century Gothic" w:hAnsi="Century Gothic" w:cs="Times New Roman"/>
+          <w:sz w:val="20"/>
+          <w:szCs w:val="20"/>
+        </w:rPr>
+      </w:pPr>
+      <w:r>
+        <w:rPr>
+          <w:rFonts w:ascii="Century Gothic" w:hAnsi="Century Gothic" w:cs="Times New Roman"/>
+          <w:sz w:val="20"/>
+          <w:szCs w:val="20"/>
+        </w:rPr>
+        <w:t>- User log-in</w:t>
+      </w:r>
+    </w:p>
+    <w:p>
+      <w:pPr>
+        <w:ind w:firstLine="720"/>
+        <w:rPr>
+          <w:rFonts w:ascii="Century Gothic" w:hAnsi="Century Gothic" w:cs="Times New Roman"/>
+          <w:sz w:val="20"/>
+          <w:szCs w:val="20"/>
+        </w:rPr>
+      </w:pPr>
+      <w:r>
+        <w:rPr>
+          <w:rFonts w:ascii="Century Gothic" w:hAnsi="Century Gothic" w:cs="Times New Roman"/>
+          <w:sz w:val="20"/>
+          <w:szCs w:val="20"/>
+        </w:rPr>
+        <w:t>- User pages with name and city</w:t>
+      </w:r>
+    </w:p>
+    <w:p>
+      <w:pPr>
+        <w:ind w:firstLine="720"/>
+        <w:rPr>
+          <w:rFonts w:ascii="Century Gothic" w:hAnsi="Century Gothic" w:cs="Times New Roman"/>
+          <w:sz w:val="20"/>
+          <w:szCs w:val="20"/>
+        </w:rPr>
+      </w:pPr>
+      <w:r>
+        <w:rPr>
+          <w:rFonts w:ascii="Century Gothic" w:hAnsi="Century Gothic" w:cs="Times New Roman"/>
+          <w:sz w:val="20"/>
+          <w:szCs w:val="20"/>
+        </w:rPr>
+        <w:t>- Search Users Page</w:t>
+      </w:r>
+    </w:p>
+    <w:p>
+      <w:pPr>
+        <w:ind w:firstLine="720"/>
+        <w:rPr>
+          <w:rFonts w:ascii="Century Gothic" w:hAnsi="Century Gothic" w:cs="Times New Roman"/>
+          <w:sz w:val="20"/>
+          <w:szCs w:val="20"/>
+        </w:rPr>
+      </w:pPr>
+    </w:p>
+    <w:p>
+      <w:pPr>
+        <w:ind w:firstLine="720"/>
+        <w:rPr>
+          <w:rFonts w:ascii="Century Gothic" w:hAnsi="Century Gothic" w:cs="Times New Roman"/>
+          <w:sz w:val="20"/>
+          <w:szCs w:val="20"/>
+        </w:rPr>
+      </w:pPr>
+      <w:r>
+        <w:rPr>
+          <w:rFonts w:ascii="Century Gothic" w:hAnsi="Century Gothic" w:cs="Times New Roman"/>
+          <w:sz w:val="20"/>
+          <w:szCs w:val="20"/>
+        </w:rPr>
+        <w:t>Additional Functions</w:t>
+      </w:r>
+    </w:p>
+    <w:p>
+      <w:pPr>
+        <w:ind w:firstLine="720"/>
+        <w:rPr>
+          <w:rFonts w:ascii="Century Gothic" w:hAnsi="Century Gothic" w:cs="Times New Roman"/>
+          <w:sz w:val="20"/>
+          <w:szCs w:val="20"/>
+        </w:rPr>
+      </w:pPr>
+      <w:r>
+        <w:rPr>
+          <w:rFonts w:ascii="Century Gothic" w:hAnsi="Century Gothic" w:cs="Times New Roman"/>
+          <w:sz w:val="20"/>
+          <w:szCs w:val="20"/>
+        </w:rPr>
+        <w:t>- User log-out</w:t>
+      </w:r>
+    </w:p>
+    <w:p>
+      <w:pPr>
+        <w:ind w:firstLine="720"/>
+        <w:rPr>
+          <w:rFonts w:ascii="Century Gothic" w:hAnsi="Century Gothic" w:cs="Times New Roman"/>
+          <w:sz w:val="20"/>
+          <w:szCs w:val="20"/>
+        </w:rPr>
+      </w:pPr>
+      <w:r>
+        <w:rPr>
+          <w:rFonts w:ascii="Century Gothic" w:hAnsi="Century Gothic" w:cs="Times New Roman"/>
+          <w:sz w:val="20"/>
+          <w:szCs w:val="20"/>
+        </w:rPr>
+        <w:t>- Navbar</w:t>
+      </w:r>
+    </w:p>
+    <w:p>
+      <w:pPr>
+        <w:ind w:firstLine="720"/>
+        <w:rPr>
+          <w:rFonts w:ascii="Century Gothic" w:hAnsi="Century Gothic" w:cs="Times New Roman"/>
+          <w:sz w:val="20"/>
+          <w:szCs w:val="20"/>
+        </w:rPr>
+      </w:pPr>
+      <w:r>
+        <w:rPr>
+          <w:rFonts w:ascii="Century Gothic" w:hAnsi="Century Gothic" w:cs="Times New Roman"/>
+          <w:sz w:val="20"/>
+          <w:szCs w:val="20"/>
+        </w:rPr>
+        <w:t xml:space="preserve">- Weighted average rating display for each user (profile page) </w:t>
+      </w:r>
+    </w:p>
+    <w:p>
+      <w:pPr>
+        <w:ind w:firstLine="720"/>
+        <w:rPr>
+          <w:rFonts w:ascii="Century Gothic" w:hAnsi="Century Gothic" w:cs="Times New Roman"/>
+          <w:sz w:val="20"/>
+          <w:szCs w:val="20"/>
+        </w:rPr>
+      </w:pPr>
+      <w:r>
+        <w:rPr>
+          <w:rFonts w:ascii="Century Gothic" w:hAnsi="Century Gothic" w:cs="Times New Roman"/>
+          <w:sz w:val="20"/>
+          <w:szCs w:val="20"/>
+        </w:rPr>
         <w:t>- Ability to rate other users</w:t>
       </w:r>
+    </w:p>
+    <w:p>
+      <w:pPr>
+        <w:ind w:firstLine="720"/>
+        <w:rPr>
+          <w:rFonts w:ascii="Century Gothic" w:hAnsi="Century Gothic" w:cs="Times New Roman"/>
+          <w:sz w:val="20"/>
+          <w:szCs w:val="20"/>
+        </w:rPr>
+      </w:pPr>
+      <w:r>
+        <w:rPr>
+          <w:rFonts w:ascii="Century Gothic" w:hAnsi="Century Gothic" w:cs="Times New Roman"/>
+          <w:sz w:val="20"/>
+          <w:szCs w:val="20"/>
+        </w:rPr>
+        <w:t>- Delete user function</w:t>
+      </w:r>
+    </w:p>
+    <w:p>
+      <w:pPr>
+        <w:ind w:firstLine="720"/>
+        <w:rPr>
+          <w:rFonts w:ascii="Century Gothic" w:hAnsi="Century Gothic" w:cs="Times New Roman"/>
+          <w:sz w:val="20"/>
+          <w:szCs w:val="20"/>
+        </w:rPr>
+      </w:pPr>
     </w:p>
     <w:p>
       <w:pPr>
@@ -8171,7 +8214,55 @@
           <w:sz w:val="20"/>
           <w:szCs w:val="20"/>
         </w:rPr>
-        <w:t xml:space="preserve">User search function </w:t>
+        <w:t xml:space="preserve"> </w:t>
+      </w:r>
+      <w:r>
+        <w:rPr>
+          <w:rFonts w:ascii="Century Gothic" w:hAnsi="Century Gothic" w:cs="Times New Roman"/>
+          <w:sz w:val="20"/>
+          <w:szCs w:val="20"/>
+        </w:rPr>
+        <w:t>“</w:t>
+      </w:r>
+      <w:r>
+        <w:rPr>
+          <w:rFonts w:ascii="Century Gothic" w:hAnsi="Century Gothic" w:cs="Times New Roman"/>
+          <w:sz w:val="20"/>
+          <w:szCs w:val="20"/>
+        </w:rPr>
+        <w:t>Admirable</w:t>
+      </w:r>
+      <w:r>
+        <w:rPr>
+          <w:rFonts w:ascii="Century Gothic" w:hAnsi="Century Gothic" w:cs="Times New Roman"/>
+          <w:sz w:val="20"/>
+          <w:szCs w:val="20"/>
+        </w:rPr>
+        <w:t>-ty” designation based on</w:t>
+      </w:r>
+      <w:r>
+        <w:rPr>
+          <w:rFonts w:ascii="Century Gothic" w:hAnsi="Century Gothic" w:cs="Times New Roman"/>
+          <w:sz w:val="20"/>
+          <w:szCs w:val="20"/>
+        </w:rPr>
+        <w:t xml:space="preserve"> </w:t>
+      </w:r>
+      <w:r>
+        <w:rPr>
+          <w:rFonts w:ascii="Century Gothic" w:hAnsi="Century Gothic" w:cs="Times New Roman"/>
+          <w:sz w:val="20"/>
+          <w:szCs w:val="20"/>
+        </w:rPr>
+        <w:t>weighted average</w:t>
+      </w:r>
+      <w:r>
+        <w:rPr>
+          <w:rFonts w:ascii="Century Gothic" w:hAnsi="Century Gothic" w:cs="Times New Roman"/>
+          <w:sz w:val="20"/>
+          <w:szCs w:val="20"/>
+        </w:rPr>
+        <w:t xml:space="preserve"> rating</w:t>
       </w:r>
     </w:p>
     <w:p>
@@ -8193,23 +8284,15 @@
           <w:sz w:val="20"/>
           <w:szCs w:val="20"/>
         </w:rPr>
-        <w:t>“</w:t>
-      </w:r>
-      <w:r>
-        <w:rPr>
-          <w:rFonts w:ascii="Century Gothic" w:hAnsi="Century Gothic" w:cs="Times New Roman"/>
-          <w:sz w:val="20"/>
-          <w:szCs w:val="20"/>
-        </w:rPr>
-        <w:t>Admirable</w:t>
-      </w:r>
-      <w:r>
-        <w:rPr>
-          <w:rFonts w:ascii="Century Gothic" w:hAnsi="Century Gothic" w:cs="Times New Roman"/>
-          <w:sz w:val="20"/>
-          <w:szCs w:val="20"/>
-        </w:rPr>
-        <w:t>-ty” designation based on</w:t>
+        <w:t>Weighted average</w:t>
+      </w:r>
+      <w:r>
+        <w:rPr>
+          <w:rFonts w:ascii="Century Gothic" w:hAnsi="Century Gothic" w:cs="Times New Roman"/>
+          <w:sz w:val="20"/>
+          <w:szCs w:val="20"/>
+        </w:rPr>
+        <w:t xml:space="preserve"> rating weighted heavily towards ratings given by higher-rated users</w:t>
       </w:r>
       <w:r>
         <w:rPr>
@@ -8218,22 +8301,6 @@
           <w:szCs w:val="20"/>
         </w:rPr>
         <w:t xml:space="preserve"> </w:t>
-      </w:r>
-      <w:r>
-        <w:rPr>
-          <w:rFonts w:ascii="Century Gothic" w:hAnsi="Century Gothic" w:cs="Times New Roman"/>
-          <w:sz w:val="20"/>
-          <w:szCs w:val="20"/>
-        </w:rPr>
-        <w:t>weighted average</w:t>
-      </w:r>
-      <w:r>
-        <w:rPr>
-          <w:rFonts w:ascii="Century Gothic" w:hAnsi="Century Gothic" w:cs="Times New Roman"/>
-          <w:sz w:val="20"/>
-          <w:szCs w:val="20"/>
-        </w:rPr>
-        <w:t xml:space="preserve"> rating</w:t>
       </w:r>
     </w:p>
     <w:p>
@@ -8255,23 +8322,57 @@
           <w:sz w:val="20"/>
           <w:szCs w:val="20"/>
         </w:rPr>
-        <w:t>Weighted average</w:t>
-      </w:r>
-      <w:r>
-        <w:rPr>
-          <w:rFonts w:ascii="Century Gothic" w:hAnsi="Century Gothic" w:cs="Times New Roman"/>
-          <w:sz w:val="20"/>
-          <w:szCs w:val="20"/>
-        </w:rPr>
-        <w:t xml:space="preserve"> rating weighted heavily towards ratings given by higher-rated users</w:t>
-      </w:r>
-      <w:r>
-        <w:rPr>
-          <w:rFonts w:ascii="Century Gothic" w:hAnsi="Century Gothic" w:cs="Times New Roman"/>
-          <w:sz w:val="20"/>
-          <w:szCs w:val="20"/>
-        </w:rPr>
-        <w:t xml:space="preserve"> </w:t>
+        <w:t>Ensure user’s email address is unique before sign</w:t>
+      </w:r>
+      <w:r>
+        <w:rPr>
+          <w:rFonts w:ascii="Century Gothic" w:hAnsi="Century Gothic" w:cs="Times New Roman"/>
+          <w:sz w:val="20"/>
+          <w:szCs w:val="20"/>
+        </w:rPr>
+        <w:t>-</w:t>
+      </w:r>
+      <w:r>
+        <w:rPr>
+          <w:rFonts w:ascii="Century Gothic" w:hAnsi="Century Gothic" w:cs="Times New Roman"/>
+          <w:sz w:val="20"/>
+          <w:szCs w:val="20"/>
+        </w:rPr>
+        <w:t>up</w:t>
+      </w:r>
+    </w:p>
+    <w:p>
+      <w:pPr>
+        <w:rPr>
+          <w:rFonts w:ascii="Century Gothic" w:hAnsi="Century Gothic" w:cs="Times New Roman"/>
+          <w:sz w:val="20"/>
+          <w:szCs w:val="20"/>
+        </w:rPr>
+      </w:pPr>
+      <w:r>
+        <w:rPr>
+          <w:rFonts w:ascii="Century Gothic" w:hAnsi="Century Gothic" w:cs="Times New Roman"/>
+          <w:sz w:val="20"/>
+          <w:szCs w:val="20"/>
+        </w:rPr>
+        <w:tab/>
+      </w:r>
+    </w:p>
+    <w:p>
+      <w:pPr>
+        <w:rPr>
+          <w:rFonts w:ascii="Century Gothic" w:hAnsi="Century Gothic" w:cs="Times New Roman"/>
+          <w:sz w:val="20"/>
+          <w:szCs w:val="20"/>
+        </w:rPr>
+      </w:pPr>
+      <w:r>
+        <w:rPr>
+          <w:rFonts w:ascii="Century Gothic" w:hAnsi="Century Gothic" w:cs="Times New Roman"/>
+          <w:sz w:val="20"/>
+          <w:szCs w:val="20"/>
+        </w:rPr>
+        <w:t>Additional Features – Second Priority:</w:t>
       </w:r>
     </w:p>
     <w:p>
@@ -8293,57 +8394,7 @@
           <w:sz w:val="20"/>
           <w:szCs w:val="20"/>
         </w:rPr>
-        <w:t>Ensure user’s email address is unique before sign</w:t>
-      </w:r>
-      <w:r>
-        <w:rPr>
-          <w:rFonts w:ascii="Century Gothic" w:hAnsi="Century Gothic" w:cs="Times New Roman"/>
-          <w:sz w:val="20"/>
-          <w:szCs w:val="20"/>
-        </w:rPr>
-        <w:t>-</w:t>
-      </w:r>
-      <w:r>
-        <w:rPr>
-          <w:rFonts w:ascii="Century Gothic" w:hAnsi="Century Gothic" w:cs="Times New Roman"/>
-          <w:sz w:val="20"/>
-          <w:szCs w:val="20"/>
-        </w:rPr>
-        <w:t>up</w:t>
-      </w:r>
-    </w:p>
-    <w:p>
-      <w:pPr>
-        <w:rPr>
-          <w:rFonts w:ascii="Century Gothic" w:hAnsi="Century Gothic" w:cs="Times New Roman"/>
-          <w:sz w:val="20"/>
-          <w:szCs w:val="20"/>
-        </w:rPr>
-      </w:pPr>
-      <w:r>
-        <w:rPr>
-          <w:rFonts w:ascii="Century Gothic" w:hAnsi="Century Gothic" w:cs="Times New Roman"/>
-          <w:sz w:val="20"/>
-          <w:szCs w:val="20"/>
-        </w:rPr>
-        <w:tab/>
-      </w:r>
-    </w:p>
-    <w:p>
-      <w:pPr>
-        <w:rPr>
-          <w:rFonts w:ascii="Century Gothic" w:hAnsi="Century Gothic" w:cs="Times New Roman"/>
-          <w:sz w:val="20"/>
-          <w:szCs w:val="20"/>
-        </w:rPr>
-      </w:pPr>
-      <w:r>
-        <w:rPr>
-          <w:rFonts w:ascii="Century Gothic" w:hAnsi="Century Gothic" w:cs="Times New Roman"/>
-          <w:sz w:val="20"/>
-          <w:szCs w:val="20"/>
-        </w:rPr>
-        <w:t>Additional Features – Second Priority:</w:t>
+        <w:t>Anonymous follow (“Track”) and unfollow (“Purge”) function</w:t>
       </w:r>
     </w:p>
     <w:p>
@@ -8365,7 +8416,31 @@
           <w:sz w:val="20"/>
           <w:szCs w:val="20"/>
         </w:rPr>
-        <w:t>Anonymous follow (“Track”) and unfollow (“Purge”) function</w:t>
+        <w:t>Following page</w:t>
+      </w:r>
+      <w:r>
+        <w:rPr>
+          <w:rFonts w:ascii="Century Gothic" w:hAnsi="Century Gothic" w:cs="Times New Roman"/>
+          <w:sz w:val="20"/>
+          <w:szCs w:val="20"/>
+        </w:rPr>
+        <w:t xml:space="preserve"> of users </w:t>
+      </w:r>
+      <w:r>
+        <w:rPr>
+          <w:rFonts w:ascii="Century Gothic" w:hAnsi="Century Gothic" w:cs="Times New Roman"/>
+          <w:sz w:val="20"/>
+          <w:szCs w:val="20"/>
+        </w:rPr>
+        <w:t xml:space="preserve">that </w:t>
+      </w:r>
+      <w:r>
+        <w:rPr>
+          <w:rFonts w:ascii="Century Gothic" w:hAnsi="Century Gothic" w:cs="Times New Roman"/>
+          <w:sz w:val="20"/>
+          <w:szCs w:val="20"/>
+        </w:rPr>
+        <w:t>one is following</w:t>
       </w:r>
     </w:p>
     <w:p>
@@ -8387,31 +8462,41 @@
           <w:sz w:val="20"/>
           <w:szCs w:val="20"/>
         </w:rPr>
-        <w:t>Following page</w:t>
-      </w:r>
-      <w:r>
-        <w:rPr>
-          <w:rFonts w:ascii="Century Gothic" w:hAnsi="Century Gothic" w:cs="Times New Roman"/>
-          <w:sz w:val="20"/>
-          <w:szCs w:val="20"/>
-        </w:rPr>
-        <w:t xml:space="preserve"> of users </w:t>
-      </w:r>
-      <w:r>
-        <w:rPr>
-          <w:rFonts w:ascii="Century Gothic" w:hAnsi="Century Gothic" w:cs="Times New Roman"/>
-          <w:sz w:val="20"/>
-          <w:szCs w:val="20"/>
-        </w:rPr>
-        <w:t xml:space="preserve">that </w:t>
-      </w:r>
-      <w:r>
-        <w:rPr>
-          <w:rFonts w:ascii="Century Gothic" w:hAnsi="Century Gothic" w:cs="Times New Roman"/>
-          <w:sz w:val="20"/>
-          <w:szCs w:val="20"/>
-        </w:rPr>
-        <w:t>one is following</w:t>
+        <w:t>Ability to re-rate users</w:t>
+      </w:r>
+      <w:r>
+        <w:rPr>
+          <w:rFonts w:ascii="Century Gothic" w:hAnsi="Century Gothic" w:cs="Times New Roman"/>
+          <w:sz w:val="20"/>
+          <w:szCs w:val="20"/>
+        </w:rPr>
+        <w:t xml:space="preserve"> that overrides previous rating</w:t>
+      </w:r>
+    </w:p>
+    <w:p>
+      <w:pPr>
+        <w:rPr>
+          <w:rFonts w:ascii="Century Gothic" w:hAnsi="Century Gothic" w:cs="Times New Roman"/>
+          <w:sz w:val="20"/>
+          <w:szCs w:val="20"/>
+        </w:rPr>
+      </w:pPr>
+    </w:p>
+    <w:p>
+      <w:pPr>
+        <w:rPr>
+          <w:rFonts w:ascii="Century Gothic" w:hAnsi="Century Gothic" w:cs="Times New Roman"/>
+          <w:sz w:val="20"/>
+          <w:szCs w:val="20"/>
+        </w:rPr>
+      </w:pPr>
+      <w:r>
+        <w:rPr>
+          <w:rFonts w:ascii="Century Gothic" w:hAnsi="Century Gothic" w:cs="Times New Roman"/>
+          <w:sz w:val="20"/>
+          <w:szCs w:val="20"/>
+        </w:rPr>
+        <w:t>Additional Features – Third Priority:</w:t>
       </w:r>
     </w:p>
     <w:p>
@@ -8433,41 +8518,142 @@
           <w:sz w:val="20"/>
           <w:szCs w:val="20"/>
         </w:rPr>
-        <w:t>Ability to re-rate users</w:t>
-      </w:r>
-      <w:r>
-        <w:rPr>
-          <w:rFonts w:ascii="Century Gothic" w:hAnsi="Century Gothic" w:cs="Times New Roman"/>
-          <w:sz w:val="20"/>
-          <w:szCs w:val="20"/>
-        </w:rPr>
-        <w:t xml:space="preserve"> that overrides previous rating</w:t>
-      </w:r>
-    </w:p>
-    <w:p>
-      <w:pPr>
-        <w:rPr>
-          <w:rFonts w:ascii="Century Gothic" w:hAnsi="Century Gothic" w:cs="Times New Roman"/>
-          <w:sz w:val="20"/>
-          <w:szCs w:val="20"/>
-        </w:rPr>
-      </w:pPr>
-    </w:p>
-    <w:p>
-      <w:pPr>
-        <w:rPr>
-          <w:rFonts w:ascii="Century Gothic" w:hAnsi="Century Gothic" w:cs="Times New Roman"/>
-          <w:sz w:val="20"/>
-          <w:szCs w:val="20"/>
-        </w:rPr>
-      </w:pPr>
-      <w:r>
-        <w:rPr>
-          <w:rFonts w:ascii="Century Gothic" w:hAnsi="Century Gothic" w:cs="Times New Roman"/>
-          <w:sz w:val="20"/>
-          <w:szCs w:val="20"/>
-        </w:rPr>
-        <w:t>Additional Features – Third Priority:</w:t>
+        <w:t>Logo</w:t>
+      </w:r>
+    </w:p>
+    <w:p>
+      <w:pPr>
+        <w:ind w:firstLine="720"/>
+        <w:rPr>
+          <w:rFonts w:ascii="Century Gothic" w:hAnsi="Century Gothic" w:cs="Times New Roman"/>
+          <w:sz w:val="20"/>
+          <w:szCs w:val="20"/>
+        </w:rPr>
+      </w:pPr>
+      <w:r>
+        <w:rPr>
+          <w:rFonts w:ascii="Century Gothic" w:hAnsi="Century Gothic" w:cs="Times New Roman"/>
+          <w:sz w:val="20"/>
+          <w:szCs w:val="20"/>
+        </w:rPr>
+        <w:t xml:space="preserve">-      </w:t>
+      </w:r>
+      <w:r>
+        <w:rPr>
+          <w:rFonts w:ascii="Century Gothic" w:hAnsi="Century Gothic" w:cs="Times New Roman"/>
+          <w:sz w:val="20"/>
+          <w:szCs w:val="20"/>
+        </w:rPr>
+        <w:t>Average rating given by user (user profile</w:t>
+      </w:r>
+      <w:r>
+        <w:rPr>
+          <w:rFonts w:ascii="Century Gothic" w:hAnsi="Century Gothic" w:cs="Times New Roman"/>
+          <w:sz w:val="20"/>
+          <w:szCs w:val="20"/>
+        </w:rPr>
+        <w:t>)</w:t>
+      </w:r>
+    </w:p>
+    <w:p>
+      <w:pPr>
+        <w:ind w:firstLine="720"/>
+        <w:rPr>
+          <w:rFonts w:ascii="Century Gothic" w:hAnsi="Century Gothic" w:cs="Times New Roman"/>
+          <w:sz w:val="20"/>
+          <w:szCs w:val="20"/>
+        </w:rPr>
+      </w:pPr>
+      <w:r>
+        <w:rPr>
+          <w:rFonts w:ascii="Century Gothic" w:hAnsi="Century Gothic" w:cs="Times New Roman"/>
+          <w:sz w:val="20"/>
+          <w:szCs w:val="20"/>
+        </w:rPr>
+        <w:t>-</w:t>
+      </w:r>
+      <w:r>
+        <w:rPr>
+          <w:rFonts w:ascii="Century Gothic" w:hAnsi="Century Gothic" w:cs="Times New Roman"/>
+          <w:sz w:val="20"/>
+          <w:szCs w:val="20"/>
+        </w:rPr>
+        <w:t xml:space="preserve">      </w:t>
+      </w:r>
+      <w:r>
+        <w:rPr>
+          <w:rFonts w:ascii="Century Gothic" w:hAnsi="Century Gothic" w:cs="Times New Roman"/>
+          <w:sz w:val="20"/>
+          <w:szCs w:val="20"/>
+        </w:rPr>
+        <w:t>Last five ratings given to user (by whom and their info listed) (user profile</w:t>
+      </w:r>
+      <w:r>
+        <w:rPr>
+          <w:rFonts w:ascii="Century Gothic" w:hAnsi="Century Gothic" w:cs="Times New Roman"/>
+          <w:sz w:val="20"/>
+          <w:szCs w:val="20"/>
+        </w:rPr>
+        <w:t>)</w:t>
+      </w:r>
+    </w:p>
+    <w:p>
+      <w:pPr>
+        <w:ind w:firstLine="720"/>
+        <w:rPr>
+          <w:rFonts w:ascii="Century Gothic" w:hAnsi="Century Gothic" w:cs="Times New Roman"/>
+          <w:sz w:val="20"/>
+          <w:szCs w:val="20"/>
+        </w:rPr>
+      </w:pPr>
+      <w:r>
+        <w:rPr>
+          <w:rFonts w:ascii="Century Gothic" w:hAnsi="Century Gothic" w:cs="Times New Roman"/>
+          <w:sz w:val="20"/>
+          <w:szCs w:val="20"/>
+        </w:rPr>
+        <w:tab/>
+      </w:r>
+      <w:r>
+        <w:rPr>
+          <w:rFonts w:ascii="Century Gothic" w:hAnsi="Century Gothic" w:cs="Times New Roman"/>
+          <w:sz w:val="20"/>
+          <w:szCs w:val="20"/>
+        </w:rPr>
+        <w:tab/>
+      </w:r>
+      <w:r>
+        <w:rPr>
+          <w:rFonts w:ascii="Century Gothic" w:hAnsi="Century Gothic" w:cs="Times New Roman"/>
+          <w:sz w:val="20"/>
+          <w:szCs w:val="20"/>
+        </w:rPr>
+        <w:tab/>
+      </w:r>
+      <w:r>
+        <w:rPr>
+          <w:rFonts w:ascii="Century Gothic" w:hAnsi="Century Gothic" w:cs="Times New Roman"/>
+          <w:sz w:val="20"/>
+          <w:szCs w:val="20"/>
+        </w:rPr>
+        <w:tab/>
+      </w:r>
+    </w:p>
+    <w:p>
+      <w:pPr>
+        <w:rPr>
+          <w:rFonts w:ascii="Century Gothic" w:hAnsi="Century Gothic" w:cs="Times New Roman"/>
+          <w:sz w:val="20"/>
+          <w:szCs w:val="20"/>
+        </w:rPr>
+      </w:pPr>
+      <w:r>
+        <w:rPr>
+          <w:rFonts w:ascii="Century Gothic" w:hAnsi="Century Gothic" w:cs="Times New Roman"/>
+          <w:sz w:val="20"/>
+          <w:szCs w:val="20"/>
+        </w:rPr>
+        <w:t>Additional Features – Fourth Priority:</w:t>
       </w:r>
     </w:p>
     <w:p>
@@ -8489,7 +8675,49 @@
           <w:sz w:val="20"/>
           <w:szCs w:val="20"/>
         </w:rPr>
-        <w:t>Logo</w:t>
+        <w:t>Last five ratings given by user</w:t>
+      </w:r>
+    </w:p>
+    <w:p>
+      <w:pPr>
+        <w:rPr>
+          <w:rFonts w:ascii="Century Gothic" w:hAnsi="Century Gothic" w:cs="Times New Roman"/>
+          <w:sz w:val="20"/>
+          <w:szCs w:val="20"/>
+        </w:rPr>
+      </w:pPr>
+    </w:p>
+    <w:p>
+      <w:pPr>
+        <w:rPr>
+          <w:rFonts w:ascii="Century Gothic" w:hAnsi="Century Gothic" w:cs="Times New Roman"/>
+          <w:sz w:val="20"/>
+          <w:szCs w:val="20"/>
+        </w:rPr>
+      </w:pPr>
+      <w:r>
+        <w:rPr>
+          <w:rFonts w:ascii="Century Gothic" w:hAnsi="Century Gothic" w:cs="Times New Roman"/>
+          <w:sz w:val="20"/>
+          <w:szCs w:val="20"/>
+        </w:rPr>
+        <w:t xml:space="preserve">Additional Features – </w:t>
+      </w:r>
+      <w:r>
+        <w:rPr>
+          <w:rFonts w:ascii="Century Gothic" w:hAnsi="Century Gothic" w:cs="Times New Roman"/>
+          <w:sz w:val="20"/>
+          <w:szCs w:val="20"/>
+        </w:rPr>
+        <w:t>Fifth</w:t>
+      </w:r>
+      <w:r>
+        <w:rPr>
+          <w:rFonts w:ascii="Century Gothic" w:hAnsi="Century Gothic" w:cs="Times New Roman"/>
+          <w:sz w:val="20"/>
+          <w:szCs w:val="20"/>
+        </w:rPr>
+        <w:t xml:space="preserve"> Priority:</w:t>
       </w:r>
     </w:p>
     <w:p>
@@ -8511,7 +8739,7 @@
           <w:sz w:val="20"/>
           <w:szCs w:val="20"/>
         </w:rPr>
-        <w:t>Ability for a user to delete ratings he/she gives to other users</w:t>
+        <w:t>Show dates of the user’s past five ratings given and received</w:t>
       </w:r>
     </w:p>
     <w:p>
@@ -8533,7 +8761,49 @@
           <w:sz w:val="20"/>
           <w:szCs w:val="20"/>
         </w:rPr>
-        <w:t>Average rating given by user</w:t>
+        <w:t>Show number of followers/trackers on profile page</w:t>
+      </w:r>
+    </w:p>
+    <w:p>
+      <w:pPr>
+        <w:rPr>
+          <w:rFonts w:ascii="Century Gothic" w:hAnsi="Century Gothic" w:cs="Times New Roman"/>
+          <w:sz w:val="20"/>
+          <w:szCs w:val="20"/>
+        </w:rPr>
+      </w:pPr>
+    </w:p>
+    <w:p>
+      <w:pPr>
+        <w:rPr>
+          <w:rFonts w:ascii="Century Gothic" w:hAnsi="Century Gothic" w:cs="Times New Roman"/>
+          <w:sz w:val="20"/>
+          <w:szCs w:val="20"/>
+        </w:rPr>
+      </w:pPr>
+      <w:r>
+        <w:rPr>
+          <w:rFonts w:ascii="Century Gothic" w:hAnsi="Century Gothic" w:cs="Times New Roman"/>
+          <w:sz w:val="20"/>
+          <w:szCs w:val="20"/>
+        </w:rPr>
+        <w:t>Additional Features – S</w:t>
+      </w:r>
+      <w:r>
+        <w:rPr>
+          <w:rFonts w:ascii="Century Gothic" w:hAnsi="Century Gothic" w:cs="Times New Roman"/>
+          <w:sz w:val="20"/>
+          <w:szCs w:val="20"/>
+        </w:rPr>
+        <w:t>ixth</w:t>
+      </w:r>
+      <w:r>
+        <w:rPr>
+          <w:rFonts w:ascii="Century Gothic" w:hAnsi="Century Gothic" w:cs="Times New Roman"/>
+          <w:sz w:val="20"/>
+          <w:szCs w:val="20"/>
+        </w:rPr>
+        <w:t xml:space="preserve"> Priority:</w:t>
       </w:r>
     </w:p>
     <w:p>
@@ -8555,33 +8825,33 @@
           <w:sz w:val="20"/>
           <w:szCs w:val="20"/>
         </w:rPr>
-        <w:t>Last five ratings given to user</w:t>
-      </w:r>
-    </w:p>
-    <w:p>
-      <w:pPr>
-        <w:rPr>
-          <w:rFonts w:ascii="Century Gothic" w:hAnsi="Century Gothic" w:cs="Times New Roman"/>
-          <w:sz w:val="20"/>
-          <w:szCs w:val="20"/>
-        </w:rPr>
-      </w:pPr>
-    </w:p>
-    <w:p>
-      <w:pPr>
-        <w:rPr>
-          <w:rFonts w:ascii="Century Gothic" w:hAnsi="Century Gothic" w:cs="Times New Roman"/>
-          <w:sz w:val="20"/>
-          <w:szCs w:val="20"/>
-        </w:rPr>
-      </w:pPr>
-      <w:r>
-        <w:rPr>
-          <w:rFonts w:ascii="Century Gothic" w:hAnsi="Century Gothic" w:cs="Times New Roman"/>
-          <w:sz w:val="20"/>
-          <w:szCs w:val="20"/>
-        </w:rPr>
-        <w:t>Additional Features – Fourth Priority:</w:t>
+        <w:t>Ensure users are over 16</w:t>
+      </w:r>
+    </w:p>
+    <w:p>
+      <w:pPr>
+        <w:rPr>
+          <w:rFonts w:ascii="Century Gothic" w:hAnsi="Century Gothic" w:cs="Times New Roman"/>
+          <w:sz w:val="20"/>
+          <w:szCs w:val="20"/>
+        </w:rPr>
+      </w:pPr>
+    </w:p>
+    <w:p>
+      <w:pPr>
+        <w:rPr>
+          <w:rFonts w:ascii="Century Gothic" w:hAnsi="Century Gothic" w:cs="Times New Roman"/>
+          <w:sz w:val="20"/>
+          <w:szCs w:val="20"/>
+        </w:rPr>
+      </w:pPr>
+      <w:r>
+        <w:rPr>
+          <w:rFonts w:ascii="Century Gothic" w:hAnsi="Century Gothic" w:cs="Times New Roman"/>
+          <w:sz w:val="20"/>
+          <w:szCs w:val="20"/>
+        </w:rPr>
+        <w:t>Additional Features – Final Priority:</w:t>
       </w:r>
     </w:p>
     <w:p>
@@ -8603,7 +8873,31 @@
           <w:sz w:val="20"/>
           <w:szCs w:val="20"/>
         </w:rPr>
-        <w:t>Show ratings of the users who gave the five most recent ratings to user</w:t>
+        <w:t>GPS linking to phone to ensure that a user can only rate someone they</w:t>
+      </w:r>
+      <w:r>
+        <w:rPr>
+          <w:rFonts w:ascii="Century Gothic" w:hAnsi="Century Gothic" w:cs="Times New Roman"/>
+          <w:sz w:val="20"/>
+          <w:szCs w:val="20"/>
+        </w:rPr>
+        <w:t xml:space="preserve"> hav</w:t>
+      </w:r>
+      <w:r>
+        <w:rPr>
+          <w:rFonts w:ascii="Century Gothic" w:hAnsi="Century Gothic" w:cs="Times New Roman"/>
+          <w:sz w:val="20"/>
+          <w:szCs w:val="20"/>
+        </w:rPr>
+        <w:t>e met</w:t>
+      </w:r>
+      <w:r>
+        <w:rPr>
+          <w:rFonts w:ascii="Century Gothic" w:hAnsi="Century Gothic" w:cs="Times New Roman"/>
+          <w:sz w:val="20"/>
+          <w:szCs w:val="20"/>
+        </w:rPr>
+        <w:t xml:space="preserve"> within the past 72 hours</w:t>
       </w:r>
     </w:p>
     <w:p>
@@ -8625,33 +8919,7 @@
           <w:sz w:val="20"/>
           <w:szCs w:val="20"/>
         </w:rPr>
-        <w:t>Last five ratings given by user</w:t>
-      </w:r>
-    </w:p>
-    <w:p>
-      <w:pPr>
-        <w:rPr>
-          <w:rFonts w:ascii="Century Gothic" w:hAnsi="Century Gothic" w:cs="Times New Roman"/>
-          <w:sz w:val="20"/>
-          <w:szCs w:val="20"/>
-        </w:rPr>
-      </w:pPr>
-    </w:p>
-    <w:p>
-      <w:pPr>
-        <w:rPr>
-          <w:rFonts w:ascii="Century Gothic" w:hAnsi="Century Gothic" w:cs="Times New Roman"/>
-          <w:sz w:val="20"/>
-          <w:szCs w:val="20"/>
-        </w:rPr>
-      </w:pPr>
-      <w:r>
-        <w:rPr>
-          <w:rFonts w:ascii="Century Gothic" w:hAnsi="Century Gothic" w:cs="Times New Roman"/>
-          <w:sz w:val="20"/>
-          <w:szCs w:val="20"/>
-        </w:rPr>
-        <w:t>Additional Features – Fifth Priority:</w:t>
+        <w:t>Snapchat-style QR code on profile page that stores user’s id</w:t>
       </w:r>
     </w:p>
     <w:p>
@@ -8673,33 +8941,7 @@
           <w:sz w:val="20"/>
           <w:szCs w:val="20"/>
         </w:rPr>
-        <w:t>Show ratings of the users who received the five most recent ratings given by user</w:t>
-      </w:r>
-    </w:p>
-    <w:p>
-      <w:pPr>
-        <w:rPr>
-          <w:rFonts w:ascii="Century Gothic" w:hAnsi="Century Gothic" w:cs="Times New Roman"/>
-          <w:sz w:val="20"/>
-          <w:szCs w:val="20"/>
-        </w:rPr>
-      </w:pPr>
-    </w:p>
-    <w:p>
-      <w:pPr>
-        <w:rPr>
-          <w:rFonts w:ascii="Century Gothic" w:hAnsi="Century Gothic" w:cs="Times New Roman"/>
-          <w:sz w:val="20"/>
-          <w:szCs w:val="20"/>
-        </w:rPr>
-      </w:pPr>
-      <w:r>
-        <w:rPr>
-          <w:rFonts w:ascii="Century Gothic" w:hAnsi="Century Gothic" w:cs="Times New Roman"/>
-          <w:sz w:val="20"/>
-          <w:szCs w:val="20"/>
-        </w:rPr>
-        <w:t>Additional Features – Sixth Priority:</w:t>
+        <w:t>Secret self-destruct function that destroys all ratings records for all users (Order 66)</w:t>
       </w:r>
     </w:p>
     <w:p>
@@ -8721,7 +8963,59 @@
           <w:sz w:val="20"/>
           <w:szCs w:val="20"/>
         </w:rPr>
-        <w:t>Show dates of the user’s past five ratings given and received</w:t>
+        <w:t xml:space="preserve">Users kicked off the app upon getting a 0.00 </w:t>
+      </w:r>
+      <w:r>
+        <w:rPr>
+          <w:rFonts w:ascii="Century Gothic" w:hAnsi="Century Gothic" w:cs="Times New Roman"/>
+          <w:sz w:val="20"/>
+          <w:szCs w:val="20"/>
+        </w:rPr>
+        <w:t>weighte</w:t>
+      </w:r>
+      <w:bookmarkStart w:id="0" w:name="_GoBack"/>
+      <w:bookmarkEnd w:id="0"/>
+      <w:r>
+        <w:rPr>
+          <w:rFonts w:ascii="Century Gothic" w:hAnsi="Century Gothic" w:cs="Times New Roman"/>
+          <w:sz w:val="20"/>
+          <w:szCs w:val="20"/>
+        </w:rPr>
+        <w:t>d average</w:t>
+      </w:r>
+      <w:r>
+        <w:rPr>
+          <w:rFonts w:ascii="Century Gothic" w:hAnsi="Century Gothic" w:cs="Times New Roman"/>
+          <w:sz w:val="20"/>
+          <w:szCs w:val="20"/>
+        </w:rPr>
+        <w:t xml:space="preserve"> rating</w:t>
+      </w:r>
+    </w:p>
+    <w:p>
+      <w:pPr>
+        <w:rPr>
+          <w:rFonts w:ascii="Century Gothic" w:hAnsi="Century Gothic" w:cs="Times New Roman"/>
+          <w:sz w:val="20"/>
+          <w:szCs w:val="20"/>
+        </w:rPr>
+      </w:pPr>
+    </w:p>
+    <w:p>
+      <w:pPr>
+        <w:rPr>
+          <w:rFonts w:ascii="Century Gothic" w:hAnsi="Century Gothic" w:cs="Times New Roman"/>
+          <w:sz w:val="20"/>
+          <w:szCs w:val="20"/>
+        </w:rPr>
+      </w:pPr>
+      <w:r>
+        <w:rPr>
+          <w:rFonts w:ascii="Century Gothic" w:hAnsi="Century Gothic" w:cs="Times New Roman"/>
+          <w:sz w:val="20"/>
+          <w:szCs w:val="20"/>
+        </w:rPr>
+        <w:t>Possible Future Features:</w:t>
       </w:r>
     </w:p>
     <w:p>
@@ -8743,33 +9037,7 @@
           <w:sz w:val="20"/>
           <w:szCs w:val="20"/>
         </w:rPr>
-        <w:t>Show number of followers/trackers on profile page</w:t>
-      </w:r>
-    </w:p>
-    <w:p>
-      <w:pPr>
-        <w:rPr>
-          <w:rFonts w:ascii="Century Gothic" w:hAnsi="Century Gothic" w:cs="Times New Roman"/>
-          <w:sz w:val="20"/>
-          <w:szCs w:val="20"/>
-        </w:rPr>
-      </w:pPr>
-    </w:p>
-    <w:p>
-      <w:pPr>
-        <w:rPr>
-          <w:rFonts w:ascii="Century Gothic" w:hAnsi="Century Gothic" w:cs="Times New Roman"/>
-          <w:sz w:val="20"/>
-          <w:szCs w:val="20"/>
-        </w:rPr>
-      </w:pPr>
-      <w:r>
-        <w:rPr>
-          <w:rFonts w:ascii="Century Gothic" w:hAnsi="Century Gothic" w:cs="Times New Roman"/>
-          <w:sz w:val="20"/>
-          <w:szCs w:val="20"/>
-        </w:rPr>
-        <w:t>Additional Features – Seventh Priority:</w:t>
+        <w:t>Email verification</w:t>
       </w:r>
     </w:p>
     <w:p>
@@ -8791,8 +9059,75 @@
           <w:sz w:val="20"/>
           <w:szCs w:val="20"/>
         </w:rPr>
-        <w:t>Ability to delete one’s own profile</w:t>
-      </w:r>
+        <w:t xml:space="preserve">Suggested users to rate and/or track based on the users rated and tracked by the logged-in user  </w:t>
+      </w:r>
+    </w:p>
+    <w:p>
+      <w:pPr>
+        <w:rPr>
+          <w:rFonts w:ascii="Century Gothic" w:hAnsi="Century Gothic" w:cs="Times New Roman"/>
+          <w:sz w:val="22"/>
+          <w:szCs w:val="22"/>
+        </w:rPr>
+      </w:pPr>
+    </w:p>
+    <w:p>
+      <w:pPr>
+        <w:rPr>
+          <w:rFonts w:ascii="Century Gothic" w:hAnsi="Century Gothic" w:cs="Times New Roman"/>
+          <w:sz w:val="22"/>
+          <w:szCs w:val="22"/>
+        </w:rPr>
+      </w:pPr>
+    </w:p>
+    <w:p>
+      <w:pPr>
+        <w:rPr>
+          <w:rFonts w:ascii="Century Gothic" w:hAnsi="Century Gothic" w:cs="Times New Roman"/>
+        </w:rPr>
+      </w:pPr>
+    </w:p>
+    <w:p>
+      <w:pPr>
+        <w:jc w:val="center"/>
+        <w:rPr>
+          <w:rFonts w:ascii="Century Gothic" w:hAnsi="Century Gothic" w:cs="Times New Roman"/>
+        </w:rPr>
+      </w:pPr>
+      <w:r>
+        <w:rPr>
+          <w:rFonts w:ascii="Century Gothic" w:hAnsi="Century Gothic" w:cs="Times New Roman"/>
+        </w:rPr>
+        <w:lastRenderedPageBreak/>
+        <w:t>Notes</w:t>
+      </w:r>
+      <w:r>
+        <w:rPr>
+          <w:rFonts w:ascii="Century Gothic" w:hAnsi="Century Gothic" w:cs="Times New Roman"/>
+        </w:rPr>
+        <w:t xml:space="preserve"> o</w:t>
+      </w:r>
+      <w:r>
+        <w:rPr>
+          <w:rFonts w:ascii="Century Gothic" w:hAnsi="Century Gothic" w:cs="Times New Roman"/>
+        </w:rPr>
+        <w:t>n</w:t>
+      </w:r>
+      <w:r>
+        <w:rPr>
+          <w:rFonts w:ascii="Century Gothic" w:hAnsi="Century Gothic" w:cs="Times New Roman"/>
+        </w:rPr>
+        <w:t xml:space="preserve"> Ratings</w:t>
+      </w:r>
+    </w:p>
+    <w:p>
+      <w:pPr>
+        <w:rPr>
+          <w:rFonts w:ascii="Century Gothic" w:hAnsi="Century Gothic" w:cs="Times New Roman"/>
+          <w:sz w:val="20"/>
+          <w:szCs w:val="20"/>
+        </w:rPr>
+      </w:pPr>
     </w:p>
     <w:p>
       <w:pPr>
@@ -8813,8 +9148,151 @@
           <w:sz w:val="20"/>
           <w:szCs w:val="20"/>
         </w:rPr>
-        <w:t>Ability to edit one’s own profile</w:t>
-      </w:r>
+        <w:t>User designations are as follows:</w:t>
+      </w:r>
+    </w:p>
+    <w:p>
+      <w:pPr>
+        <w:pStyle w:val="ListParagraph"/>
+        <w:numPr>
+          <w:ilvl w:val="1"/>
+          <w:numId w:val="4"/>
+        </w:numPr>
+        <w:rPr>
+          <w:rFonts w:ascii="Century Gothic" w:hAnsi="Century Gothic" w:cs="Times New Roman"/>
+          <w:sz w:val="20"/>
+          <w:szCs w:val="20"/>
+        </w:rPr>
+      </w:pPr>
+      <w:r>
+        <w:rPr>
+          <w:rFonts w:ascii="Century Gothic" w:hAnsi="Century Gothic" w:cs="Times New Roman"/>
+          <w:sz w:val="20"/>
+          <w:szCs w:val="20"/>
+        </w:rPr>
+        <w:t>4.5 - 5.0: “Fleet Admirable”</w:t>
+      </w:r>
+    </w:p>
+    <w:p>
+      <w:pPr>
+        <w:pStyle w:val="ListParagraph"/>
+        <w:numPr>
+          <w:ilvl w:val="1"/>
+          <w:numId w:val="4"/>
+        </w:numPr>
+        <w:rPr>
+          <w:rFonts w:ascii="Century Gothic" w:hAnsi="Century Gothic" w:cs="Times New Roman"/>
+          <w:sz w:val="20"/>
+          <w:szCs w:val="20"/>
+        </w:rPr>
+      </w:pPr>
+      <w:r>
+        <w:rPr>
+          <w:rFonts w:ascii="Century Gothic" w:hAnsi="Century Gothic" w:cs="Times New Roman"/>
+          <w:sz w:val="20"/>
+          <w:szCs w:val="20"/>
+        </w:rPr>
+        <w:t>3.5 - 4.49: “Admirable”</w:t>
+      </w:r>
+    </w:p>
+    <w:p>
+      <w:pPr>
+        <w:pStyle w:val="ListParagraph"/>
+        <w:numPr>
+          <w:ilvl w:val="1"/>
+          <w:numId w:val="4"/>
+        </w:numPr>
+        <w:rPr>
+          <w:rFonts w:ascii="Century Gothic" w:hAnsi="Century Gothic" w:cs="Times New Roman"/>
+          <w:sz w:val="20"/>
+          <w:szCs w:val="20"/>
+        </w:rPr>
+      </w:pPr>
+      <w:r>
+        <w:rPr>
+          <w:rFonts w:ascii="Century Gothic" w:hAnsi="Century Gothic" w:cs="Times New Roman"/>
+          <w:sz w:val="20"/>
+          <w:szCs w:val="20"/>
+        </w:rPr>
+        <w:t>2.5 – 3.49: “Vice Admirable”</w:t>
+      </w:r>
+    </w:p>
+    <w:p>
+      <w:pPr>
+        <w:pStyle w:val="ListParagraph"/>
+        <w:numPr>
+          <w:ilvl w:val="1"/>
+          <w:numId w:val="4"/>
+        </w:numPr>
+        <w:rPr>
+          <w:rFonts w:ascii="Century Gothic" w:hAnsi="Century Gothic" w:cs="Times New Roman"/>
+          <w:sz w:val="20"/>
+          <w:szCs w:val="20"/>
+        </w:rPr>
+      </w:pPr>
+      <w:r>
+        <w:rPr>
+          <w:rFonts w:ascii="Century Gothic" w:hAnsi="Century Gothic" w:cs="Times New Roman"/>
+          <w:sz w:val="20"/>
+          <w:szCs w:val="20"/>
+        </w:rPr>
+        <w:t>1.5 – 2.49: “Rear Admirable – Upper Half”</w:t>
+      </w:r>
+    </w:p>
+    <w:p>
+      <w:pPr>
+        <w:pStyle w:val="ListParagraph"/>
+        <w:numPr>
+          <w:ilvl w:val="1"/>
+          <w:numId w:val="4"/>
+        </w:numPr>
+        <w:rPr>
+          <w:rFonts w:ascii="Century Gothic" w:hAnsi="Century Gothic" w:cs="Times New Roman"/>
+          <w:sz w:val="20"/>
+          <w:szCs w:val="20"/>
+        </w:rPr>
+      </w:pPr>
+      <w:r>
+        <w:rPr>
+          <w:rFonts w:ascii="Century Gothic" w:hAnsi="Century Gothic" w:cs="Times New Roman"/>
+          <w:sz w:val="20"/>
+          <w:szCs w:val="20"/>
+        </w:rPr>
+        <w:t>0.5 – 1.49: “Rear Admirable – Lower Half”</w:t>
+      </w:r>
+    </w:p>
+    <w:p>
+      <w:pPr>
+        <w:pStyle w:val="ListParagraph"/>
+        <w:numPr>
+          <w:ilvl w:val="1"/>
+          <w:numId w:val="4"/>
+        </w:numPr>
+        <w:rPr>
+          <w:rFonts w:ascii="Century Gothic" w:hAnsi="Century Gothic" w:cs="Times New Roman"/>
+          <w:sz w:val="20"/>
+          <w:szCs w:val="20"/>
+        </w:rPr>
+      </w:pPr>
+      <w:r>
+        <w:rPr>
+          <w:rFonts w:ascii="Century Gothic" w:hAnsi="Century Gothic" w:cs="Times New Roman"/>
+          <w:sz w:val="20"/>
+          <w:szCs w:val="20"/>
+        </w:rPr>
+        <w:t>0.01 – 0.49: “Swab”</w:t>
+      </w:r>
+    </w:p>
+    <w:p>
+      <w:pPr>
+        <w:pStyle w:val="ListParagraph"/>
+        <w:ind w:left="1800"/>
+        <w:rPr>
+          <w:rFonts w:ascii="Century Gothic" w:hAnsi="Century Gothic" w:cs="Times New Roman"/>
+          <w:sz w:val="20"/>
+          <w:szCs w:val="20"/>
+        </w:rPr>
+      </w:pPr>
     </w:p>
     <w:p>
       <w:pPr>
@@ -8835,319 +9313,15 @@
           <w:sz w:val="20"/>
           <w:szCs w:val="20"/>
         </w:rPr>
-        <w:t>Ensure users are over 16</w:t>
-      </w:r>
-    </w:p>
-    <w:p>
-      <w:pPr>
-        <w:pStyle w:val="ListParagraph"/>
-        <w:numPr>
-          <w:ilvl w:val="0"/>
-          <w:numId w:val="4"/>
-        </w:numPr>
-        <w:rPr>
-          <w:rFonts w:ascii="Century Gothic" w:hAnsi="Century Gothic" w:cs="Times New Roman"/>
-          <w:sz w:val="20"/>
-          <w:szCs w:val="20"/>
-        </w:rPr>
-      </w:pPr>
-      <w:r>
-        <w:rPr>
-          <w:rFonts w:ascii="Century Gothic" w:hAnsi="Century Gothic" w:cs="Times New Roman"/>
-          <w:sz w:val="20"/>
-          <w:szCs w:val="20"/>
-        </w:rPr>
-        <w:t>Edit the “All Users” page to show only 25 users at a time – sorted at random</w:t>
-      </w:r>
-    </w:p>
-    <w:p>
-      <w:pPr>
-        <w:rPr>
-          <w:rFonts w:ascii="Century Gothic" w:hAnsi="Century Gothic" w:cs="Times New Roman"/>
-          <w:sz w:val="20"/>
-          <w:szCs w:val="20"/>
-        </w:rPr>
-      </w:pPr>
-    </w:p>
-    <w:p>
-      <w:pPr>
-        <w:rPr>
-          <w:rFonts w:ascii="Century Gothic" w:hAnsi="Century Gothic" w:cs="Times New Roman"/>
-          <w:sz w:val="20"/>
-          <w:szCs w:val="20"/>
-        </w:rPr>
-      </w:pPr>
-      <w:r>
-        <w:rPr>
-          <w:rFonts w:ascii="Century Gothic" w:hAnsi="Century Gothic" w:cs="Times New Roman"/>
-          <w:sz w:val="20"/>
-          <w:szCs w:val="20"/>
-        </w:rPr>
-        <w:t>Additional Features – Final Priority:</w:t>
-      </w:r>
-    </w:p>
-    <w:p>
-      <w:pPr>
-        <w:pStyle w:val="ListParagraph"/>
-        <w:numPr>
-          <w:ilvl w:val="0"/>
-          <w:numId w:val="4"/>
-        </w:numPr>
-        <w:rPr>
-          <w:rFonts w:ascii="Century Gothic" w:hAnsi="Century Gothic" w:cs="Times New Roman"/>
-          <w:sz w:val="20"/>
-          <w:szCs w:val="20"/>
-        </w:rPr>
-      </w:pPr>
-      <w:r>
-        <w:rPr>
-          <w:rFonts w:ascii="Century Gothic" w:hAnsi="Century Gothic" w:cs="Times New Roman"/>
-          <w:sz w:val="20"/>
-          <w:szCs w:val="20"/>
-        </w:rPr>
-        <w:t>Secret self-destruct function that destroys all ratings records for all users (Order 66)</w:t>
-      </w:r>
-    </w:p>
-    <w:p>
-      <w:pPr>
-        <w:pStyle w:val="ListParagraph"/>
-        <w:numPr>
-          <w:ilvl w:val="0"/>
-          <w:numId w:val="4"/>
-        </w:numPr>
-        <w:rPr>
-          <w:rFonts w:ascii="Century Gothic" w:hAnsi="Century Gothic" w:cs="Times New Roman"/>
-          <w:sz w:val="20"/>
-          <w:szCs w:val="20"/>
-        </w:rPr>
-      </w:pPr>
-      <w:r>
-        <w:rPr>
-          <w:rFonts w:ascii="Century Gothic" w:hAnsi="Century Gothic" w:cs="Times New Roman"/>
-          <w:sz w:val="20"/>
-          <w:szCs w:val="20"/>
-        </w:rPr>
-        <w:t xml:space="preserve">Users kicked off the app upon getting a 0.00 </w:t>
-      </w:r>
-      <w:r>
-        <w:rPr>
-          <w:rFonts w:ascii="Century Gothic" w:hAnsi="Century Gothic" w:cs="Times New Roman"/>
-          <w:sz w:val="20"/>
-          <w:szCs w:val="20"/>
-        </w:rPr>
-        <w:t>weighted average</w:t>
-      </w:r>
-      <w:r>
-        <w:rPr>
-          <w:rFonts w:ascii="Century Gothic" w:hAnsi="Century Gothic" w:cs="Times New Roman"/>
-          <w:sz w:val="20"/>
-          <w:szCs w:val="20"/>
-        </w:rPr>
-        <w:t xml:space="preserve"> rating</w:t>
-      </w:r>
-    </w:p>
-    <w:p>
-      <w:pPr>
-        <w:rPr>
-          <w:rFonts w:ascii="Century Gothic" w:hAnsi="Century Gothic" w:cs="Times New Roman"/>
-          <w:sz w:val="20"/>
-          <w:szCs w:val="20"/>
-        </w:rPr>
-      </w:pPr>
-    </w:p>
-    <w:p>
-      <w:pPr>
-        <w:rPr>
-          <w:rFonts w:ascii="Century Gothic" w:hAnsi="Century Gothic" w:cs="Times New Roman"/>
-          <w:sz w:val="20"/>
-          <w:szCs w:val="20"/>
-        </w:rPr>
-      </w:pPr>
-      <w:r>
-        <w:rPr>
-          <w:rFonts w:ascii="Century Gothic" w:hAnsi="Century Gothic" w:cs="Times New Roman"/>
-          <w:sz w:val="20"/>
-          <w:szCs w:val="20"/>
-        </w:rPr>
-        <w:t>Possible Future Features:</w:t>
-      </w:r>
-    </w:p>
-    <w:p>
-      <w:pPr>
-        <w:pStyle w:val="ListParagraph"/>
-        <w:numPr>
-          <w:ilvl w:val="0"/>
-          <w:numId w:val="4"/>
-        </w:numPr>
-        <w:rPr>
-          <w:rFonts w:ascii="Century Gothic" w:hAnsi="Century Gothic" w:cs="Times New Roman"/>
-          <w:sz w:val="20"/>
-          <w:szCs w:val="20"/>
-        </w:rPr>
-      </w:pPr>
-      <w:r>
-        <w:rPr>
-          <w:rFonts w:ascii="Century Gothic" w:hAnsi="Century Gothic" w:cs="Times New Roman"/>
-          <w:sz w:val="20"/>
-          <w:szCs w:val="20"/>
-        </w:rPr>
-        <w:t>Email verification</w:t>
-      </w:r>
-    </w:p>
-    <w:p>
-      <w:pPr>
-        <w:pStyle w:val="ListParagraph"/>
-        <w:numPr>
-          <w:ilvl w:val="0"/>
-          <w:numId w:val="4"/>
-        </w:numPr>
-        <w:rPr>
-          <w:rFonts w:ascii="Century Gothic" w:hAnsi="Century Gothic" w:cs="Times New Roman"/>
-          <w:sz w:val="20"/>
-          <w:szCs w:val="20"/>
-        </w:rPr>
-      </w:pPr>
-      <w:r>
-        <w:rPr>
-          <w:rFonts w:ascii="Century Gothic" w:hAnsi="Century Gothic" w:cs="Times New Roman"/>
-          <w:sz w:val="20"/>
-          <w:szCs w:val="20"/>
-        </w:rPr>
-        <w:t>GPS linking to phone to ensure that a user can only rate someone they</w:t>
-      </w:r>
-      <w:r>
-        <w:rPr>
-          <w:rFonts w:ascii="Century Gothic" w:hAnsi="Century Gothic" w:cs="Times New Roman"/>
-          <w:sz w:val="20"/>
-          <w:szCs w:val="20"/>
-        </w:rPr>
-        <w:t xml:space="preserve"> hav</w:t>
-      </w:r>
-      <w:r>
-        <w:rPr>
-          <w:rFonts w:ascii="Century Gothic" w:hAnsi="Century Gothic" w:cs="Times New Roman"/>
-          <w:sz w:val="20"/>
-          <w:szCs w:val="20"/>
-        </w:rPr>
-        <w:t>e met</w:t>
-      </w:r>
-      <w:r>
-        <w:rPr>
-          <w:rFonts w:ascii="Century Gothic" w:hAnsi="Century Gothic" w:cs="Times New Roman"/>
-          <w:sz w:val="20"/>
-          <w:szCs w:val="20"/>
-        </w:rPr>
-        <w:t xml:space="preserve"> within the past 72 hours</w:t>
-      </w:r>
-    </w:p>
-    <w:p>
-      <w:pPr>
-        <w:pStyle w:val="ListParagraph"/>
-        <w:numPr>
-          <w:ilvl w:val="0"/>
-          <w:numId w:val="4"/>
-        </w:numPr>
-        <w:rPr>
-          <w:rFonts w:ascii="Century Gothic" w:hAnsi="Century Gothic" w:cs="Times New Roman"/>
-          <w:sz w:val="20"/>
-          <w:szCs w:val="20"/>
-        </w:rPr>
-      </w:pPr>
-      <w:r>
-        <w:rPr>
-          <w:rFonts w:ascii="Century Gothic" w:hAnsi="Century Gothic" w:cs="Times New Roman"/>
-          <w:sz w:val="20"/>
-          <w:szCs w:val="20"/>
-        </w:rPr>
-        <w:t xml:space="preserve">Suggested users to rate and/or track based on the users rated and tracked by the logged-in user  </w:t>
-      </w:r>
-    </w:p>
-    <w:p>
-      <w:pPr>
-        <w:rPr>
-          <w:rFonts w:ascii="Century Gothic" w:hAnsi="Century Gothic" w:cs="Times New Roman"/>
-          <w:sz w:val="22"/>
-          <w:szCs w:val="22"/>
-        </w:rPr>
-      </w:pPr>
-    </w:p>
-    <w:p>
-      <w:pPr>
-        <w:rPr>
-          <w:rFonts w:ascii="Century Gothic" w:hAnsi="Century Gothic" w:cs="Times New Roman"/>
-          <w:sz w:val="22"/>
-          <w:szCs w:val="22"/>
-        </w:rPr>
-      </w:pPr>
-    </w:p>
-    <w:p>
-      <w:pPr>
-        <w:rPr>
-          <w:rFonts w:ascii="Century Gothic" w:hAnsi="Century Gothic" w:cs="Times New Roman"/>
-        </w:rPr>
-      </w:pPr>
-    </w:p>
-    <w:p>
-      <w:pPr>
-        <w:jc w:val="center"/>
-        <w:rPr>
-          <w:rFonts w:ascii="Century Gothic" w:hAnsi="Century Gothic" w:cs="Times New Roman"/>
-        </w:rPr>
-      </w:pPr>
-      <w:r>
-        <w:rPr>
-          <w:rFonts w:ascii="Century Gothic" w:hAnsi="Century Gothic" w:cs="Times New Roman"/>
-        </w:rPr>
-        <w:t>Notes</w:t>
-      </w:r>
-      <w:r>
-        <w:rPr>
-          <w:rFonts w:ascii="Century Gothic" w:hAnsi="Century Gothic" w:cs="Times New Roman"/>
-        </w:rPr>
-        <w:t xml:space="preserve"> o</w:t>
-      </w:r>
-      <w:r>
-        <w:rPr>
-          <w:rFonts w:ascii="Century Gothic" w:hAnsi="Century Gothic" w:cs="Times New Roman"/>
-        </w:rPr>
-        <w:t>n</w:t>
-      </w:r>
-      <w:r>
-        <w:rPr>
-          <w:rFonts w:ascii="Century Gothic" w:hAnsi="Century Gothic" w:cs="Times New Roman"/>
-        </w:rPr>
-        <w:t xml:space="preserve"> Ratings</w:t>
-      </w:r>
-    </w:p>
-    <w:p>
-      <w:pPr>
-        <w:rPr>
-          <w:rFonts w:ascii="Century Gothic" w:hAnsi="Century Gothic" w:cs="Times New Roman"/>
-          <w:sz w:val="20"/>
-          <w:szCs w:val="20"/>
-        </w:rPr>
-      </w:pPr>
-    </w:p>
-    <w:p>
-      <w:pPr>
-        <w:pStyle w:val="ListParagraph"/>
-        <w:numPr>
-          <w:ilvl w:val="0"/>
-          <w:numId w:val="4"/>
-        </w:numPr>
-        <w:rPr>
-          <w:rFonts w:ascii="Century Gothic" w:hAnsi="Century Gothic" w:cs="Times New Roman"/>
-          <w:sz w:val="20"/>
-          <w:szCs w:val="20"/>
-        </w:rPr>
-      </w:pPr>
-      <w:r>
-        <w:rPr>
-          <w:rFonts w:ascii="Century Gothic" w:hAnsi="Century Gothic" w:cs="Times New Roman"/>
-          <w:sz w:val="20"/>
-          <w:szCs w:val="20"/>
-        </w:rPr>
-        <w:t>User designations are as follows:</w:t>
+        <w:t>Weighted average</w:t>
+      </w:r>
+      <w:r>
+        <w:rPr>
+          <w:rFonts w:ascii="Century Gothic" w:hAnsi="Century Gothic" w:cs="Times New Roman"/>
+          <w:sz w:val="20"/>
+          <w:szCs w:val="20"/>
+        </w:rPr>
+        <w:t xml:space="preserve"> rating is weighted by rater’s rating on an exponential scale:</w:t>
       </w:r>
     </w:p>
     <w:p>
@@ -9169,7 +9343,7 @@
           <w:sz w:val="20"/>
           <w:szCs w:val="20"/>
         </w:rPr>
-        <w:t>4.5 - 5.0: “Fleet Admirable”</w:t>
+        <w:t>Weight w = 2 ^ user’s rating</w:t>
       </w:r>
     </w:p>
     <w:p>
@@ -9191,179 +9365,6 @@
           <w:sz w:val="20"/>
           <w:szCs w:val="20"/>
         </w:rPr>
-        <w:t>3.5 - 4.49: “Admirable”</w:t>
-      </w:r>
-    </w:p>
-    <w:p>
-      <w:pPr>
-        <w:pStyle w:val="ListParagraph"/>
-        <w:numPr>
-          <w:ilvl w:val="1"/>
-          <w:numId w:val="4"/>
-        </w:numPr>
-        <w:rPr>
-          <w:rFonts w:ascii="Century Gothic" w:hAnsi="Century Gothic" w:cs="Times New Roman"/>
-          <w:sz w:val="20"/>
-          <w:szCs w:val="20"/>
-        </w:rPr>
-      </w:pPr>
-      <w:r>
-        <w:rPr>
-          <w:rFonts w:ascii="Century Gothic" w:hAnsi="Century Gothic" w:cs="Times New Roman"/>
-          <w:sz w:val="20"/>
-          <w:szCs w:val="20"/>
-        </w:rPr>
-        <w:t>2.5 – 3.49: “Vice Admirable”</w:t>
-      </w:r>
-    </w:p>
-    <w:p>
-      <w:pPr>
-        <w:pStyle w:val="ListParagraph"/>
-        <w:numPr>
-          <w:ilvl w:val="1"/>
-          <w:numId w:val="4"/>
-        </w:numPr>
-        <w:rPr>
-          <w:rFonts w:ascii="Century Gothic" w:hAnsi="Century Gothic" w:cs="Times New Roman"/>
-          <w:sz w:val="20"/>
-          <w:szCs w:val="20"/>
-        </w:rPr>
-      </w:pPr>
-      <w:r>
-        <w:rPr>
-          <w:rFonts w:ascii="Century Gothic" w:hAnsi="Century Gothic" w:cs="Times New Roman"/>
-          <w:sz w:val="20"/>
-          <w:szCs w:val="20"/>
-        </w:rPr>
-        <w:t>1.5 – 2.49: “Rear Admirable – Upper Half”</w:t>
-      </w:r>
-    </w:p>
-    <w:p>
-      <w:pPr>
-        <w:pStyle w:val="ListParagraph"/>
-        <w:numPr>
-          <w:ilvl w:val="1"/>
-          <w:numId w:val="4"/>
-        </w:numPr>
-        <w:rPr>
-          <w:rFonts w:ascii="Century Gothic" w:hAnsi="Century Gothic" w:cs="Times New Roman"/>
-          <w:sz w:val="20"/>
-          <w:szCs w:val="20"/>
-        </w:rPr>
-      </w:pPr>
-      <w:r>
-        <w:rPr>
-          <w:rFonts w:ascii="Century Gothic" w:hAnsi="Century Gothic" w:cs="Times New Roman"/>
-          <w:sz w:val="20"/>
-          <w:szCs w:val="20"/>
-        </w:rPr>
-        <w:t>0.5 – 1.49: “Rear Admirable – Lower Half”</w:t>
-      </w:r>
-    </w:p>
-    <w:p>
-      <w:pPr>
-        <w:pStyle w:val="ListParagraph"/>
-        <w:numPr>
-          <w:ilvl w:val="1"/>
-          <w:numId w:val="4"/>
-        </w:numPr>
-        <w:rPr>
-          <w:rFonts w:ascii="Century Gothic" w:hAnsi="Century Gothic" w:cs="Times New Roman"/>
-          <w:sz w:val="20"/>
-          <w:szCs w:val="20"/>
-        </w:rPr>
-      </w:pPr>
-      <w:r>
-        <w:rPr>
-          <w:rFonts w:ascii="Century Gothic" w:hAnsi="Century Gothic" w:cs="Times New Roman"/>
-          <w:sz w:val="20"/>
-          <w:szCs w:val="20"/>
-        </w:rPr>
-        <w:t>0.01 – 0.49: “Swab”</w:t>
-      </w:r>
-    </w:p>
-    <w:p>
-      <w:pPr>
-        <w:pStyle w:val="ListParagraph"/>
-        <w:ind w:left="1800"/>
-        <w:rPr>
-          <w:rFonts w:ascii="Century Gothic" w:hAnsi="Century Gothic" w:cs="Times New Roman"/>
-          <w:sz w:val="20"/>
-          <w:szCs w:val="20"/>
-        </w:rPr>
-      </w:pPr>
-    </w:p>
-    <w:p>
-      <w:pPr>
-        <w:pStyle w:val="ListParagraph"/>
-        <w:numPr>
-          <w:ilvl w:val="0"/>
-          <w:numId w:val="4"/>
-        </w:numPr>
-        <w:rPr>
-          <w:rFonts w:ascii="Century Gothic" w:hAnsi="Century Gothic" w:cs="Times New Roman"/>
-          <w:sz w:val="20"/>
-          <w:szCs w:val="20"/>
-        </w:rPr>
-      </w:pPr>
-      <w:r>
-        <w:rPr>
-          <w:rFonts w:ascii="Century Gothic" w:hAnsi="Century Gothic" w:cs="Times New Roman"/>
-          <w:sz w:val="20"/>
-          <w:szCs w:val="20"/>
-        </w:rPr>
-        <w:t>Weighted average</w:t>
-      </w:r>
-      <w:r>
-        <w:rPr>
-          <w:rFonts w:ascii="Century Gothic" w:hAnsi="Century Gothic" w:cs="Times New Roman"/>
-          <w:sz w:val="20"/>
-          <w:szCs w:val="20"/>
-        </w:rPr>
-        <w:t xml:space="preserve"> rating is weighted by rater’s rating on an exponential scale:</w:t>
-      </w:r>
-    </w:p>
-    <w:p>
-      <w:pPr>
-        <w:pStyle w:val="ListParagraph"/>
-        <w:numPr>
-          <w:ilvl w:val="1"/>
-          <w:numId w:val="4"/>
-        </w:numPr>
-        <w:rPr>
-          <w:rFonts w:ascii="Century Gothic" w:hAnsi="Century Gothic" w:cs="Times New Roman"/>
-          <w:sz w:val="20"/>
-          <w:szCs w:val="20"/>
-        </w:rPr>
-      </w:pPr>
-      <w:r>
-        <w:rPr>
-          <w:rFonts w:ascii="Century Gothic" w:hAnsi="Century Gothic" w:cs="Times New Roman"/>
-          <w:sz w:val="20"/>
-          <w:szCs w:val="20"/>
-        </w:rPr>
-        <w:t>Weight w = 2 ^ user’s rating</w:t>
-      </w:r>
-    </w:p>
-    <w:p>
-      <w:pPr>
-        <w:pStyle w:val="ListParagraph"/>
-        <w:numPr>
-          <w:ilvl w:val="1"/>
-          <w:numId w:val="4"/>
-        </w:numPr>
-        <w:rPr>
-          <w:rFonts w:ascii="Century Gothic" w:hAnsi="Century Gothic" w:cs="Times New Roman"/>
-          <w:sz w:val="20"/>
-          <w:szCs w:val="20"/>
-        </w:rPr>
-      </w:pPr>
-      <w:r>
-        <w:rPr>
-          <w:rFonts w:ascii="Century Gothic" w:hAnsi="Century Gothic" w:cs="Times New Roman"/>
-          <w:sz w:val="20"/>
-          <w:szCs w:val="20"/>
-        </w:rPr>
         <w:t>Examples:</w:t>
       </w:r>
     </w:p>
@@ -9712,8 +9713,6 @@
           <w:szCs w:val="20"/>
         </w:rPr>
       </w:pPr>
-      <w:bookmarkStart w:id="0" w:name="_GoBack"/>
-      <w:bookmarkEnd w:id="0"/>
     </w:p>
     <w:p>
       <w:pPr>
@@ -12457,7 +12456,6 @@
   <w:style w:type="character" w:default="1" w:styleId="DefaultParagraphFont">
     <w:name w:val="Default Paragraph Font"/>
     <w:uiPriority w:val="1"/>
-    <w:semiHidden/>
     <w:unhideWhenUsed/>
   </w:style>
   <w:style w:type="table" w:default="1" w:styleId="TableNormal">
@@ -12862,7 +12860,7 @@
 </file>
 
 <file path=customXml/itemProps1.xml><?xml version="1.0" encoding="utf-8"?>
-<ds:datastoreItem xmlns:ds="http://schemas.openxmlformats.org/officeDocument/2006/customXml" ds:itemID="{9E06FE71-1F85-4ED7-A96D-E703E7224D84}">
+<ds:datastoreItem xmlns:ds="http://schemas.openxmlformats.org/officeDocument/2006/customXml" ds:itemID="{7C3ABA10-75B3-40F4-8CF7-F662D26A52CD}">
   <ds:schemaRefs>
     <ds:schemaRef ds:uri="http://schemas.openxmlformats.org/officeDocument/2006/bibliography"/>
   </ds:schemaRefs>

</xml_diff>

<commit_message>
project proposal as of 9:08 am August 4
</commit_message>
<xml_diff>
--- a/TAP final project proposal.docx
+++ b/TAP final project proposal.docx
@@ -8971,17 +8971,7 @@
           <w:sz w:val="20"/>
           <w:szCs w:val="20"/>
         </w:rPr>
-        <w:t>weighte</w:t>
-      </w:r>
-      <w:bookmarkStart w:id="0" w:name="_GoBack"/>
-      <w:bookmarkEnd w:id="0"/>
-      <w:r>
-        <w:rPr>
-          <w:rFonts w:ascii="Century Gothic" w:hAnsi="Century Gothic" w:cs="Times New Roman"/>
-          <w:sz w:val="20"/>
-          <w:szCs w:val="20"/>
-        </w:rPr>
-        <w:t>d average</w:t>
+        <w:t>weighted average</w:t>
       </w:r>
       <w:r>
         <w:rPr>
@@ -10878,10 +10868,10 @@
           <w:szCs w:val="20"/>
         </w:rPr>
         <w:drawing>
-          <wp:inline distT="0" distB="0" distL="0" distR="0" wp14:anchorId="546D078F" wp14:editId="56591144">
-            <wp:extent cx="5881642" cy="8057071"/>
-            <wp:effectExtent l="57150" t="57150" r="119380" b="115570"/>
-            <wp:docPr id="14" name="Picture 14" descr="A close up of a map&#10;&#10;Description automatically generated"/>
+          <wp:inline distT="0" distB="0" distL="0" distR="0" wp14:anchorId="355EDD55" wp14:editId="477532DB">
+            <wp:extent cx="5770651" cy="7905031"/>
+            <wp:effectExtent l="57150" t="57150" r="116205" b="115570"/>
+            <wp:docPr id="15" name="Picture 15" descr="A close up of a map&#10;&#10;Description automatically generated"/>
             <wp:cNvGraphicFramePr>
               <a:graphicFrameLocks xmlns:a="http://schemas.openxmlformats.org/drawingml/2006/main" noChangeAspect="1"/>
             </wp:cNvGraphicFramePr>
@@ -10889,7 +10879,7 @@
               <a:graphicData uri="http://schemas.openxmlformats.org/drawingml/2006/picture">
                 <pic:pic xmlns:pic="http://schemas.openxmlformats.org/drawingml/2006/picture">
                   <pic:nvPicPr>
-                    <pic:cNvPr id="14" name="TAP final project user view - other users pages.png"/>
+                    <pic:cNvPr id="15" name="TAP final project user view - other users pages.png"/>
                     <pic:cNvPicPr/>
                   </pic:nvPicPr>
                   <pic:blipFill>
@@ -10907,7 +10897,7 @@
                   <pic:spPr>
                     <a:xfrm>
                       <a:off x="0" y="0"/>
-                      <a:ext cx="5887381" cy="8064933"/>
+                      <a:ext cx="5773248" cy="7908589"/>
                     </a:xfrm>
                     <a:prstGeom prst="rect">
                       <a:avLst/>
@@ -10965,15 +10955,15 @@
           <w:sz w:val="20"/>
           <w:szCs w:val="20"/>
         </w:rPr>
-        <w:t xml:space="preserve"> a rating has already been given to this user, the logged-in user will see the number of stars he/she has given to this user beneath the </w:t>
-      </w:r>
-      <w:r>
-        <w:rPr>
-          <w:rFonts w:ascii="Century Gothic" w:hAnsi="Century Gothic" w:cs="Times New Roman"/>
-          <w:sz w:val="20"/>
-          <w:szCs w:val="20"/>
-        </w:rPr>
-        <w:t>Track/Purge button. Beneath this will be</w:t>
+        <w:t xml:space="preserve"> a rating has already been given to this user, the logged-in user will see the number of stars he/she has given to this user</w:t>
+      </w:r>
+      <w:r>
+        <w:rPr>
+          <w:rFonts w:ascii="Century Gothic" w:hAnsi="Century Gothic" w:cs="Times New Roman"/>
+          <w:sz w:val="20"/>
+          <w:szCs w:val="20"/>
+        </w:rPr>
+        <w:t>. Beneath this will be</w:t>
       </w:r>
       <w:r>
         <w:rPr>
@@ -11055,39 +11045,7 @@
           <w:sz w:val="20"/>
           <w:szCs w:val="20"/>
         </w:rPr>
-        <w:t>. Also</w:t>
-      </w:r>
-      <w:r>
-        <w:rPr>
-          <w:rFonts w:ascii="Century Gothic" w:hAnsi="Century Gothic" w:cs="Times New Roman"/>
-          <w:sz w:val="20"/>
-          <w:szCs w:val="20"/>
-        </w:rPr>
-        <w:t>,</w:t>
-      </w:r>
-      <w:r>
-        <w:rPr>
-          <w:rFonts w:ascii="Century Gothic" w:hAnsi="Century Gothic" w:cs="Times New Roman"/>
-          <w:sz w:val="20"/>
-          <w:szCs w:val="20"/>
-        </w:rPr>
-        <w:t xml:space="preserve"> beneath that will be</w:t>
-      </w:r>
-      <w:r>
-        <w:rPr>
-          <w:rFonts w:ascii="Century Gothic" w:hAnsi="Century Gothic" w:cs="Times New Roman"/>
-          <w:sz w:val="20"/>
-          <w:szCs w:val="20"/>
-        </w:rPr>
-        <w:t xml:space="preserve"> a</w:t>
-      </w:r>
-      <w:r>
-        <w:rPr>
-          <w:rFonts w:ascii="Century Gothic" w:hAnsi="Century Gothic" w:cs="Times New Roman"/>
-          <w:sz w:val="20"/>
-          <w:szCs w:val="20"/>
-        </w:rPr>
-        <w:t xml:space="preserve"> button to delete that rating altogether. </w:t>
+        <w:t>.</w:t>
       </w:r>
     </w:p>
     <w:p>
@@ -11143,10 +11101,10 @@
           <w:szCs w:val="20"/>
         </w:rPr>
         <w:drawing>
-          <wp:inline distT="0" distB="0" distL="0" distR="0" wp14:anchorId="6F5646D4" wp14:editId="7FB4E1C7">
-            <wp:extent cx="6295371" cy="8623827"/>
-            <wp:effectExtent l="57150" t="57150" r="106045" b="120650"/>
-            <wp:docPr id="13" name="Picture 13" descr="A screenshot of a cell phone&#10;&#10;Description automatically generated"/>
+          <wp:inline distT="0" distB="0" distL="0" distR="0" wp14:anchorId="2BF9E3D4" wp14:editId="2BAD8446">
+            <wp:extent cx="5613220" cy="7689371"/>
+            <wp:effectExtent l="57150" t="57150" r="121285" b="121285"/>
+            <wp:docPr id="16" name="Picture 16" descr="A screenshot of a cell phone&#10;&#10;Description automatically generated"/>
             <wp:cNvGraphicFramePr>
               <a:graphicFrameLocks xmlns:a="http://schemas.openxmlformats.org/drawingml/2006/main" noChangeAspect="1"/>
             </wp:cNvGraphicFramePr>
@@ -11154,7 +11112,7 @@
               <a:graphicData uri="http://schemas.openxmlformats.org/drawingml/2006/picture">
                 <pic:pic xmlns:pic="http://schemas.openxmlformats.org/drawingml/2006/picture">
                   <pic:nvPicPr>
-                    <pic:cNvPr id="13" name="TAP final project user view - users own page and home.png"/>
+                    <pic:cNvPr id="16" name="TAP final project user view - users own page and home.png"/>
                     <pic:cNvPicPr/>
                   </pic:nvPicPr>
                   <pic:blipFill>
@@ -11172,7 +11130,7 @@
                   <pic:spPr>
                     <a:xfrm>
                       <a:off x="0" y="0"/>
-                      <a:ext cx="6296540" cy="8625429"/>
+                      <a:ext cx="5617946" cy="7695846"/>
                     </a:xfrm>
                     <a:prstGeom prst="rect">
                       <a:avLst/>
@@ -11253,11 +11211,12 @@
           <w:sz w:val="20"/>
           <w:szCs w:val="20"/>
         </w:rPr>
+        <w:lastRenderedPageBreak/>
         <w:drawing>
-          <wp:inline distT="0" distB="0" distL="0" distR="0" wp14:anchorId="71FF0375" wp14:editId="2E1BD263">
-            <wp:extent cx="6443319" cy="5834783"/>
-            <wp:effectExtent l="57150" t="57150" r="110490" b="109220"/>
-            <wp:docPr id="12" name="Picture 12" descr="A screenshot of a cell phone&#10;&#10;Description automatically generated"/>
+          <wp:inline distT="0" distB="0" distL="0" distR="0" wp14:anchorId="39C783A7" wp14:editId="7F3E4F01">
+            <wp:extent cx="7315200" cy="7219950"/>
+            <wp:effectExtent l="0" t="0" r="0" b="0"/>
+            <wp:docPr id="17" name="Picture 17" descr="A screenshot of a cell phone&#10;&#10;Description automatically generated"/>
             <wp:cNvGraphicFramePr>
               <a:graphicFrameLocks xmlns:a="http://schemas.openxmlformats.org/drawingml/2006/main" noChangeAspect="1"/>
             </wp:cNvGraphicFramePr>
@@ -11265,7 +11224,7 @@
               <a:graphicData uri="http://schemas.openxmlformats.org/drawingml/2006/picture">
                 <pic:pic xmlns:pic="http://schemas.openxmlformats.org/drawingml/2006/picture">
                   <pic:nvPicPr>
-                    <pic:cNvPr id="12" name="TAP final project user view - all users page.png"/>
+                    <pic:cNvPr id="17" name="TAP final project user view - all users page.png"/>
                     <pic:cNvPicPr/>
                   </pic:nvPicPr>
                   <pic:blipFill>
@@ -11283,7 +11242,219 @@
                   <pic:spPr>
                     <a:xfrm>
                       <a:off x="0" y="0"/>
-                      <a:ext cx="6450380" cy="5841177"/>
+                      <a:ext cx="7315200" cy="7219950"/>
+                    </a:xfrm>
+                    <a:prstGeom prst="rect">
+                      <a:avLst/>
+                    </a:prstGeom>
+                  </pic:spPr>
+                </pic:pic>
+              </a:graphicData>
+            </a:graphic>
+          </wp:inline>
+        </w:drawing>
+      </w:r>
+    </w:p>
+    <w:p>
+      <w:pPr>
+        <w:ind w:left="450" w:right="810"/>
+        <w:rPr>
+          <w:rFonts w:ascii="Century Gothic" w:hAnsi="Century Gothic" w:cs="Times New Roman"/>
+          <w:sz w:val="20"/>
+          <w:szCs w:val="20"/>
+        </w:rPr>
+      </w:pPr>
+      <w:r>
+        <w:rPr>
+          <w:rFonts w:ascii="Century Gothic" w:hAnsi="Century Gothic" w:cs="Times New Roman"/>
+          <w:sz w:val="20"/>
+          <w:szCs w:val="20"/>
+        </w:rPr>
+        <w:t xml:space="preserve">A user will be able to rate someone that he/she has not rated prior on this page (as well as on the similar “Your Tracking” and search results pages). To edit a rating, one must navigate to the that person’s profile. </w:t>
+      </w:r>
+    </w:p>
+    <w:p>
+      <w:pPr>
+        <w:rPr>
+          <w:rFonts w:ascii="Century Gothic" w:hAnsi="Century Gothic" w:cs="Times New Roman"/>
+          <w:sz w:val="20"/>
+          <w:szCs w:val="20"/>
+        </w:rPr>
+      </w:pPr>
+    </w:p>
+    <w:p>
+      <w:pPr>
+        <w:rPr>
+          <w:rFonts w:ascii="Century Gothic" w:hAnsi="Century Gothic" w:cs="Times New Roman"/>
+          <w:sz w:val="20"/>
+          <w:szCs w:val="20"/>
+        </w:rPr>
+      </w:pPr>
+    </w:p>
+    <w:p>
+      <w:pPr>
+        <w:rPr>
+          <w:rFonts w:ascii="Century Gothic" w:hAnsi="Century Gothic" w:cs="Times New Roman"/>
+          <w:sz w:val="20"/>
+          <w:szCs w:val="20"/>
+        </w:rPr>
+      </w:pPr>
+    </w:p>
+    <w:p>
+      <w:pPr>
+        <w:rPr>
+          <w:rFonts w:ascii="Century Gothic" w:hAnsi="Century Gothic" w:cs="Times New Roman"/>
+          <w:sz w:val="20"/>
+          <w:szCs w:val="20"/>
+        </w:rPr>
+      </w:pPr>
+    </w:p>
+    <w:p>
+      <w:pPr>
+        <w:rPr>
+          <w:rFonts w:ascii="Century Gothic" w:hAnsi="Century Gothic" w:cs="Times New Roman"/>
+          <w:sz w:val="20"/>
+          <w:szCs w:val="20"/>
+        </w:rPr>
+      </w:pPr>
+    </w:p>
+    <w:p>
+      <w:pPr>
+        <w:rPr>
+          <w:rFonts w:ascii="Century Gothic" w:hAnsi="Century Gothic" w:cs="Times New Roman"/>
+          <w:sz w:val="20"/>
+          <w:szCs w:val="20"/>
+        </w:rPr>
+      </w:pPr>
+    </w:p>
+    <w:p>
+      <w:pPr>
+        <w:rPr>
+          <w:rFonts w:ascii="Century Gothic" w:hAnsi="Century Gothic" w:cs="Times New Roman"/>
+          <w:sz w:val="20"/>
+          <w:szCs w:val="20"/>
+        </w:rPr>
+      </w:pPr>
+    </w:p>
+    <w:p>
+      <w:pPr>
+        <w:rPr>
+          <w:rFonts w:ascii="Century Gothic" w:hAnsi="Century Gothic" w:cs="Times New Roman"/>
+          <w:sz w:val="20"/>
+          <w:szCs w:val="20"/>
+        </w:rPr>
+      </w:pPr>
+    </w:p>
+    <w:p>
+      <w:pPr>
+        <w:rPr>
+          <w:rFonts w:ascii="Century Gothic" w:hAnsi="Century Gothic" w:cs="Times New Roman"/>
+          <w:sz w:val="20"/>
+          <w:szCs w:val="20"/>
+        </w:rPr>
+      </w:pPr>
+    </w:p>
+    <w:p>
+      <w:pPr>
+        <w:rPr>
+          <w:rFonts w:ascii="Century Gothic" w:hAnsi="Century Gothic" w:cs="Times New Roman"/>
+          <w:sz w:val="20"/>
+          <w:szCs w:val="20"/>
+        </w:rPr>
+      </w:pPr>
+    </w:p>
+    <w:p>
+      <w:pPr>
+        <w:rPr>
+          <w:rFonts w:ascii="Century Gothic" w:hAnsi="Century Gothic" w:cs="Times New Roman"/>
+          <w:sz w:val="20"/>
+          <w:szCs w:val="20"/>
+        </w:rPr>
+      </w:pPr>
+    </w:p>
+    <w:p>
+      <w:pPr>
+        <w:rPr>
+          <w:rFonts w:ascii="Century Gothic" w:hAnsi="Century Gothic" w:cs="Times New Roman"/>
+          <w:sz w:val="20"/>
+          <w:szCs w:val="20"/>
+        </w:rPr>
+      </w:pPr>
+    </w:p>
+    <w:p>
+      <w:pPr>
+        <w:rPr>
+          <w:rFonts w:ascii="Century Gothic" w:hAnsi="Century Gothic" w:cs="Times New Roman"/>
+          <w:sz w:val="20"/>
+          <w:szCs w:val="20"/>
+        </w:rPr>
+      </w:pPr>
+    </w:p>
+    <w:p>
+      <w:pPr>
+        <w:rPr>
+          <w:rFonts w:ascii="Century Gothic" w:hAnsi="Century Gothic" w:cs="Times New Roman"/>
+          <w:sz w:val="20"/>
+          <w:szCs w:val="20"/>
+        </w:rPr>
+      </w:pPr>
+    </w:p>
+    <w:p>
+      <w:pPr>
+        <w:rPr>
+          <w:rFonts w:ascii="Century Gothic" w:hAnsi="Century Gothic" w:cs="Times New Roman"/>
+          <w:sz w:val="20"/>
+          <w:szCs w:val="20"/>
+        </w:rPr>
+      </w:pPr>
+    </w:p>
+    <w:p>
+      <w:pPr>
+        <w:jc w:val="center"/>
+        <w:rPr>
+          <w:rFonts w:ascii="Century Gothic" w:hAnsi="Century Gothic" w:cs="Times New Roman"/>
+          <w:sz w:val="20"/>
+          <w:szCs w:val="20"/>
+        </w:rPr>
+      </w:pPr>
+      <w:r>
+        <w:rPr>
+          <w:rFonts w:ascii="Century Gothic" w:hAnsi="Century Gothic" w:cs="Times New Roman"/>
+          <w:noProof/>
+          <w:sz w:val="20"/>
+          <w:szCs w:val="20"/>
+        </w:rPr>
+        <w:drawing>
+          <wp:inline distT="0" distB="0" distL="0" distR="0" wp14:anchorId="2994BEF5" wp14:editId="68989250">
+            <wp:extent cx="6544214" cy="4037303"/>
+            <wp:effectExtent l="57150" t="57150" r="104775" b="116205"/>
+            <wp:docPr id="18" name="Picture 18" descr="A screenshot of a cell phone&#10;&#10;Description automatically generated"/>
+            <wp:cNvGraphicFramePr>
+              <a:graphicFrameLocks xmlns:a="http://schemas.openxmlformats.org/drawingml/2006/main" noChangeAspect="1"/>
+            </wp:cNvGraphicFramePr>
+            <a:graphic xmlns:a="http://schemas.openxmlformats.org/drawingml/2006/main">
+              <a:graphicData uri="http://schemas.openxmlformats.org/drawingml/2006/picture">
+                <pic:pic xmlns:pic="http://schemas.openxmlformats.org/drawingml/2006/picture">
+                  <pic:nvPicPr>
+                    <pic:cNvPr id="18" name="TAP final project user view - people tracking page.png"/>
+                    <pic:cNvPicPr/>
+                  </pic:nvPicPr>
+                  <pic:blipFill>
+                    <a:blip r:embed="rId13">
+                      <a:extLst>
+                        <a:ext uri="{28A0092B-C50C-407E-A947-70E740481C1C}">
+                          <a14:useLocalDpi xmlns:a14="http://schemas.microsoft.com/office/drawing/2010/main" val="0"/>
+                        </a:ext>
+                      </a:extLst>
+                    </a:blip>
+                    <a:stretch>
+                      <a:fillRect/>
+                    </a:stretch>
+                  </pic:blipFill>
+                  <pic:spPr>
+                    <a:xfrm>
+                      <a:off x="0" y="0"/>
+                      <a:ext cx="6550548" cy="4041211"/>
                     </a:xfrm>
                     <a:prstGeom prst="rect">
                       <a:avLst/>
@@ -11312,168 +11483,6 @@
     </w:p>
     <w:p>
       <w:pPr>
-        <w:ind w:left="450" w:right="810"/>
-        <w:rPr>
-          <w:rFonts w:ascii="Century Gothic" w:hAnsi="Century Gothic" w:cs="Times New Roman"/>
-          <w:sz w:val="20"/>
-          <w:szCs w:val="20"/>
-        </w:rPr>
-      </w:pPr>
-      <w:r>
-        <w:rPr>
-          <w:rFonts w:ascii="Century Gothic" w:hAnsi="Century Gothic" w:cs="Times New Roman"/>
-          <w:sz w:val="20"/>
-          <w:szCs w:val="20"/>
-        </w:rPr>
-        <w:t xml:space="preserve">A user will be able to rate someone that he/she has not rated prior on this page (as well as on the similar “Your Tracking” and search results pages). To delete or edit a rating, one must navigate to the that person’s profile. </w:t>
-      </w:r>
-    </w:p>
-    <w:p>
-      <w:pPr>
-        <w:rPr>
-          <w:rFonts w:ascii="Century Gothic" w:hAnsi="Century Gothic" w:cs="Times New Roman"/>
-          <w:sz w:val="20"/>
-          <w:szCs w:val="20"/>
-        </w:rPr>
-      </w:pPr>
-    </w:p>
-    <w:p>
-      <w:pPr>
-        <w:rPr>
-          <w:rFonts w:ascii="Century Gothic" w:hAnsi="Century Gothic" w:cs="Times New Roman"/>
-          <w:sz w:val="20"/>
-          <w:szCs w:val="20"/>
-        </w:rPr>
-      </w:pPr>
-    </w:p>
-    <w:p>
-      <w:pPr>
-        <w:rPr>
-          <w:rFonts w:ascii="Century Gothic" w:hAnsi="Century Gothic" w:cs="Times New Roman"/>
-          <w:sz w:val="20"/>
-          <w:szCs w:val="20"/>
-        </w:rPr>
-      </w:pPr>
-    </w:p>
-    <w:p>
-      <w:pPr>
-        <w:rPr>
-          <w:rFonts w:ascii="Century Gothic" w:hAnsi="Century Gothic" w:cs="Times New Roman"/>
-          <w:sz w:val="20"/>
-          <w:szCs w:val="20"/>
-        </w:rPr>
-      </w:pPr>
-    </w:p>
-    <w:p>
-      <w:pPr>
-        <w:rPr>
-          <w:rFonts w:ascii="Century Gothic" w:hAnsi="Century Gothic" w:cs="Times New Roman"/>
-          <w:sz w:val="20"/>
-          <w:szCs w:val="20"/>
-        </w:rPr>
-      </w:pPr>
-    </w:p>
-    <w:p>
-      <w:pPr>
-        <w:rPr>
-          <w:rFonts w:ascii="Century Gothic" w:hAnsi="Century Gothic" w:cs="Times New Roman"/>
-          <w:sz w:val="20"/>
-          <w:szCs w:val="20"/>
-        </w:rPr>
-      </w:pPr>
-    </w:p>
-    <w:p>
-      <w:pPr>
-        <w:rPr>
-          <w:rFonts w:ascii="Century Gothic" w:hAnsi="Century Gothic" w:cs="Times New Roman"/>
-          <w:sz w:val="20"/>
-          <w:szCs w:val="20"/>
-        </w:rPr>
-      </w:pPr>
-    </w:p>
-    <w:p>
-      <w:pPr>
-        <w:rPr>
-          <w:rFonts w:ascii="Century Gothic" w:hAnsi="Century Gothic" w:cs="Times New Roman"/>
-          <w:sz w:val="20"/>
-          <w:szCs w:val="20"/>
-        </w:rPr>
-      </w:pPr>
-    </w:p>
-    <w:p>
-      <w:pPr>
-        <w:rPr>
-          <w:rFonts w:ascii="Century Gothic" w:hAnsi="Century Gothic" w:cs="Times New Roman"/>
-          <w:sz w:val="20"/>
-          <w:szCs w:val="20"/>
-        </w:rPr>
-      </w:pPr>
-    </w:p>
-    <w:p>
-      <w:pPr>
-        <w:rPr>
-          <w:rFonts w:ascii="Century Gothic" w:hAnsi="Century Gothic" w:cs="Times New Roman"/>
-          <w:sz w:val="20"/>
-          <w:szCs w:val="20"/>
-        </w:rPr>
-      </w:pPr>
-    </w:p>
-    <w:p>
-      <w:pPr>
-        <w:rPr>
-          <w:rFonts w:ascii="Century Gothic" w:hAnsi="Century Gothic" w:cs="Times New Roman"/>
-          <w:sz w:val="20"/>
-          <w:szCs w:val="20"/>
-        </w:rPr>
-      </w:pPr>
-    </w:p>
-    <w:p>
-      <w:pPr>
-        <w:rPr>
-          <w:rFonts w:ascii="Century Gothic" w:hAnsi="Century Gothic" w:cs="Times New Roman"/>
-          <w:sz w:val="20"/>
-          <w:szCs w:val="20"/>
-        </w:rPr>
-      </w:pPr>
-    </w:p>
-    <w:p>
-      <w:pPr>
-        <w:rPr>
-          <w:rFonts w:ascii="Century Gothic" w:hAnsi="Century Gothic" w:cs="Times New Roman"/>
-          <w:sz w:val="20"/>
-          <w:szCs w:val="20"/>
-        </w:rPr>
-      </w:pPr>
-    </w:p>
-    <w:p>
-      <w:pPr>
-        <w:rPr>
-          <w:rFonts w:ascii="Century Gothic" w:hAnsi="Century Gothic" w:cs="Times New Roman"/>
-          <w:sz w:val="20"/>
-          <w:szCs w:val="20"/>
-        </w:rPr>
-      </w:pPr>
-    </w:p>
-    <w:p>
-      <w:pPr>
-        <w:rPr>
-          <w:rFonts w:ascii="Century Gothic" w:hAnsi="Century Gothic" w:cs="Times New Roman"/>
-          <w:sz w:val="20"/>
-          <w:szCs w:val="20"/>
-        </w:rPr>
-      </w:pPr>
-    </w:p>
-    <w:p>
-      <w:pPr>
-        <w:rPr>
-          <w:rFonts w:ascii="Century Gothic" w:hAnsi="Century Gothic" w:cs="Times New Roman"/>
-          <w:sz w:val="20"/>
-          <w:szCs w:val="20"/>
-        </w:rPr>
-      </w:pPr>
-    </w:p>
-    <w:p>
-      <w:pPr>
         <w:rPr>
           <w:rFonts w:ascii="Century Gothic" w:hAnsi="Century Gothic" w:cs="Times New Roman"/>
           <w:sz w:val="20"/>
@@ -11509,6 +11518,8 @@
           <w:szCs w:val="20"/>
         </w:rPr>
       </w:pPr>
+      <w:bookmarkStart w:id="0" w:name="_GoBack"/>
+      <w:bookmarkEnd w:id="0"/>
     </w:p>
     <w:p>
       <w:pPr>
@@ -11533,7 +11544,7 @@
       </w:pPr>
     </w:p>
     <w:sectPr>
-      <w:headerReference w:type="default" r:id="rId13"/>
+      <w:headerReference w:type="default" r:id="rId14"/>
       <w:pgSz w:w="12240" w:h="15840"/>
       <w:pgMar w:top="432" w:right="360" w:bottom="360" w:left="360" w:header="0" w:footer="720" w:gutter="0"/>
       <w:cols w:space="720"/>
@@ -12860,7 +12871,7 @@
 </file>
 
 <file path=customXml/itemProps1.xml><?xml version="1.0" encoding="utf-8"?>
-<ds:datastoreItem xmlns:ds="http://schemas.openxmlformats.org/officeDocument/2006/customXml" ds:itemID="{7C3ABA10-75B3-40F4-8CF7-F662D26A52CD}">
+<ds:datastoreItem xmlns:ds="http://schemas.openxmlformats.org/officeDocument/2006/customXml" ds:itemID="{2C45D9C7-566A-4631-94EB-183ED247C8EB}">
   <ds:schemaRefs>
     <ds:schemaRef ds:uri="http://schemas.openxmlformats.org/officeDocument/2006/bibliography"/>
   </ds:schemaRefs>

</xml_diff>

<commit_message>
9:54 AM August 4
</commit_message>
<xml_diff>
--- a/TAP final project proposal.docx
+++ b/TAP final project proposal.docx
@@ -311,21 +311,8 @@
           <w:sz w:val="44"/>
           <w:szCs w:val="44"/>
         </w:rPr>
-        <w:t xml:space="preserve">Olivia </w:t>
-      </w:r>
-      <w:proofErr w:type="spellStart"/>
-      <w:r>
-        <w:rPr>
-          <w:rFonts w:ascii="Century Gothic" w:eastAsia="Times New Roman" w:hAnsi="Century Gothic" w:cs="Arial"/>
-          <w:b/>
-          <w:bCs/>
-          <w:color w:val="808080" w:themeColor="background1" w:themeShade="80"/>
-          <w:sz w:val="44"/>
-          <w:szCs w:val="44"/>
-        </w:rPr>
-        <w:t>Sirak</w:t>
-      </w:r>
-      <w:proofErr w:type="spellEnd"/>
+        <w:t>Olivia Sirak</w:t>
+      </w:r>
     </w:p>
     <w:p>
       <w:pPr>
@@ -1069,27 +1056,7 @@
                 <w:sz w:val="18"/>
                 <w:szCs w:val="18"/>
               </w:rPr>
-              <w:t xml:space="preserve">24601 Donatella </w:t>
-            </w:r>
-            <w:proofErr w:type="spellStart"/>
-            <w:r>
-              <w:rPr>
-                <w:rFonts w:ascii="Century Gothic" w:eastAsia="Times New Roman" w:hAnsi="Century Gothic" w:cs="Times New Roman"/>
-                <w:color w:val="000000"/>
-                <w:sz w:val="18"/>
-                <w:szCs w:val="18"/>
-              </w:rPr>
-              <w:t>Nobodi</w:t>
-            </w:r>
-            <w:proofErr w:type="spellEnd"/>
-            <w:r>
-              <w:rPr>
-                <w:rFonts w:ascii="Century Gothic" w:eastAsia="Times New Roman" w:hAnsi="Century Gothic" w:cs="Times New Roman"/>
-                <w:color w:val="000000"/>
-                <w:sz w:val="18"/>
-                <w:szCs w:val="18"/>
-              </w:rPr>
-              <w:t xml:space="preserve"> </w:t>
+              <w:t xml:space="preserve">24601 Donatella Nobodi </w:t>
             </w:r>
             <w:r>
               <w:rPr>
@@ -1534,19 +1501,8 @@
                 <w:sz w:val="18"/>
                 <w:szCs w:val="18"/>
               </w:rPr>
-              <w:t xml:space="preserve">Miguel Palima, Olivia </w:t>
-            </w:r>
-            <w:proofErr w:type="spellStart"/>
-            <w:r>
-              <w:rPr>
-                <w:rFonts w:ascii="Century Gothic" w:eastAsia="Times New Roman" w:hAnsi="Century Gothic" w:cs="Times New Roman"/>
-                <w:color w:val="000000"/>
-                <w:sz w:val="18"/>
-                <w:szCs w:val="18"/>
-              </w:rPr>
-              <w:t>Sirak</w:t>
-            </w:r>
-            <w:proofErr w:type="spellEnd"/>
+              <w:t>Miguel Palima, Olivia Sirak</w:t>
+            </w:r>
           </w:p>
         </w:tc>
         <w:tc>
@@ -1723,19 +1679,8 @@
                 <w:sz w:val="18"/>
                 <w:szCs w:val="18"/>
               </w:rPr>
-              <w:t xml:space="preserve">Miguel Palima, Olivia </w:t>
-            </w:r>
-            <w:proofErr w:type="spellStart"/>
-            <w:r>
-              <w:rPr>
-                <w:rFonts w:ascii="Century Gothic" w:eastAsia="Times New Roman" w:hAnsi="Century Gothic" w:cs="Times New Roman"/>
-                <w:color w:val="000000"/>
-                <w:sz w:val="18"/>
-                <w:szCs w:val="18"/>
-              </w:rPr>
-              <w:t>Sirak</w:t>
-            </w:r>
-            <w:proofErr w:type="spellEnd"/>
+              <w:t>Miguel Palima, Olivia Sirak</w:t>
+            </w:r>
           </w:p>
         </w:tc>
         <w:tc>
@@ -2586,25 +2531,7 @@
                 <w:sz w:val="18"/>
                 <w:szCs w:val="18"/>
               </w:rPr>
-              <w:t xml:space="preserve">-Utilizing </w:t>
-            </w:r>
-            <w:proofErr w:type="gramStart"/>
-            <w:r>
-              <w:rPr>
-                <w:rFonts w:ascii="Century Gothic" w:eastAsia="Times New Roman" w:hAnsi="Century Gothic" w:cs="Times New Roman"/>
-                <w:sz w:val="18"/>
-                <w:szCs w:val="18"/>
-              </w:rPr>
-              <w:t>previously-unused</w:t>
-            </w:r>
-            <w:proofErr w:type="gramEnd"/>
-            <w:r>
-              <w:rPr>
-                <w:rFonts w:ascii="Century Gothic" w:eastAsia="Times New Roman" w:hAnsi="Century Gothic" w:cs="Times New Roman"/>
-                <w:sz w:val="18"/>
-                <w:szCs w:val="18"/>
-              </w:rPr>
-              <w:t xml:space="preserve"> technologies such as Angular.  </w:t>
+              <w:t xml:space="preserve">-Utilizing previously-unused technologies such as Angular.  </w:t>
             </w:r>
           </w:p>
           <w:p>
@@ -2634,25 +2561,14 @@
               </w:rPr>
               <w:t xml:space="preserve">e </w:t>
             </w:r>
-            <w:proofErr w:type="spellStart"/>
-            <w:r>
-              <w:rPr>
-                <w:rFonts w:ascii="Century Gothic" w:eastAsia="Times New Roman" w:hAnsi="Century Gothic" w:cs="Times New Roman"/>
-                <w:color w:val="000000"/>
-                <w:sz w:val="18"/>
-                <w:szCs w:val="18"/>
-              </w:rPr>
-              <w:t>compatability</w:t>
-            </w:r>
-            <w:proofErr w:type="spellEnd"/>
-            <w:r>
-              <w:rPr>
-                <w:rFonts w:ascii="Century Gothic" w:eastAsia="Times New Roman" w:hAnsi="Century Gothic" w:cs="Times New Roman"/>
-                <w:color w:val="000000"/>
-                <w:sz w:val="18"/>
-                <w:szCs w:val="18"/>
-              </w:rPr>
-              <w:t xml:space="preserve"> between technologies.</w:t>
+            <w:r>
+              <w:rPr>
+                <w:rFonts w:ascii="Century Gothic" w:eastAsia="Times New Roman" w:hAnsi="Century Gothic" w:cs="Times New Roman"/>
+                <w:color w:val="000000"/>
+                <w:sz w:val="18"/>
+                <w:szCs w:val="18"/>
+              </w:rPr>
+              <w:t>compatability between technologies.</w:t>
             </w:r>
           </w:p>
           <w:p>
@@ -6789,19 +6705,8 @@
                 <w:sz w:val="18"/>
                 <w:szCs w:val="18"/>
               </w:rPr>
-              <w:t>db.t</w:t>
-            </w:r>
-            <w:proofErr w:type="gramStart"/>
-            <w:r>
-              <w:rPr>
-                <w:rFonts w:ascii="Century Gothic" w:eastAsia="Times New Roman" w:hAnsi="Century Gothic" w:cs="Times New Roman"/>
-                <w:color w:val="000000"/>
-                <w:sz w:val="18"/>
-                <w:szCs w:val="18"/>
-              </w:rPr>
-              <w:t>3.small</w:t>
-            </w:r>
-            <w:proofErr w:type="gramEnd"/>
+              <w:t>db.t3.small</w:t>
+            </w:r>
           </w:p>
         </w:tc>
         <w:tc>
@@ -9764,7 +9669,6 @@
           <w:szCs w:val="20"/>
         </w:rPr>
       </w:pPr>
-      <w:proofErr w:type="gramStart"/>
       <w:r>
         <w:rPr>
           <w:rFonts w:ascii="Century Gothic" w:hAnsi="Century Gothic" w:cs="Times New Roman"/>
@@ -9773,7 +9677,6 @@
         </w:rPr>
         <w:t>com.Admirablety</w:t>
       </w:r>
-      <w:proofErr w:type="gramEnd"/>
     </w:p>
     <w:p>
       <w:pPr>
@@ -9814,7 +9717,6 @@
           <w:szCs w:val="20"/>
         </w:rPr>
       </w:pPr>
-      <w:proofErr w:type="gramStart"/>
       <w:r>
         <w:rPr>
           <w:rFonts w:ascii="Century Gothic" w:hAnsi="Century Gothic" w:cs="Times New Roman"/>
@@ -9823,7 +9725,6 @@
         </w:rPr>
         <w:t>com.Admirablety.configuration</w:t>
       </w:r>
-      <w:proofErr w:type="gramEnd"/>
     </w:p>
     <w:p>
       <w:pPr>
@@ -9896,7 +9797,6 @@
           <w:szCs w:val="20"/>
         </w:rPr>
       </w:pPr>
-      <w:proofErr w:type="gramStart"/>
       <w:r>
         <w:rPr>
           <w:rFonts w:ascii="Century Gothic" w:hAnsi="Century Gothic" w:cs="Times New Roman"/>
@@ -9919,16 +9819,7 @@
           <w:sz w:val="20"/>
           <w:szCs w:val="20"/>
         </w:rPr>
-        <w:t>.controller</w:t>
-      </w:r>
-      <w:proofErr w:type="gramEnd"/>
-      <w:r>
-        <w:rPr>
-          <w:rFonts w:ascii="Century Gothic" w:hAnsi="Century Gothic" w:cs="Times New Roman"/>
-          <w:sz w:val="20"/>
-          <w:szCs w:val="20"/>
-        </w:rPr>
-        <w:t xml:space="preserve"> </w:t>
+        <w:t xml:space="preserve">.controller </w:t>
       </w:r>
     </w:p>
     <w:p>
@@ -10060,7 +9951,6 @@
           <w:szCs w:val="20"/>
         </w:rPr>
       </w:pPr>
-      <w:proofErr w:type="gramStart"/>
       <w:r>
         <w:rPr>
           <w:rFonts w:ascii="Century Gothic" w:hAnsi="Century Gothic" w:cs="Times New Roman"/>
@@ -10077,7 +9967,6 @@
         </w:rPr>
         <w:t>.model</w:t>
       </w:r>
-      <w:proofErr w:type="gramEnd"/>
     </w:p>
     <w:p>
       <w:pPr>
@@ -10120,52 +10009,7 @@
           <w:sz w:val="20"/>
           <w:szCs w:val="20"/>
         </w:rPr>
-        <w:t xml:space="preserve">Long id, String </w:t>
-      </w:r>
-      <w:proofErr w:type="spellStart"/>
-      <w:r>
-        <w:rPr>
-          <w:rFonts w:ascii="Century Gothic" w:hAnsi="Century Gothic" w:cs="Times New Roman"/>
-          <w:sz w:val="20"/>
-          <w:szCs w:val="20"/>
-        </w:rPr>
-        <w:t>firstName</w:t>
-      </w:r>
-      <w:proofErr w:type="spellEnd"/>
-      <w:r>
-        <w:rPr>
-          <w:rFonts w:ascii="Century Gothic" w:hAnsi="Century Gothic" w:cs="Times New Roman"/>
-          <w:sz w:val="20"/>
-          <w:szCs w:val="20"/>
-        </w:rPr>
-        <w:t xml:space="preserve">, String </w:t>
-      </w:r>
-      <w:proofErr w:type="spellStart"/>
-      <w:r>
-        <w:rPr>
-          <w:rFonts w:ascii="Century Gothic" w:hAnsi="Century Gothic" w:cs="Times New Roman"/>
-          <w:sz w:val="20"/>
-          <w:szCs w:val="20"/>
-        </w:rPr>
-        <w:t>secondName</w:t>
-      </w:r>
-      <w:proofErr w:type="spellEnd"/>
-      <w:r>
-        <w:rPr>
-          <w:rFonts w:ascii="Century Gothic" w:hAnsi="Century Gothic" w:cs="Times New Roman"/>
-          <w:sz w:val="20"/>
-          <w:szCs w:val="20"/>
-        </w:rPr>
-        <w:t xml:space="preserve">, String city, String state, String country, String </w:t>
-      </w:r>
-      <w:proofErr w:type="gramStart"/>
-      <w:r>
-        <w:rPr>
-          <w:rFonts w:ascii="Century Gothic" w:hAnsi="Century Gothic" w:cs="Times New Roman"/>
-          <w:sz w:val="20"/>
-          <w:szCs w:val="20"/>
-        </w:rPr>
-        <w:t>email</w:t>
+        <w:t>Long id, String firstName, String secondName, String city, String state, String country, String email</w:t>
       </w:r>
       <w:r>
         <w:rPr>
@@ -10181,25 +10025,7 @@
           <w:sz w:val="20"/>
           <w:szCs w:val="20"/>
         </w:rPr>
-        <w:t xml:space="preserve"> Double</w:t>
-      </w:r>
-      <w:proofErr w:type="gramEnd"/>
-      <w:r>
-        <w:rPr>
-          <w:rFonts w:ascii="Century Gothic" w:hAnsi="Century Gothic" w:cs="Times New Roman"/>
-          <w:sz w:val="20"/>
-          <w:szCs w:val="20"/>
-        </w:rPr>
-        <w:t xml:space="preserve"> </w:t>
-      </w:r>
-      <w:proofErr w:type="spellStart"/>
-      <w:r>
-        <w:rPr>
-          <w:rFonts w:ascii="Century Gothic" w:hAnsi="Century Gothic" w:cs="Times New Roman"/>
-          <w:sz w:val="20"/>
-          <w:szCs w:val="20"/>
-        </w:rPr>
-        <w:t>overall</w:t>
+        <w:t xml:space="preserve"> Double overall</w:t>
       </w:r>
       <w:r>
         <w:rPr>
@@ -10217,7 +10043,6 @@
         </w:rPr>
         <w:t>ating</w:t>
       </w:r>
-      <w:proofErr w:type="spellEnd"/>
       <w:r>
         <w:rPr>
           <w:rFonts w:ascii="Century Gothic" w:hAnsi="Century Gothic" w:cs="Times New Roman"/>
@@ -10232,18 +10057,16 @@
           <w:sz w:val="20"/>
           <w:szCs w:val="20"/>
         </w:rPr>
-        <w:t xml:space="preserve">method in </w:t>
-      </w:r>
-      <w:proofErr w:type="spellStart"/>
-      <w:r>
-        <w:rPr>
-          <w:rFonts w:ascii="Century Gothic" w:hAnsi="Century Gothic" w:cs="Times New Roman"/>
-          <w:sz w:val="20"/>
-          <w:szCs w:val="20"/>
-        </w:rPr>
-        <w:t>RatingService</w:t>
-      </w:r>
-      <w:proofErr w:type="spellEnd"/>
+        <w:t>method in RatingService)</w:t>
+      </w:r>
+      <w:r>
+        <w:rPr>
+          <w:rFonts w:ascii="Century Gothic" w:hAnsi="Century Gothic" w:cs="Times New Roman"/>
+          <w:sz w:val="20"/>
+          <w:szCs w:val="20"/>
+        </w:rPr>
+        <w:t>, String designation (imported from method in RatingService</w:t>
+      </w:r>
       <w:r>
         <w:rPr>
           <w:rFonts w:ascii="Century Gothic" w:hAnsi="Century Gothic" w:cs="Times New Roman"/>
@@ -10258,32 +10081,6 @@
           <w:sz w:val="20"/>
           <w:szCs w:val="20"/>
         </w:rPr>
-        <w:t xml:space="preserve">, String designation (imported from method in </w:t>
-      </w:r>
-      <w:proofErr w:type="spellStart"/>
-      <w:r>
-        <w:rPr>
-          <w:rFonts w:ascii="Century Gothic" w:hAnsi="Century Gothic" w:cs="Times New Roman"/>
-          <w:sz w:val="20"/>
-          <w:szCs w:val="20"/>
-        </w:rPr>
-        <w:t>RatingService</w:t>
-      </w:r>
-      <w:proofErr w:type="spellEnd"/>
-      <w:r>
-        <w:rPr>
-          <w:rFonts w:ascii="Century Gothic" w:hAnsi="Century Gothic" w:cs="Times New Roman"/>
-          <w:sz w:val="20"/>
-          <w:szCs w:val="20"/>
-        </w:rPr>
-        <w:t>)</w:t>
-      </w:r>
-      <w:r>
-        <w:rPr>
-          <w:rFonts w:ascii="Century Gothic" w:hAnsi="Century Gothic" w:cs="Times New Roman"/>
-          <w:sz w:val="20"/>
-          <w:szCs w:val="20"/>
-        </w:rPr>
         <w:t xml:space="preserve">, </w:t>
       </w:r>
       <w:r>
@@ -10292,16 +10089,18 @@
           <w:sz w:val="20"/>
           <w:szCs w:val="20"/>
         </w:rPr>
-        <w:t>String email, List&lt;ids&gt; followin</w:t>
-      </w:r>
-      <w:r>
-        <w:rPr>
-          <w:rFonts w:ascii="Century Gothic" w:hAnsi="Century Gothic" w:cs="Times New Roman"/>
-          <w:sz w:val="20"/>
-          <w:szCs w:val="20"/>
-        </w:rPr>
-        <w:t>g</w:t>
-      </w:r>
+        <w:t xml:space="preserve">String email, List&lt;ids&gt; </w:t>
+      </w:r>
+      <w:r>
+        <w:rPr>
+          <w:rFonts w:ascii="Century Gothic" w:hAnsi="Century Gothic" w:cs="Times New Roman"/>
+          <w:sz w:val="20"/>
+          <w:szCs w:val="20"/>
+        </w:rPr>
+        <w:t>tracking</w:t>
+      </w:r>
+      <w:bookmarkStart w:id="0" w:name="_GoBack"/>
+      <w:bookmarkEnd w:id="0"/>
     </w:p>
     <w:p>
       <w:pPr>
@@ -10352,16 +10151,7 @@
           <w:sz w:val="20"/>
           <w:szCs w:val="20"/>
         </w:rPr>
-        <w:t xml:space="preserve">Long id, Long </w:t>
-      </w:r>
-      <w:proofErr w:type="spellStart"/>
-      <w:r>
-        <w:rPr>
-          <w:rFonts w:ascii="Century Gothic" w:hAnsi="Century Gothic" w:cs="Times New Roman"/>
-          <w:sz w:val="20"/>
-          <w:szCs w:val="20"/>
-        </w:rPr>
-        <w:t>rater</w:t>
+        <w:t>Long id, Long rater</w:t>
       </w:r>
       <w:r>
         <w:rPr>
@@ -10377,16 +10167,7 @@
           <w:sz w:val="20"/>
           <w:szCs w:val="20"/>
         </w:rPr>
-        <w:t>id</w:t>
-      </w:r>
-      <w:proofErr w:type="spellEnd"/>
-      <w:r>
-        <w:rPr>
-          <w:rFonts w:ascii="Century Gothic" w:hAnsi="Century Gothic" w:cs="Times New Roman"/>
-          <w:sz w:val="20"/>
-          <w:szCs w:val="20"/>
-        </w:rPr>
-        <w:t xml:space="preserve"> (imported from User</w:t>
+        <w:t>id (imported from User</w:t>
       </w:r>
       <w:r>
         <w:rPr>
@@ -10404,23 +10185,13 @@
         </w:rPr>
         <w:t xml:space="preserve">), Long </w:t>
       </w:r>
-      <w:proofErr w:type="spellStart"/>
-      <w:r>
-        <w:rPr>
-          <w:rFonts w:ascii="Century Gothic" w:hAnsi="Century Gothic" w:cs="Times New Roman"/>
-          <w:sz w:val="20"/>
-          <w:szCs w:val="20"/>
-        </w:rPr>
-        <w:t>subject_id</w:t>
-      </w:r>
-      <w:proofErr w:type="spellEnd"/>
-      <w:r>
-        <w:rPr>
-          <w:rFonts w:ascii="Century Gothic" w:hAnsi="Century Gothic" w:cs="Times New Roman"/>
-          <w:sz w:val="20"/>
-          <w:szCs w:val="20"/>
-        </w:rPr>
-        <w:t xml:space="preserve"> (imported from User being rated</w:t>
+      <w:r>
+        <w:rPr>
+          <w:rFonts w:ascii="Century Gothic" w:hAnsi="Century Gothic" w:cs="Times New Roman"/>
+          <w:sz w:val="20"/>
+          <w:szCs w:val="20"/>
+        </w:rPr>
+        <w:t>subject_id (imported from User being rated</w:t>
       </w:r>
       <w:r>
         <w:rPr>
@@ -10436,25 +10207,7 @@
           <w:sz w:val="20"/>
           <w:szCs w:val="20"/>
         </w:rPr>
-        <w:t xml:space="preserve">, Float </w:t>
-      </w:r>
-      <w:proofErr w:type="spellStart"/>
-      <w:r>
-        <w:rPr>
-          <w:rFonts w:ascii="Century Gothic" w:hAnsi="Century Gothic" w:cs="Times New Roman"/>
-          <w:sz w:val="20"/>
-          <w:szCs w:val="20"/>
-        </w:rPr>
-        <w:t>rater_rating</w:t>
-      </w:r>
-      <w:proofErr w:type="spellEnd"/>
-      <w:r>
-        <w:rPr>
-          <w:rFonts w:ascii="Century Gothic" w:hAnsi="Century Gothic" w:cs="Times New Roman"/>
-          <w:sz w:val="20"/>
-          <w:szCs w:val="20"/>
-        </w:rPr>
-        <w:t xml:space="preserve"> (rater’s own rating at time he/she is rating</w:t>
+        <w:t>, Float rater_rating (rater’s own rating at time he/she is rating</w:t>
       </w:r>
       <w:r>
         <w:rPr>
@@ -10486,36 +10239,16 @@
           <w:sz w:val="20"/>
           <w:szCs w:val="20"/>
         </w:rPr>
-        <w:t xml:space="preserve">from </w:t>
-      </w:r>
-      <w:proofErr w:type="spellStart"/>
-      <w:r>
-        <w:rPr>
-          <w:rFonts w:ascii="Century Gothic" w:hAnsi="Century Gothic" w:cs="Times New Roman"/>
-          <w:sz w:val="20"/>
-          <w:szCs w:val="20"/>
-        </w:rPr>
-        <w:t>RatingService</w:t>
-      </w:r>
-      <w:proofErr w:type="spellEnd"/>
-      <w:r>
-        <w:rPr>
-          <w:rFonts w:ascii="Century Gothic" w:hAnsi="Century Gothic" w:cs="Times New Roman"/>
-          <w:sz w:val="20"/>
-          <w:szCs w:val="20"/>
-        </w:rPr>
-        <w:t xml:space="preserve">), Integer </w:t>
-      </w:r>
-      <w:proofErr w:type="spellStart"/>
-      <w:r>
-        <w:rPr>
-          <w:rFonts w:ascii="Century Gothic" w:hAnsi="Century Gothic" w:cs="Times New Roman"/>
-          <w:sz w:val="20"/>
-          <w:szCs w:val="20"/>
-        </w:rPr>
-        <w:t>stars_given</w:t>
-      </w:r>
-      <w:proofErr w:type="spellEnd"/>
+        <w:t>from RatingService</w:t>
+      </w:r>
+      <w:r>
+        <w:rPr>
+          <w:rFonts w:ascii="Century Gothic" w:hAnsi="Century Gothic" w:cs="Times New Roman"/>
+          <w:sz w:val="20"/>
+          <w:szCs w:val="20"/>
+        </w:rPr>
+        <w:t>), Integer stars_given</w:t>
+      </w:r>
     </w:p>
     <w:p>
       <w:pPr>
@@ -10536,7 +10269,6 @@
           <w:szCs w:val="20"/>
         </w:rPr>
       </w:pPr>
-      <w:proofErr w:type="gramStart"/>
       <w:r>
         <w:rPr>
           <w:rFonts w:ascii="Century Gothic" w:hAnsi="Century Gothic" w:cs="Times New Roman"/>
@@ -10553,7 +10285,6 @@
         </w:rPr>
         <w:t>.repository</w:t>
       </w:r>
-      <w:proofErr w:type="gramEnd"/>
     </w:p>
     <w:p>
       <w:pPr>
@@ -10616,7 +10347,6 @@
           <w:szCs w:val="20"/>
         </w:rPr>
       </w:pPr>
-      <w:proofErr w:type="gramStart"/>
       <w:r>
         <w:rPr>
           <w:rFonts w:ascii="Century Gothic" w:hAnsi="Century Gothic" w:cs="Times New Roman"/>
@@ -10633,7 +10363,6 @@
         </w:rPr>
         <w:t>.service</w:t>
       </w:r>
-      <w:proofErr w:type="gramEnd"/>
     </w:p>
     <w:p>
       <w:pPr>
@@ -10979,33 +10708,15 @@
           <w:sz w:val="20"/>
           <w:szCs w:val="20"/>
         </w:rPr>
-        <w:t xml:space="preserve">an input </w:t>
-      </w:r>
-      <w:proofErr w:type="gramStart"/>
-      <w:r>
-        <w:rPr>
-          <w:rFonts w:ascii="Century Gothic" w:hAnsi="Century Gothic" w:cs="Times New Roman"/>
-          <w:sz w:val="20"/>
-          <w:szCs w:val="20"/>
-        </w:rPr>
-        <w:t xml:space="preserve">similar </w:t>
-      </w:r>
-      <w:r>
-        <w:rPr>
-          <w:rFonts w:ascii="Century Gothic" w:hAnsi="Century Gothic" w:cs="Times New Roman"/>
-          <w:sz w:val="20"/>
-          <w:szCs w:val="20"/>
-        </w:rPr>
-        <w:t>to</w:t>
-      </w:r>
-      <w:proofErr w:type="gramEnd"/>
-      <w:r>
-        <w:rPr>
-          <w:rFonts w:ascii="Century Gothic" w:hAnsi="Century Gothic" w:cs="Times New Roman"/>
-          <w:sz w:val="20"/>
-          <w:szCs w:val="20"/>
-        </w:rPr>
-        <w:t xml:space="preserve"> the shown “Give Your Own Rating” t</w:t>
+        <w:t xml:space="preserve">an input similar </w:t>
+      </w:r>
+      <w:r>
+        <w:rPr>
+          <w:rFonts w:ascii="Century Gothic" w:hAnsi="Century Gothic" w:cs="Times New Roman"/>
+          <w:sz w:val="20"/>
+          <w:szCs w:val="20"/>
+        </w:rPr>
+        <w:t>to the shown “Give Your Own Rating” t</w:t>
       </w:r>
       <w:r>
         <w:rPr>
@@ -11204,6 +10915,36 @@
           <w:szCs w:val="20"/>
         </w:rPr>
       </w:pPr>
+    </w:p>
+    <w:p>
+      <w:pPr>
+        <w:jc w:val="center"/>
+        <w:rPr>
+          <w:rFonts w:ascii="Century Gothic" w:hAnsi="Century Gothic" w:cs="Times New Roman"/>
+          <w:sz w:val="20"/>
+          <w:szCs w:val="20"/>
+        </w:rPr>
+      </w:pPr>
+    </w:p>
+    <w:p>
+      <w:pPr>
+        <w:jc w:val="center"/>
+        <w:rPr>
+          <w:rFonts w:ascii="Century Gothic" w:hAnsi="Century Gothic" w:cs="Times New Roman"/>
+          <w:sz w:val="20"/>
+          <w:szCs w:val="20"/>
+        </w:rPr>
+      </w:pPr>
+    </w:p>
+    <w:p>
+      <w:pPr>
+        <w:jc w:val="center"/>
+        <w:rPr>
+          <w:rFonts w:ascii="Century Gothic" w:hAnsi="Century Gothic" w:cs="Times New Roman"/>
+          <w:sz w:val="20"/>
+          <w:szCs w:val="20"/>
+        </w:rPr>
+      </w:pPr>
       <w:r>
         <w:rPr>
           <w:rFonts w:ascii="Century Gothic" w:hAnsi="Century Gothic" w:cs="Times New Roman"/>
@@ -11213,9 +10954,9 @@
         </w:rPr>
         <w:lastRenderedPageBreak/>
         <w:drawing>
-          <wp:inline distT="0" distB="0" distL="0" distR="0" wp14:anchorId="39C783A7" wp14:editId="7F3E4F01">
-            <wp:extent cx="7315200" cy="7219950"/>
-            <wp:effectExtent l="0" t="0" r="0" b="0"/>
+          <wp:inline distT="0" distB="0" distL="0" distR="0" wp14:anchorId="39C783A7" wp14:editId="4F90DD3D">
+            <wp:extent cx="6454212" cy="6370173"/>
+            <wp:effectExtent l="57150" t="57150" r="118110" b="107315"/>
             <wp:docPr id="17" name="Picture 17" descr="A screenshot of a cell phone&#10;&#10;Description automatically generated"/>
             <wp:cNvGraphicFramePr>
               <a:graphicFrameLocks xmlns:a="http://schemas.openxmlformats.org/drawingml/2006/main" noChangeAspect="1"/>
@@ -11242,11 +10983,25 @@
                   <pic:spPr>
                     <a:xfrm>
                       <a:off x="0" y="0"/>
-                      <a:ext cx="7315200" cy="7219950"/>
+                      <a:ext cx="6462875" cy="6378724"/>
                     </a:xfrm>
                     <a:prstGeom prst="rect">
                       <a:avLst/>
                     </a:prstGeom>
+                    <a:ln w="12700" cap="sq">
+                      <a:solidFill>
+                        <a:srgbClr val="000000"/>
+                      </a:solidFill>
+                      <a:prstDash val="solid"/>
+                      <a:miter lim="800000"/>
+                    </a:ln>
+                    <a:effectLst>
+                      <a:outerShdw blurRad="50800" dist="38100" dir="2700000" algn="tl" rotWithShape="0">
+                        <a:srgbClr val="000000">
+                          <a:alpha val="43000"/>
+                        </a:srgbClr>
+                      </a:outerShdw>
+                    </a:effectLst>
                   </pic:spPr>
                 </pic:pic>
               </a:graphicData>
@@ -11424,6 +11179,7 @@
           <w:sz w:val="20"/>
           <w:szCs w:val="20"/>
         </w:rPr>
+        <w:lastRenderedPageBreak/>
         <w:drawing>
           <wp:inline distT="0" distB="0" distL="0" distR="0" wp14:anchorId="2994BEF5" wp14:editId="68989250">
             <wp:extent cx="6544214" cy="4037303"/>
@@ -11518,8 +11274,6 @@
           <w:szCs w:val="20"/>
         </w:rPr>
       </w:pPr>
-      <w:bookmarkStart w:id="0" w:name="_GoBack"/>
-      <w:bookmarkEnd w:id="0"/>
     </w:p>
     <w:p>
       <w:pPr>
@@ -12871,7 +12625,7 @@
 </file>
 
 <file path=customXml/itemProps1.xml><?xml version="1.0" encoding="utf-8"?>
-<ds:datastoreItem xmlns:ds="http://schemas.openxmlformats.org/officeDocument/2006/customXml" ds:itemID="{2C45D9C7-566A-4631-94EB-183ED247C8EB}">
+<ds:datastoreItem xmlns:ds="http://schemas.openxmlformats.org/officeDocument/2006/customXml" ds:itemID="{F57BB750-91E9-46CA-98B0-F94BF6B9FBA7}">
   <ds:schemaRefs>
     <ds:schemaRef ds:uri="http://schemas.openxmlformats.org/officeDocument/2006/bibliography"/>
   </ds:schemaRefs>

</xml_diff>

<commit_message>
10:19 AM August 4
</commit_message>
<xml_diff>
--- a/TAP final project proposal.docx
+++ b/TAP final project proposal.docx
@@ -311,8 +311,21 @@
           <w:sz w:val="44"/>
           <w:szCs w:val="44"/>
         </w:rPr>
-        <w:t>Olivia Sirak</w:t>
-      </w:r>
+        <w:t xml:space="preserve">Olivia </w:t>
+      </w:r>
+      <w:proofErr w:type="spellStart"/>
+      <w:r>
+        <w:rPr>
+          <w:rFonts w:ascii="Century Gothic" w:eastAsia="Times New Roman" w:hAnsi="Century Gothic" w:cs="Arial"/>
+          <w:b/>
+          <w:bCs/>
+          <w:color w:val="808080" w:themeColor="background1" w:themeShade="80"/>
+          <w:sz w:val="44"/>
+          <w:szCs w:val="44"/>
+        </w:rPr>
+        <w:t>Sirak</w:t>
+      </w:r>
+      <w:proofErr w:type="spellEnd"/>
     </w:p>
     <w:p>
       <w:pPr>
@@ -1056,7 +1069,27 @@
                 <w:sz w:val="18"/>
                 <w:szCs w:val="18"/>
               </w:rPr>
-              <w:t xml:space="preserve">24601 Donatella Nobodi </w:t>
+              <w:t xml:space="preserve">24601 Donatella </w:t>
+            </w:r>
+            <w:proofErr w:type="spellStart"/>
+            <w:r>
+              <w:rPr>
+                <w:rFonts w:ascii="Century Gothic" w:eastAsia="Times New Roman" w:hAnsi="Century Gothic" w:cs="Times New Roman"/>
+                <w:color w:val="000000"/>
+                <w:sz w:val="18"/>
+                <w:szCs w:val="18"/>
+              </w:rPr>
+              <w:t>Nobodi</w:t>
+            </w:r>
+            <w:proofErr w:type="spellEnd"/>
+            <w:r>
+              <w:rPr>
+                <w:rFonts w:ascii="Century Gothic" w:eastAsia="Times New Roman" w:hAnsi="Century Gothic" w:cs="Times New Roman"/>
+                <w:color w:val="000000"/>
+                <w:sz w:val="18"/>
+                <w:szCs w:val="18"/>
+              </w:rPr>
+              <w:t xml:space="preserve"> </w:t>
             </w:r>
             <w:r>
               <w:rPr>
@@ -1501,8 +1534,19 @@
                 <w:sz w:val="18"/>
                 <w:szCs w:val="18"/>
               </w:rPr>
-              <w:t>Miguel Palima, Olivia Sirak</w:t>
-            </w:r>
+              <w:t xml:space="preserve">Miguel Palima, Olivia </w:t>
+            </w:r>
+            <w:proofErr w:type="spellStart"/>
+            <w:r>
+              <w:rPr>
+                <w:rFonts w:ascii="Century Gothic" w:eastAsia="Times New Roman" w:hAnsi="Century Gothic" w:cs="Times New Roman"/>
+                <w:color w:val="000000"/>
+                <w:sz w:val="18"/>
+                <w:szCs w:val="18"/>
+              </w:rPr>
+              <w:t>Sirak</w:t>
+            </w:r>
+            <w:proofErr w:type="spellEnd"/>
           </w:p>
         </w:tc>
         <w:tc>
@@ -1679,8 +1723,19 @@
                 <w:sz w:val="18"/>
                 <w:szCs w:val="18"/>
               </w:rPr>
-              <w:t>Miguel Palima, Olivia Sirak</w:t>
-            </w:r>
+              <w:t xml:space="preserve">Miguel Palima, Olivia </w:t>
+            </w:r>
+            <w:proofErr w:type="spellStart"/>
+            <w:r>
+              <w:rPr>
+                <w:rFonts w:ascii="Century Gothic" w:eastAsia="Times New Roman" w:hAnsi="Century Gothic" w:cs="Times New Roman"/>
+                <w:color w:val="000000"/>
+                <w:sz w:val="18"/>
+                <w:szCs w:val="18"/>
+              </w:rPr>
+              <w:t>Sirak</w:t>
+            </w:r>
+            <w:proofErr w:type="spellEnd"/>
           </w:p>
         </w:tc>
         <w:tc>
@@ -2531,7 +2586,25 @@
                 <w:sz w:val="18"/>
                 <w:szCs w:val="18"/>
               </w:rPr>
-              <w:t xml:space="preserve">-Utilizing previously-unused technologies such as Angular.  </w:t>
+              <w:t xml:space="preserve">-Utilizing </w:t>
+            </w:r>
+            <w:proofErr w:type="gramStart"/>
+            <w:r>
+              <w:rPr>
+                <w:rFonts w:ascii="Century Gothic" w:eastAsia="Times New Roman" w:hAnsi="Century Gothic" w:cs="Times New Roman"/>
+                <w:sz w:val="18"/>
+                <w:szCs w:val="18"/>
+              </w:rPr>
+              <w:t>previously-unused</w:t>
+            </w:r>
+            <w:proofErr w:type="gramEnd"/>
+            <w:r>
+              <w:rPr>
+                <w:rFonts w:ascii="Century Gothic" w:eastAsia="Times New Roman" w:hAnsi="Century Gothic" w:cs="Times New Roman"/>
+                <w:sz w:val="18"/>
+                <w:szCs w:val="18"/>
+              </w:rPr>
+              <w:t xml:space="preserve"> technologies such as Angular.  </w:t>
             </w:r>
           </w:p>
           <w:p>
@@ -2561,14 +2634,25 @@
               </w:rPr>
               <w:t xml:space="preserve">e </w:t>
             </w:r>
-            <w:r>
-              <w:rPr>
-                <w:rFonts w:ascii="Century Gothic" w:eastAsia="Times New Roman" w:hAnsi="Century Gothic" w:cs="Times New Roman"/>
-                <w:color w:val="000000"/>
-                <w:sz w:val="18"/>
-                <w:szCs w:val="18"/>
-              </w:rPr>
-              <w:t>compatability between technologies.</w:t>
+            <w:proofErr w:type="spellStart"/>
+            <w:r>
+              <w:rPr>
+                <w:rFonts w:ascii="Century Gothic" w:eastAsia="Times New Roman" w:hAnsi="Century Gothic" w:cs="Times New Roman"/>
+                <w:color w:val="000000"/>
+                <w:sz w:val="18"/>
+                <w:szCs w:val="18"/>
+              </w:rPr>
+              <w:t>compatability</w:t>
+            </w:r>
+            <w:proofErr w:type="spellEnd"/>
+            <w:r>
+              <w:rPr>
+                <w:rFonts w:ascii="Century Gothic" w:eastAsia="Times New Roman" w:hAnsi="Century Gothic" w:cs="Times New Roman"/>
+                <w:color w:val="000000"/>
+                <w:sz w:val="18"/>
+                <w:szCs w:val="18"/>
+              </w:rPr>
+              <w:t xml:space="preserve"> between technologies.</w:t>
             </w:r>
           </w:p>
           <w:p>
@@ -6705,8 +6789,19 @@
                 <w:sz w:val="18"/>
                 <w:szCs w:val="18"/>
               </w:rPr>
-              <w:t>db.t3.small</w:t>
-            </w:r>
+              <w:t>db.t</w:t>
+            </w:r>
+            <w:proofErr w:type="gramStart"/>
+            <w:r>
+              <w:rPr>
+                <w:rFonts w:ascii="Century Gothic" w:eastAsia="Times New Roman" w:hAnsi="Century Gothic" w:cs="Times New Roman"/>
+                <w:color w:val="000000"/>
+                <w:sz w:val="18"/>
+                <w:szCs w:val="18"/>
+              </w:rPr>
+              <w:t>3.small</w:t>
+            </w:r>
+            <w:proofErr w:type="gramEnd"/>
           </w:p>
         </w:tc>
         <w:tc>
@@ -7923,6 +8018,8 @@
         </w:rPr>
         <w:t>- Search Users Page</w:t>
       </w:r>
+      <w:bookmarkStart w:id="0" w:name="_GoBack"/>
+      <w:bookmarkEnd w:id="0"/>
     </w:p>
     <w:p>
       <w:pPr>
@@ -9675,8 +9772,21 @@
           <w:sz w:val="20"/>
           <w:szCs w:val="20"/>
         </w:rPr>
-        <w:t>com.Admirablety</w:t>
-      </w:r>
+        <w:t>com.</w:t>
+      </w:r>
+      <w:r>
+        <w:t xml:space="preserve"> </w:t>
+      </w:r>
+      <w:proofErr w:type="spellStart"/>
+      <w:r>
+        <w:rPr>
+          <w:rFonts w:ascii="Century Gothic" w:hAnsi="Century Gothic" w:cs="Times New Roman"/>
+          <w:sz w:val="20"/>
+          <w:szCs w:val="20"/>
+        </w:rPr>
+        <w:t>AdmirabletyProject</w:t>
+      </w:r>
+      <w:proofErr w:type="spellEnd"/>
     </w:p>
     <w:p>
       <w:pPr>
@@ -9723,8 +9833,29 @@
           <w:sz w:val="20"/>
           <w:szCs w:val="20"/>
         </w:rPr>
-        <w:t>com.Admirablety.configuration</w:t>
-      </w:r>
+        <w:t>com.</w:t>
+      </w:r>
+      <w:r>
+        <w:t xml:space="preserve"> </w:t>
+      </w:r>
+      <w:proofErr w:type="spellStart"/>
+      <w:r>
+        <w:rPr>
+          <w:rFonts w:ascii="Century Gothic" w:hAnsi="Century Gothic" w:cs="Times New Roman"/>
+          <w:sz w:val="20"/>
+          <w:szCs w:val="20"/>
+        </w:rPr>
+        <w:t>AdmirabletyProject</w:t>
+      </w:r>
+      <w:r>
+        <w:rPr>
+          <w:rFonts w:ascii="Century Gothic" w:hAnsi="Century Gothic" w:cs="Times New Roman"/>
+          <w:sz w:val="20"/>
+          <w:szCs w:val="20"/>
+        </w:rPr>
+        <w:t>.configuration</w:t>
+      </w:r>
+      <w:proofErr w:type="spellEnd"/>
     </w:p>
     <w:p>
       <w:pPr>
@@ -9811,15 +9942,36 @@
           <w:sz w:val="20"/>
           <w:szCs w:val="20"/>
         </w:rPr>
-        <w:t>om.Admirablety</w:t>
-      </w:r>
-      <w:r>
-        <w:rPr>
-          <w:rFonts w:ascii="Century Gothic" w:hAnsi="Century Gothic" w:cs="Times New Roman"/>
-          <w:sz w:val="20"/>
-          <w:szCs w:val="20"/>
-        </w:rPr>
-        <w:t xml:space="preserve">.controller </w:t>
+        <w:t>om.</w:t>
+      </w:r>
+      <w:r>
+        <w:t xml:space="preserve"> </w:t>
+      </w:r>
+      <w:proofErr w:type="spellStart"/>
+      <w:r>
+        <w:rPr>
+          <w:rFonts w:ascii="Century Gothic" w:hAnsi="Century Gothic" w:cs="Times New Roman"/>
+          <w:sz w:val="20"/>
+          <w:szCs w:val="20"/>
+        </w:rPr>
+        <w:t>AdmirabletyProject</w:t>
+      </w:r>
+      <w:r>
+        <w:rPr>
+          <w:rFonts w:ascii="Century Gothic" w:hAnsi="Century Gothic" w:cs="Times New Roman"/>
+          <w:sz w:val="20"/>
+          <w:szCs w:val="20"/>
+        </w:rPr>
+        <w:t>.controller</w:t>
+      </w:r>
+      <w:proofErr w:type="spellEnd"/>
+      <w:r>
+        <w:rPr>
+          <w:rFonts w:ascii="Century Gothic" w:hAnsi="Century Gothic" w:cs="Times New Roman"/>
+          <w:sz w:val="20"/>
+          <w:szCs w:val="20"/>
+        </w:rPr>
+        <w:t xml:space="preserve"> </w:t>
       </w:r>
     </w:p>
     <w:p>
@@ -9901,7 +10053,7 @@
           <w:sz w:val="20"/>
           <w:szCs w:val="20"/>
         </w:rPr>
-        <w:t>Role</w:t>
+        <w:t>ing</w:t>
       </w:r>
       <w:r>
         <w:rPr>
@@ -9957,7 +10109,19 @@
           <w:sz w:val="20"/>
           <w:szCs w:val="20"/>
         </w:rPr>
-        <w:t>com.Admirablety</w:t>
+        <w:t>com.</w:t>
+      </w:r>
+      <w:r>
+        <w:t xml:space="preserve"> </w:t>
+      </w:r>
+      <w:proofErr w:type="spellStart"/>
+      <w:r>
+        <w:rPr>
+          <w:rFonts w:ascii="Century Gothic" w:hAnsi="Century Gothic" w:cs="Times New Roman"/>
+          <w:sz w:val="20"/>
+          <w:szCs w:val="20"/>
+        </w:rPr>
+        <w:t>AdmirabletyProject</w:t>
       </w:r>
       <w:r>
         <w:rPr>
@@ -9967,6 +10131,7 @@
         </w:rPr>
         <w:t>.model</w:t>
       </w:r>
+      <w:proofErr w:type="spellEnd"/>
     </w:p>
     <w:p>
       <w:pPr>
@@ -10009,7 +10174,43 @@
           <w:sz w:val="20"/>
           <w:szCs w:val="20"/>
         </w:rPr>
-        <w:t>Long id, String firstName, String secondName, String city, String state, String country, String email</w:t>
+        <w:t xml:space="preserve">Long id, String </w:t>
+      </w:r>
+      <w:proofErr w:type="spellStart"/>
+      <w:r>
+        <w:rPr>
+          <w:rFonts w:ascii="Century Gothic" w:hAnsi="Century Gothic" w:cs="Times New Roman"/>
+          <w:sz w:val="20"/>
+          <w:szCs w:val="20"/>
+        </w:rPr>
+        <w:t>firstName</w:t>
+      </w:r>
+      <w:proofErr w:type="spellEnd"/>
+      <w:r>
+        <w:rPr>
+          <w:rFonts w:ascii="Century Gothic" w:hAnsi="Century Gothic" w:cs="Times New Roman"/>
+          <w:sz w:val="20"/>
+          <w:szCs w:val="20"/>
+        </w:rPr>
+        <w:t xml:space="preserve">, String </w:t>
+      </w:r>
+      <w:proofErr w:type="spellStart"/>
+      <w:r>
+        <w:rPr>
+          <w:rFonts w:ascii="Century Gothic" w:hAnsi="Century Gothic" w:cs="Times New Roman"/>
+          <w:sz w:val="20"/>
+          <w:szCs w:val="20"/>
+        </w:rPr>
+        <w:t>secondName</w:t>
+      </w:r>
+      <w:proofErr w:type="spellEnd"/>
+      <w:r>
+        <w:rPr>
+          <w:rFonts w:ascii="Century Gothic" w:hAnsi="Century Gothic" w:cs="Times New Roman"/>
+          <w:sz w:val="20"/>
+          <w:szCs w:val="20"/>
+        </w:rPr>
+        <w:t>, String city, String state, String country, String email</w:t>
       </w:r>
       <w:r>
         <w:rPr>
@@ -10025,7 +10226,16 @@
           <w:sz w:val="20"/>
           <w:szCs w:val="20"/>
         </w:rPr>
-        <w:t xml:space="preserve"> Double overall</w:t>
+        <w:t xml:space="preserve"> Double </w:t>
+      </w:r>
+      <w:proofErr w:type="spellStart"/>
+      <w:r>
+        <w:rPr>
+          <w:rFonts w:ascii="Century Gothic" w:hAnsi="Century Gothic" w:cs="Times New Roman"/>
+          <w:sz w:val="20"/>
+          <w:szCs w:val="20"/>
+        </w:rPr>
+        <w:t>overall</w:t>
       </w:r>
       <w:r>
         <w:rPr>
@@ -10043,6 +10253,7 @@
         </w:rPr>
         <w:t>ating</w:t>
       </w:r>
+      <w:proofErr w:type="spellEnd"/>
       <w:r>
         <w:rPr>
           <w:rFonts w:ascii="Century Gothic" w:hAnsi="Century Gothic" w:cs="Times New Roman"/>
@@ -10057,16 +10268,18 @@
           <w:sz w:val="20"/>
           <w:szCs w:val="20"/>
         </w:rPr>
-        <w:t>method in RatingService)</w:t>
-      </w:r>
-      <w:r>
-        <w:rPr>
-          <w:rFonts w:ascii="Century Gothic" w:hAnsi="Century Gothic" w:cs="Times New Roman"/>
-          <w:sz w:val="20"/>
-          <w:szCs w:val="20"/>
-        </w:rPr>
-        <w:t>, String designation (imported from method in RatingService</w:t>
-      </w:r>
+        <w:t xml:space="preserve">method in </w:t>
+      </w:r>
+      <w:proofErr w:type="spellStart"/>
+      <w:r>
+        <w:rPr>
+          <w:rFonts w:ascii="Century Gothic" w:hAnsi="Century Gothic" w:cs="Times New Roman"/>
+          <w:sz w:val="20"/>
+          <w:szCs w:val="20"/>
+        </w:rPr>
+        <w:t>RatingService</w:t>
+      </w:r>
+      <w:proofErr w:type="spellEnd"/>
       <w:r>
         <w:rPr>
           <w:rFonts w:ascii="Century Gothic" w:hAnsi="Century Gothic" w:cs="Times New Roman"/>
@@ -10081,6 +10294,32 @@
           <w:sz w:val="20"/>
           <w:szCs w:val="20"/>
         </w:rPr>
+        <w:t xml:space="preserve">, String designation (imported from method in </w:t>
+      </w:r>
+      <w:proofErr w:type="spellStart"/>
+      <w:r>
+        <w:rPr>
+          <w:rFonts w:ascii="Century Gothic" w:hAnsi="Century Gothic" w:cs="Times New Roman"/>
+          <w:sz w:val="20"/>
+          <w:szCs w:val="20"/>
+        </w:rPr>
+        <w:t>RatingService</w:t>
+      </w:r>
+      <w:proofErr w:type="spellEnd"/>
+      <w:r>
+        <w:rPr>
+          <w:rFonts w:ascii="Century Gothic" w:hAnsi="Century Gothic" w:cs="Times New Roman"/>
+          <w:sz w:val="20"/>
+          <w:szCs w:val="20"/>
+        </w:rPr>
+        <w:t>)</w:t>
+      </w:r>
+      <w:r>
+        <w:rPr>
+          <w:rFonts w:ascii="Century Gothic" w:hAnsi="Century Gothic" w:cs="Times New Roman"/>
+          <w:sz w:val="20"/>
+          <w:szCs w:val="20"/>
+        </w:rPr>
         <w:t xml:space="preserve">, </w:t>
       </w:r>
       <w:r>
@@ -10089,18 +10328,16 @@
           <w:sz w:val="20"/>
           <w:szCs w:val="20"/>
         </w:rPr>
-        <w:t xml:space="preserve">String email, List&lt;ids&gt; </w:t>
-      </w:r>
-      <w:r>
-        <w:rPr>
-          <w:rFonts w:ascii="Century Gothic" w:hAnsi="Century Gothic" w:cs="Times New Roman"/>
-          <w:sz w:val="20"/>
-          <w:szCs w:val="20"/>
-        </w:rPr>
-        <w:t>tracking</w:t>
-      </w:r>
-      <w:bookmarkStart w:id="0" w:name="_GoBack"/>
-      <w:bookmarkEnd w:id="0"/>
+        <w:t>String email, List&lt;ids&gt;</w:t>
+      </w:r>
+      <w:r>
+        <w:rPr>
+          <w:rFonts w:ascii="Century Gothic" w:hAnsi="Century Gothic" w:cs="Times New Roman"/>
+          <w:sz w:val="20"/>
+          <w:szCs w:val="20"/>
+        </w:rPr>
+        <w:t xml:space="preserve"> (imported from Tracking)</w:t>
+      </w:r>
     </w:p>
     <w:p>
       <w:pPr>
@@ -10151,7 +10388,16 @@
           <w:sz w:val="20"/>
           <w:szCs w:val="20"/>
         </w:rPr>
-        <w:t>Long id, Long rater</w:t>
+        <w:t xml:space="preserve">Long id, Long </w:t>
+      </w:r>
+      <w:proofErr w:type="spellStart"/>
+      <w:r>
+        <w:rPr>
+          <w:rFonts w:ascii="Century Gothic" w:hAnsi="Century Gothic" w:cs="Times New Roman"/>
+          <w:sz w:val="20"/>
+          <w:szCs w:val="20"/>
+        </w:rPr>
+        <w:t>rater</w:t>
       </w:r>
       <w:r>
         <w:rPr>
@@ -10167,7 +10413,16 @@
           <w:sz w:val="20"/>
           <w:szCs w:val="20"/>
         </w:rPr>
-        <w:t>id (imported from User</w:t>
+        <w:t>id</w:t>
+      </w:r>
+      <w:proofErr w:type="spellEnd"/>
+      <w:r>
+        <w:rPr>
+          <w:rFonts w:ascii="Century Gothic" w:hAnsi="Century Gothic" w:cs="Times New Roman"/>
+          <w:sz w:val="20"/>
+          <w:szCs w:val="20"/>
+        </w:rPr>
+        <w:t xml:space="preserve"> (imported from User</w:t>
       </w:r>
       <w:r>
         <w:rPr>
@@ -10185,13 +10440,23 @@
         </w:rPr>
         <w:t xml:space="preserve">), Long </w:t>
       </w:r>
-      <w:r>
-        <w:rPr>
-          <w:rFonts w:ascii="Century Gothic" w:hAnsi="Century Gothic" w:cs="Times New Roman"/>
-          <w:sz w:val="20"/>
-          <w:szCs w:val="20"/>
-        </w:rPr>
-        <w:t>subject_id (imported from User being rated</w:t>
+      <w:proofErr w:type="spellStart"/>
+      <w:r>
+        <w:rPr>
+          <w:rFonts w:ascii="Century Gothic" w:hAnsi="Century Gothic" w:cs="Times New Roman"/>
+          <w:sz w:val="20"/>
+          <w:szCs w:val="20"/>
+        </w:rPr>
+        <w:t>subject_id</w:t>
+      </w:r>
+      <w:proofErr w:type="spellEnd"/>
+      <w:r>
+        <w:rPr>
+          <w:rFonts w:ascii="Century Gothic" w:hAnsi="Century Gothic" w:cs="Times New Roman"/>
+          <w:sz w:val="20"/>
+          <w:szCs w:val="20"/>
+        </w:rPr>
+        <w:t xml:space="preserve"> (imported from User being rated</w:t>
       </w:r>
       <w:r>
         <w:rPr>
@@ -10207,7 +10472,25 @@
           <w:sz w:val="20"/>
           <w:szCs w:val="20"/>
         </w:rPr>
-        <w:t>, Float rater_rating (rater’s own rating at time he/she is rating</w:t>
+        <w:t xml:space="preserve">, Float </w:t>
+      </w:r>
+      <w:proofErr w:type="spellStart"/>
+      <w:r>
+        <w:rPr>
+          <w:rFonts w:ascii="Century Gothic" w:hAnsi="Century Gothic" w:cs="Times New Roman"/>
+          <w:sz w:val="20"/>
+          <w:szCs w:val="20"/>
+        </w:rPr>
+        <w:t>rater_rating</w:t>
+      </w:r>
+      <w:proofErr w:type="spellEnd"/>
+      <w:r>
+        <w:rPr>
+          <w:rFonts w:ascii="Century Gothic" w:hAnsi="Century Gothic" w:cs="Times New Roman"/>
+          <w:sz w:val="20"/>
+          <w:szCs w:val="20"/>
+        </w:rPr>
+        <w:t xml:space="preserve"> (rater’s own rating at time he/she is rating</w:t>
       </w:r>
       <w:r>
         <w:rPr>
@@ -10239,52 +10522,36 @@
           <w:sz w:val="20"/>
           <w:szCs w:val="20"/>
         </w:rPr>
-        <w:t>from RatingService</w:t>
-      </w:r>
-      <w:r>
-        <w:rPr>
-          <w:rFonts w:ascii="Century Gothic" w:hAnsi="Century Gothic" w:cs="Times New Roman"/>
-          <w:sz w:val="20"/>
-          <w:szCs w:val="20"/>
-        </w:rPr>
-        <w:t>), Integer stars_given</w:t>
-      </w:r>
-    </w:p>
-    <w:p>
-      <w:pPr>
-        <w:pStyle w:val="ListParagraph"/>
-        <w:ind w:left="1800"/>
-        <w:rPr>
-          <w:rFonts w:ascii="Century Gothic" w:hAnsi="Century Gothic" w:cs="Times New Roman"/>
-          <w:sz w:val="20"/>
-          <w:szCs w:val="20"/>
-        </w:rPr>
-      </w:pPr>
-    </w:p>
-    <w:p>
-      <w:pPr>
-        <w:rPr>
-          <w:rFonts w:ascii="Century Gothic" w:hAnsi="Century Gothic" w:cs="Times New Roman"/>
-          <w:sz w:val="20"/>
-          <w:szCs w:val="20"/>
-        </w:rPr>
-      </w:pPr>
-      <w:r>
-        <w:rPr>
-          <w:rFonts w:ascii="Century Gothic" w:hAnsi="Century Gothic" w:cs="Times New Roman"/>
-          <w:sz w:val="20"/>
-          <w:szCs w:val="20"/>
-        </w:rPr>
-        <w:t>com.Admirablety</w:t>
-      </w:r>
-      <w:r>
-        <w:rPr>
-          <w:rFonts w:ascii="Century Gothic" w:hAnsi="Century Gothic" w:cs="Times New Roman"/>
-          <w:sz w:val="20"/>
-          <w:szCs w:val="20"/>
-        </w:rPr>
-        <w:t>.repository</w:t>
-      </w:r>
+        <w:t xml:space="preserve">from </w:t>
+      </w:r>
+      <w:proofErr w:type="spellStart"/>
+      <w:r>
+        <w:rPr>
+          <w:rFonts w:ascii="Century Gothic" w:hAnsi="Century Gothic" w:cs="Times New Roman"/>
+          <w:sz w:val="20"/>
+          <w:szCs w:val="20"/>
+        </w:rPr>
+        <w:t>RatingService</w:t>
+      </w:r>
+      <w:proofErr w:type="spellEnd"/>
+      <w:r>
+        <w:rPr>
+          <w:rFonts w:ascii="Century Gothic" w:hAnsi="Century Gothic" w:cs="Times New Roman"/>
+          <w:sz w:val="20"/>
+          <w:szCs w:val="20"/>
+        </w:rPr>
+        <w:t xml:space="preserve">), Integer </w:t>
+      </w:r>
+      <w:proofErr w:type="spellStart"/>
+      <w:r>
+        <w:rPr>
+          <w:rFonts w:ascii="Century Gothic" w:hAnsi="Century Gothic" w:cs="Times New Roman"/>
+          <w:sz w:val="20"/>
+          <w:szCs w:val="20"/>
+        </w:rPr>
+        <w:t>stars_given</w:t>
+      </w:r>
+      <w:proofErr w:type="spellEnd"/>
     </w:p>
     <w:p>
       <w:pPr>
@@ -10305,8 +10572,79 @@
           <w:sz w:val="20"/>
           <w:szCs w:val="20"/>
         </w:rPr>
-        <w:t>RatingRepository.java</w:t>
-      </w:r>
+        <w:t>Tracking.java</w:t>
+      </w:r>
+    </w:p>
+    <w:p>
+      <w:pPr>
+        <w:pStyle w:val="ListParagraph"/>
+        <w:numPr>
+          <w:ilvl w:val="1"/>
+          <w:numId w:val="4"/>
+        </w:numPr>
+        <w:rPr>
+          <w:rFonts w:ascii="Century Gothic" w:hAnsi="Century Gothic" w:cs="Times New Roman"/>
+          <w:sz w:val="20"/>
+          <w:szCs w:val="20"/>
+        </w:rPr>
+      </w:pPr>
+      <w:r>
+        <w:rPr>
+          <w:rFonts w:ascii="Century Gothic" w:hAnsi="Century Gothic" w:cs="Times New Roman"/>
+          <w:sz w:val="20"/>
+          <w:szCs w:val="20"/>
+        </w:rPr>
+        <w:t>Long id, String role;</w:t>
+      </w:r>
+    </w:p>
+    <w:p>
+      <w:pPr>
+        <w:pStyle w:val="ListParagraph"/>
+        <w:ind w:left="1800"/>
+        <w:rPr>
+          <w:rFonts w:ascii="Century Gothic" w:hAnsi="Century Gothic" w:cs="Times New Roman"/>
+          <w:sz w:val="20"/>
+          <w:szCs w:val="20"/>
+        </w:rPr>
+      </w:pPr>
+    </w:p>
+    <w:p>
+      <w:pPr>
+        <w:rPr>
+          <w:rFonts w:ascii="Century Gothic" w:hAnsi="Century Gothic" w:cs="Times New Roman"/>
+          <w:sz w:val="20"/>
+          <w:szCs w:val="20"/>
+        </w:rPr>
+      </w:pPr>
+      <w:r>
+        <w:rPr>
+          <w:rFonts w:ascii="Century Gothic" w:hAnsi="Century Gothic" w:cs="Times New Roman"/>
+          <w:sz w:val="20"/>
+          <w:szCs w:val="20"/>
+        </w:rPr>
+        <w:t>com.</w:t>
+      </w:r>
+      <w:r>
+        <w:t xml:space="preserve"> </w:t>
+      </w:r>
+      <w:proofErr w:type="spellStart"/>
+      <w:r>
+        <w:rPr>
+          <w:rFonts w:ascii="Century Gothic" w:hAnsi="Century Gothic" w:cs="Times New Roman"/>
+          <w:sz w:val="20"/>
+          <w:szCs w:val="20"/>
+        </w:rPr>
+        <w:t>AdmirabletyProject</w:t>
+      </w:r>
+      <w:r>
+        <w:rPr>
+          <w:rFonts w:ascii="Century Gothic" w:hAnsi="Century Gothic" w:cs="Times New Roman"/>
+          <w:sz w:val="20"/>
+          <w:szCs w:val="20"/>
+        </w:rPr>
+        <w:t>.repository</w:t>
+      </w:r>
+      <w:proofErr w:type="spellEnd"/>
     </w:p>
     <w:p>
       <w:pPr>
@@ -10327,41 +10665,7 @@
           <w:sz w:val="20"/>
           <w:szCs w:val="20"/>
         </w:rPr>
-        <w:t>UserRepository.java</w:t>
-      </w:r>
-    </w:p>
-    <w:p>
-      <w:pPr>
-        <w:rPr>
-          <w:rFonts w:ascii="Century Gothic" w:hAnsi="Century Gothic" w:cs="Times New Roman"/>
-          <w:sz w:val="20"/>
-          <w:szCs w:val="20"/>
-        </w:rPr>
-      </w:pPr>
-    </w:p>
-    <w:p>
-      <w:pPr>
-        <w:rPr>
-          <w:rFonts w:ascii="Century Gothic" w:hAnsi="Century Gothic" w:cs="Times New Roman"/>
-          <w:sz w:val="20"/>
-          <w:szCs w:val="20"/>
-        </w:rPr>
-      </w:pPr>
-      <w:r>
-        <w:rPr>
-          <w:rFonts w:ascii="Century Gothic" w:hAnsi="Century Gothic" w:cs="Times New Roman"/>
-          <w:sz w:val="20"/>
-          <w:szCs w:val="20"/>
-        </w:rPr>
-        <w:t>com.Admirablety</w:t>
-      </w:r>
-      <w:r>
-        <w:rPr>
-          <w:rFonts w:ascii="Century Gothic" w:hAnsi="Century Gothic" w:cs="Times New Roman"/>
-          <w:sz w:val="20"/>
-          <w:szCs w:val="20"/>
-        </w:rPr>
-        <w:t>.service</w:t>
+        <w:t>RatingRepository.java</w:t>
       </w:r>
     </w:p>
     <w:p>
@@ -10383,15 +10687,7 @@
           <w:sz w:val="20"/>
           <w:szCs w:val="20"/>
         </w:rPr>
-        <w:t>RatingService</w:t>
-      </w:r>
-      <w:r>
-        <w:rPr>
-          <w:rFonts w:ascii="Century Gothic" w:hAnsi="Century Gothic" w:cs="Times New Roman"/>
-          <w:sz w:val="20"/>
-          <w:szCs w:val="20"/>
-        </w:rPr>
-        <w:t>.java</w:t>
+        <w:t>UserRepository.java</w:t>
       </w:r>
     </w:p>
     <w:p>
@@ -10413,6 +10709,105 @@
           <w:sz w:val="20"/>
           <w:szCs w:val="20"/>
         </w:rPr>
+        <w:t>TrackingRepository.java</w:t>
+      </w:r>
+    </w:p>
+    <w:p>
+      <w:pPr>
+        <w:rPr>
+          <w:rFonts w:ascii="Century Gothic" w:hAnsi="Century Gothic" w:cs="Times New Roman"/>
+          <w:sz w:val="20"/>
+          <w:szCs w:val="20"/>
+        </w:rPr>
+      </w:pPr>
+    </w:p>
+    <w:p>
+      <w:pPr>
+        <w:rPr>
+          <w:rFonts w:ascii="Century Gothic" w:hAnsi="Century Gothic" w:cs="Times New Roman"/>
+          <w:sz w:val="20"/>
+          <w:szCs w:val="20"/>
+        </w:rPr>
+      </w:pPr>
+      <w:r>
+        <w:rPr>
+          <w:rFonts w:ascii="Century Gothic" w:hAnsi="Century Gothic" w:cs="Times New Roman"/>
+          <w:sz w:val="20"/>
+          <w:szCs w:val="20"/>
+        </w:rPr>
+        <w:t>com.</w:t>
+      </w:r>
+      <w:r>
+        <w:t xml:space="preserve"> </w:t>
+      </w:r>
+      <w:proofErr w:type="spellStart"/>
+      <w:r>
+        <w:rPr>
+          <w:rFonts w:ascii="Century Gothic" w:hAnsi="Century Gothic" w:cs="Times New Roman"/>
+          <w:sz w:val="20"/>
+          <w:szCs w:val="20"/>
+        </w:rPr>
+        <w:t>AdmirabletyProject</w:t>
+      </w:r>
+      <w:r>
+        <w:rPr>
+          <w:rFonts w:ascii="Century Gothic" w:hAnsi="Century Gothic" w:cs="Times New Roman"/>
+          <w:sz w:val="20"/>
+          <w:szCs w:val="20"/>
+        </w:rPr>
+        <w:t>.service</w:t>
+      </w:r>
+      <w:proofErr w:type="spellEnd"/>
+    </w:p>
+    <w:p>
+      <w:pPr>
+        <w:pStyle w:val="ListParagraph"/>
+        <w:numPr>
+          <w:ilvl w:val="0"/>
+          <w:numId w:val="4"/>
+        </w:numPr>
+        <w:rPr>
+          <w:rFonts w:ascii="Century Gothic" w:hAnsi="Century Gothic" w:cs="Times New Roman"/>
+          <w:sz w:val="20"/>
+          <w:szCs w:val="20"/>
+        </w:rPr>
+      </w:pPr>
+      <w:r>
+        <w:rPr>
+          <w:rFonts w:ascii="Century Gothic" w:hAnsi="Century Gothic" w:cs="Times New Roman"/>
+          <w:sz w:val="20"/>
+          <w:szCs w:val="20"/>
+        </w:rPr>
+        <w:t>RatingService</w:t>
+      </w:r>
+      <w:r>
+        <w:rPr>
+          <w:rFonts w:ascii="Century Gothic" w:hAnsi="Century Gothic" w:cs="Times New Roman"/>
+          <w:sz w:val="20"/>
+          <w:szCs w:val="20"/>
+        </w:rPr>
+        <w:t>.java</w:t>
+      </w:r>
+    </w:p>
+    <w:p>
+      <w:pPr>
+        <w:pStyle w:val="ListParagraph"/>
+        <w:numPr>
+          <w:ilvl w:val="0"/>
+          <w:numId w:val="4"/>
+        </w:numPr>
+        <w:rPr>
+          <w:rFonts w:ascii="Century Gothic" w:hAnsi="Century Gothic" w:cs="Times New Roman"/>
+          <w:sz w:val="20"/>
+          <w:szCs w:val="20"/>
+        </w:rPr>
+      </w:pPr>
+      <w:r>
+        <w:rPr>
+          <w:rFonts w:ascii="Century Gothic" w:hAnsi="Century Gothic" w:cs="Times New Roman"/>
+          <w:sz w:val="20"/>
+          <w:szCs w:val="20"/>
+        </w:rPr>
         <w:t>UserService.java</w:t>
       </w:r>
     </w:p>
@@ -10507,10 +10902,10 @@
       </w:pPr>
       <w:r>
         <w:drawing>
-          <wp:inline distT="0" distB="0" distL="0" distR="0" wp14:anchorId="0766B1EB" wp14:editId="09C44842">
-            <wp:extent cx="4695825" cy="4391025"/>
-            <wp:effectExtent l="0" t="0" r="9525" b="9525"/>
-            <wp:docPr id="11" name="Picture 11"/>
+          <wp:inline distT="0" distB="0" distL="0" distR="0" wp14:anchorId="7B5794FF" wp14:editId="53BAE3D1">
+            <wp:extent cx="5753819" cy="5041085"/>
+            <wp:effectExtent l="0" t="0" r="0" b="7620"/>
+            <wp:docPr id="3" name="Picture 3"/>
             <wp:cNvGraphicFramePr>
               <a:graphicFrameLocks xmlns:a="http://schemas.openxmlformats.org/drawingml/2006/main" noChangeAspect="1"/>
             </wp:cNvGraphicFramePr>
@@ -10530,7 +10925,7 @@
                   <pic:spPr>
                     <a:xfrm>
                       <a:off x="0" y="0"/>
-                      <a:ext cx="4695825" cy="4391025"/>
+                      <a:ext cx="5762629" cy="5048804"/>
                     </a:xfrm>
                     <a:prstGeom prst="rect">
                       <a:avLst/>
@@ -10708,15 +11103,33 @@
           <w:sz w:val="20"/>
           <w:szCs w:val="20"/>
         </w:rPr>
-        <w:t xml:space="preserve">an input similar </w:t>
-      </w:r>
-      <w:r>
-        <w:rPr>
-          <w:rFonts w:ascii="Century Gothic" w:hAnsi="Century Gothic" w:cs="Times New Roman"/>
-          <w:sz w:val="20"/>
-          <w:szCs w:val="20"/>
-        </w:rPr>
-        <w:t>to the shown “Give Your Own Rating” t</w:t>
+        <w:t xml:space="preserve">an input </w:t>
+      </w:r>
+      <w:proofErr w:type="gramStart"/>
+      <w:r>
+        <w:rPr>
+          <w:rFonts w:ascii="Century Gothic" w:hAnsi="Century Gothic" w:cs="Times New Roman"/>
+          <w:sz w:val="20"/>
+          <w:szCs w:val="20"/>
+        </w:rPr>
+        <w:t xml:space="preserve">similar </w:t>
+      </w:r>
+      <w:r>
+        <w:rPr>
+          <w:rFonts w:ascii="Century Gothic" w:hAnsi="Century Gothic" w:cs="Times New Roman"/>
+          <w:sz w:val="20"/>
+          <w:szCs w:val="20"/>
+        </w:rPr>
+        <w:t>to</w:t>
+      </w:r>
+      <w:proofErr w:type="gramEnd"/>
+      <w:r>
+        <w:rPr>
+          <w:rFonts w:ascii="Century Gothic" w:hAnsi="Century Gothic" w:cs="Times New Roman"/>
+          <w:sz w:val="20"/>
+          <w:szCs w:val="20"/>
+        </w:rPr>
+        <w:t xml:space="preserve"> the shown “Give Your Own Rating” t</w:t>
       </w:r>
       <w:r>
         <w:rPr>
@@ -12221,6 +12634,7 @@
   <w:style w:type="character" w:default="1" w:styleId="DefaultParagraphFont">
     <w:name w:val="Default Paragraph Font"/>
     <w:uiPriority w:val="1"/>
+    <w:semiHidden/>
     <w:unhideWhenUsed/>
   </w:style>
   <w:style w:type="table" w:default="1" w:styleId="TableNormal">
@@ -12625,7 +13039,7 @@
 </file>
 
 <file path=customXml/itemProps1.xml><?xml version="1.0" encoding="utf-8"?>
-<ds:datastoreItem xmlns:ds="http://schemas.openxmlformats.org/officeDocument/2006/customXml" ds:itemID="{F57BB750-91E9-46CA-98B0-F94BF6B9FBA7}">
+<ds:datastoreItem xmlns:ds="http://schemas.openxmlformats.org/officeDocument/2006/customXml" ds:itemID="{0AD53BC7-DCCD-4800-B5C4-22D4A3D6A6BA}">
   <ds:schemaRefs>
     <ds:schemaRef ds:uri="http://schemas.openxmlformats.org/officeDocument/2006/bibliography"/>
   </ds:schemaRefs>

</xml_diff>

<commit_message>
3:44 PM August 4
</commit_message>
<xml_diff>
--- a/TAP final project proposal.docx
+++ b/TAP final project proposal.docx
@@ -311,8 +311,21 @@
           <w:sz w:val="44"/>
           <w:szCs w:val="44"/>
         </w:rPr>
-        <w:t>Olivia Sirak</w:t>
-      </w:r>
+        <w:t xml:space="preserve">Olivia </w:t>
+      </w:r>
+      <w:proofErr w:type="spellStart"/>
+      <w:r>
+        <w:rPr>
+          <w:rFonts w:ascii="Century Gothic" w:eastAsia="Times New Roman" w:hAnsi="Century Gothic" w:cs="Arial"/>
+          <w:b/>
+          <w:bCs/>
+          <w:color w:val="808080" w:themeColor="background1" w:themeShade="80"/>
+          <w:sz w:val="44"/>
+          <w:szCs w:val="44"/>
+        </w:rPr>
+        <w:t>Sirak</w:t>
+      </w:r>
+      <w:proofErr w:type="spellEnd"/>
     </w:p>
     <w:p>
       <w:pPr>
@@ -1056,7 +1069,27 @@
                 <w:sz w:val="18"/>
                 <w:szCs w:val="18"/>
               </w:rPr>
-              <w:t xml:space="preserve">24601 Donatella Nobodi </w:t>
+              <w:t xml:space="preserve">24601 Donatella </w:t>
+            </w:r>
+            <w:proofErr w:type="spellStart"/>
+            <w:r>
+              <w:rPr>
+                <w:rFonts w:ascii="Century Gothic" w:eastAsia="Times New Roman" w:hAnsi="Century Gothic" w:cs="Times New Roman"/>
+                <w:color w:val="000000"/>
+                <w:sz w:val="18"/>
+                <w:szCs w:val="18"/>
+              </w:rPr>
+              <w:t>Nobodi</w:t>
+            </w:r>
+            <w:proofErr w:type="spellEnd"/>
+            <w:r>
+              <w:rPr>
+                <w:rFonts w:ascii="Century Gothic" w:eastAsia="Times New Roman" w:hAnsi="Century Gothic" w:cs="Times New Roman"/>
+                <w:color w:val="000000"/>
+                <w:sz w:val="18"/>
+                <w:szCs w:val="18"/>
+              </w:rPr>
+              <w:t xml:space="preserve"> </w:t>
             </w:r>
             <w:r>
               <w:rPr>
@@ -1501,8 +1534,19 @@
                 <w:sz w:val="18"/>
                 <w:szCs w:val="18"/>
               </w:rPr>
-              <w:t>Miguel Palima, Olivia Sirak</w:t>
-            </w:r>
+              <w:t xml:space="preserve">Miguel Palima, Olivia </w:t>
+            </w:r>
+            <w:proofErr w:type="spellStart"/>
+            <w:r>
+              <w:rPr>
+                <w:rFonts w:ascii="Century Gothic" w:eastAsia="Times New Roman" w:hAnsi="Century Gothic" w:cs="Times New Roman"/>
+                <w:color w:val="000000"/>
+                <w:sz w:val="18"/>
+                <w:szCs w:val="18"/>
+              </w:rPr>
+              <w:t>Sirak</w:t>
+            </w:r>
+            <w:proofErr w:type="spellEnd"/>
           </w:p>
         </w:tc>
         <w:tc>
@@ -1679,8 +1723,19 @@
                 <w:sz w:val="18"/>
                 <w:szCs w:val="18"/>
               </w:rPr>
-              <w:t>Miguel Palima, Olivia Sirak</w:t>
-            </w:r>
+              <w:t xml:space="preserve">Miguel Palima, Olivia </w:t>
+            </w:r>
+            <w:proofErr w:type="spellStart"/>
+            <w:r>
+              <w:rPr>
+                <w:rFonts w:ascii="Century Gothic" w:eastAsia="Times New Roman" w:hAnsi="Century Gothic" w:cs="Times New Roman"/>
+                <w:color w:val="000000"/>
+                <w:sz w:val="18"/>
+                <w:szCs w:val="18"/>
+              </w:rPr>
+              <w:t>Sirak</w:t>
+            </w:r>
+            <w:proofErr w:type="spellEnd"/>
           </w:p>
         </w:tc>
         <w:tc>
@@ -2561,14 +2616,25 @@
               </w:rPr>
               <w:t xml:space="preserve">e </w:t>
             </w:r>
-            <w:r>
-              <w:rPr>
-                <w:rFonts w:ascii="Century Gothic" w:eastAsia="Times New Roman" w:hAnsi="Century Gothic" w:cs="Times New Roman"/>
-                <w:color w:val="000000"/>
-                <w:sz w:val="18"/>
-                <w:szCs w:val="18"/>
-              </w:rPr>
-              <w:t>compatability between technologies.</w:t>
+            <w:proofErr w:type="spellStart"/>
+            <w:r>
+              <w:rPr>
+                <w:rFonts w:ascii="Century Gothic" w:eastAsia="Times New Roman" w:hAnsi="Century Gothic" w:cs="Times New Roman"/>
+                <w:color w:val="000000"/>
+                <w:sz w:val="18"/>
+                <w:szCs w:val="18"/>
+              </w:rPr>
+              <w:t>compatability</w:t>
+            </w:r>
+            <w:proofErr w:type="spellEnd"/>
+            <w:r>
+              <w:rPr>
+                <w:rFonts w:ascii="Century Gothic" w:eastAsia="Times New Roman" w:hAnsi="Century Gothic" w:cs="Times New Roman"/>
+                <w:color w:val="000000"/>
+                <w:sz w:val="18"/>
+                <w:szCs w:val="18"/>
+              </w:rPr>
+              <w:t xml:space="preserve"> between technologies.</w:t>
             </w:r>
           </w:p>
           <w:p>
@@ -9592,13 +9658,32 @@
     <w:p>
       <w:pPr>
         <w:pStyle w:val="ListParagraph"/>
-        <w:ind w:left="1800"/>
-        <w:rPr>
-          <w:rFonts w:ascii="Century Gothic" w:hAnsi="Century Gothic" w:cs="Times New Roman"/>
-          <w:sz w:val="20"/>
-          <w:szCs w:val="20"/>
-        </w:rPr>
-      </w:pPr>
+        <w:numPr>
+          <w:ilvl w:val="0"/>
+          <w:numId w:val="4"/>
+        </w:numPr>
+        <w:rPr>
+          <w:rFonts w:ascii="Century Gothic" w:hAnsi="Century Gothic" w:cs="Times New Roman"/>
+          <w:sz w:val="20"/>
+          <w:szCs w:val="20"/>
+        </w:rPr>
+      </w:pPr>
+      <w:r>
+        <w:rPr>
+          <w:rFonts w:ascii="Century Gothic" w:hAnsi="Century Gothic" w:cs="Times New Roman"/>
+          <w:sz w:val="20"/>
+          <w:szCs w:val="20"/>
+        </w:rPr>
+        <w:t>New users</w:t>
+      </w:r>
+      <w:r>
+        <w:rPr>
+          <w:rFonts w:ascii="Century Gothic" w:hAnsi="Century Gothic" w:cs="Times New Roman"/>
+          <w:sz w:val="20"/>
+          <w:szCs w:val="20"/>
+        </w:rPr>
+        <w:t xml:space="preserve"> without any ratings assigned (and thus have no average rating) will have a weight of 2 when rating others. </w:t>
+      </w:r>
     </w:p>
     <w:p>
       <w:pPr>
@@ -9680,6 +9765,7 @@
       <w:r>
         <w:t xml:space="preserve"> </w:t>
       </w:r>
+      <w:proofErr w:type="spellStart"/>
       <w:r>
         <w:rPr>
           <w:rFonts w:ascii="Century Gothic" w:hAnsi="Century Gothic" w:cs="Times New Roman"/>
@@ -9688,6 +9774,7 @@
         </w:rPr>
         <w:t>AdmirabletyProject</w:t>
       </w:r>
+      <w:proofErr w:type="spellEnd"/>
     </w:p>
     <w:p>
       <w:pPr>
@@ -9739,6 +9826,7 @@
       <w:r>
         <w:t xml:space="preserve"> </w:t>
       </w:r>
+      <w:proofErr w:type="spellStart"/>
       <w:r>
         <w:rPr>
           <w:rFonts w:ascii="Century Gothic" w:hAnsi="Century Gothic" w:cs="Times New Roman"/>
@@ -9755,6 +9843,7 @@
         </w:rPr>
         <w:t>.configuration</w:t>
       </w:r>
+      <w:proofErr w:type="spellEnd"/>
     </w:p>
     <w:p>
       <w:pPr>
@@ -9846,6 +9935,7 @@
       <w:r>
         <w:t xml:space="preserve"> </w:t>
       </w:r>
+      <w:proofErr w:type="spellStart"/>
       <w:r>
         <w:rPr>
           <w:rFonts w:ascii="Century Gothic" w:hAnsi="Century Gothic" w:cs="Times New Roman"/>
@@ -9860,7 +9950,16 @@
           <w:sz w:val="20"/>
           <w:szCs w:val="20"/>
         </w:rPr>
-        <w:t xml:space="preserve">.controller </w:t>
+        <w:t>.controller</w:t>
+      </w:r>
+      <w:proofErr w:type="spellEnd"/>
+      <w:r>
+        <w:rPr>
+          <w:rFonts w:ascii="Century Gothic" w:hAnsi="Century Gothic" w:cs="Times New Roman"/>
+          <w:sz w:val="20"/>
+          <w:szCs w:val="20"/>
+        </w:rPr>
+        <w:t xml:space="preserve"> </w:t>
       </w:r>
     </w:p>
     <w:p>
@@ -10003,6 +10102,7 @@
       <w:r>
         <w:t xml:space="preserve"> </w:t>
       </w:r>
+      <w:proofErr w:type="spellStart"/>
       <w:r>
         <w:rPr>
           <w:rFonts w:ascii="Century Gothic" w:hAnsi="Century Gothic" w:cs="Times New Roman"/>
@@ -10019,6 +10119,9 @@
         </w:rPr>
         <w:t>.model</w:t>
       </w:r>
+      <w:bookmarkStart w:id="0" w:name="_GoBack"/>
+      <w:bookmarkEnd w:id="0"/>
+      <w:proofErr w:type="spellEnd"/>
     </w:p>
     <w:p>
       <w:pPr>
@@ -10061,8 +10164,27 @@
           <w:sz w:val="20"/>
           <w:szCs w:val="20"/>
         </w:rPr>
-        <w:t xml:space="preserve">Long id, String firstName, String </w:t>
-      </w:r>
+        <w:t xml:space="preserve">Long id, String </w:t>
+      </w:r>
+      <w:proofErr w:type="spellStart"/>
+      <w:r>
+        <w:rPr>
+          <w:rFonts w:ascii="Century Gothic" w:hAnsi="Century Gothic" w:cs="Times New Roman"/>
+          <w:sz w:val="20"/>
+          <w:szCs w:val="20"/>
+        </w:rPr>
+        <w:t>firstName</w:t>
+      </w:r>
+      <w:proofErr w:type="spellEnd"/>
+      <w:r>
+        <w:rPr>
+          <w:rFonts w:ascii="Century Gothic" w:hAnsi="Century Gothic" w:cs="Times New Roman"/>
+          <w:sz w:val="20"/>
+          <w:szCs w:val="20"/>
+        </w:rPr>
+        <w:t xml:space="preserve">, String </w:t>
+      </w:r>
+      <w:proofErr w:type="spellStart"/>
       <w:r>
         <w:rPr>
           <w:rFonts w:ascii="Century Gothic" w:hAnsi="Century Gothic" w:cs="Times New Roman"/>
@@ -10077,7 +10199,16 @@
           <w:sz w:val="20"/>
           <w:szCs w:val="20"/>
         </w:rPr>
-        <w:t>Name,</w:t>
+        <w:t>Name</w:t>
+      </w:r>
+      <w:proofErr w:type="spellEnd"/>
+      <w:r>
+        <w:rPr>
+          <w:rFonts w:ascii="Century Gothic" w:hAnsi="Century Gothic" w:cs="Times New Roman"/>
+          <w:sz w:val="20"/>
+          <w:szCs w:val="20"/>
+        </w:rPr>
+        <w:t>,</w:t>
       </w:r>
       <w:r>
         <w:rPr>
@@ -10109,7 +10240,16 @@
           <w:sz w:val="20"/>
           <w:szCs w:val="20"/>
         </w:rPr>
-        <w:t xml:space="preserve"> Double overall</w:t>
+        <w:t xml:space="preserve"> Double </w:t>
+      </w:r>
+      <w:proofErr w:type="spellStart"/>
+      <w:r>
+        <w:rPr>
+          <w:rFonts w:ascii="Century Gothic" w:hAnsi="Century Gothic" w:cs="Times New Roman"/>
+          <w:sz w:val="20"/>
+          <w:szCs w:val="20"/>
+        </w:rPr>
+        <w:t>overall</w:t>
       </w:r>
       <w:r>
         <w:rPr>
@@ -10127,6 +10267,7 @@
         </w:rPr>
         <w:t>ating</w:t>
       </w:r>
+      <w:proofErr w:type="spellEnd"/>
       <w:r>
         <w:rPr>
           <w:rFonts w:ascii="Century Gothic" w:hAnsi="Century Gothic" w:cs="Times New Roman"/>
@@ -10141,16 +10282,44 @@
           <w:sz w:val="20"/>
           <w:szCs w:val="20"/>
         </w:rPr>
-        <w:t>method in RatingService)</w:t>
-      </w:r>
-      <w:r>
-        <w:rPr>
-          <w:rFonts w:ascii="Century Gothic" w:hAnsi="Century Gothic" w:cs="Times New Roman"/>
-          <w:sz w:val="20"/>
-          <w:szCs w:val="20"/>
-        </w:rPr>
-        <w:t>, String designation (imported from method in RatingService</w:t>
-      </w:r>
+        <w:t xml:space="preserve">method in </w:t>
+      </w:r>
+      <w:proofErr w:type="spellStart"/>
+      <w:r>
+        <w:rPr>
+          <w:rFonts w:ascii="Century Gothic" w:hAnsi="Century Gothic" w:cs="Times New Roman"/>
+          <w:sz w:val="20"/>
+          <w:szCs w:val="20"/>
+        </w:rPr>
+        <w:t>RatingService</w:t>
+      </w:r>
+      <w:proofErr w:type="spellEnd"/>
+      <w:r>
+        <w:rPr>
+          <w:rFonts w:ascii="Century Gothic" w:hAnsi="Century Gothic" w:cs="Times New Roman"/>
+          <w:sz w:val="20"/>
+          <w:szCs w:val="20"/>
+        </w:rPr>
+        <w:t>)</w:t>
+      </w:r>
+      <w:r>
+        <w:rPr>
+          <w:rFonts w:ascii="Century Gothic" w:hAnsi="Century Gothic" w:cs="Times New Roman"/>
+          <w:sz w:val="20"/>
+          <w:szCs w:val="20"/>
+        </w:rPr>
+        <w:t xml:space="preserve">, String designation (imported from method in </w:t>
+      </w:r>
+      <w:proofErr w:type="spellStart"/>
+      <w:r>
+        <w:rPr>
+          <w:rFonts w:ascii="Century Gothic" w:hAnsi="Century Gothic" w:cs="Times New Roman"/>
+          <w:sz w:val="20"/>
+          <w:szCs w:val="20"/>
+        </w:rPr>
+        <w:t>RatingService</w:t>
+      </w:r>
+      <w:proofErr w:type="spellEnd"/>
       <w:r>
         <w:rPr>
           <w:rFonts w:ascii="Century Gothic" w:hAnsi="Century Gothic" w:cs="Times New Roman"/>
@@ -10265,23 +10434,32 @@
           <w:sz w:val="20"/>
           <w:szCs w:val="20"/>
         </w:rPr>
-        <w:t>Long id, Long rater</w:t>
-      </w:r>
-      <w:r>
-        <w:rPr>
-          <w:rFonts w:ascii="Century Gothic" w:hAnsi="Century Gothic" w:cs="Times New Roman"/>
-          <w:sz w:val="20"/>
-          <w:szCs w:val="20"/>
-        </w:rPr>
-        <w:t>_</w:t>
-      </w:r>
-      <w:r>
-        <w:rPr>
-          <w:rFonts w:ascii="Century Gothic" w:hAnsi="Century Gothic" w:cs="Times New Roman"/>
-          <w:sz w:val="20"/>
-          <w:szCs w:val="20"/>
-        </w:rPr>
-        <w:t>id (imported from User</w:t>
+        <w:t xml:space="preserve">Long id, </w:t>
+      </w:r>
+      <w:r>
+        <w:rPr>
+          <w:rFonts w:ascii="Century Gothic" w:hAnsi="Century Gothic" w:cs="Times New Roman"/>
+          <w:sz w:val="20"/>
+          <w:szCs w:val="20"/>
+        </w:rPr>
+        <w:t xml:space="preserve">User rater </w:t>
+      </w:r>
+      <w:r>
+        <w:rPr>
+          <w:rFonts w:ascii="Century Gothic" w:hAnsi="Century Gothic" w:cs="Times New Roman"/>
+          <w:sz w:val="20"/>
+          <w:szCs w:val="20"/>
+        </w:rPr>
+        <w:t>(</w:t>
+      </w:r>
+      <w:bookmarkStart w:id="1" w:name="_Hlk47444524"/>
+      <w:r>
+        <w:rPr>
+          <w:rFonts w:ascii="Century Gothic" w:hAnsi="Century Gothic" w:cs="Times New Roman"/>
+          <w:sz w:val="20"/>
+          <w:szCs w:val="20"/>
+        </w:rPr>
+        <w:t>user</w:t>
       </w:r>
       <w:r>
         <w:rPr>
@@ -10297,15 +10475,124 @@
           <w:sz w:val="20"/>
           <w:szCs w:val="20"/>
         </w:rPr>
-        <w:t xml:space="preserve">), Long </w:t>
-      </w:r>
-      <w:r>
-        <w:rPr>
-          <w:rFonts w:ascii="Century Gothic" w:hAnsi="Century Gothic" w:cs="Times New Roman"/>
-          <w:sz w:val="20"/>
-          <w:szCs w:val="20"/>
-        </w:rPr>
-        <w:t>subject_id (imported from User being rated</w:t>
+        <w:t xml:space="preserve"> – joined on </w:t>
+      </w:r>
+      <w:r>
+        <w:rPr>
+          <w:rFonts w:ascii="Century Gothic" w:hAnsi="Century Gothic" w:cs="Times New Roman"/>
+          <w:sz w:val="20"/>
+          <w:szCs w:val="20"/>
+        </w:rPr>
+        <w:t xml:space="preserve">rater’s </w:t>
+      </w:r>
+      <w:proofErr w:type="spellStart"/>
+      <w:r>
+        <w:rPr>
+          <w:rFonts w:ascii="Century Gothic" w:hAnsi="Century Gothic" w:cs="Times New Roman"/>
+          <w:sz w:val="20"/>
+          <w:szCs w:val="20"/>
+        </w:rPr>
+        <w:t>user_id</w:t>
+      </w:r>
+      <w:proofErr w:type="spellEnd"/>
+      <w:r>
+        <w:rPr>
+          <w:rFonts w:ascii="Century Gothic" w:hAnsi="Century Gothic" w:cs="Times New Roman"/>
+          <w:sz w:val="20"/>
+          <w:szCs w:val="20"/>
+        </w:rPr>
+        <w:t xml:space="preserve">), </w:t>
+      </w:r>
+      <w:bookmarkEnd w:id="1"/>
+      <w:r>
+        <w:rPr>
+          <w:rFonts w:ascii="Century Gothic" w:hAnsi="Century Gothic" w:cs="Times New Roman"/>
+          <w:sz w:val="20"/>
+          <w:szCs w:val="20"/>
+        </w:rPr>
+        <w:t>User subject</w:t>
+      </w:r>
+      <w:r>
+        <w:rPr>
+          <w:rFonts w:ascii="Century Gothic" w:hAnsi="Century Gothic" w:cs="Times New Roman"/>
+          <w:sz w:val="20"/>
+          <w:szCs w:val="20"/>
+        </w:rPr>
+        <w:t xml:space="preserve"> (</w:t>
+      </w:r>
+      <w:r>
+        <w:rPr>
+          <w:rFonts w:ascii="Century Gothic" w:hAnsi="Century Gothic" w:cs="Times New Roman"/>
+          <w:sz w:val="20"/>
+          <w:szCs w:val="20"/>
+        </w:rPr>
+        <w:t xml:space="preserve">user </w:t>
+      </w:r>
+      <w:r>
+        <w:rPr>
+          <w:rFonts w:ascii="Century Gothic" w:hAnsi="Century Gothic" w:cs="Times New Roman"/>
+          <w:sz w:val="20"/>
+          <w:szCs w:val="20"/>
+        </w:rPr>
+        <w:t>being rate</w:t>
+      </w:r>
+      <w:r>
+        <w:rPr>
+          <w:rFonts w:ascii="Century Gothic" w:hAnsi="Century Gothic" w:cs="Times New Roman"/>
+          <w:sz w:val="20"/>
+          <w:szCs w:val="20"/>
+        </w:rPr>
+        <w:t>d</w:t>
+      </w:r>
+      <w:r>
+        <w:rPr>
+          <w:rFonts w:ascii="Century Gothic" w:hAnsi="Century Gothic" w:cs="Times New Roman"/>
+          <w:sz w:val="20"/>
+          <w:szCs w:val="20"/>
+        </w:rPr>
+        <w:t xml:space="preserve"> </w:t>
+      </w:r>
+      <w:r>
+        <w:rPr>
+          <w:rFonts w:ascii="Century Gothic" w:hAnsi="Century Gothic" w:cs="Times New Roman"/>
+          <w:sz w:val="20"/>
+          <w:szCs w:val="20"/>
+        </w:rPr>
+        <w:t xml:space="preserve"> – joined on </w:t>
+      </w:r>
+      <w:r>
+        <w:rPr>
+          <w:rFonts w:ascii="Century Gothic" w:hAnsi="Century Gothic" w:cs="Times New Roman"/>
+          <w:sz w:val="20"/>
+          <w:szCs w:val="20"/>
+        </w:rPr>
+        <w:t>subject</w:t>
+      </w:r>
+      <w:r>
+        <w:rPr>
+          <w:rFonts w:ascii="Century Gothic" w:hAnsi="Century Gothic" w:cs="Times New Roman"/>
+          <w:sz w:val="20"/>
+          <w:szCs w:val="20"/>
+        </w:rPr>
+        <w:t xml:space="preserve">’s </w:t>
+      </w:r>
+      <w:proofErr w:type="spellStart"/>
+      <w:r>
+        <w:rPr>
+          <w:rFonts w:ascii="Century Gothic" w:hAnsi="Century Gothic" w:cs="Times New Roman"/>
+          <w:sz w:val="20"/>
+          <w:szCs w:val="20"/>
+        </w:rPr>
+        <w:t>user_id</w:t>
+      </w:r>
+      <w:proofErr w:type="spellEnd"/>
+      <w:r>
+        <w:rPr>
+          <w:rFonts w:ascii="Century Gothic" w:hAnsi="Century Gothic" w:cs="Times New Roman"/>
+          <w:sz w:val="20"/>
+          <w:szCs w:val="20"/>
+        </w:rPr>
+        <w:t>),</w:t>
       </w:r>
       <w:r>
         <w:rPr>
@@ -10321,7 +10608,41 @@
           <w:sz w:val="20"/>
           <w:szCs w:val="20"/>
         </w:rPr>
-        <w:t>, Float rater_rating (rater’s own rating at time he/she is rating</w:t>
+        <w:t xml:space="preserve">, </w:t>
+      </w:r>
+      <w:r>
+        <w:rPr>
+          <w:rFonts w:ascii="Century Gothic" w:hAnsi="Century Gothic" w:cs="Times New Roman"/>
+          <w:sz w:val="20"/>
+          <w:szCs w:val="20"/>
+        </w:rPr>
+        <w:t>Double</w:t>
+      </w:r>
+      <w:r>
+        <w:rPr>
+          <w:rFonts w:ascii="Century Gothic" w:hAnsi="Century Gothic" w:cs="Times New Roman"/>
+          <w:sz w:val="20"/>
+          <w:szCs w:val="20"/>
+        </w:rPr>
+        <w:t xml:space="preserve"> </w:t>
+      </w:r>
+      <w:proofErr w:type="spellStart"/>
+      <w:r>
+        <w:rPr>
+          <w:rFonts w:ascii="Century Gothic" w:hAnsi="Century Gothic" w:cs="Times New Roman"/>
+          <w:sz w:val="20"/>
+          <w:szCs w:val="20"/>
+        </w:rPr>
+        <w:t>rater_rating</w:t>
+      </w:r>
+      <w:proofErr w:type="spellEnd"/>
+      <w:r>
+        <w:rPr>
+          <w:rFonts w:ascii="Century Gothic" w:hAnsi="Century Gothic" w:cs="Times New Roman"/>
+          <w:sz w:val="20"/>
+          <w:szCs w:val="20"/>
+        </w:rPr>
+        <w:t xml:space="preserve"> (rater’s own rating at time he/she is rating</w:t>
       </w:r>
       <w:r>
         <w:rPr>
@@ -10353,26 +10674,54 @@
           <w:sz w:val="20"/>
           <w:szCs w:val="20"/>
         </w:rPr>
-        <w:t>from RatingService</w:t>
-      </w:r>
-      <w:r>
-        <w:rPr>
-          <w:rFonts w:ascii="Century Gothic" w:hAnsi="Century Gothic" w:cs="Times New Roman"/>
-          <w:sz w:val="20"/>
-          <w:szCs w:val="20"/>
-        </w:rPr>
-        <w:t>), Integer stars_given</w:t>
-      </w:r>
-      <w:r>
-        <w:rPr>
-          <w:rFonts w:ascii="Century Gothic" w:hAnsi="Century Gothic" w:cs="Times New Roman"/>
-          <w:sz w:val="20"/>
-          <w:szCs w:val="20"/>
-        </w:rPr>
-        <w:t>, Date createdAt</w:t>
-      </w:r>
-      <w:bookmarkStart w:id="0" w:name="_GoBack"/>
-      <w:bookmarkEnd w:id="0"/>
+        <w:t xml:space="preserve">from </w:t>
+      </w:r>
+      <w:proofErr w:type="spellStart"/>
+      <w:r>
+        <w:rPr>
+          <w:rFonts w:ascii="Century Gothic" w:hAnsi="Century Gothic" w:cs="Times New Roman"/>
+          <w:sz w:val="20"/>
+          <w:szCs w:val="20"/>
+        </w:rPr>
+        <w:t>RatingService</w:t>
+      </w:r>
+      <w:proofErr w:type="spellEnd"/>
+      <w:r>
+        <w:rPr>
+          <w:rFonts w:ascii="Century Gothic" w:hAnsi="Century Gothic" w:cs="Times New Roman"/>
+          <w:sz w:val="20"/>
+          <w:szCs w:val="20"/>
+        </w:rPr>
+        <w:t xml:space="preserve">), Integer </w:t>
+      </w:r>
+      <w:proofErr w:type="spellStart"/>
+      <w:r>
+        <w:rPr>
+          <w:rFonts w:ascii="Century Gothic" w:hAnsi="Century Gothic" w:cs="Times New Roman"/>
+          <w:sz w:val="20"/>
+          <w:szCs w:val="20"/>
+        </w:rPr>
+        <w:t>stars_given</w:t>
+      </w:r>
+      <w:proofErr w:type="spellEnd"/>
+      <w:r>
+        <w:rPr>
+          <w:rFonts w:ascii="Century Gothic" w:hAnsi="Century Gothic" w:cs="Times New Roman"/>
+          <w:sz w:val="20"/>
+          <w:szCs w:val="20"/>
+        </w:rPr>
+        <w:t xml:space="preserve">, Date </w:t>
+      </w:r>
+      <w:proofErr w:type="spellStart"/>
+      <w:r>
+        <w:rPr>
+          <w:rFonts w:ascii="Century Gothic" w:hAnsi="Century Gothic" w:cs="Times New Roman"/>
+          <w:sz w:val="20"/>
+          <w:szCs w:val="20"/>
+        </w:rPr>
+        <w:t>createdAt</w:t>
+      </w:r>
+      <w:proofErr w:type="spellEnd"/>
     </w:p>
     <w:p>
       <w:pPr>
@@ -10448,6 +10797,7 @@
       <w:r>
         <w:t xml:space="preserve"> </w:t>
       </w:r>
+      <w:proofErr w:type="spellStart"/>
       <w:r>
         <w:rPr>
           <w:rFonts w:ascii="Century Gothic" w:hAnsi="Century Gothic" w:cs="Times New Roman"/>
@@ -10464,6 +10814,7 @@
         </w:rPr>
         <w:t>.repository</w:t>
       </w:r>
+      <w:proofErr w:type="spellEnd"/>
     </w:p>
     <w:p>
       <w:pPr>
@@ -10559,6 +10910,7 @@
       <w:r>
         <w:t xml:space="preserve"> </w:t>
       </w:r>
+      <w:proofErr w:type="spellStart"/>
       <w:r>
         <w:rPr>
           <w:rFonts w:ascii="Century Gothic" w:hAnsi="Century Gothic" w:cs="Times New Roman"/>
@@ -10575,6 +10927,7 @@
         </w:rPr>
         <w:t>.service</w:t>
       </w:r>
+      <w:proofErr w:type="spellEnd"/>
     </w:p>
     <w:p>
       <w:pPr>
@@ -10625,6 +10978,7 @@
           <w:sz w:val="20"/>
           <w:szCs w:val="20"/>
         </w:rPr>
+        <w:lastRenderedPageBreak/>
         <w:t>UserService.java</w:t>
       </w:r>
     </w:p>
@@ -12838,7 +13192,7 @@
 </file>
 
 <file path=customXml/itemProps1.xml><?xml version="1.0" encoding="utf-8"?>
-<ds:datastoreItem xmlns:ds="http://schemas.openxmlformats.org/officeDocument/2006/customXml" ds:itemID="{EDB2C9DD-247D-4DE7-BF08-41E890BCBEEA}">
+<ds:datastoreItem xmlns:ds="http://schemas.openxmlformats.org/officeDocument/2006/customXml" ds:itemID="{BA6C7BCD-FD6F-4E65-85C9-829642BDA1D5}">
   <ds:schemaRefs>
     <ds:schemaRef ds:uri="http://schemas.openxmlformats.org/officeDocument/2006/bibliography"/>
   </ds:schemaRefs>

</xml_diff>

<commit_message>
4:02 PM August 4
</commit_message>
<xml_diff>
--- a/TAP final project proposal.docx
+++ b/TAP final project proposal.docx
@@ -2586,7 +2586,25 @@
                 <w:sz w:val="18"/>
                 <w:szCs w:val="18"/>
               </w:rPr>
-              <w:t xml:space="preserve">-Utilizing previously-unused technologies such as Angular.  </w:t>
+              <w:t xml:space="preserve">-Utilizing </w:t>
+            </w:r>
+            <w:proofErr w:type="gramStart"/>
+            <w:r>
+              <w:rPr>
+                <w:rFonts w:ascii="Century Gothic" w:eastAsia="Times New Roman" w:hAnsi="Century Gothic" w:cs="Times New Roman"/>
+                <w:sz w:val="18"/>
+                <w:szCs w:val="18"/>
+              </w:rPr>
+              <w:t>previously-unused</w:t>
+            </w:r>
+            <w:proofErr w:type="gramEnd"/>
+            <w:r>
+              <w:rPr>
+                <w:rFonts w:ascii="Century Gothic" w:eastAsia="Times New Roman" w:hAnsi="Century Gothic" w:cs="Times New Roman"/>
+                <w:sz w:val="18"/>
+                <w:szCs w:val="18"/>
+              </w:rPr>
+              <w:t xml:space="preserve"> technologies such as Angular.  </w:t>
             </w:r>
           </w:p>
           <w:p>
@@ -6771,8 +6789,19 @@
                 <w:sz w:val="18"/>
                 <w:szCs w:val="18"/>
               </w:rPr>
-              <w:t>db.t3.small</w:t>
-            </w:r>
+              <w:t>db.t</w:t>
+            </w:r>
+            <w:proofErr w:type="gramStart"/>
+            <w:r>
+              <w:rPr>
+                <w:rFonts w:ascii="Century Gothic" w:eastAsia="Times New Roman" w:hAnsi="Century Gothic" w:cs="Times New Roman"/>
+                <w:color w:val="000000"/>
+                <w:sz w:val="18"/>
+                <w:szCs w:val="18"/>
+              </w:rPr>
+              <w:t>3.small</w:t>
+            </w:r>
+            <w:proofErr w:type="gramEnd"/>
           </w:p>
         </w:tc>
         <w:tc>
@@ -9556,6 +9585,8 @@
         </w:rPr>
         <w:t>star: w = 11.31</w:t>
       </w:r>
+      <w:bookmarkStart w:id="0" w:name="_GoBack"/>
+      <w:bookmarkEnd w:id="0"/>
     </w:p>
     <w:p>
       <w:pPr>
@@ -9682,7 +9713,31 @@
           <w:sz w:val="20"/>
           <w:szCs w:val="20"/>
         </w:rPr>
-        <w:t xml:space="preserve"> without any ratings assigned (and thus have no average rating) will have a weight of 2 when rating others. </w:t>
+        <w:t xml:space="preserve"> without any ratings assigned (and thus have no average rating) will have a</w:t>
+      </w:r>
+      <w:r>
+        <w:rPr>
+          <w:rFonts w:ascii="Century Gothic" w:hAnsi="Century Gothic" w:cs="Times New Roman"/>
+          <w:sz w:val="20"/>
+          <w:szCs w:val="20"/>
+        </w:rPr>
+        <w:t>n</w:t>
+      </w:r>
+      <w:r>
+        <w:rPr>
+          <w:rFonts w:ascii="Century Gothic" w:hAnsi="Century Gothic" w:cs="Times New Roman"/>
+          <w:sz w:val="20"/>
+          <w:szCs w:val="20"/>
+        </w:rPr>
+        <w:t xml:space="preserve"> </w:t>
+      </w:r>
+      <w:r>
+        <w:rPr>
+          <w:rFonts w:ascii="Century Gothic" w:hAnsi="Century Gothic" w:cs="Times New Roman"/>
+          <w:sz w:val="20"/>
+          <w:szCs w:val="20"/>
+        </w:rPr>
+        <w:t>initial rating of 2.</w:t>
       </w:r>
     </w:p>
     <w:p>
@@ -10119,8 +10174,6 @@
         </w:rPr>
         <w:t>.model</w:t>
       </w:r>
-      <w:bookmarkStart w:id="0" w:name="_GoBack"/>
-      <w:bookmarkEnd w:id="0"/>
       <w:proofErr w:type="spellEnd"/>
     </w:p>
     <w:p>
@@ -10978,7 +11031,6 @@
           <w:sz w:val="20"/>
           <w:szCs w:val="20"/>
         </w:rPr>
-        <w:lastRenderedPageBreak/>
         <w:t>UserService.java</w:t>
       </w:r>
     </w:p>
@@ -11274,15 +11326,33 @@
           <w:sz w:val="20"/>
           <w:szCs w:val="20"/>
         </w:rPr>
-        <w:t xml:space="preserve">an input similar </w:t>
-      </w:r>
-      <w:r>
-        <w:rPr>
-          <w:rFonts w:ascii="Century Gothic" w:hAnsi="Century Gothic" w:cs="Times New Roman"/>
-          <w:sz w:val="20"/>
-          <w:szCs w:val="20"/>
-        </w:rPr>
-        <w:t>to the shown “Give Your Own Rating” t</w:t>
+        <w:t xml:space="preserve">an input </w:t>
+      </w:r>
+      <w:proofErr w:type="gramStart"/>
+      <w:r>
+        <w:rPr>
+          <w:rFonts w:ascii="Century Gothic" w:hAnsi="Century Gothic" w:cs="Times New Roman"/>
+          <w:sz w:val="20"/>
+          <w:szCs w:val="20"/>
+        </w:rPr>
+        <w:t xml:space="preserve">similar </w:t>
+      </w:r>
+      <w:r>
+        <w:rPr>
+          <w:rFonts w:ascii="Century Gothic" w:hAnsi="Century Gothic" w:cs="Times New Roman"/>
+          <w:sz w:val="20"/>
+          <w:szCs w:val="20"/>
+        </w:rPr>
+        <w:t>to</w:t>
+      </w:r>
+      <w:proofErr w:type="gramEnd"/>
+      <w:r>
+        <w:rPr>
+          <w:rFonts w:ascii="Century Gothic" w:hAnsi="Century Gothic" w:cs="Times New Roman"/>
+          <w:sz w:val="20"/>
+          <w:szCs w:val="20"/>
+        </w:rPr>
+        <w:t xml:space="preserve"> the shown “Give Your Own Rating” t</w:t>
       </w:r>
       <w:r>
         <w:rPr>
@@ -13192,7 +13262,7 @@
 </file>
 
 <file path=customXml/itemProps1.xml><?xml version="1.0" encoding="utf-8"?>
-<ds:datastoreItem xmlns:ds="http://schemas.openxmlformats.org/officeDocument/2006/customXml" ds:itemID="{BA6C7BCD-FD6F-4E65-85C9-829642BDA1D5}">
+<ds:datastoreItem xmlns:ds="http://schemas.openxmlformats.org/officeDocument/2006/customXml" ds:itemID="{9D25534F-5CA1-4B72-9058-915AB944AD2F}">
   <ds:schemaRefs>
     <ds:schemaRef ds:uri="http://schemas.openxmlformats.org/officeDocument/2006/bibliography"/>
   </ds:schemaRefs>

</xml_diff>

<commit_message>
11:32 PM August 4
</commit_message>
<xml_diff>
--- a/TAP final project proposal.docx
+++ b/TAP final project proposal.docx
@@ -311,21 +311,8 @@
           <w:sz w:val="44"/>
           <w:szCs w:val="44"/>
         </w:rPr>
-        <w:t xml:space="preserve">Olivia </w:t>
-      </w:r>
-      <w:proofErr w:type="spellStart"/>
-      <w:r>
-        <w:rPr>
-          <w:rFonts w:ascii="Century Gothic" w:eastAsia="Times New Roman" w:hAnsi="Century Gothic" w:cs="Arial"/>
-          <w:b/>
-          <w:bCs/>
-          <w:color w:val="808080" w:themeColor="background1" w:themeShade="80"/>
-          <w:sz w:val="44"/>
-          <w:szCs w:val="44"/>
-        </w:rPr>
-        <w:t>Sirak</w:t>
-      </w:r>
-      <w:proofErr w:type="spellEnd"/>
+        <w:t>Olivia Sirak</w:t>
+      </w:r>
     </w:p>
     <w:p>
       <w:pPr>
@@ -1069,27 +1056,7 @@
                 <w:sz w:val="18"/>
                 <w:szCs w:val="18"/>
               </w:rPr>
-              <w:t xml:space="preserve">24601 Donatella </w:t>
-            </w:r>
-            <w:proofErr w:type="spellStart"/>
-            <w:r>
-              <w:rPr>
-                <w:rFonts w:ascii="Century Gothic" w:eastAsia="Times New Roman" w:hAnsi="Century Gothic" w:cs="Times New Roman"/>
-                <w:color w:val="000000"/>
-                <w:sz w:val="18"/>
-                <w:szCs w:val="18"/>
-              </w:rPr>
-              <w:t>Nobodi</w:t>
-            </w:r>
-            <w:proofErr w:type="spellEnd"/>
-            <w:r>
-              <w:rPr>
-                <w:rFonts w:ascii="Century Gothic" w:eastAsia="Times New Roman" w:hAnsi="Century Gothic" w:cs="Times New Roman"/>
-                <w:color w:val="000000"/>
-                <w:sz w:val="18"/>
-                <w:szCs w:val="18"/>
-              </w:rPr>
-              <w:t xml:space="preserve"> </w:t>
+              <w:t xml:space="preserve">24601 Donatella Nobodi </w:t>
             </w:r>
             <w:r>
               <w:rPr>
@@ -1534,19 +1501,8 @@
                 <w:sz w:val="18"/>
                 <w:szCs w:val="18"/>
               </w:rPr>
-              <w:t xml:space="preserve">Miguel Palima, Olivia </w:t>
-            </w:r>
-            <w:proofErr w:type="spellStart"/>
-            <w:r>
-              <w:rPr>
-                <w:rFonts w:ascii="Century Gothic" w:eastAsia="Times New Roman" w:hAnsi="Century Gothic" w:cs="Times New Roman"/>
-                <w:color w:val="000000"/>
-                <w:sz w:val="18"/>
-                <w:szCs w:val="18"/>
-              </w:rPr>
-              <w:t>Sirak</w:t>
-            </w:r>
-            <w:proofErr w:type="spellEnd"/>
+              <w:t>Miguel Palima, Olivia Sirak</w:t>
+            </w:r>
           </w:p>
         </w:tc>
         <w:tc>
@@ -1723,19 +1679,8 @@
                 <w:sz w:val="18"/>
                 <w:szCs w:val="18"/>
               </w:rPr>
-              <w:t xml:space="preserve">Miguel Palima, Olivia </w:t>
-            </w:r>
-            <w:proofErr w:type="spellStart"/>
-            <w:r>
-              <w:rPr>
-                <w:rFonts w:ascii="Century Gothic" w:eastAsia="Times New Roman" w:hAnsi="Century Gothic" w:cs="Times New Roman"/>
-                <w:color w:val="000000"/>
-                <w:sz w:val="18"/>
-                <w:szCs w:val="18"/>
-              </w:rPr>
-              <w:t>Sirak</w:t>
-            </w:r>
-            <w:proofErr w:type="spellEnd"/>
+              <w:t>Miguel Palima, Olivia Sirak</w:t>
+            </w:r>
           </w:p>
         </w:tc>
         <w:tc>
@@ -2586,25 +2531,7 @@
                 <w:sz w:val="18"/>
                 <w:szCs w:val="18"/>
               </w:rPr>
-              <w:t xml:space="preserve">-Utilizing </w:t>
-            </w:r>
-            <w:proofErr w:type="gramStart"/>
-            <w:r>
-              <w:rPr>
-                <w:rFonts w:ascii="Century Gothic" w:eastAsia="Times New Roman" w:hAnsi="Century Gothic" w:cs="Times New Roman"/>
-                <w:sz w:val="18"/>
-                <w:szCs w:val="18"/>
-              </w:rPr>
-              <w:t>previously-unused</w:t>
-            </w:r>
-            <w:proofErr w:type="gramEnd"/>
-            <w:r>
-              <w:rPr>
-                <w:rFonts w:ascii="Century Gothic" w:eastAsia="Times New Roman" w:hAnsi="Century Gothic" w:cs="Times New Roman"/>
-                <w:sz w:val="18"/>
-                <w:szCs w:val="18"/>
-              </w:rPr>
-              <w:t xml:space="preserve"> technologies such as Angular.  </w:t>
+              <w:t xml:space="preserve">-Utilizing previously-unused technologies such as Angular.  </w:t>
             </w:r>
           </w:p>
           <w:p>
@@ -2634,25 +2561,14 @@
               </w:rPr>
               <w:t xml:space="preserve">e </w:t>
             </w:r>
-            <w:proofErr w:type="spellStart"/>
-            <w:r>
-              <w:rPr>
-                <w:rFonts w:ascii="Century Gothic" w:eastAsia="Times New Roman" w:hAnsi="Century Gothic" w:cs="Times New Roman"/>
-                <w:color w:val="000000"/>
-                <w:sz w:val="18"/>
-                <w:szCs w:val="18"/>
-              </w:rPr>
-              <w:t>compatability</w:t>
-            </w:r>
-            <w:proofErr w:type="spellEnd"/>
-            <w:r>
-              <w:rPr>
-                <w:rFonts w:ascii="Century Gothic" w:eastAsia="Times New Roman" w:hAnsi="Century Gothic" w:cs="Times New Roman"/>
-                <w:color w:val="000000"/>
-                <w:sz w:val="18"/>
-                <w:szCs w:val="18"/>
-              </w:rPr>
-              <w:t xml:space="preserve"> between technologies.</w:t>
+            <w:r>
+              <w:rPr>
+                <w:rFonts w:ascii="Century Gothic" w:eastAsia="Times New Roman" w:hAnsi="Century Gothic" w:cs="Times New Roman"/>
+                <w:color w:val="000000"/>
+                <w:sz w:val="18"/>
+                <w:szCs w:val="18"/>
+              </w:rPr>
+              <w:t>compatability between technologies.</w:t>
             </w:r>
           </w:p>
           <w:p>
@@ -6789,19 +6705,8 @@
                 <w:sz w:val="18"/>
                 <w:szCs w:val="18"/>
               </w:rPr>
-              <w:t>db.t</w:t>
-            </w:r>
-            <w:proofErr w:type="gramStart"/>
-            <w:r>
-              <w:rPr>
-                <w:rFonts w:ascii="Century Gothic" w:eastAsia="Times New Roman" w:hAnsi="Century Gothic" w:cs="Times New Roman"/>
-                <w:color w:val="000000"/>
-                <w:sz w:val="18"/>
-                <w:szCs w:val="18"/>
-              </w:rPr>
-              <w:t>3.small</w:t>
-            </w:r>
-            <w:proofErr w:type="gramEnd"/>
+              <w:t>db.t3.small</w:t>
+            </w:r>
           </w:p>
         </w:tc>
         <w:tc>
@@ -7873,28 +7778,182 @@
     </w:p>
     <w:p>
       <w:pPr>
-        <w:rPr>
-          <w:rFonts w:ascii="Century Gothic" w:hAnsi="Century Gothic" w:cs="Times New Roman"/>
-          <w:sz w:val="20"/>
-          <w:szCs w:val="20"/>
-        </w:rPr>
-      </w:pPr>
-      <w:r>
-        <w:rPr>
-          <w:rFonts w:ascii="Century Gothic" w:hAnsi="Century Gothic" w:cs="Times New Roman"/>
-          <w:sz w:val="20"/>
-          <w:szCs w:val="20"/>
-        </w:rPr>
-        <w:tab/>
-        <w:t xml:space="preserve">- </w:t>
-      </w:r>
-      <w:r>
-        <w:rPr>
-          <w:rFonts w:ascii="Century Gothic" w:hAnsi="Century Gothic" w:cs="Times New Roman"/>
-          <w:sz w:val="20"/>
-          <w:szCs w:val="20"/>
-        </w:rPr>
-        <w:t xml:space="preserve"> Home page for non- logged-in users (splash page) </w:t>
+        <w:pStyle w:val="ListParagraph"/>
+        <w:numPr>
+          <w:ilvl w:val="0"/>
+          <w:numId w:val="6"/>
+        </w:numPr>
+        <w:rPr>
+          <w:rFonts w:ascii="Century Gothic" w:hAnsi="Century Gothic" w:cs="Times New Roman"/>
+          <w:sz w:val="20"/>
+          <w:szCs w:val="20"/>
+        </w:rPr>
+      </w:pPr>
+      <w:r>
+        <w:rPr>
+          <w:rFonts w:ascii="Century Gothic" w:hAnsi="Century Gothic" w:cs="Times New Roman"/>
+          <w:sz w:val="20"/>
+          <w:szCs w:val="20"/>
+        </w:rPr>
+        <w:t>Home page for non- logged-in users (splash page</w:t>
+      </w:r>
+      <w:r>
+        <w:rPr>
+          <w:rFonts w:ascii="Century Gothic" w:hAnsi="Century Gothic" w:cs="Times New Roman"/>
+          <w:sz w:val="20"/>
+          <w:szCs w:val="20"/>
+        </w:rPr>
+        <w:t>)</w:t>
+      </w:r>
+    </w:p>
+    <w:p>
+      <w:pPr>
+        <w:pStyle w:val="ListParagraph"/>
+        <w:numPr>
+          <w:ilvl w:val="0"/>
+          <w:numId w:val="6"/>
+        </w:numPr>
+        <w:rPr>
+          <w:rFonts w:ascii="Century Gothic" w:hAnsi="Century Gothic" w:cs="Times New Roman"/>
+          <w:sz w:val="20"/>
+          <w:szCs w:val="20"/>
+        </w:rPr>
+      </w:pPr>
+      <w:r>
+        <w:rPr>
+          <w:rFonts w:ascii="Century Gothic" w:hAnsi="Century Gothic" w:cs="Times New Roman"/>
+          <w:sz w:val="20"/>
+          <w:szCs w:val="20"/>
+        </w:rPr>
+        <w:t>User sign-up – form entry of user’s first name, last name, city, state, country, email, and date of birth</w:t>
+      </w:r>
+      <w:r>
+        <w:rPr>
+          <w:rFonts w:ascii="Century Gothic" w:hAnsi="Century Gothic" w:cs="Times New Roman"/>
+          <w:sz w:val="20"/>
+          <w:szCs w:val="20"/>
+        </w:rPr>
+        <w:t xml:space="preserve"> </w:t>
+      </w:r>
+      <w:r>
+        <w:rPr>
+          <w:rFonts w:ascii="Century Gothic" w:hAnsi="Century Gothic" w:cs="Times New Roman"/>
+          <w:sz w:val="20"/>
+          <w:szCs w:val="20"/>
+        </w:rPr>
+        <w:t>√</w:t>
+      </w:r>
+    </w:p>
+    <w:p>
+      <w:pPr>
+        <w:pStyle w:val="ListParagraph"/>
+        <w:numPr>
+          <w:ilvl w:val="1"/>
+          <w:numId w:val="6"/>
+        </w:numPr>
+        <w:rPr>
+          <w:rFonts w:ascii="Century Gothic" w:hAnsi="Century Gothic" w:cs="Times New Roman"/>
+          <w:sz w:val="20"/>
+          <w:szCs w:val="20"/>
+        </w:rPr>
+      </w:pPr>
+      <w:r>
+        <w:rPr>
+          <w:rFonts w:ascii="Century Gothic" w:hAnsi="Century Gothic" w:cs="Times New Roman"/>
+          <w:sz w:val="20"/>
+          <w:szCs w:val="20"/>
+        </w:rPr>
+        <w:t>and, Sign-up confirmation page</w:t>
+      </w:r>
+      <w:r>
+        <w:rPr>
+          <w:rFonts w:ascii="Century Gothic" w:hAnsi="Century Gothic" w:cs="Times New Roman"/>
+          <w:sz w:val="20"/>
+          <w:szCs w:val="20"/>
+        </w:rPr>
+        <w:t xml:space="preserve"> √</w:t>
+      </w:r>
+    </w:p>
+    <w:p>
+      <w:pPr>
+        <w:pStyle w:val="ListParagraph"/>
+        <w:numPr>
+          <w:ilvl w:val="0"/>
+          <w:numId w:val="6"/>
+        </w:numPr>
+        <w:rPr>
+          <w:rFonts w:ascii="Century Gothic" w:hAnsi="Century Gothic" w:cs="Times New Roman"/>
+          <w:sz w:val="20"/>
+          <w:szCs w:val="20"/>
+        </w:rPr>
+      </w:pPr>
+      <w:r>
+        <w:rPr>
+          <w:rFonts w:ascii="Century Gothic" w:hAnsi="Century Gothic" w:cs="Times New Roman"/>
+          <w:sz w:val="20"/>
+          <w:szCs w:val="20"/>
+        </w:rPr>
+        <w:t>User log-in</w:t>
+      </w:r>
+      <w:r>
+        <w:rPr>
+          <w:rFonts w:ascii="Century Gothic" w:hAnsi="Century Gothic" w:cs="Times New Roman"/>
+          <w:sz w:val="20"/>
+          <w:szCs w:val="20"/>
+        </w:rPr>
+        <w:t xml:space="preserve"> </w:t>
+      </w:r>
+      <w:r>
+        <w:rPr>
+          <w:rFonts w:ascii="Century Gothic" w:hAnsi="Century Gothic" w:cs="Times New Roman"/>
+          <w:sz w:val="20"/>
+          <w:szCs w:val="20"/>
+        </w:rPr>
+        <w:t>√</w:t>
+      </w:r>
+    </w:p>
+    <w:p>
+      <w:pPr>
+        <w:pStyle w:val="ListParagraph"/>
+        <w:numPr>
+          <w:ilvl w:val="0"/>
+          <w:numId w:val="6"/>
+        </w:numPr>
+        <w:rPr>
+          <w:rFonts w:ascii="Century Gothic" w:hAnsi="Century Gothic" w:cs="Times New Roman"/>
+          <w:sz w:val="20"/>
+          <w:szCs w:val="20"/>
+        </w:rPr>
+      </w:pPr>
+      <w:r>
+        <w:rPr>
+          <w:rFonts w:ascii="Century Gothic" w:hAnsi="Century Gothic" w:cs="Times New Roman"/>
+          <w:sz w:val="20"/>
+          <w:szCs w:val="20"/>
+        </w:rPr>
+        <w:t>User pages with name and city</w:t>
+      </w:r>
+    </w:p>
+    <w:p>
+      <w:pPr>
+        <w:pStyle w:val="ListParagraph"/>
+        <w:numPr>
+          <w:ilvl w:val="0"/>
+          <w:numId w:val="6"/>
+        </w:numPr>
+        <w:rPr>
+          <w:rFonts w:ascii="Century Gothic" w:hAnsi="Century Gothic" w:cs="Times New Roman"/>
+          <w:sz w:val="20"/>
+          <w:szCs w:val="20"/>
+        </w:rPr>
+      </w:pPr>
+      <w:r>
+        <w:rPr>
+          <w:rFonts w:ascii="Century Gothic" w:hAnsi="Century Gothic" w:cs="Times New Roman"/>
+          <w:sz w:val="20"/>
+          <w:szCs w:val="20"/>
+        </w:rPr>
+        <w:t>Search Users Page</w:t>
       </w:r>
     </w:p>
     <w:p>
@@ -7906,31 +7965,45 @@
           <w:szCs w:val="20"/>
         </w:rPr>
       </w:pPr>
-      <w:r>
-        <w:rPr>
-          <w:rFonts w:ascii="Century Gothic" w:hAnsi="Century Gothic" w:cs="Times New Roman"/>
-          <w:sz w:val="20"/>
-          <w:szCs w:val="20"/>
-        </w:rPr>
-        <w:t>- User sign-up – form entry of user’s first name, last name, city, state, country, email, and date of birth</w:t>
-      </w:r>
-    </w:p>
-    <w:p>
-      <w:pPr>
-        <w:ind w:left="720" w:firstLine="720"/>
-        <w:rPr>
-          <w:rFonts w:ascii="Century Gothic" w:hAnsi="Century Gothic" w:cs="Times New Roman"/>
-          <w:sz w:val="20"/>
-          <w:szCs w:val="20"/>
-        </w:rPr>
-      </w:pPr>
-      <w:r>
-        <w:rPr>
-          <w:rFonts w:ascii="Century Gothic" w:hAnsi="Century Gothic" w:cs="Times New Roman"/>
-          <w:sz w:val="20"/>
-          <w:szCs w:val="20"/>
-        </w:rPr>
-        <w:t>-</w:t>
+    </w:p>
+    <w:p>
+      <w:pPr>
+        <w:ind w:firstLine="720"/>
+        <w:rPr>
+          <w:rFonts w:ascii="Century Gothic" w:hAnsi="Century Gothic" w:cs="Times New Roman"/>
+          <w:sz w:val="20"/>
+          <w:szCs w:val="20"/>
+        </w:rPr>
+      </w:pPr>
+      <w:r>
+        <w:rPr>
+          <w:rFonts w:ascii="Century Gothic" w:hAnsi="Century Gothic" w:cs="Times New Roman"/>
+          <w:sz w:val="20"/>
+          <w:szCs w:val="20"/>
+        </w:rPr>
+        <w:t>Additional Functions</w:t>
+      </w:r>
+    </w:p>
+    <w:p>
+      <w:pPr>
+        <w:pStyle w:val="ListParagraph"/>
+        <w:numPr>
+          <w:ilvl w:val="0"/>
+          <w:numId w:val="5"/>
+        </w:numPr>
+        <w:rPr>
+          <w:rFonts w:ascii="Century Gothic" w:hAnsi="Century Gothic" w:cs="Times New Roman"/>
+          <w:sz w:val="20"/>
+          <w:szCs w:val="20"/>
+        </w:rPr>
+      </w:pPr>
+      <w:r>
+        <w:rPr>
+          <w:rFonts w:ascii="Century Gothic" w:hAnsi="Century Gothic" w:cs="Times New Roman"/>
+          <w:sz w:val="20"/>
+          <w:szCs w:val="20"/>
+        </w:rPr>
+        <w:t>User log-out</w:t>
       </w:r>
       <w:r>
         <w:rPr>
@@ -7946,206 +8019,74 @@
           <w:sz w:val="20"/>
           <w:szCs w:val="20"/>
         </w:rPr>
-        <w:t>and, Sign-up confirmation</w:t>
-      </w:r>
-      <w:r>
-        <w:rPr>
-          <w:rFonts w:ascii="Century Gothic" w:hAnsi="Century Gothic" w:cs="Times New Roman"/>
-          <w:sz w:val="20"/>
-          <w:szCs w:val="20"/>
-        </w:rPr>
-        <w:t xml:space="preserve"> </w:t>
-      </w:r>
-      <w:r>
-        <w:rPr>
-          <w:rFonts w:ascii="Century Gothic" w:hAnsi="Century Gothic" w:cs="Times New Roman"/>
-          <w:sz w:val="20"/>
-          <w:szCs w:val="20"/>
-        </w:rPr>
-        <w:t>page</w:t>
-      </w:r>
-    </w:p>
-    <w:p>
-      <w:pPr>
-        <w:ind w:firstLine="720"/>
-        <w:rPr>
-          <w:rFonts w:ascii="Century Gothic" w:hAnsi="Century Gothic" w:cs="Times New Roman"/>
-          <w:sz w:val="20"/>
-          <w:szCs w:val="20"/>
-        </w:rPr>
-      </w:pPr>
-      <w:r>
-        <w:rPr>
-          <w:rFonts w:ascii="Century Gothic" w:hAnsi="Century Gothic" w:cs="Times New Roman"/>
-          <w:sz w:val="20"/>
-          <w:szCs w:val="20"/>
-        </w:rPr>
-        <w:t>- User log-in</w:t>
-      </w:r>
-    </w:p>
-    <w:p>
-      <w:pPr>
-        <w:ind w:firstLine="720"/>
-        <w:rPr>
-          <w:rFonts w:ascii="Century Gothic" w:hAnsi="Century Gothic" w:cs="Times New Roman"/>
-          <w:sz w:val="20"/>
-          <w:szCs w:val="20"/>
-        </w:rPr>
-      </w:pPr>
-      <w:r>
-        <w:rPr>
-          <w:rFonts w:ascii="Century Gothic" w:hAnsi="Century Gothic" w:cs="Times New Roman"/>
-          <w:sz w:val="20"/>
-          <w:szCs w:val="20"/>
-        </w:rPr>
-        <w:t>- User pages with name and city</w:t>
-      </w:r>
-    </w:p>
-    <w:p>
-      <w:pPr>
-        <w:ind w:firstLine="720"/>
-        <w:rPr>
-          <w:rFonts w:ascii="Century Gothic" w:hAnsi="Century Gothic" w:cs="Times New Roman"/>
-          <w:sz w:val="20"/>
-          <w:szCs w:val="20"/>
-        </w:rPr>
-      </w:pPr>
-      <w:r>
-        <w:rPr>
-          <w:rFonts w:ascii="Century Gothic" w:hAnsi="Century Gothic" w:cs="Times New Roman"/>
-          <w:sz w:val="20"/>
-          <w:szCs w:val="20"/>
-        </w:rPr>
-        <w:t>- Search Users Page</w:t>
-      </w:r>
-    </w:p>
-    <w:p>
-      <w:pPr>
-        <w:ind w:firstLine="720"/>
-        <w:rPr>
-          <w:rFonts w:ascii="Century Gothic" w:hAnsi="Century Gothic" w:cs="Times New Roman"/>
-          <w:sz w:val="20"/>
-          <w:szCs w:val="20"/>
-        </w:rPr>
-      </w:pPr>
-    </w:p>
-    <w:p>
-      <w:pPr>
-        <w:ind w:firstLine="720"/>
-        <w:rPr>
-          <w:rFonts w:ascii="Century Gothic" w:hAnsi="Century Gothic" w:cs="Times New Roman"/>
-          <w:sz w:val="20"/>
-          <w:szCs w:val="20"/>
-        </w:rPr>
-      </w:pPr>
-      <w:r>
-        <w:rPr>
-          <w:rFonts w:ascii="Century Gothic" w:hAnsi="Century Gothic" w:cs="Times New Roman"/>
-          <w:sz w:val="20"/>
-          <w:szCs w:val="20"/>
-        </w:rPr>
-        <w:t>Additional Functions</w:t>
-      </w:r>
-    </w:p>
-    <w:p>
-      <w:pPr>
-        <w:ind w:firstLine="720"/>
-        <w:rPr>
-          <w:rFonts w:ascii="Century Gothic" w:hAnsi="Century Gothic" w:cs="Times New Roman"/>
-          <w:sz w:val="20"/>
-          <w:szCs w:val="20"/>
-        </w:rPr>
-      </w:pPr>
-      <w:r>
-        <w:rPr>
-          <w:rFonts w:ascii="Century Gothic" w:hAnsi="Century Gothic" w:cs="Times New Roman"/>
-          <w:sz w:val="20"/>
-          <w:szCs w:val="20"/>
-        </w:rPr>
-        <w:t>- User log-out</w:t>
-      </w:r>
-    </w:p>
-    <w:p>
-      <w:pPr>
-        <w:ind w:firstLine="720"/>
-        <w:rPr>
-          <w:rFonts w:ascii="Century Gothic" w:hAnsi="Century Gothic" w:cs="Times New Roman"/>
-          <w:sz w:val="20"/>
-          <w:szCs w:val="20"/>
-        </w:rPr>
-      </w:pPr>
-      <w:r>
-        <w:rPr>
-          <w:rFonts w:ascii="Century Gothic" w:hAnsi="Century Gothic" w:cs="Times New Roman"/>
-          <w:sz w:val="20"/>
-          <w:szCs w:val="20"/>
-        </w:rPr>
-        <w:t>- Navbar</w:t>
-      </w:r>
-    </w:p>
-    <w:p>
-      <w:pPr>
-        <w:ind w:firstLine="720"/>
-        <w:rPr>
-          <w:rFonts w:ascii="Century Gothic" w:hAnsi="Century Gothic" w:cs="Times New Roman"/>
-          <w:sz w:val="20"/>
-          <w:szCs w:val="20"/>
-        </w:rPr>
-      </w:pPr>
-      <w:r>
-        <w:rPr>
-          <w:rFonts w:ascii="Century Gothic" w:hAnsi="Century Gothic" w:cs="Times New Roman"/>
-          <w:sz w:val="20"/>
-          <w:szCs w:val="20"/>
-        </w:rPr>
-        <w:t xml:space="preserve">- Weighted average rating display for each user (profile page) </w:t>
-      </w:r>
-    </w:p>
-    <w:p>
-      <w:pPr>
-        <w:ind w:firstLine="720"/>
-        <w:rPr>
-          <w:rFonts w:ascii="Century Gothic" w:hAnsi="Century Gothic" w:cs="Times New Roman"/>
-          <w:sz w:val="20"/>
-          <w:szCs w:val="20"/>
-        </w:rPr>
-      </w:pPr>
-      <w:r>
-        <w:rPr>
-          <w:rFonts w:ascii="Century Gothic" w:hAnsi="Century Gothic" w:cs="Times New Roman"/>
-          <w:sz w:val="20"/>
-          <w:szCs w:val="20"/>
-        </w:rPr>
-        <w:t>- Ability to rate other users</w:t>
-      </w:r>
-    </w:p>
-    <w:p>
-      <w:pPr>
-        <w:ind w:firstLine="720"/>
-        <w:rPr>
-          <w:rFonts w:ascii="Century Gothic" w:hAnsi="Century Gothic" w:cs="Times New Roman"/>
-          <w:sz w:val="20"/>
-          <w:szCs w:val="20"/>
-        </w:rPr>
-      </w:pPr>
-      <w:r>
-        <w:rPr>
-          <w:rFonts w:ascii="Century Gothic" w:hAnsi="Century Gothic" w:cs="Times New Roman"/>
-          <w:sz w:val="20"/>
-          <w:szCs w:val="20"/>
-        </w:rPr>
-        <w:t>- Delete user function</w:t>
-      </w:r>
-    </w:p>
-    <w:p>
-      <w:pPr>
-        <w:ind w:firstLine="720"/>
-        <w:rPr>
-          <w:rFonts w:ascii="Century Gothic" w:hAnsi="Century Gothic" w:cs="Times New Roman"/>
-          <w:sz w:val="20"/>
-          <w:szCs w:val="20"/>
-        </w:rPr>
-      </w:pPr>
+        <w:t>√</w:t>
+      </w:r>
+    </w:p>
+    <w:p>
+      <w:pPr>
+        <w:pStyle w:val="ListParagraph"/>
+        <w:numPr>
+          <w:ilvl w:val="0"/>
+          <w:numId w:val="5"/>
+        </w:numPr>
+        <w:rPr>
+          <w:rFonts w:ascii="Century Gothic" w:hAnsi="Century Gothic" w:cs="Times New Roman"/>
+          <w:sz w:val="20"/>
+          <w:szCs w:val="20"/>
+        </w:rPr>
+      </w:pPr>
+      <w:r>
+        <w:rPr>
+          <w:rFonts w:ascii="Century Gothic" w:hAnsi="Century Gothic" w:cs="Times New Roman"/>
+          <w:sz w:val="20"/>
+          <w:szCs w:val="20"/>
+        </w:rPr>
+        <w:t>Navbar</w:t>
+      </w:r>
+    </w:p>
+    <w:p>
+      <w:pPr>
+        <w:pStyle w:val="ListParagraph"/>
+        <w:numPr>
+          <w:ilvl w:val="0"/>
+          <w:numId w:val="5"/>
+        </w:numPr>
+        <w:rPr>
+          <w:rFonts w:ascii="Century Gothic" w:hAnsi="Century Gothic" w:cs="Times New Roman"/>
+          <w:sz w:val="20"/>
+          <w:szCs w:val="20"/>
+        </w:rPr>
+      </w:pPr>
+      <w:r>
+        <w:rPr>
+          <w:rFonts w:ascii="Century Gothic" w:hAnsi="Century Gothic" w:cs="Times New Roman"/>
+          <w:sz w:val="20"/>
+          <w:szCs w:val="20"/>
+        </w:rPr>
+        <w:t xml:space="preserve">Weighted average rating display for each user (profile page) </w:t>
+      </w:r>
+    </w:p>
+    <w:p>
+      <w:pPr>
+        <w:pStyle w:val="ListParagraph"/>
+        <w:numPr>
+          <w:ilvl w:val="0"/>
+          <w:numId w:val="5"/>
+        </w:numPr>
+        <w:rPr>
+          <w:rFonts w:ascii="Century Gothic" w:hAnsi="Century Gothic" w:cs="Times New Roman"/>
+          <w:sz w:val="20"/>
+          <w:szCs w:val="20"/>
+        </w:rPr>
+      </w:pPr>
+      <w:r>
+        <w:rPr>
+          <w:rFonts w:ascii="Century Gothic" w:hAnsi="Century Gothic" w:cs="Times New Roman"/>
+          <w:sz w:val="20"/>
+          <w:szCs w:val="20"/>
+        </w:rPr>
+        <w:t>Ability to rate other users</w:t>
+      </w:r>
     </w:p>
     <w:p>
       <w:pPr>
@@ -8192,7 +8133,7 @@
           <w:sz w:val="20"/>
           <w:szCs w:val="20"/>
         </w:rPr>
-        <w:t>User profile photos</w:t>
+        <w:t>Delete rating function</w:t>
       </w:r>
     </w:p>
     <w:p>
@@ -8214,14 +8155,6 @@
           <w:sz w:val="20"/>
           <w:szCs w:val="20"/>
         </w:rPr>
-        <w:t xml:space="preserve"> </w:t>
-      </w:r>
-      <w:r>
-        <w:rPr>
-          <w:rFonts w:ascii="Century Gothic" w:hAnsi="Century Gothic" w:cs="Times New Roman"/>
-          <w:sz w:val="20"/>
-          <w:szCs w:val="20"/>
-        </w:rPr>
         <w:t>“</w:t>
       </w:r>
       <w:r>
@@ -8305,6 +8238,40 @@
     </w:p>
     <w:p>
       <w:pPr>
+        <w:rPr>
+          <w:rFonts w:ascii="Century Gothic" w:hAnsi="Century Gothic" w:cs="Times New Roman"/>
+          <w:sz w:val="20"/>
+          <w:szCs w:val="20"/>
+        </w:rPr>
+      </w:pPr>
+      <w:r>
+        <w:rPr>
+          <w:rFonts w:ascii="Century Gothic" w:hAnsi="Century Gothic" w:cs="Times New Roman"/>
+          <w:sz w:val="20"/>
+          <w:szCs w:val="20"/>
+        </w:rPr>
+        <w:tab/>
+      </w:r>
+    </w:p>
+    <w:p>
+      <w:pPr>
+        <w:rPr>
+          <w:rFonts w:ascii="Century Gothic" w:hAnsi="Century Gothic" w:cs="Times New Roman"/>
+          <w:sz w:val="20"/>
+          <w:szCs w:val="20"/>
+        </w:rPr>
+      </w:pPr>
+      <w:r>
+        <w:rPr>
+          <w:rFonts w:ascii="Century Gothic" w:hAnsi="Century Gothic" w:cs="Times New Roman"/>
+          <w:sz w:val="20"/>
+          <w:szCs w:val="20"/>
+        </w:rPr>
+        <w:t>Additional Features – Second Priority:</w:t>
+      </w:r>
+    </w:p>
+    <w:p>
+      <w:pPr>
         <w:pStyle w:val="ListParagraph"/>
         <w:numPr>
           <w:ilvl w:val="0"/>
@@ -8322,57 +8289,7 @@
           <w:sz w:val="20"/>
           <w:szCs w:val="20"/>
         </w:rPr>
-        <w:t>Ensure user’s email address is unique before sign</w:t>
-      </w:r>
-      <w:r>
-        <w:rPr>
-          <w:rFonts w:ascii="Century Gothic" w:hAnsi="Century Gothic" w:cs="Times New Roman"/>
-          <w:sz w:val="20"/>
-          <w:szCs w:val="20"/>
-        </w:rPr>
-        <w:t>-</w:t>
-      </w:r>
-      <w:r>
-        <w:rPr>
-          <w:rFonts w:ascii="Century Gothic" w:hAnsi="Century Gothic" w:cs="Times New Roman"/>
-          <w:sz w:val="20"/>
-          <w:szCs w:val="20"/>
-        </w:rPr>
-        <w:t>up</w:t>
-      </w:r>
-    </w:p>
-    <w:p>
-      <w:pPr>
-        <w:rPr>
-          <w:rFonts w:ascii="Century Gothic" w:hAnsi="Century Gothic" w:cs="Times New Roman"/>
-          <w:sz w:val="20"/>
-          <w:szCs w:val="20"/>
-        </w:rPr>
-      </w:pPr>
-      <w:r>
-        <w:rPr>
-          <w:rFonts w:ascii="Century Gothic" w:hAnsi="Century Gothic" w:cs="Times New Roman"/>
-          <w:sz w:val="20"/>
-          <w:szCs w:val="20"/>
-        </w:rPr>
-        <w:tab/>
-      </w:r>
-    </w:p>
-    <w:p>
-      <w:pPr>
-        <w:rPr>
-          <w:rFonts w:ascii="Century Gothic" w:hAnsi="Century Gothic" w:cs="Times New Roman"/>
-          <w:sz w:val="20"/>
-          <w:szCs w:val="20"/>
-        </w:rPr>
-      </w:pPr>
-      <w:r>
-        <w:rPr>
-          <w:rFonts w:ascii="Century Gothic" w:hAnsi="Century Gothic" w:cs="Times New Roman"/>
-          <w:sz w:val="20"/>
-          <w:szCs w:val="20"/>
-        </w:rPr>
-        <w:t>Additional Features – Second Priority:</w:t>
+        <w:t>Anonymous follow (“Track”) and unfollow (“Purge”) function</w:t>
       </w:r>
     </w:p>
     <w:p>
@@ -8394,7 +8311,31 @@
           <w:sz w:val="20"/>
           <w:szCs w:val="20"/>
         </w:rPr>
-        <w:t>Anonymous follow (“Track”) and unfollow (“Purge”) function</w:t>
+        <w:t>Following page</w:t>
+      </w:r>
+      <w:r>
+        <w:rPr>
+          <w:rFonts w:ascii="Century Gothic" w:hAnsi="Century Gothic" w:cs="Times New Roman"/>
+          <w:sz w:val="20"/>
+          <w:szCs w:val="20"/>
+        </w:rPr>
+        <w:t xml:space="preserve"> of users </w:t>
+      </w:r>
+      <w:r>
+        <w:rPr>
+          <w:rFonts w:ascii="Century Gothic" w:hAnsi="Century Gothic" w:cs="Times New Roman"/>
+          <w:sz w:val="20"/>
+          <w:szCs w:val="20"/>
+        </w:rPr>
+        <w:t xml:space="preserve">that </w:t>
+      </w:r>
+      <w:r>
+        <w:rPr>
+          <w:rFonts w:ascii="Century Gothic" w:hAnsi="Century Gothic" w:cs="Times New Roman"/>
+          <w:sz w:val="20"/>
+          <w:szCs w:val="20"/>
+        </w:rPr>
+        <w:t>one is following</w:t>
       </w:r>
     </w:p>
     <w:p>
@@ -8416,31 +8357,41 @@
           <w:sz w:val="20"/>
           <w:szCs w:val="20"/>
         </w:rPr>
-        <w:t>Following page</w:t>
-      </w:r>
-      <w:r>
-        <w:rPr>
-          <w:rFonts w:ascii="Century Gothic" w:hAnsi="Century Gothic" w:cs="Times New Roman"/>
-          <w:sz w:val="20"/>
-          <w:szCs w:val="20"/>
-        </w:rPr>
-        <w:t xml:space="preserve"> of users </w:t>
-      </w:r>
-      <w:r>
-        <w:rPr>
-          <w:rFonts w:ascii="Century Gothic" w:hAnsi="Century Gothic" w:cs="Times New Roman"/>
-          <w:sz w:val="20"/>
-          <w:szCs w:val="20"/>
-        </w:rPr>
-        <w:t xml:space="preserve">that </w:t>
-      </w:r>
-      <w:r>
-        <w:rPr>
-          <w:rFonts w:ascii="Century Gothic" w:hAnsi="Century Gothic" w:cs="Times New Roman"/>
-          <w:sz w:val="20"/>
-          <w:szCs w:val="20"/>
-        </w:rPr>
-        <w:t>one is following</w:t>
+        <w:t>Ability to re-rate users</w:t>
+      </w:r>
+      <w:r>
+        <w:rPr>
+          <w:rFonts w:ascii="Century Gothic" w:hAnsi="Century Gothic" w:cs="Times New Roman"/>
+          <w:sz w:val="20"/>
+          <w:szCs w:val="20"/>
+        </w:rPr>
+        <w:t xml:space="preserve"> that overrides previous rating</w:t>
+      </w:r>
+    </w:p>
+    <w:p>
+      <w:pPr>
+        <w:rPr>
+          <w:rFonts w:ascii="Century Gothic" w:hAnsi="Century Gothic" w:cs="Times New Roman"/>
+          <w:sz w:val="20"/>
+          <w:szCs w:val="20"/>
+        </w:rPr>
+      </w:pPr>
+    </w:p>
+    <w:p>
+      <w:pPr>
+        <w:rPr>
+          <w:rFonts w:ascii="Century Gothic" w:hAnsi="Century Gothic" w:cs="Times New Roman"/>
+          <w:sz w:val="20"/>
+          <w:szCs w:val="20"/>
+        </w:rPr>
+      </w:pPr>
+      <w:r>
+        <w:rPr>
+          <w:rFonts w:ascii="Century Gothic" w:hAnsi="Century Gothic" w:cs="Times New Roman"/>
+          <w:sz w:val="20"/>
+          <w:szCs w:val="20"/>
+        </w:rPr>
+        <w:t>Additional Features – Third Priority:</w:t>
       </w:r>
     </w:p>
     <w:p>
@@ -8462,41 +8413,7 @@
           <w:sz w:val="20"/>
           <w:szCs w:val="20"/>
         </w:rPr>
-        <w:t>Ability to re-rate users</w:t>
-      </w:r>
-      <w:r>
-        <w:rPr>
-          <w:rFonts w:ascii="Century Gothic" w:hAnsi="Century Gothic" w:cs="Times New Roman"/>
-          <w:sz w:val="20"/>
-          <w:szCs w:val="20"/>
-        </w:rPr>
-        <w:t xml:space="preserve"> that overrides previous rating</w:t>
-      </w:r>
-    </w:p>
-    <w:p>
-      <w:pPr>
-        <w:rPr>
-          <w:rFonts w:ascii="Century Gothic" w:hAnsi="Century Gothic" w:cs="Times New Roman"/>
-          <w:sz w:val="20"/>
-          <w:szCs w:val="20"/>
-        </w:rPr>
-      </w:pPr>
-    </w:p>
-    <w:p>
-      <w:pPr>
-        <w:rPr>
-          <w:rFonts w:ascii="Century Gothic" w:hAnsi="Century Gothic" w:cs="Times New Roman"/>
-          <w:sz w:val="20"/>
-          <w:szCs w:val="20"/>
-        </w:rPr>
-      </w:pPr>
-      <w:r>
-        <w:rPr>
-          <w:rFonts w:ascii="Century Gothic" w:hAnsi="Century Gothic" w:cs="Times New Roman"/>
-          <w:sz w:val="20"/>
-          <w:szCs w:val="20"/>
-        </w:rPr>
-        <w:t>Additional Features – Third Priority:</w:t>
+        <w:t>Logo</w:t>
       </w:r>
     </w:p>
     <w:p>
@@ -8518,142 +8435,7 @@
           <w:sz w:val="20"/>
           <w:szCs w:val="20"/>
         </w:rPr>
-        <w:t>Logo</w:t>
-      </w:r>
-    </w:p>
-    <w:p>
-      <w:pPr>
-        <w:ind w:firstLine="720"/>
-        <w:rPr>
-          <w:rFonts w:ascii="Century Gothic" w:hAnsi="Century Gothic" w:cs="Times New Roman"/>
-          <w:sz w:val="20"/>
-          <w:szCs w:val="20"/>
-        </w:rPr>
-      </w:pPr>
-      <w:r>
-        <w:rPr>
-          <w:rFonts w:ascii="Century Gothic" w:hAnsi="Century Gothic" w:cs="Times New Roman"/>
-          <w:sz w:val="20"/>
-          <w:szCs w:val="20"/>
-        </w:rPr>
-        <w:t xml:space="preserve">-      </w:t>
-      </w:r>
-      <w:r>
-        <w:rPr>
-          <w:rFonts w:ascii="Century Gothic" w:hAnsi="Century Gothic" w:cs="Times New Roman"/>
-          <w:sz w:val="20"/>
-          <w:szCs w:val="20"/>
-        </w:rPr>
-        <w:t>Average rating given by user (user profile</w:t>
-      </w:r>
-      <w:r>
-        <w:rPr>
-          <w:rFonts w:ascii="Century Gothic" w:hAnsi="Century Gothic" w:cs="Times New Roman"/>
-          <w:sz w:val="20"/>
-          <w:szCs w:val="20"/>
-        </w:rPr>
-        <w:t>)</w:t>
-      </w:r>
-    </w:p>
-    <w:p>
-      <w:pPr>
-        <w:ind w:firstLine="720"/>
-        <w:rPr>
-          <w:rFonts w:ascii="Century Gothic" w:hAnsi="Century Gothic" w:cs="Times New Roman"/>
-          <w:sz w:val="20"/>
-          <w:szCs w:val="20"/>
-        </w:rPr>
-      </w:pPr>
-      <w:r>
-        <w:rPr>
-          <w:rFonts w:ascii="Century Gothic" w:hAnsi="Century Gothic" w:cs="Times New Roman"/>
-          <w:sz w:val="20"/>
-          <w:szCs w:val="20"/>
-        </w:rPr>
-        <w:t>-</w:t>
-      </w:r>
-      <w:r>
-        <w:rPr>
-          <w:rFonts w:ascii="Century Gothic" w:hAnsi="Century Gothic" w:cs="Times New Roman"/>
-          <w:sz w:val="20"/>
-          <w:szCs w:val="20"/>
-        </w:rPr>
-        <w:t xml:space="preserve">      </w:t>
-      </w:r>
-      <w:r>
-        <w:rPr>
-          <w:rFonts w:ascii="Century Gothic" w:hAnsi="Century Gothic" w:cs="Times New Roman"/>
-          <w:sz w:val="20"/>
-          <w:szCs w:val="20"/>
-        </w:rPr>
-        <w:t>Last five ratings given to user (by whom and their info listed) (user profile</w:t>
-      </w:r>
-      <w:r>
-        <w:rPr>
-          <w:rFonts w:ascii="Century Gothic" w:hAnsi="Century Gothic" w:cs="Times New Roman"/>
-          <w:sz w:val="20"/>
-          <w:szCs w:val="20"/>
-        </w:rPr>
-        <w:t>)</w:t>
-      </w:r>
-    </w:p>
-    <w:p>
-      <w:pPr>
-        <w:ind w:firstLine="720"/>
-        <w:rPr>
-          <w:rFonts w:ascii="Century Gothic" w:hAnsi="Century Gothic" w:cs="Times New Roman"/>
-          <w:sz w:val="20"/>
-          <w:szCs w:val="20"/>
-        </w:rPr>
-      </w:pPr>
-      <w:r>
-        <w:rPr>
-          <w:rFonts w:ascii="Century Gothic" w:hAnsi="Century Gothic" w:cs="Times New Roman"/>
-          <w:sz w:val="20"/>
-          <w:szCs w:val="20"/>
-        </w:rPr>
-        <w:tab/>
-      </w:r>
-      <w:r>
-        <w:rPr>
-          <w:rFonts w:ascii="Century Gothic" w:hAnsi="Century Gothic" w:cs="Times New Roman"/>
-          <w:sz w:val="20"/>
-          <w:szCs w:val="20"/>
-        </w:rPr>
-        <w:tab/>
-      </w:r>
-      <w:r>
-        <w:rPr>
-          <w:rFonts w:ascii="Century Gothic" w:hAnsi="Century Gothic" w:cs="Times New Roman"/>
-          <w:sz w:val="20"/>
-          <w:szCs w:val="20"/>
-        </w:rPr>
-        <w:tab/>
-      </w:r>
-      <w:r>
-        <w:rPr>
-          <w:rFonts w:ascii="Century Gothic" w:hAnsi="Century Gothic" w:cs="Times New Roman"/>
-          <w:sz w:val="20"/>
-          <w:szCs w:val="20"/>
-        </w:rPr>
-        <w:tab/>
-      </w:r>
-    </w:p>
-    <w:p>
-      <w:pPr>
-        <w:rPr>
-          <w:rFonts w:ascii="Century Gothic" w:hAnsi="Century Gothic" w:cs="Times New Roman"/>
-          <w:sz w:val="20"/>
-          <w:szCs w:val="20"/>
-        </w:rPr>
-      </w:pPr>
-      <w:r>
-        <w:rPr>
-          <w:rFonts w:ascii="Century Gothic" w:hAnsi="Century Gothic" w:cs="Times New Roman"/>
-          <w:sz w:val="20"/>
-          <w:szCs w:val="20"/>
-        </w:rPr>
-        <w:t>Additional Features – Fourth Priority:</w:t>
+        <w:t>Help page</w:t>
       </w:r>
     </w:p>
     <w:p>
@@ -8675,49 +8457,142 @@
           <w:sz w:val="20"/>
           <w:szCs w:val="20"/>
         </w:rPr>
-        <w:t>Last five ratings given by user</w:t>
-      </w:r>
-    </w:p>
-    <w:p>
-      <w:pPr>
-        <w:rPr>
-          <w:rFonts w:ascii="Century Gothic" w:hAnsi="Century Gothic" w:cs="Times New Roman"/>
-          <w:sz w:val="20"/>
-          <w:szCs w:val="20"/>
-        </w:rPr>
-      </w:pPr>
-    </w:p>
-    <w:p>
-      <w:pPr>
-        <w:rPr>
-          <w:rFonts w:ascii="Century Gothic" w:hAnsi="Century Gothic" w:cs="Times New Roman"/>
-          <w:sz w:val="20"/>
-          <w:szCs w:val="20"/>
-        </w:rPr>
-      </w:pPr>
-      <w:r>
-        <w:rPr>
-          <w:rFonts w:ascii="Century Gothic" w:hAnsi="Century Gothic" w:cs="Times New Roman"/>
-          <w:sz w:val="20"/>
-          <w:szCs w:val="20"/>
-        </w:rPr>
-        <w:t xml:space="preserve">Additional Features – </w:t>
-      </w:r>
-      <w:r>
-        <w:rPr>
-          <w:rFonts w:ascii="Century Gothic" w:hAnsi="Century Gothic" w:cs="Times New Roman"/>
-          <w:sz w:val="20"/>
-          <w:szCs w:val="20"/>
-        </w:rPr>
-        <w:t>Fifth</w:t>
-      </w:r>
-      <w:r>
-        <w:rPr>
-          <w:rFonts w:ascii="Century Gothic" w:hAnsi="Century Gothic" w:cs="Times New Roman"/>
-          <w:sz w:val="20"/>
-          <w:szCs w:val="20"/>
-        </w:rPr>
-        <w:t xml:space="preserve"> Priority:</w:t>
+        <w:t>User profile photos</w:t>
+      </w:r>
+    </w:p>
+    <w:p>
+      <w:pPr>
+        <w:ind w:firstLine="720"/>
+        <w:rPr>
+          <w:rFonts w:ascii="Century Gothic" w:hAnsi="Century Gothic" w:cs="Times New Roman"/>
+          <w:sz w:val="20"/>
+          <w:szCs w:val="20"/>
+        </w:rPr>
+      </w:pPr>
+      <w:r>
+        <w:rPr>
+          <w:rFonts w:ascii="Century Gothic" w:hAnsi="Century Gothic" w:cs="Times New Roman"/>
+          <w:sz w:val="20"/>
+          <w:szCs w:val="20"/>
+        </w:rPr>
+        <w:t xml:space="preserve">-      </w:t>
+      </w:r>
+      <w:r>
+        <w:rPr>
+          <w:rFonts w:ascii="Century Gothic" w:hAnsi="Century Gothic" w:cs="Times New Roman"/>
+          <w:sz w:val="20"/>
+          <w:szCs w:val="20"/>
+        </w:rPr>
+        <w:t>Average rating given by user (user profile</w:t>
+      </w:r>
+      <w:r>
+        <w:rPr>
+          <w:rFonts w:ascii="Century Gothic" w:hAnsi="Century Gothic" w:cs="Times New Roman"/>
+          <w:sz w:val="20"/>
+          <w:szCs w:val="20"/>
+        </w:rPr>
+        <w:t>)</w:t>
+      </w:r>
+    </w:p>
+    <w:p>
+      <w:pPr>
+        <w:ind w:firstLine="720"/>
+        <w:rPr>
+          <w:rFonts w:ascii="Century Gothic" w:hAnsi="Century Gothic" w:cs="Times New Roman"/>
+          <w:sz w:val="20"/>
+          <w:szCs w:val="20"/>
+        </w:rPr>
+      </w:pPr>
+      <w:r>
+        <w:rPr>
+          <w:rFonts w:ascii="Century Gothic" w:hAnsi="Century Gothic" w:cs="Times New Roman"/>
+          <w:sz w:val="20"/>
+          <w:szCs w:val="20"/>
+        </w:rPr>
+        <w:t>-</w:t>
+      </w:r>
+      <w:r>
+        <w:rPr>
+          <w:rFonts w:ascii="Century Gothic" w:hAnsi="Century Gothic" w:cs="Times New Roman"/>
+          <w:sz w:val="20"/>
+          <w:szCs w:val="20"/>
+        </w:rPr>
+        <w:t xml:space="preserve">      </w:t>
+      </w:r>
+      <w:r>
+        <w:rPr>
+          <w:rFonts w:ascii="Century Gothic" w:hAnsi="Century Gothic" w:cs="Times New Roman"/>
+          <w:sz w:val="20"/>
+          <w:szCs w:val="20"/>
+        </w:rPr>
+        <w:t>Last five ratings given to user (by whom and their info listed) (user profile</w:t>
+      </w:r>
+      <w:r>
+        <w:rPr>
+          <w:rFonts w:ascii="Century Gothic" w:hAnsi="Century Gothic" w:cs="Times New Roman"/>
+          <w:sz w:val="20"/>
+          <w:szCs w:val="20"/>
+        </w:rPr>
+        <w:t>)</w:t>
+      </w:r>
+    </w:p>
+    <w:p>
+      <w:pPr>
+        <w:ind w:firstLine="720"/>
+        <w:rPr>
+          <w:rFonts w:ascii="Century Gothic" w:hAnsi="Century Gothic" w:cs="Times New Roman"/>
+          <w:sz w:val="20"/>
+          <w:szCs w:val="20"/>
+        </w:rPr>
+      </w:pPr>
+      <w:r>
+        <w:rPr>
+          <w:rFonts w:ascii="Century Gothic" w:hAnsi="Century Gothic" w:cs="Times New Roman"/>
+          <w:sz w:val="20"/>
+          <w:szCs w:val="20"/>
+        </w:rPr>
+        <w:tab/>
+      </w:r>
+      <w:r>
+        <w:rPr>
+          <w:rFonts w:ascii="Century Gothic" w:hAnsi="Century Gothic" w:cs="Times New Roman"/>
+          <w:sz w:val="20"/>
+          <w:szCs w:val="20"/>
+        </w:rPr>
+        <w:tab/>
+      </w:r>
+      <w:r>
+        <w:rPr>
+          <w:rFonts w:ascii="Century Gothic" w:hAnsi="Century Gothic" w:cs="Times New Roman"/>
+          <w:sz w:val="20"/>
+          <w:szCs w:val="20"/>
+        </w:rPr>
+        <w:tab/>
+      </w:r>
+      <w:r>
+        <w:rPr>
+          <w:rFonts w:ascii="Century Gothic" w:hAnsi="Century Gothic" w:cs="Times New Roman"/>
+          <w:sz w:val="20"/>
+          <w:szCs w:val="20"/>
+        </w:rPr>
+        <w:tab/>
+      </w:r>
+    </w:p>
+    <w:p>
+      <w:pPr>
+        <w:rPr>
+          <w:rFonts w:ascii="Century Gothic" w:hAnsi="Century Gothic" w:cs="Times New Roman"/>
+          <w:sz w:val="20"/>
+          <w:szCs w:val="20"/>
+        </w:rPr>
+      </w:pPr>
+      <w:r>
+        <w:rPr>
+          <w:rFonts w:ascii="Century Gothic" w:hAnsi="Century Gothic" w:cs="Times New Roman"/>
+          <w:sz w:val="20"/>
+          <w:szCs w:val="20"/>
+        </w:rPr>
+        <w:t>Additional Features – Fourth Priority:</w:t>
       </w:r>
     </w:p>
     <w:p>
@@ -8739,7 +8614,49 @@
           <w:sz w:val="20"/>
           <w:szCs w:val="20"/>
         </w:rPr>
-        <w:t>Show dates of the user’s past five ratings given and received</w:t>
+        <w:t>Last five ratings given by user</w:t>
+      </w:r>
+    </w:p>
+    <w:p>
+      <w:pPr>
+        <w:rPr>
+          <w:rFonts w:ascii="Century Gothic" w:hAnsi="Century Gothic" w:cs="Times New Roman"/>
+          <w:sz w:val="20"/>
+          <w:szCs w:val="20"/>
+        </w:rPr>
+      </w:pPr>
+    </w:p>
+    <w:p>
+      <w:pPr>
+        <w:rPr>
+          <w:rFonts w:ascii="Century Gothic" w:hAnsi="Century Gothic" w:cs="Times New Roman"/>
+          <w:sz w:val="20"/>
+          <w:szCs w:val="20"/>
+        </w:rPr>
+      </w:pPr>
+      <w:r>
+        <w:rPr>
+          <w:rFonts w:ascii="Century Gothic" w:hAnsi="Century Gothic" w:cs="Times New Roman"/>
+          <w:sz w:val="20"/>
+          <w:szCs w:val="20"/>
+        </w:rPr>
+        <w:t xml:space="preserve">Additional Features – </w:t>
+      </w:r>
+      <w:r>
+        <w:rPr>
+          <w:rFonts w:ascii="Century Gothic" w:hAnsi="Century Gothic" w:cs="Times New Roman"/>
+          <w:sz w:val="20"/>
+          <w:szCs w:val="20"/>
+        </w:rPr>
+        <w:t>Fifth</w:t>
+      </w:r>
+      <w:r>
+        <w:rPr>
+          <w:rFonts w:ascii="Century Gothic" w:hAnsi="Century Gothic" w:cs="Times New Roman"/>
+          <w:sz w:val="20"/>
+          <w:szCs w:val="20"/>
+        </w:rPr>
+        <w:t xml:space="preserve"> Priority:</w:t>
       </w:r>
     </w:p>
     <w:p>
@@ -8761,49 +8678,7 @@
           <w:sz w:val="20"/>
           <w:szCs w:val="20"/>
         </w:rPr>
-        <w:t>Show number of followers/trackers on profile page</w:t>
-      </w:r>
-    </w:p>
-    <w:p>
-      <w:pPr>
-        <w:rPr>
-          <w:rFonts w:ascii="Century Gothic" w:hAnsi="Century Gothic" w:cs="Times New Roman"/>
-          <w:sz w:val="20"/>
-          <w:szCs w:val="20"/>
-        </w:rPr>
-      </w:pPr>
-    </w:p>
-    <w:p>
-      <w:pPr>
-        <w:rPr>
-          <w:rFonts w:ascii="Century Gothic" w:hAnsi="Century Gothic" w:cs="Times New Roman"/>
-          <w:sz w:val="20"/>
-          <w:szCs w:val="20"/>
-        </w:rPr>
-      </w:pPr>
-      <w:r>
-        <w:rPr>
-          <w:rFonts w:ascii="Century Gothic" w:hAnsi="Century Gothic" w:cs="Times New Roman"/>
-          <w:sz w:val="20"/>
-          <w:szCs w:val="20"/>
-        </w:rPr>
-        <w:t>Additional Features – S</w:t>
-      </w:r>
-      <w:r>
-        <w:rPr>
-          <w:rFonts w:ascii="Century Gothic" w:hAnsi="Century Gothic" w:cs="Times New Roman"/>
-          <w:sz w:val="20"/>
-          <w:szCs w:val="20"/>
-        </w:rPr>
-        <w:t>ixth</w:t>
-      </w:r>
-      <w:r>
-        <w:rPr>
-          <w:rFonts w:ascii="Century Gothic" w:hAnsi="Century Gothic" w:cs="Times New Roman"/>
-          <w:sz w:val="20"/>
-          <w:szCs w:val="20"/>
-        </w:rPr>
-        <w:t xml:space="preserve"> Priority:</w:t>
+        <w:t>Show dates of the user’s past five ratings given and received</w:t>
       </w:r>
     </w:p>
     <w:p>
@@ -8825,33 +8700,49 @@
           <w:sz w:val="20"/>
           <w:szCs w:val="20"/>
         </w:rPr>
-        <w:t>Ensure users are over 16</w:t>
-      </w:r>
-    </w:p>
-    <w:p>
-      <w:pPr>
-        <w:rPr>
-          <w:rFonts w:ascii="Century Gothic" w:hAnsi="Century Gothic" w:cs="Times New Roman"/>
-          <w:sz w:val="20"/>
-          <w:szCs w:val="20"/>
-        </w:rPr>
-      </w:pPr>
-    </w:p>
-    <w:p>
-      <w:pPr>
-        <w:rPr>
-          <w:rFonts w:ascii="Century Gothic" w:hAnsi="Century Gothic" w:cs="Times New Roman"/>
-          <w:sz w:val="20"/>
-          <w:szCs w:val="20"/>
-        </w:rPr>
-      </w:pPr>
-      <w:r>
-        <w:rPr>
-          <w:rFonts w:ascii="Century Gothic" w:hAnsi="Century Gothic" w:cs="Times New Roman"/>
-          <w:sz w:val="20"/>
-          <w:szCs w:val="20"/>
-        </w:rPr>
-        <w:t>Additional Features – Final Priority:</w:t>
+        <w:t>Show number of followers/trackers on profile page</w:t>
+      </w:r>
+    </w:p>
+    <w:p>
+      <w:pPr>
+        <w:rPr>
+          <w:rFonts w:ascii="Century Gothic" w:hAnsi="Century Gothic" w:cs="Times New Roman"/>
+          <w:sz w:val="20"/>
+          <w:szCs w:val="20"/>
+        </w:rPr>
+      </w:pPr>
+    </w:p>
+    <w:p>
+      <w:pPr>
+        <w:rPr>
+          <w:rFonts w:ascii="Century Gothic" w:hAnsi="Century Gothic" w:cs="Times New Roman"/>
+          <w:sz w:val="20"/>
+          <w:szCs w:val="20"/>
+        </w:rPr>
+      </w:pPr>
+      <w:r>
+        <w:rPr>
+          <w:rFonts w:ascii="Century Gothic" w:hAnsi="Century Gothic" w:cs="Times New Roman"/>
+          <w:sz w:val="20"/>
+          <w:szCs w:val="20"/>
+        </w:rPr>
+        <w:t>Additional Features – S</w:t>
+      </w:r>
+      <w:r>
+        <w:rPr>
+          <w:rFonts w:ascii="Century Gothic" w:hAnsi="Century Gothic" w:cs="Times New Roman"/>
+          <w:sz w:val="20"/>
+          <w:szCs w:val="20"/>
+        </w:rPr>
+        <w:t>ixth</w:t>
+      </w:r>
+      <w:r>
+        <w:rPr>
+          <w:rFonts w:ascii="Century Gothic" w:hAnsi="Century Gothic" w:cs="Times New Roman"/>
+          <w:sz w:val="20"/>
+          <w:szCs w:val="20"/>
+        </w:rPr>
+        <w:t xml:space="preserve"> Priority:</w:t>
       </w:r>
     </w:p>
     <w:p>
@@ -8873,31 +8764,7 @@
           <w:sz w:val="20"/>
           <w:szCs w:val="20"/>
         </w:rPr>
-        <w:t>GPS linking to phone to ensure that a user can only rate someone they</w:t>
-      </w:r>
-      <w:r>
-        <w:rPr>
-          <w:rFonts w:ascii="Century Gothic" w:hAnsi="Century Gothic" w:cs="Times New Roman"/>
-          <w:sz w:val="20"/>
-          <w:szCs w:val="20"/>
-        </w:rPr>
-        <w:t xml:space="preserve"> hav</w:t>
-      </w:r>
-      <w:r>
-        <w:rPr>
-          <w:rFonts w:ascii="Century Gothic" w:hAnsi="Century Gothic" w:cs="Times New Roman"/>
-          <w:sz w:val="20"/>
-          <w:szCs w:val="20"/>
-        </w:rPr>
-        <w:t>e met</w:t>
-      </w:r>
-      <w:r>
-        <w:rPr>
-          <w:rFonts w:ascii="Century Gothic" w:hAnsi="Century Gothic" w:cs="Times New Roman"/>
-          <w:sz w:val="20"/>
-          <w:szCs w:val="20"/>
-        </w:rPr>
-        <w:t xml:space="preserve"> within the past 72 hours</w:t>
+        <w:t>Ensure user’s email address is unique before sign-up</w:t>
       </w:r>
     </w:p>
     <w:p>
@@ -8919,7 +8786,33 @@
           <w:sz w:val="20"/>
           <w:szCs w:val="20"/>
         </w:rPr>
-        <w:t>Snapchat-style QR code on profile page that stores user’s id</w:t>
+        <w:t>Ensure users are over 16</w:t>
+      </w:r>
+    </w:p>
+    <w:p>
+      <w:pPr>
+        <w:rPr>
+          <w:rFonts w:ascii="Century Gothic" w:hAnsi="Century Gothic" w:cs="Times New Roman"/>
+          <w:sz w:val="20"/>
+          <w:szCs w:val="20"/>
+        </w:rPr>
+      </w:pPr>
+    </w:p>
+    <w:p>
+      <w:pPr>
+        <w:rPr>
+          <w:rFonts w:ascii="Century Gothic" w:hAnsi="Century Gothic" w:cs="Times New Roman"/>
+          <w:sz w:val="20"/>
+          <w:szCs w:val="20"/>
+        </w:rPr>
+      </w:pPr>
+      <w:r>
+        <w:rPr>
+          <w:rFonts w:ascii="Century Gothic" w:hAnsi="Century Gothic" w:cs="Times New Roman"/>
+          <w:sz w:val="20"/>
+          <w:szCs w:val="20"/>
+        </w:rPr>
+        <w:t>Additional Features – Final Priority:</w:t>
       </w:r>
     </w:p>
     <w:p>
@@ -8941,7 +8834,31 @@
           <w:sz w:val="20"/>
           <w:szCs w:val="20"/>
         </w:rPr>
-        <w:t>Secret self-destruct function that destroys all ratings records for all users (Order 66)</w:t>
+        <w:t>GPS linking to phone to ensure that a user can only rate someone they</w:t>
+      </w:r>
+      <w:r>
+        <w:rPr>
+          <w:rFonts w:ascii="Century Gothic" w:hAnsi="Century Gothic" w:cs="Times New Roman"/>
+          <w:sz w:val="20"/>
+          <w:szCs w:val="20"/>
+        </w:rPr>
+        <w:t xml:space="preserve"> hav</w:t>
+      </w:r>
+      <w:r>
+        <w:rPr>
+          <w:rFonts w:ascii="Century Gothic" w:hAnsi="Century Gothic" w:cs="Times New Roman"/>
+          <w:sz w:val="20"/>
+          <w:szCs w:val="20"/>
+        </w:rPr>
+        <w:t>e met</w:t>
+      </w:r>
+      <w:r>
+        <w:rPr>
+          <w:rFonts w:ascii="Century Gothic" w:hAnsi="Century Gothic" w:cs="Times New Roman"/>
+          <w:sz w:val="20"/>
+          <w:szCs w:val="20"/>
+        </w:rPr>
+        <w:t xml:space="preserve"> within the past 72 hours</w:t>
       </w:r>
     </w:p>
     <w:p>
@@ -8963,49 +8880,7 @@
           <w:sz w:val="20"/>
           <w:szCs w:val="20"/>
         </w:rPr>
-        <w:t xml:space="preserve">Users kicked off the app upon getting a 0.00 </w:t>
-      </w:r>
-      <w:r>
-        <w:rPr>
-          <w:rFonts w:ascii="Century Gothic" w:hAnsi="Century Gothic" w:cs="Times New Roman"/>
-          <w:sz w:val="20"/>
-          <w:szCs w:val="20"/>
-        </w:rPr>
-        <w:t>weighted average</w:t>
-      </w:r>
-      <w:r>
-        <w:rPr>
-          <w:rFonts w:ascii="Century Gothic" w:hAnsi="Century Gothic" w:cs="Times New Roman"/>
-          <w:sz w:val="20"/>
-          <w:szCs w:val="20"/>
-        </w:rPr>
-        <w:t xml:space="preserve"> rating</w:t>
-      </w:r>
-    </w:p>
-    <w:p>
-      <w:pPr>
-        <w:rPr>
-          <w:rFonts w:ascii="Century Gothic" w:hAnsi="Century Gothic" w:cs="Times New Roman"/>
-          <w:sz w:val="20"/>
-          <w:szCs w:val="20"/>
-        </w:rPr>
-      </w:pPr>
-    </w:p>
-    <w:p>
-      <w:pPr>
-        <w:rPr>
-          <w:rFonts w:ascii="Century Gothic" w:hAnsi="Century Gothic" w:cs="Times New Roman"/>
-          <w:sz w:val="20"/>
-          <w:szCs w:val="20"/>
-        </w:rPr>
-      </w:pPr>
-      <w:r>
-        <w:rPr>
-          <w:rFonts w:ascii="Century Gothic" w:hAnsi="Century Gothic" w:cs="Times New Roman"/>
-          <w:sz w:val="20"/>
-          <w:szCs w:val="20"/>
-        </w:rPr>
-        <w:t>Possible Future Features:</w:t>
+        <w:t>Snapchat-style QR code on profile page that stores user’s id</w:t>
       </w:r>
     </w:p>
     <w:p>
@@ -9027,7 +8902,7 @@
           <w:sz w:val="20"/>
           <w:szCs w:val="20"/>
         </w:rPr>
-        <w:t>Email verification</w:t>
+        <w:t>Secret self-destruct function that destroys all ratings records for all users (Order 66)</w:t>
       </w:r>
     </w:p>
     <w:p>
@@ -9049,75 +8924,10 @@
           <w:sz w:val="20"/>
           <w:szCs w:val="20"/>
         </w:rPr>
-        <w:t xml:space="preserve">Suggested users to rate and/or track based on the users rated and tracked by the logged-in user  </w:t>
-      </w:r>
-    </w:p>
-    <w:p>
-      <w:pPr>
-        <w:rPr>
-          <w:rFonts w:ascii="Century Gothic" w:hAnsi="Century Gothic" w:cs="Times New Roman"/>
-          <w:sz w:val="22"/>
-          <w:szCs w:val="22"/>
-        </w:rPr>
-      </w:pPr>
-    </w:p>
-    <w:p>
-      <w:pPr>
-        <w:rPr>
-          <w:rFonts w:ascii="Century Gothic" w:hAnsi="Century Gothic" w:cs="Times New Roman"/>
-          <w:sz w:val="22"/>
-          <w:szCs w:val="22"/>
-        </w:rPr>
-      </w:pPr>
-    </w:p>
-    <w:p>
-      <w:pPr>
-        <w:rPr>
-          <w:rFonts w:ascii="Century Gothic" w:hAnsi="Century Gothic" w:cs="Times New Roman"/>
-        </w:rPr>
-      </w:pPr>
-    </w:p>
-    <w:p>
-      <w:pPr>
-        <w:jc w:val="center"/>
-        <w:rPr>
-          <w:rFonts w:ascii="Century Gothic" w:hAnsi="Century Gothic" w:cs="Times New Roman"/>
-        </w:rPr>
-      </w:pPr>
-      <w:r>
-        <w:rPr>
-          <w:rFonts w:ascii="Century Gothic" w:hAnsi="Century Gothic" w:cs="Times New Roman"/>
-        </w:rPr>
-        <w:lastRenderedPageBreak/>
-        <w:t>Notes</w:t>
-      </w:r>
-      <w:r>
-        <w:rPr>
-          <w:rFonts w:ascii="Century Gothic" w:hAnsi="Century Gothic" w:cs="Times New Roman"/>
-        </w:rPr>
-        <w:t xml:space="preserve"> o</w:t>
-      </w:r>
-      <w:r>
-        <w:rPr>
-          <w:rFonts w:ascii="Century Gothic" w:hAnsi="Century Gothic" w:cs="Times New Roman"/>
-        </w:rPr>
-        <w:t>n</w:t>
-      </w:r>
-      <w:r>
-        <w:rPr>
-          <w:rFonts w:ascii="Century Gothic" w:hAnsi="Century Gothic" w:cs="Times New Roman"/>
-        </w:rPr>
-        <w:t xml:space="preserve"> Ratings</w:t>
-      </w:r>
-    </w:p>
-    <w:p>
-      <w:pPr>
-        <w:rPr>
-          <w:rFonts w:ascii="Century Gothic" w:hAnsi="Century Gothic" w:cs="Times New Roman"/>
-          <w:sz w:val="20"/>
-          <w:szCs w:val="20"/>
-        </w:rPr>
-      </w:pPr>
+        <w:t>Tie city, state, and country fields to API to ensure those entered are real</w:t>
+      </w:r>
+      <w:bookmarkStart w:id="0" w:name="_GoBack"/>
+      <w:bookmarkEnd w:id="0"/>
     </w:p>
     <w:p>
       <w:pPr>
@@ -9138,6 +8948,180 @@
           <w:sz w:val="20"/>
           <w:szCs w:val="20"/>
         </w:rPr>
+        <w:t xml:space="preserve">Users kicked off the app upon getting a 0.00 </w:t>
+      </w:r>
+      <w:r>
+        <w:rPr>
+          <w:rFonts w:ascii="Century Gothic" w:hAnsi="Century Gothic" w:cs="Times New Roman"/>
+          <w:sz w:val="20"/>
+          <w:szCs w:val="20"/>
+        </w:rPr>
+        <w:t>weighted average</w:t>
+      </w:r>
+      <w:r>
+        <w:rPr>
+          <w:rFonts w:ascii="Century Gothic" w:hAnsi="Century Gothic" w:cs="Times New Roman"/>
+          <w:sz w:val="20"/>
+          <w:szCs w:val="20"/>
+        </w:rPr>
+        <w:t xml:space="preserve"> rating</w:t>
+      </w:r>
+    </w:p>
+    <w:p>
+      <w:pPr>
+        <w:rPr>
+          <w:rFonts w:ascii="Century Gothic" w:hAnsi="Century Gothic" w:cs="Times New Roman"/>
+          <w:sz w:val="20"/>
+          <w:szCs w:val="20"/>
+        </w:rPr>
+      </w:pPr>
+    </w:p>
+    <w:p>
+      <w:pPr>
+        <w:rPr>
+          <w:rFonts w:ascii="Century Gothic" w:hAnsi="Century Gothic" w:cs="Times New Roman"/>
+          <w:sz w:val="20"/>
+          <w:szCs w:val="20"/>
+        </w:rPr>
+      </w:pPr>
+      <w:r>
+        <w:rPr>
+          <w:rFonts w:ascii="Century Gothic" w:hAnsi="Century Gothic" w:cs="Times New Roman"/>
+          <w:sz w:val="20"/>
+          <w:szCs w:val="20"/>
+        </w:rPr>
+        <w:t>Possible Future Features:</w:t>
+      </w:r>
+    </w:p>
+    <w:p>
+      <w:pPr>
+        <w:pStyle w:val="ListParagraph"/>
+        <w:numPr>
+          <w:ilvl w:val="0"/>
+          <w:numId w:val="4"/>
+        </w:numPr>
+        <w:rPr>
+          <w:rFonts w:ascii="Century Gothic" w:hAnsi="Century Gothic" w:cs="Times New Roman"/>
+          <w:sz w:val="20"/>
+          <w:szCs w:val="20"/>
+        </w:rPr>
+      </w:pPr>
+      <w:r>
+        <w:rPr>
+          <w:rFonts w:ascii="Century Gothic" w:hAnsi="Century Gothic" w:cs="Times New Roman"/>
+          <w:sz w:val="20"/>
+          <w:szCs w:val="20"/>
+        </w:rPr>
+        <w:t>Email verification</w:t>
+      </w:r>
+    </w:p>
+    <w:p>
+      <w:pPr>
+        <w:pStyle w:val="ListParagraph"/>
+        <w:numPr>
+          <w:ilvl w:val="0"/>
+          <w:numId w:val="4"/>
+        </w:numPr>
+        <w:rPr>
+          <w:rFonts w:ascii="Century Gothic" w:hAnsi="Century Gothic" w:cs="Times New Roman"/>
+          <w:sz w:val="20"/>
+          <w:szCs w:val="20"/>
+        </w:rPr>
+      </w:pPr>
+      <w:r>
+        <w:rPr>
+          <w:rFonts w:ascii="Century Gothic" w:hAnsi="Century Gothic" w:cs="Times New Roman"/>
+          <w:sz w:val="20"/>
+          <w:szCs w:val="20"/>
+        </w:rPr>
+        <w:t xml:space="preserve">Suggested users to rate and/or track based on the users rated and tracked by the logged-in user  </w:t>
+      </w:r>
+    </w:p>
+    <w:p>
+      <w:pPr>
+        <w:rPr>
+          <w:rFonts w:ascii="Century Gothic" w:hAnsi="Century Gothic" w:cs="Times New Roman"/>
+          <w:sz w:val="22"/>
+          <w:szCs w:val="22"/>
+        </w:rPr>
+      </w:pPr>
+    </w:p>
+    <w:p>
+      <w:pPr>
+        <w:rPr>
+          <w:rFonts w:ascii="Century Gothic" w:hAnsi="Century Gothic" w:cs="Times New Roman"/>
+          <w:sz w:val="22"/>
+          <w:szCs w:val="22"/>
+        </w:rPr>
+      </w:pPr>
+    </w:p>
+    <w:p>
+      <w:pPr>
+        <w:rPr>
+          <w:rFonts w:ascii="Century Gothic" w:hAnsi="Century Gothic" w:cs="Times New Roman"/>
+        </w:rPr>
+      </w:pPr>
+    </w:p>
+    <w:p>
+      <w:pPr>
+        <w:jc w:val="center"/>
+        <w:rPr>
+          <w:rFonts w:ascii="Century Gothic" w:hAnsi="Century Gothic" w:cs="Times New Roman"/>
+        </w:rPr>
+      </w:pPr>
+      <w:r>
+        <w:rPr>
+          <w:rFonts w:ascii="Century Gothic" w:hAnsi="Century Gothic" w:cs="Times New Roman"/>
+        </w:rPr>
+        <w:t>Notes</w:t>
+      </w:r>
+      <w:r>
+        <w:rPr>
+          <w:rFonts w:ascii="Century Gothic" w:hAnsi="Century Gothic" w:cs="Times New Roman"/>
+        </w:rPr>
+        <w:t xml:space="preserve"> o</w:t>
+      </w:r>
+      <w:r>
+        <w:rPr>
+          <w:rFonts w:ascii="Century Gothic" w:hAnsi="Century Gothic" w:cs="Times New Roman"/>
+        </w:rPr>
+        <w:t>n</w:t>
+      </w:r>
+      <w:r>
+        <w:rPr>
+          <w:rFonts w:ascii="Century Gothic" w:hAnsi="Century Gothic" w:cs="Times New Roman"/>
+        </w:rPr>
+        <w:t xml:space="preserve"> Ratings</w:t>
+      </w:r>
+    </w:p>
+    <w:p>
+      <w:pPr>
+        <w:rPr>
+          <w:rFonts w:ascii="Century Gothic" w:hAnsi="Century Gothic" w:cs="Times New Roman"/>
+          <w:sz w:val="20"/>
+          <w:szCs w:val="20"/>
+        </w:rPr>
+      </w:pPr>
+    </w:p>
+    <w:p>
+      <w:pPr>
+        <w:pStyle w:val="ListParagraph"/>
+        <w:numPr>
+          <w:ilvl w:val="0"/>
+          <w:numId w:val="4"/>
+        </w:numPr>
+        <w:rPr>
+          <w:rFonts w:ascii="Century Gothic" w:hAnsi="Century Gothic" w:cs="Times New Roman"/>
+          <w:sz w:val="20"/>
+          <w:szCs w:val="20"/>
+        </w:rPr>
+      </w:pPr>
+      <w:r>
+        <w:rPr>
+          <w:rFonts w:ascii="Century Gothic" w:hAnsi="Century Gothic" w:cs="Times New Roman"/>
+          <w:sz w:val="20"/>
+          <w:szCs w:val="20"/>
+        </w:rPr>
         <w:t>User designations are as follows:</w:t>
       </w:r>
     </w:p>
@@ -9585,8 +9569,6 @@
         </w:rPr>
         <w:t>star: w = 11.31</w:t>
       </w:r>
-      <w:bookmarkStart w:id="0" w:name="_GoBack"/>
-      <w:bookmarkEnd w:id="0"/>
     </w:p>
     <w:p>
       <w:pPr>
@@ -9820,16 +9802,24 @@
       <w:r>
         <w:t xml:space="preserve"> </w:t>
       </w:r>
-      <w:proofErr w:type="spellStart"/>
-      <w:r>
-        <w:rPr>
-          <w:rFonts w:ascii="Century Gothic" w:hAnsi="Century Gothic" w:cs="Times New Roman"/>
-          <w:sz w:val="20"/>
-          <w:szCs w:val="20"/>
-        </w:rPr>
-        <w:t>AdmirabletyProject</w:t>
-      </w:r>
-      <w:proofErr w:type="spellEnd"/>
+      <w:bookmarkStart w:id="1" w:name="_Hlk47472084"/>
+      <w:r>
+        <w:rPr>
+          <w:rFonts w:ascii="Century Gothic" w:hAnsi="Century Gothic" w:cs="Times New Roman"/>
+          <w:sz w:val="20"/>
+          <w:szCs w:val="20"/>
+        </w:rPr>
+        <w:t>Admirablety</w:t>
+      </w:r>
+      <w:r>
+        <w:rPr>
+          <w:rFonts w:ascii="Century Gothic" w:hAnsi="Century Gothic" w:cs="Times New Roman"/>
+          <w:sz w:val="20"/>
+          <w:szCs w:val="20"/>
+        </w:rPr>
+        <w:t>App</w:t>
+      </w:r>
+      <w:bookmarkEnd w:id="1"/>
     </w:p>
     <w:p>
       <w:pPr>
@@ -9850,7 +9840,23 @@
           <w:sz w:val="20"/>
           <w:szCs w:val="20"/>
         </w:rPr>
-        <w:t>AdmirabletyApplication.java</w:t>
+        <w:t>Admirablety</w:t>
+      </w:r>
+      <w:r>
+        <w:rPr>
+          <w:rFonts w:ascii="Century Gothic" w:hAnsi="Century Gothic" w:cs="Times New Roman"/>
+          <w:sz w:val="20"/>
+          <w:szCs w:val="20"/>
+        </w:rPr>
+        <w:t>App</w:t>
+      </w:r>
+      <w:r>
+        <w:rPr>
+          <w:rFonts w:ascii="Century Gothic" w:hAnsi="Century Gothic" w:cs="Times New Roman"/>
+          <w:sz w:val="20"/>
+          <w:szCs w:val="20"/>
+        </w:rPr>
+        <w:t>Application.java</w:t>
       </w:r>
     </w:p>
     <w:p>
@@ -9881,14 +9887,21 @@
       <w:r>
         <w:t xml:space="preserve"> </w:t>
       </w:r>
-      <w:proofErr w:type="spellStart"/>
-      <w:r>
-        <w:rPr>
-          <w:rFonts w:ascii="Century Gothic" w:hAnsi="Century Gothic" w:cs="Times New Roman"/>
-          <w:sz w:val="20"/>
-          <w:szCs w:val="20"/>
-        </w:rPr>
-        <w:t>AdmirabletyProject</w:t>
+      <w:r>
+        <w:rPr>
+          <w:rFonts w:ascii="Century Gothic" w:hAnsi="Century Gothic" w:cs="Times New Roman"/>
+          <w:sz w:val="20"/>
+          <w:szCs w:val="20"/>
+        </w:rPr>
+        <w:t>Admirablety</w:t>
+      </w:r>
+      <w:r>
+        <w:rPr>
+          <w:rFonts w:ascii="Century Gothic" w:hAnsi="Century Gothic" w:cs="Times New Roman"/>
+          <w:sz w:val="20"/>
+          <w:szCs w:val="20"/>
+        </w:rPr>
+        <w:t>App</w:t>
       </w:r>
       <w:r>
         <w:rPr>
@@ -9898,7 +9911,6 @@
         </w:rPr>
         <w:t>.configuration</w:t>
       </w:r>
-      <w:proofErr w:type="spellEnd"/>
     </w:p>
     <w:p>
       <w:pPr>
@@ -9990,31 +10002,29 @@
       <w:r>
         <w:t xml:space="preserve"> </w:t>
       </w:r>
-      <w:proofErr w:type="spellStart"/>
-      <w:r>
-        <w:rPr>
-          <w:rFonts w:ascii="Century Gothic" w:hAnsi="Century Gothic" w:cs="Times New Roman"/>
-          <w:sz w:val="20"/>
-          <w:szCs w:val="20"/>
-        </w:rPr>
-        <w:t>AdmirabletyProject</w:t>
-      </w:r>
-      <w:r>
-        <w:rPr>
-          <w:rFonts w:ascii="Century Gothic" w:hAnsi="Century Gothic" w:cs="Times New Roman"/>
-          <w:sz w:val="20"/>
-          <w:szCs w:val="20"/>
-        </w:rPr>
-        <w:t>.controller</w:t>
-      </w:r>
-      <w:proofErr w:type="spellEnd"/>
-      <w:r>
-        <w:rPr>
-          <w:rFonts w:ascii="Century Gothic" w:hAnsi="Century Gothic" w:cs="Times New Roman"/>
-          <w:sz w:val="20"/>
-          <w:szCs w:val="20"/>
-        </w:rPr>
-        <w:t xml:space="preserve"> </w:t>
+      <w:r>
+        <w:rPr>
+          <w:rFonts w:ascii="Century Gothic" w:hAnsi="Century Gothic" w:cs="Times New Roman"/>
+          <w:sz w:val="20"/>
+          <w:szCs w:val="20"/>
+        </w:rPr>
+        <w:t>Admirablety</w:t>
+      </w:r>
+      <w:r>
+        <w:rPr>
+          <w:rFonts w:ascii="Century Gothic" w:hAnsi="Century Gothic" w:cs="Times New Roman"/>
+          <w:sz w:val="20"/>
+          <w:szCs w:val="20"/>
+        </w:rPr>
+        <w:t>App</w:t>
+      </w:r>
+      <w:r>
+        <w:rPr>
+          <w:rFonts w:ascii="Century Gothic" w:hAnsi="Century Gothic" w:cs="Times New Roman"/>
+          <w:sz w:val="20"/>
+          <w:szCs w:val="20"/>
+        </w:rPr>
+        <w:t xml:space="preserve">.controller </w:t>
       </w:r>
     </w:p>
     <w:p>
@@ -10157,14 +10167,21 @@
       <w:r>
         <w:t xml:space="preserve"> </w:t>
       </w:r>
-      <w:proofErr w:type="spellStart"/>
-      <w:r>
-        <w:rPr>
-          <w:rFonts w:ascii="Century Gothic" w:hAnsi="Century Gothic" w:cs="Times New Roman"/>
-          <w:sz w:val="20"/>
-          <w:szCs w:val="20"/>
-        </w:rPr>
-        <w:t>AdmirabletyProject</w:t>
+      <w:r>
+        <w:rPr>
+          <w:rFonts w:ascii="Century Gothic" w:hAnsi="Century Gothic" w:cs="Times New Roman"/>
+          <w:sz w:val="20"/>
+          <w:szCs w:val="20"/>
+        </w:rPr>
+        <w:t>Admirablety</w:t>
+      </w:r>
+      <w:r>
+        <w:rPr>
+          <w:rFonts w:ascii="Century Gothic" w:hAnsi="Century Gothic" w:cs="Times New Roman"/>
+          <w:sz w:val="20"/>
+          <w:szCs w:val="20"/>
+        </w:rPr>
+        <w:t>App</w:t>
       </w:r>
       <w:r>
         <w:rPr>
@@ -10174,7 +10191,6 @@
         </w:rPr>
         <w:t>.model</w:t>
       </w:r>
-      <w:proofErr w:type="spellEnd"/>
     </w:p>
     <w:p>
       <w:pPr>
@@ -10217,27 +10233,8 @@
           <w:sz w:val="20"/>
           <w:szCs w:val="20"/>
         </w:rPr>
-        <w:t xml:space="preserve">Long id, String </w:t>
-      </w:r>
-      <w:proofErr w:type="spellStart"/>
-      <w:r>
-        <w:rPr>
-          <w:rFonts w:ascii="Century Gothic" w:hAnsi="Century Gothic" w:cs="Times New Roman"/>
-          <w:sz w:val="20"/>
-          <w:szCs w:val="20"/>
-        </w:rPr>
-        <w:t>firstName</w:t>
-      </w:r>
-      <w:proofErr w:type="spellEnd"/>
-      <w:r>
-        <w:rPr>
-          <w:rFonts w:ascii="Century Gothic" w:hAnsi="Century Gothic" w:cs="Times New Roman"/>
-          <w:sz w:val="20"/>
-          <w:szCs w:val="20"/>
-        </w:rPr>
-        <w:t xml:space="preserve">, String </w:t>
-      </w:r>
-      <w:proofErr w:type="spellStart"/>
+        <w:t xml:space="preserve">Long id, String firstName, String </w:t>
+      </w:r>
       <w:r>
         <w:rPr>
           <w:rFonts w:ascii="Century Gothic" w:hAnsi="Century Gothic" w:cs="Times New Roman"/>
@@ -10252,16 +10249,7 @@
           <w:sz w:val="20"/>
           <w:szCs w:val="20"/>
         </w:rPr>
-        <w:t>Name</w:t>
-      </w:r>
-      <w:proofErr w:type="spellEnd"/>
-      <w:r>
-        <w:rPr>
-          <w:rFonts w:ascii="Century Gothic" w:hAnsi="Century Gothic" w:cs="Times New Roman"/>
-          <w:sz w:val="20"/>
-          <w:szCs w:val="20"/>
-        </w:rPr>
-        <w:t>,</w:t>
+        <w:t>Name,</w:t>
       </w:r>
       <w:r>
         <w:rPr>
@@ -10293,16 +10281,7 @@
           <w:sz w:val="20"/>
           <w:szCs w:val="20"/>
         </w:rPr>
-        <w:t xml:space="preserve"> Double </w:t>
-      </w:r>
-      <w:proofErr w:type="spellStart"/>
-      <w:r>
-        <w:rPr>
-          <w:rFonts w:ascii="Century Gothic" w:hAnsi="Century Gothic" w:cs="Times New Roman"/>
-          <w:sz w:val="20"/>
-          <w:szCs w:val="20"/>
-        </w:rPr>
-        <w:t>overall</w:t>
+        <w:t xml:space="preserve"> Double overall</w:t>
       </w:r>
       <w:r>
         <w:rPr>
@@ -10320,7 +10299,6 @@
         </w:rPr>
         <w:t>ating</w:t>
       </w:r>
-      <w:proofErr w:type="spellEnd"/>
       <w:r>
         <w:rPr>
           <w:rFonts w:ascii="Century Gothic" w:hAnsi="Century Gothic" w:cs="Times New Roman"/>
@@ -10335,44 +10313,16 @@
           <w:sz w:val="20"/>
           <w:szCs w:val="20"/>
         </w:rPr>
-        <w:t xml:space="preserve">method in </w:t>
-      </w:r>
-      <w:proofErr w:type="spellStart"/>
-      <w:r>
-        <w:rPr>
-          <w:rFonts w:ascii="Century Gothic" w:hAnsi="Century Gothic" w:cs="Times New Roman"/>
-          <w:sz w:val="20"/>
-          <w:szCs w:val="20"/>
-        </w:rPr>
-        <w:t>RatingService</w:t>
-      </w:r>
-      <w:proofErr w:type="spellEnd"/>
-      <w:r>
-        <w:rPr>
-          <w:rFonts w:ascii="Century Gothic" w:hAnsi="Century Gothic" w:cs="Times New Roman"/>
-          <w:sz w:val="20"/>
-          <w:szCs w:val="20"/>
-        </w:rPr>
-        <w:t>)</w:t>
-      </w:r>
-      <w:r>
-        <w:rPr>
-          <w:rFonts w:ascii="Century Gothic" w:hAnsi="Century Gothic" w:cs="Times New Roman"/>
-          <w:sz w:val="20"/>
-          <w:szCs w:val="20"/>
-        </w:rPr>
-        <w:t xml:space="preserve">, String designation (imported from method in </w:t>
-      </w:r>
-      <w:proofErr w:type="spellStart"/>
-      <w:r>
-        <w:rPr>
-          <w:rFonts w:ascii="Century Gothic" w:hAnsi="Century Gothic" w:cs="Times New Roman"/>
-          <w:sz w:val="20"/>
-          <w:szCs w:val="20"/>
-        </w:rPr>
-        <w:t>RatingService</w:t>
-      </w:r>
-      <w:proofErr w:type="spellEnd"/>
+        <w:t>method in RatingService)</w:t>
+      </w:r>
+      <w:r>
+        <w:rPr>
+          <w:rFonts w:ascii="Century Gothic" w:hAnsi="Century Gothic" w:cs="Times New Roman"/>
+          <w:sz w:val="20"/>
+          <w:szCs w:val="20"/>
+        </w:rPr>
+        <w:t>, String designation (imported from method in RatingService</w:t>
+      </w:r>
       <w:r>
         <w:rPr>
           <w:rFonts w:ascii="Century Gothic" w:hAnsi="Century Gothic" w:cs="Times New Roman"/>
@@ -10505,7 +10455,7 @@
         </w:rPr>
         <w:t>(</w:t>
       </w:r>
-      <w:bookmarkStart w:id="1" w:name="_Hlk47444524"/>
+      <w:bookmarkStart w:id="2" w:name="_Hlk47444524"/>
       <w:r>
         <w:rPr>
           <w:rFonts w:ascii="Century Gothic" w:hAnsi="Century Gothic" w:cs="Times New Roman"/>
@@ -10538,7 +10488,6 @@
         </w:rPr>
         <w:t xml:space="preserve">rater’s </w:t>
       </w:r>
-      <w:proofErr w:type="spellStart"/>
       <w:r>
         <w:rPr>
           <w:rFonts w:ascii="Century Gothic" w:hAnsi="Century Gothic" w:cs="Times New Roman"/>
@@ -10547,7 +10496,6 @@
         </w:rPr>
         <w:t>user_id</w:t>
       </w:r>
-      <w:proofErr w:type="spellEnd"/>
       <w:r>
         <w:rPr>
           <w:rFonts w:ascii="Century Gothic" w:hAnsi="Century Gothic" w:cs="Times New Roman"/>
@@ -10556,7 +10504,7 @@
         </w:rPr>
         <w:t xml:space="preserve">), </w:t>
       </w:r>
-      <w:bookmarkEnd w:id="1"/>
+      <w:bookmarkEnd w:id="2"/>
       <w:r>
         <w:rPr>
           <w:rFonts w:ascii="Century Gothic" w:hAnsi="Century Gothic" w:cs="Times New Roman"/>
@@ -10627,25 +10575,7 @@
           <w:sz w:val="20"/>
           <w:szCs w:val="20"/>
         </w:rPr>
-        <w:t xml:space="preserve">’s </w:t>
-      </w:r>
-      <w:proofErr w:type="spellStart"/>
-      <w:r>
-        <w:rPr>
-          <w:rFonts w:ascii="Century Gothic" w:hAnsi="Century Gothic" w:cs="Times New Roman"/>
-          <w:sz w:val="20"/>
-          <w:szCs w:val="20"/>
-        </w:rPr>
-        <w:t>user_id</w:t>
-      </w:r>
-      <w:proofErr w:type="spellEnd"/>
-      <w:r>
-        <w:rPr>
-          <w:rFonts w:ascii="Century Gothic" w:hAnsi="Century Gothic" w:cs="Times New Roman"/>
-          <w:sz w:val="20"/>
-          <w:szCs w:val="20"/>
-        </w:rPr>
-        <w:t>),</w:t>
+        <w:t>’s user_id),</w:t>
       </w:r>
       <w:r>
         <w:rPr>
@@ -10677,25 +10607,7 @@
           <w:sz w:val="20"/>
           <w:szCs w:val="20"/>
         </w:rPr>
-        <w:t xml:space="preserve"> </w:t>
-      </w:r>
-      <w:proofErr w:type="spellStart"/>
-      <w:r>
-        <w:rPr>
-          <w:rFonts w:ascii="Century Gothic" w:hAnsi="Century Gothic" w:cs="Times New Roman"/>
-          <w:sz w:val="20"/>
-          <w:szCs w:val="20"/>
-        </w:rPr>
-        <w:t>rater_rating</w:t>
-      </w:r>
-      <w:proofErr w:type="spellEnd"/>
-      <w:r>
-        <w:rPr>
-          <w:rFonts w:ascii="Century Gothic" w:hAnsi="Century Gothic" w:cs="Times New Roman"/>
-          <w:sz w:val="20"/>
-          <w:szCs w:val="20"/>
-        </w:rPr>
-        <w:t xml:space="preserve"> (rater’s own rating at time he/she is rating</w:t>
+        <w:t xml:space="preserve"> rater_rating (rater’s own rating at time he/she is rating</w:t>
       </w:r>
       <w:r>
         <w:rPr>
@@ -10727,54 +10639,24 @@
           <w:sz w:val="20"/>
           <w:szCs w:val="20"/>
         </w:rPr>
-        <w:t xml:space="preserve">from </w:t>
-      </w:r>
-      <w:proofErr w:type="spellStart"/>
-      <w:r>
-        <w:rPr>
-          <w:rFonts w:ascii="Century Gothic" w:hAnsi="Century Gothic" w:cs="Times New Roman"/>
-          <w:sz w:val="20"/>
-          <w:szCs w:val="20"/>
-        </w:rPr>
-        <w:t>RatingService</w:t>
-      </w:r>
-      <w:proofErr w:type="spellEnd"/>
-      <w:r>
-        <w:rPr>
-          <w:rFonts w:ascii="Century Gothic" w:hAnsi="Century Gothic" w:cs="Times New Roman"/>
-          <w:sz w:val="20"/>
-          <w:szCs w:val="20"/>
-        </w:rPr>
-        <w:t xml:space="preserve">), Integer </w:t>
-      </w:r>
-      <w:proofErr w:type="spellStart"/>
-      <w:r>
-        <w:rPr>
-          <w:rFonts w:ascii="Century Gothic" w:hAnsi="Century Gothic" w:cs="Times New Roman"/>
-          <w:sz w:val="20"/>
-          <w:szCs w:val="20"/>
-        </w:rPr>
-        <w:t>stars_given</w:t>
-      </w:r>
-      <w:proofErr w:type="spellEnd"/>
-      <w:r>
-        <w:rPr>
-          <w:rFonts w:ascii="Century Gothic" w:hAnsi="Century Gothic" w:cs="Times New Roman"/>
-          <w:sz w:val="20"/>
-          <w:szCs w:val="20"/>
-        </w:rPr>
-        <w:t xml:space="preserve">, Date </w:t>
-      </w:r>
-      <w:proofErr w:type="spellStart"/>
-      <w:r>
-        <w:rPr>
-          <w:rFonts w:ascii="Century Gothic" w:hAnsi="Century Gothic" w:cs="Times New Roman"/>
-          <w:sz w:val="20"/>
-          <w:szCs w:val="20"/>
-        </w:rPr>
-        <w:t>createdAt</w:t>
-      </w:r>
-      <w:proofErr w:type="spellEnd"/>
+        <w:t>from RatingService</w:t>
+      </w:r>
+      <w:r>
+        <w:rPr>
+          <w:rFonts w:ascii="Century Gothic" w:hAnsi="Century Gothic" w:cs="Times New Roman"/>
+          <w:sz w:val="20"/>
+          <w:szCs w:val="20"/>
+        </w:rPr>
+        <w:t>), Integer stars_given</w:t>
+      </w:r>
+      <w:r>
+        <w:rPr>
+          <w:rFonts w:ascii="Century Gothic" w:hAnsi="Century Gothic" w:cs="Times New Roman"/>
+          <w:sz w:val="20"/>
+          <w:szCs w:val="20"/>
+        </w:rPr>
+        <w:t>, Date createdAt</w:t>
+      </w:r>
     </w:p>
     <w:p>
       <w:pPr>
@@ -10795,7 +10677,15 @@
           <w:sz w:val="20"/>
           <w:szCs w:val="20"/>
         </w:rPr>
-        <w:t>Tracking.java</w:t>
+        <w:t>Role</w:t>
+      </w:r>
+      <w:r>
+        <w:rPr>
+          <w:rFonts w:ascii="Century Gothic" w:hAnsi="Century Gothic" w:cs="Times New Roman"/>
+          <w:sz w:val="20"/>
+          <w:szCs w:val="20"/>
+        </w:rPr>
+        <w:t>.java</w:t>
       </w:r>
     </w:p>
     <w:p>
@@ -10850,14 +10740,21 @@
       <w:r>
         <w:t xml:space="preserve"> </w:t>
       </w:r>
-      <w:proofErr w:type="spellStart"/>
-      <w:r>
-        <w:rPr>
-          <w:rFonts w:ascii="Century Gothic" w:hAnsi="Century Gothic" w:cs="Times New Roman"/>
-          <w:sz w:val="20"/>
-          <w:szCs w:val="20"/>
-        </w:rPr>
-        <w:t>AdmirabletyProject</w:t>
+      <w:r>
+        <w:rPr>
+          <w:rFonts w:ascii="Century Gothic" w:hAnsi="Century Gothic" w:cs="Times New Roman"/>
+          <w:sz w:val="20"/>
+          <w:szCs w:val="20"/>
+        </w:rPr>
+        <w:t>Admirablety</w:t>
+      </w:r>
+      <w:r>
+        <w:rPr>
+          <w:rFonts w:ascii="Century Gothic" w:hAnsi="Century Gothic" w:cs="Times New Roman"/>
+          <w:sz w:val="20"/>
+          <w:szCs w:val="20"/>
+        </w:rPr>
+        <w:t>App</w:t>
       </w:r>
       <w:r>
         <w:rPr>
@@ -10867,7 +10764,6 @@
         </w:rPr>
         <w:t>.repository</w:t>
       </w:r>
-      <w:proofErr w:type="spellEnd"/>
     </w:p>
     <w:p>
       <w:pPr>
@@ -10932,7 +10828,15 @@
           <w:sz w:val="20"/>
           <w:szCs w:val="20"/>
         </w:rPr>
-        <w:t>TrackingRepository.java</w:t>
+        <w:t>Role</w:t>
+      </w:r>
+      <w:r>
+        <w:rPr>
+          <w:rFonts w:ascii="Century Gothic" w:hAnsi="Century Gothic" w:cs="Times New Roman"/>
+          <w:sz w:val="20"/>
+          <w:szCs w:val="20"/>
+        </w:rPr>
+        <w:t>Repository.java</w:t>
       </w:r>
     </w:p>
     <w:p>
@@ -10963,14 +10867,21 @@
       <w:r>
         <w:t xml:space="preserve"> </w:t>
       </w:r>
-      <w:proofErr w:type="spellStart"/>
-      <w:r>
-        <w:rPr>
-          <w:rFonts w:ascii="Century Gothic" w:hAnsi="Century Gothic" w:cs="Times New Roman"/>
-          <w:sz w:val="20"/>
-          <w:szCs w:val="20"/>
-        </w:rPr>
-        <w:t>AdmirabletyProject</w:t>
+      <w:r>
+        <w:rPr>
+          <w:rFonts w:ascii="Century Gothic" w:hAnsi="Century Gothic" w:cs="Times New Roman"/>
+          <w:sz w:val="20"/>
+          <w:szCs w:val="20"/>
+        </w:rPr>
+        <w:t>Admirablety</w:t>
+      </w:r>
+      <w:r>
+        <w:rPr>
+          <w:rFonts w:ascii="Century Gothic" w:hAnsi="Century Gothic" w:cs="Times New Roman"/>
+          <w:sz w:val="20"/>
+          <w:szCs w:val="20"/>
+        </w:rPr>
+        <w:t>App</w:t>
       </w:r>
       <w:r>
         <w:rPr>
@@ -10980,7 +10891,6 @@
         </w:rPr>
         <w:t>.service</w:t>
       </w:r>
-      <w:proofErr w:type="spellEnd"/>
     </w:p>
     <w:p>
       <w:pPr>
@@ -11031,6 +10941,7 @@
           <w:sz w:val="20"/>
           <w:szCs w:val="20"/>
         </w:rPr>
+        <w:lastRenderedPageBreak/>
         <w:t>UserService.java</w:t>
       </w:r>
     </w:p>
@@ -11059,10 +10970,233 @@
     </w:p>
     <w:p>
       <w:pPr>
-        <w:rPr>
-          <w:rFonts w:ascii="Century Gothic" w:hAnsi="Century Gothic" w:cs="Times New Roman"/>
-        </w:rPr>
-      </w:pPr>
+        <w:jc w:val="center"/>
+        <w:rPr>
+          <w:rFonts w:ascii="Century Gothic" w:hAnsi="Century Gothic" w:cs="Times New Roman"/>
+        </w:rPr>
+      </w:pPr>
+      <w:r>
+        <w:rPr>
+          <w:rFonts w:ascii="Century Gothic" w:hAnsi="Century Gothic" w:cs="Times New Roman"/>
+        </w:rPr>
+        <w:t>Key Words</w:t>
+      </w:r>
+    </w:p>
+    <w:p>
+      <w:pPr>
+        <w:jc w:val="center"/>
+        <w:rPr>
+          <w:rFonts w:ascii="Century Gothic" w:hAnsi="Century Gothic" w:cs="Times New Roman"/>
+        </w:rPr>
+      </w:pPr>
+    </w:p>
+    <w:p>
+      <w:pPr>
+        <w:pStyle w:val="ListParagraph"/>
+        <w:numPr>
+          <w:ilvl w:val="0"/>
+          <w:numId w:val="4"/>
+        </w:numPr>
+        <w:rPr>
+          <w:rFonts w:ascii="Century Gothic" w:hAnsi="Century Gothic" w:cs="Times New Roman"/>
+          <w:sz w:val="20"/>
+          <w:szCs w:val="20"/>
+        </w:rPr>
+      </w:pPr>
+      <w:r>
+        <w:rPr>
+          <w:rFonts w:ascii="Century Gothic" w:hAnsi="Century Gothic" w:cs="Times New Roman"/>
+          <w:sz w:val="20"/>
+          <w:szCs w:val="20"/>
+        </w:rPr>
+        <w:t>Rating: a single instance of one user rating another</w:t>
+      </w:r>
+    </w:p>
+    <w:p>
+      <w:pPr>
+        <w:pStyle w:val="ListParagraph"/>
+        <w:numPr>
+          <w:ilvl w:val="1"/>
+          <w:numId w:val="4"/>
+        </w:numPr>
+        <w:rPr>
+          <w:rFonts w:ascii="Century Gothic" w:hAnsi="Century Gothic" w:cs="Times New Roman"/>
+          <w:sz w:val="20"/>
+          <w:szCs w:val="20"/>
+        </w:rPr>
+      </w:pPr>
+      <w:r>
+        <w:rPr>
+          <w:rFonts w:ascii="Century Gothic" w:hAnsi="Century Gothic" w:cs="Times New Roman"/>
+          <w:sz w:val="20"/>
+          <w:szCs w:val="20"/>
+        </w:rPr>
+        <w:t>Rater</w:t>
+      </w:r>
+      <w:r>
+        <w:rPr>
+          <w:rFonts w:ascii="Century Gothic" w:hAnsi="Century Gothic" w:cs="Times New Roman"/>
+          <w:sz w:val="20"/>
+          <w:szCs w:val="20"/>
+        </w:rPr>
+        <w:t>:</w:t>
+      </w:r>
+      <w:r>
+        <w:rPr>
+          <w:rFonts w:ascii="Century Gothic" w:hAnsi="Century Gothic" w:cs="Times New Roman"/>
+          <w:sz w:val="20"/>
+          <w:szCs w:val="20"/>
+        </w:rPr>
+        <w:t xml:space="preserve"> </w:t>
+      </w:r>
+      <w:r>
+        <w:rPr>
+          <w:rFonts w:ascii="Century Gothic" w:hAnsi="Century Gothic" w:cs="Times New Roman"/>
+          <w:sz w:val="20"/>
+          <w:szCs w:val="20"/>
+        </w:rPr>
+        <w:t>user</w:t>
+      </w:r>
+      <w:r>
+        <w:rPr>
+          <w:rFonts w:ascii="Century Gothic" w:hAnsi="Century Gothic" w:cs="Times New Roman"/>
+          <w:sz w:val="20"/>
+          <w:szCs w:val="20"/>
+        </w:rPr>
+        <w:t xml:space="preserve"> submitting the rating</w:t>
+      </w:r>
+    </w:p>
+    <w:p>
+      <w:pPr>
+        <w:pStyle w:val="ListParagraph"/>
+        <w:numPr>
+          <w:ilvl w:val="1"/>
+          <w:numId w:val="4"/>
+        </w:numPr>
+        <w:rPr>
+          <w:rFonts w:ascii="Century Gothic" w:hAnsi="Century Gothic" w:cs="Times New Roman"/>
+          <w:sz w:val="20"/>
+          <w:szCs w:val="20"/>
+        </w:rPr>
+      </w:pPr>
+      <w:r>
+        <w:rPr>
+          <w:rFonts w:ascii="Century Gothic" w:hAnsi="Century Gothic" w:cs="Times New Roman"/>
+          <w:sz w:val="20"/>
+          <w:szCs w:val="20"/>
+        </w:rPr>
+        <w:t>Subject: user who is being rated</w:t>
+      </w:r>
+    </w:p>
+    <w:p>
+      <w:pPr>
+        <w:pStyle w:val="ListParagraph"/>
+        <w:numPr>
+          <w:ilvl w:val="0"/>
+          <w:numId w:val="4"/>
+        </w:numPr>
+        <w:rPr>
+          <w:rFonts w:ascii="Century Gothic" w:hAnsi="Century Gothic" w:cs="Times New Roman"/>
+          <w:sz w:val="20"/>
+          <w:szCs w:val="20"/>
+        </w:rPr>
+      </w:pPr>
+      <w:r>
+        <w:rPr>
+          <w:rFonts w:ascii="Century Gothic" w:hAnsi="Century Gothic" w:cs="Times New Roman"/>
+          <w:sz w:val="20"/>
+          <w:szCs w:val="20"/>
+        </w:rPr>
+        <w:t>Tracking: a single instance of one user following another</w:t>
+      </w:r>
+    </w:p>
+    <w:p>
+      <w:pPr>
+        <w:pStyle w:val="ListParagraph"/>
+        <w:numPr>
+          <w:ilvl w:val="1"/>
+          <w:numId w:val="4"/>
+        </w:numPr>
+        <w:rPr>
+          <w:rFonts w:ascii="Century Gothic" w:hAnsi="Century Gothic" w:cs="Times New Roman"/>
+          <w:sz w:val="20"/>
+          <w:szCs w:val="20"/>
+        </w:rPr>
+      </w:pPr>
+      <w:r>
+        <w:rPr>
+          <w:rFonts w:ascii="Century Gothic" w:hAnsi="Century Gothic" w:cs="Times New Roman"/>
+          <w:sz w:val="20"/>
+          <w:szCs w:val="20"/>
+        </w:rPr>
+        <w:t>Track: to follow</w:t>
+      </w:r>
+    </w:p>
+    <w:p>
+      <w:pPr>
+        <w:pStyle w:val="ListParagraph"/>
+        <w:numPr>
+          <w:ilvl w:val="1"/>
+          <w:numId w:val="4"/>
+        </w:numPr>
+        <w:rPr>
+          <w:rFonts w:ascii="Century Gothic" w:hAnsi="Century Gothic" w:cs="Times New Roman"/>
+          <w:sz w:val="20"/>
+          <w:szCs w:val="20"/>
+        </w:rPr>
+      </w:pPr>
+      <w:r>
+        <w:rPr>
+          <w:rFonts w:ascii="Century Gothic" w:hAnsi="Century Gothic" w:cs="Times New Roman"/>
+          <w:sz w:val="20"/>
+          <w:szCs w:val="20"/>
+        </w:rPr>
+        <w:t>Purge: to unfollow</w:t>
+      </w:r>
+    </w:p>
+    <w:p>
+      <w:pPr>
+        <w:pStyle w:val="ListParagraph"/>
+        <w:numPr>
+          <w:ilvl w:val="1"/>
+          <w:numId w:val="4"/>
+        </w:numPr>
+        <w:rPr>
+          <w:rFonts w:ascii="Century Gothic" w:hAnsi="Century Gothic" w:cs="Times New Roman"/>
+          <w:sz w:val="20"/>
+          <w:szCs w:val="20"/>
+        </w:rPr>
+      </w:pPr>
+      <w:r>
+        <w:rPr>
+          <w:rFonts w:ascii="Century Gothic" w:hAnsi="Century Gothic" w:cs="Times New Roman"/>
+          <w:sz w:val="20"/>
+          <w:szCs w:val="20"/>
+        </w:rPr>
+        <w:t>Tracker: user who seeks to track (follow) another</w:t>
+      </w:r>
+    </w:p>
+    <w:p>
+      <w:pPr>
+        <w:pStyle w:val="ListParagraph"/>
+        <w:numPr>
+          <w:ilvl w:val="1"/>
+          <w:numId w:val="4"/>
+        </w:numPr>
+        <w:rPr>
+          <w:rFonts w:ascii="Century Gothic" w:hAnsi="Century Gothic" w:cs="Times New Roman"/>
+          <w:sz w:val="20"/>
+          <w:szCs w:val="20"/>
+        </w:rPr>
+      </w:pPr>
+      <w:r>
+        <w:rPr>
+          <w:rFonts w:ascii="Century Gothic" w:hAnsi="Century Gothic" w:cs="Times New Roman"/>
+          <w:sz w:val="20"/>
+          <w:szCs w:val="20"/>
+        </w:rPr>
+        <w:t>UserToTrack: user being tracked</w:t>
+      </w:r>
     </w:p>
     <w:p>
       <w:pPr>
@@ -11326,33 +11460,15 @@
           <w:sz w:val="20"/>
           <w:szCs w:val="20"/>
         </w:rPr>
-        <w:t xml:space="preserve">an input </w:t>
-      </w:r>
-      <w:proofErr w:type="gramStart"/>
-      <w:r>
-        <w:rPr>
-          <w:rFonts w:ascii="Century Gothic" w:hAnsi="Century Gothic" w:cs="Times New Roman"/>
-          <w:sz w:val="20"/>
-          <w:szCs w:val="20"/>
-        </w:rPr>
-        <w:t xml:space="preserve">similar </w:t>
-      </w:r>
-      <w:r>
-        <w:rPr>
-          <w:rFonts w:ascii="Century Gothic" w:hAnsi="Century Gothic" w:cs="Times New Roman"/>
-          <w:sz w:val="20"/>
-          <w:szCs w:val="20"/>
-        </w:rPr>
-        <w:t>to</w:t>
-      </w:r>
-      <w:proofErr w:type="gramEnd"/>
-      <w:r>
-        <w:rPr>
-          <w:rFonts w:ascii="Century Gothic" w:hAnsi="Century Gothic" w:cs="Times New Roman"/>
-          <w:sz w:val="20"/>
-          <w:szCs w:val="20"/>
-        </w:rPr>
-        <w:t xml:space="preserve"> the shown “Give Your Own Rating” t</w:t>
+        <w:t xml:space="preserve">an input similar </w:t>
+      </w:r>
+      <w:r>
+        <w:rPr>
+          <w:rFonts w:ascii="Century Gothic" w:hAnsi="Century Gothic" w:cs="Times New Roman"/>
+          <w:sz w:val="20"/>
+          <w:szCs w:val="20"/>
+        </w:rPr>
+        <w:t>to the shown “Give Your Own Rating” t</w:t>
       </w:r>
       <w:r>
         <w:rPr>
@@ -12136,6 +12252,118 @@
     </w:lvl>
   </w:abstractNum>
   <w:abstractNum w:abstractNumId="1" w15:restartNumberingAfterBreak="0">
+    <w:nsid w:val="2EA658B5"/>
+    <w:multiLevelType w:val="hybridMultilevel"/>
+    <w:tmpl w:val="02EC71EA"/>
+    <w:lvl w:ilvl="0" w:tplc="54B29C48">
+      <w:numFmt w:val="bullet"/>
+      <w:lvlText w:val="-"/>
+      <w:lvlJc w:val="left"/>
+      <w:pPr>
+        <w:ind w:left="1080" w:hanging="360"/>
+      </w:pPr>
+      <w:rPr>
+        <w:rFonts w:ascii="Century Gothic" w:eastAsiaTheme="minorHAnsi" w:hAnsi="Century Gothic" w:cs="Times New Roman" w:hint="default"/>
+      </w:rPr>
+    </w:lvl>
+    <w:lvl w:ilvl="1" w:tplc="04090003">
+      <w:start w:val="1"/>
+      <w:numFmt w:val="bullet"/>
+      <w:lvlText w:val="o"/>
+      <w:lvlJc w:val="left"/>
+      <w:pPr>
+        <w:ind w:left="1800" w:hanging="360"/>
+      </w:pPr>
+      <w:rPr>
+        <w:rFonts w:ascii="Courier New" w:hAnsi="Courier New" w:cs="Courier New" w:hint="default"/>
+      </w:rPr>
+    </w:lvl>
+    <w:lvl w:ilvl="2" w:tplc="04090005" w:tentative="1">
+      <w:start w:val="1"/>
+      <w:numFmt w:val="bullet"/>
+      <w:lvlText w:val=""/>
+      <w:lvlJc w:val="left"/>
+      <w:pPr>
+        <w:ind w:left="2520" w:hanging="360"/>
+      </w:pPr>
+      <w:rPr>
+        <w:rFonts w:ascii="Wingdings" w:hAnsi="Wingdings" w:hint="default"/>
+      </w:rPr>
+    </w:lvl>
+    <w:lvl w:ilvl="3" w:tplc="04090001" w:tentative="1">
+      <w:start w:val="1"/>
+      <w:numFmt w:val="bullet"/>
+      <w:lvlText w:val=""/>
+      <w:lvlJc w:val="left"/>
+      <w:pPr>
+        <w:ind w:left="3240" w:hanging="360"/>
+      </w:pPr>
+      <w:rPr>
+        <w:rFonts w:ascii="Symbol" w:hAnsi="Symbol" w:hint="default"/>
+      </w:rPr>
+    </w:lvl>
+    <w:lvl w:ilvl="4" w:tplc="04090003" w:tentative="1">
+      <w:start w:val="1"/>
+      <w:numFmt w:val="bullet"/>
+      <w:lvlText w:val="o"/>
+      <w:lvlJc w:val="left"/>
+      <w:pPr>
+        <w:ind w:left="3960" w:hanging="360"/>
+      </w:pPr>
+      <w:rPr>
+        <w:rFonts w:ascii="Courier New" w:hAnsi="Courier New" w:cs="Courier New" w:hint="default"/>
+      </w:rPr>
+    </w:lvl>
+    <w:lvl w:ilvl="5" w:tplc="04090005" w:tentative="1">
+      <w:start w:val="1"/>
+      <w:numFmt w:val="bullet"/>
+      <w:lvlText w:val=""/>
+      <w:lvlJc w:val="left"/>
+      <w:pPr>
+        <w:ind w:left="4680" w:hanging="360"/>
+      </w:pPr>
+      <w:rPr>
+        <w:rFonts w:ascii="Wingdings" w:hAnsi="Wingdings" w:hint="default"/>
+      </w:rPr>
+    </w:lvl>
+    <w:lvl w:ilvl="6" w:tplc="04090001" w:tentative="1">
+      <w:start w:val="1"/>
+      <w:numFmt w:val="bullet"/>
+      <w:lvlText w:val=""/>
+      <w:lvlJc w:val="left"/>
+      <w:pPr>
+        <w:ind w:left="5400" w:hanging="360"/>
+      </w:pPr>
+      <w:rPr>
+        <w:rFonts w:ascii="Symbol" w:hAnsi="Symbol" w:hint="default"/>
+      </w:rPr>
+    </w:lvl>
+    <w:lvl w:ilvl="7" w:tplc="04090003" w:tentative="1">
+      <w:start w:val="1"/>
+      <w:numFmt w:val="bullet"/>
+      <w:lvlText w:val="o"/>
+      <w:lvlJc w:val="left"/>
+      <w:pPr>
+        <w:ind w:left="6120" w:hanging="360"/>
+      </w:pPr>
+      <w:rPr>
+        <w:rFonts w:ascii="Courier New" w:hAnsi="Courier New" w:cs="Courier New" w:hint="default"/>
+      </w:rPr>
+    </w:lvl>
+    <w:lvl w:ilvl="8" w:tplc="04090005" w:tentative="1">
+      <w:start w:val="1"/>
+      <w:numFmt w:val="bullet"/>
+      <w:lvlText w:val=""/>
+      <w:lvlJc w:val="left"/>
+      <w:pPr>
+        <w:ind w:left="6840" w:hanging="360"/>
+      </w:pPr>
+      <w:rPr>
+        <w:rFonts w:ascii="Wingdings" w:hAnsi="Wingdings" w:hint="default"/>
+      </w:rPr>
+    </w:lvl>
+  </w:abstractNum>
+  <w:abstractNum w:abstractNumId="2" w15:restartNumberingAfterBreak="0">
     <w:nsid w:val="355671C3"/>
     <w:multiLevelType w:val="hybridMultilevel"/>
     <w:tmpl w:val="E27A008E"/>
@@ -12247,7 +12475,119 @@
       </w:rPr>
     </w:lvl>
   </w:abstractNum>
-  <w:abstractNum w:abstractNumId="2" w15:restartNumberingAfterBreak="0">
+  <w:abstractNum w:abstractNumId="3" w15:restartNumberingAfterBreak="0">
+    <w:nsid w:val="367604B4"/>
+    <w:multiLevelType w:val="hybridMultilevel"/>
+    <w:tmpl w:val="5B567B94"/>
+    <w:lvl w:ilvl="0" w:tplc="5CDAA304">
+      <w:numFmt w:val="bullet"/>
+      <w:lvlText w:val="-"/>
+      <w:lvlJc w:val="left"/>
+      <w:pPr>
+        <w:ind w:left="1080" w:hanging="360"/>
+      </w:pPr>
+      <w:rPr>
+        <w:rFonts w:ascii="Century Gothic" w:eastAsiaTheme="minorHAnsi" w:hAnsi="Century Gothic" w:cs="Times New Roman" w:hint="default"/>
+      </w:rPr>
+    </w:lvl>
+    <w:lvl w:ilvl="1" w:tplc="04090003" w:tentative="1">
+      <w:start w:val="1"/>
+      <w:numFmt w:val="bullet"/>
+      <w:lvlText w:val="o"/>
+      <w:lvlJc w:val="left"/>
+      <w:pPr>
+        <w:ind w:left="1800" w:hanging="360"/>
+      </w:pPr>
+      <w:rPr>
+        <w:rFonts w:ascii="Courier New" w:hAnsi="Courier New" w:cs="Courier New" w:hint="default"/>
+      </w:rPr>
+    </w:lvl>
+    <w:lvl w:ilvl="2" w:tplc="04090005" w:tentative="1">
+      <w:start w:val="1"/>
+      <w:numFmt w:val="bullet"/>
+      <w:lvlText w:val=""/>
+      <w:lvlJc w:val="left"/>
+      <w:pPr>
+        <w:ind w:left="2520" w:hanging="360"/>
+      </w:pPr>
+      <w:rPr>
+        <w:rFonts w:ascii="Wingdings" w:hAnsi="Wingdings" w:hint="default"/>
+      </w:rPr>
+    </w:lvl>
+    <w:lvl w:ilvl="3" w:tplc="04090001" w:tentative="1">
+      <w:start w:val="1"/>
+      <w:numFmt w:val="bullet"/>
+      <w:lvlText w:val=""/>
+      <w:lvlJc w:val="left"/>
+      <w:pPr>
+        <w:ind w:left="3240" w:hanging="360"/>
+      </w:pPr>
+      <w:rPr>
+        <w:rFonts w:ascii="Symbol" w:hAnsi="Symbol" w:hint="default"/>
+      </w:rPr>
+    </w:lvl>
+    <w:lvl w:ilvl="4" w:tplc="04090003" w:tentative="1">
+      <w:start w:val="1"/>
+      <w:numFmt w:val="bullet"/>
+      <w:lvlText w:val="o"/>
+      <w:lvlJc w:val="left"/>
+      <w:pPr>
+        <w:ind w:left="3960" w:hanging="360"/>
+      </w:pPr>
+      <w:rPr>
+        <w:rFonts w:ascii="Courier New" w:hAnsi="Courier New" w:cs="Courier New" w:hint="default"/>
+      </w:rPr>
+    </w:lvl>
+    <w:lvl w:ilvl="5" w:tplc="04090005" w:tentative="1">
+      <w:start w:val="1"/>
+      <w:numFmt w:val="bullet"/>
+      <w:lvlText w:val=""/>
+      <w:lvlJc w:val="left"/>
+      <w:pPr>
+        <w:ind w:left="4680" w:hanging="360"/>
+      </w:pPr>
+      <w:rPr>
+        <w:rFonts w:ascii="Wingdings" w:hAnsi="Wingdings" w:hint="default"/>
+      </w:rPr>
+    </w:lvl>
+    <w:lvl w:ilvl="6" w:tplc="04090001" w:tentative="1">
+      <w:start w:val="1"/>
+      <w:numFmt w:val="bullet"/>
+      <w:lvlText w:val=""/>
+      <w:lvlJc w:val="left"/>
+      <w:pPr>
+        <w:ind w:left="5400" w:hanging="360"/>
+      </w:pPr>
+      <w:rPr>
+        <w:rFonts w:ascii="Symbol" w:hAnsi="Symbol" w:hint="default"/>
+      </w:rPr>
+    </w:lvl>
+    <w:lvl w:ilvl="7" w:tplc="04090003" w:tentative="1">
+      <w:start w:val="1"/>
+      <w:numFmt w:val="bullet"/>
+      <w:lvlText w:val="o"/>
+      <w:lvlJc w:val="left"/>
+      <w:pPr>
+        <w:ind w:left="6120" w:hanging="360"/>
+      </w:pPr>
+      <w:rPr>
+        <w:rFonts w:ascii="Courier New" w:hAnsi="Courier New" w:cs="Courier New" w:hint="default"/>
+      </w:rPr>
+    </w:lvl>
+    <w:lvl w:ilvl="8" w:tplc="04090005" w:tentative="1">
+      <w:start w:val="1"/>
+      <w:numFmt w:val="bullet"/>
+      <w:lvlText w:val=""/>
+      <w:lvlJc w:val="left"/>
+      <w:pPr>
+        <w:ind w:left="6840" w:hanging="360"/>
+      </w:pPr>
+      <w:rPr>
+        <w:rFonts w:ascii="Wingdings" w:hAnsi="Wingdings" w:hint="default"/>
+      </w:rPr>
+    </w:lvl>
+  </w:abstractNum>
+  <w:abstractNum w:abstractNumId="4" w15:restartNumberingAfterBreak="0">
     <w:nsid w:val="4BF53C7D"/>
     <w:multiLevelType w:val="hybridMultilevel"/>
     <w:tmpl w:val="826CE836"/>
@@ -12333,7 +12673,7 @@
       </w:pPr>
     </w:lvl>
   </w:abstractNum>
-  <w:abstractNum w:abstractNumId="3" w15:restartNumberingAfterBreak="0">
+  <w:abstractNum w:abstractNumId="5" w15:restartNumberingAfterBreak="0">
     <w:nsid w:val="71D26019"/>
     <w:multiLevelType w:val="hybridMultilevel"/>
     <w:tmpl w:val="F82AF3B0"/>
@@ -12447,16 +12787,22 @@
     </w:lvl>
   </w:abstractNum>
   <w:num w:numId="1">
-    <w:abstractNumId w:val="1"/>
+    <w:abstractNumId w:val="2"/>
   </w:num>
   <w:num w:numId="2">
-    <w:abstractNumId w:val="2"/>
+    <w:abstractNumId w:val="4"/>
   </w:num>
   <w:num w:numId="3">
     <w:abstractNumId w:val="0"/>
   </w:num>
   <w:num w:numId="4">
+    <w:abstractNumId w:val="5"/>
+  </w:num>
+  <w:num w:numId="5">
     <w:abstractNumId w:val="3"/>
+  </w:num>
+  <w:num w:numId="6">
+    <w:abstractNumId w:val="1"/>
   </w:num>
 </w:numbering>
 </file>
@@ -13262,7 +13608,7 @@
 </file>
 
 <file path=customXml/itemProps1.xml><?xml version="1.0" encoding="utf-8"?>
-<ds:datastoreItem xmlns:ds="http://schemas.openxmlformats.org/officeDocument/2006/customXml" ds:itemID="{9D25534F-5CA1-4B72-9058-915AB944AD2F}">
+<ds:datastoreItem xmlns:ds="http://schemas.openxmlformats.org/officeDocument/2006/customXml" ds:itemID="{71C475F3-0CC0-4A3F-8405-5962E6171228}">
   <ds:schemaRefs>
     <ds:schemaRef ds:uri="http://schemas.openxmlformats.org/officeDocument/2006/bibliography"/>
   </ds:schemaRefs>

</xml_diff>

<commit_message>
11:37 PM August 4
</commit_message>
<xml_diff>
--- a/TAP final project proposal.docx
+++ b/TAP final project proposal.docx
@@ -311,8 +311,21 @@
           <w:sz w:val="44"/>
           <w:szCs w:val="44"/>
         </w:rPr>
-        <w:t>Olivia Sirak</w:t>
-      </w:r>
+        <w:t xml:space="preserve">Olivia </w:t>
+      </w:r>
+      <w:proofErr w:type="spellStart"/>
+      <w:r>
+        <w:rPr>
+          <w:rFonts w:ascii="Century Gothic" w:eastAsia="Times New Roman" w:hAnsi="Century Gothic" w:cs="Arial"/>
+          <w:b/>
+          <w:bCs/>
+          <w:color w:val="808080" w:themeColor="background1" w:themeShade="80"/>
+          <w:sz w:val="44"/>
+          <w:szCs w:val="44"/>
+        </w:rPr>
+        <w:t>Sirak</w:t>
+      </w:r>
+      <w:proofErr w:type="spellEnd"/>
     </w:p>
     <w:p>
       <w:pPr>
@@ -1056,7 +1069,27 @@
                 <w:sz w:val="18"/>
                 <w:szCs w:val="18"/>
               </w:rPr>
-              <w:t xml:space="preserve">24601 Donatella Nobodi </w:t>
+              <w:t xml:space="preserve">24601 Donatella </w:t>
+            </w:r>
+            <w:proofErr w:type="spellStart"/>
+            <w:r>
+              <w:rPr>
+                <w:rFonts w:ascii="Century Gothic" w:eastAsia="Times New Roman" w:hAnsi="Century Gothic" w:cs="Times New Roman"/>
+                <w:color w:val="000000"/>
+                <w:sz w:val="18"/>
+                <w:szCs w:val="18"/>
+              </w:rPr>
+              <w:t>Nobodi</w:t>
+            </w:r>
+            <w:proofErr w:type="spellEnd"/>
+            <w:r>
+              <w:rPr>
+                <w:rFonts w:ascii="Century Gothic" w:eastAsia="Times New Roman" w:hAnsi="Century Gothic" w:cs="Times New Roman"/>
+                <w:color w:val="000000"/>
+                <w:sz w:val="18"/>
+                <w:szCs w:val="18"/>
+              </w:rPr>
+              <w:t xml:space="preserve"> </w:t>
             </w:r>
             <w:r>
               <w:rPr>
@@ -1501,8 +1534,19 @@
                 <w:sz w:val="18"/>
                 <w:szCs w:val="18"/>
               </w:rPr>
-              <w:t>Miguel Palima, Olivia Sirak</w:t>
-            </w:r>
+              <w:t xml:space="preserve">Miguel Palima, Olivia </w:t>
+            </w:r>
+            <w:proofErr w:type="spellStart"/>
+            <w:r>
+              <w:rPr>
+                <w:rFonts w:ascii="Century Gothic" w:eastAsia="Times New Roman" w:hAnsi="Century Gothic" w:cs="Times New Roman"/>
+                <w:color w:val="000000"/>
+                <w:sz w:val="18"/>
+                <w:szCs w:val="18"/>
+              </w:rPr>
+              <w:t>Sirak</w:t>
+            </w:r>
+            <w:proofErr w:type="spellEnd"/>
           </w:p>
         </w:tc>
         <w:tc>
@@ -1679,8 +1723,19 @@
                 <w:sz w:val="18"/>
                 <w:szCs w:val="18"/>
               </w:rPr>
-              <w:t>Miguel Palima, Olivia Sirak</w:t>
-            </w:r>
+              <w:t xml:space="preserve">Miguel Palima, Olivia </w:t>
+            </w:r>
+            <w:proofErr w:type="spellStart"/>
+            <w:r>
+              <w:rPr>
+                <w:rFonts w:ascii="Century Gothic" w:eastAsia="Times New Roman" w:hAnsi="Century Gothic" w:cs="Times New Roman"/>
+                <w:color w:val="000000"/>
+                <w:sz w:val="18"/>
+                <w:szCs w:val="18"/>
+              </w:rPr>
+              <w:t>Sirak</w:t>
+            </w:r>
+            <w:proofErr w:type="spellEnd"/>
           </w:p>
         </w:tc>
         <w:tc>
@@ -2531,7 +2586,25 @@
                 <w:sz w:val="18"/>
                 <w:szCs w:val="18"/>
               </w:rPr>
-              <w:t xml:space="preserve">-Utilizing previously-unused technologies such as Angular.  </w:t>
+              <w:t xml:space="preserve">-Utilizing </w:t>
+            </w:r>
+            <w:proofErr w:type="gramStart"/>
+            <w:r>
+              <w:rPr>
+                <w:rFonts w:ascii="Century Gothic" w:eastAsia="Times New Roman" w:hAnsi="Century Gothic" w:cs="Times New Roman"/>
+                <w:sz w:val="18"/>
+                <w:szCs w:val="18"/>
+              </w:rPr>
+              <w:t>previously-unused</w:t>
+            </w:r>
+            <w:proofErr w:type="gramEnd"/>
+            <w:r>
+              <w:rPr>
+                <w:rFonts w:ascii="Century Gothic" w:eastAsia="Times New Roman" w:hAnsi="Century Gothic" w:cs="Times New Roman"/>
+                <w:sz w:val="18"/>
+                <w:szCs w:val="18"/>
+              </w:rPr>
+              <w:t xml:space="preserve"> technologies such as Angular.  </w:t>
             </w:r>
           </w:p>
           <w:p>
@@ -2561,14 +2634,25 @@
               </w:rPr>
               <w:t xml:space="preserve">e </w:t>
             </w:r>
-            <w:r>
-              <w:rPr>
-                <w:rFonts w:ascii="Century Gothic" w:eastAsia="Times New Roman" w:hAnsi="Century Gothic" w:cs="Times New Roman"/>
-                <w:color w:val="000000"/>
-                <w:sz w:val="18"/>
-                <w:szCs w:val="18"/>
-              </w:rPr>
-              <w:t>compatability between technologies.</w:t>
+            <w:proofErr w:type="spellStart"/>
+            <w:r>
+              <w:rPr>
+                <w:rFonts w:ascii="Century Gothic" w:eastAsia="Times New Roman" w:hAnsi="Century Gothic" w:cs="Times New Roman"/>
+                <w:color w:val="000000"/>
+                <w:sz w:val="18"/>
+                <w:szCs w:val="18"/>
+              </w:rPr>
+              <w:t>compatability</w:t>
+            </w:r>
+            <w:proofErr w:type="spellEnd"/>
+            <w:r>
+              <w:rPr>
+                <w:rFonts w:ascii="Century Gothic" w:eastAsia="Times New Roman" w:hAnsi="Century Gothic" w:cs="Times New Roman"/>
+                <w:color w:val="000000"/>
+                <w:sz w:val="18"/>
+                <w:szCs w:val="18"/>
+              </w:rPr>
+              <w:t xml:space="preserve"> between technologies.</w:t>
             </w:r>
           </w:p>
           <w:p>
@@ -6705,8 +6789,19 @@
                 <w:sz w:val="18"/>
                 <w:szCs w:val="18"/>
               </w:rPr>
-              <w:t>db.t3.small</w:t>
-            </w:r>
+              <w:t>db.t</w:t>
+            </w:r>
+            <w:proofErr w:type="gramStart"/>
+            <w:r>
+              <w:rPr>
+                <w:rFonts w:ascii="Century Gothic" w:eastAsia="Times New Roman" w:hAnsi="Century Gothic" w:cs="Times New Roman"/>
+                <w:color w:val="000000"/>
+                <w:sz w:val="18"/>
+                <w:szCs w:val="18"/>
+              </w:rPr>
+              <w:t>3.small</w:t>
+            </w:r>
+            <w:proofErr w:type="gramEnd"/>
           </w:p>
         </w:tc>
         <w:tc>
@@ -8926,8 +9021,6 @@
         </w:rPr>
         <w:t>Tie city, state, and country fields to API to ensure those entered are real</w:t>
       </w:r>
-      <w:bookmarkStart w:id="0" w:name="_GoBack"/>
-      <w:bookmarkEnd w:id="0"/>
     </w:p>
     <w:p>
       <w:pPr>
@@ -9744,6 +9837,30 @@
     </w:p>
     <w:p>
       <w:pPr>
+        <w:pStyle w:val="ListParagraph"/>
+        <w:ind w:left="1800"/>
+        <w:rPr>
+          <w:rFonts w:ascii="Century Gothic" w:hAnsi="Century Gothic" w:cs="Times New Roman"/>
+          <w:sz w:val="20"/>
+          <w:szCs w:val="20"/>
+        </w:rPr>
+      </w:pPr>
+    </w:p>
+    <w:p>
+      <w:pPr>
+        <w:pStyle w:val="ListParagraph"/>
+        <w:ind w:left="1800"/>
+        <w:rPr>
+          <w:rFonts w:ascii="Century Gothic" w:hAnsi="Century Gothic" w:cs="Times New Roman"/>
+          <w:sz w:val="20"/>
+          <w:szCs w:val="20"/>
+        </w:rPr>
+      </w:pPr>
+      <w:bookmarkStart w:id="0" w:name="_GoBack"/>
+      <w:bookmarkEnd w:id="0"/>
+    </w:p>
+    <w:p>
+      <w:pPr>
         <w:jc w:val="center"/>
         <w:rPr>
           <w:rFonts w:ascii="Century Gothic" w:hAnsi="Century Gothic" w:cs="Times New Roman"/>
@@ -9803,6 +9920,7 @@
         <w:t xml:space="preserve"> </w:t>
       </w:r>
       <w:bookmarkStart w:id="1" w:name="_Hlk47472084"/>
+      <w:proofErr w:type="spellStart"/>
       <w:r>
         <w:rPr>
           <w:rFonts w:ascii="Century Gothic" w:hAnsi="Century Gothic" w:cs="Times New Roman"/>
@@ -9820,6 +9938,7 @@
         <w:t>App</w:t>
       </w:r>
       <w:bookmarkEnd w:id="1"/>
+      <w:proofErr w:type="spellEnd"/>
     </w:p>
     <w:p>
       <w:pPr>
@@ -9887,6 +10006,7 @@
       <w:r>
         <w:t xml:space="preserve"> </w:t>
       </w:r>
+      <w:proofErr w:type="spellStart"/>
       <w:r>
         <w:rPr>
           <w:rFonts w:ascii="Century Gothic" w:hAnsi="Century Gothic" w:cs="Times New Roman"/>
@@ -9911,6 +10031,7 @@
         </w:rPr>
         <w:t>.configuration</w:t>
       </w:r>
+      <w:proofErr w:type="spellEnd"/>
     </w:p>
     <w:p>
       <w:pPr>
@@ -10002,6 +10123,7 @@
       <w:r>
         <w:t xml:space="preserve"> </w:t>
       </w:r>
+      <w:proofErr w:type="spellStart"/>
       <w:r>
         <w:rPr>
           <w:rFonts w:ascii="Century Gothic" w:hAnsi="Century Gothic" w:cs="Times New Roman"/>
@@ -10024,7 +10146,16 @@
           <w:sz w:val="20"/>
           <w:szCs w:val="20"/>
         </w:rPr>
-        <w:t xml:space="preserve">.controller </w:t>
+        <w:t>.controller</w:t>
+      </w:r>
+      <w:proofErr w:type="spellEnd"/>
+      <w:r>
+        <w:rPr>
+          <w:rFonts w:ascii="Century Gothic" w:hAnsi="Century Gothic" w:cs="Times New Roman"/>
+          <w:sz w:val="20"/>
+          <w:szCs w:val="20"/>
+        </w:rPr>
+        <w:t xml:space="preserve"> </w:t>
       </w:r>
     </w:p>
     <w:p>
@@ -10167,6 +10298,7 @@
       <w:r>
         <w:t xml:space="preserve"> </w:t>
       </w:r>
+      <w:proofErr w:type="spellStart"/>
       <w:r>
         <w:rPr>
           <w:rFonts w:ascii="Century Gothic" w:hAnsi="Century Gothic" w:cs="Times New Roman"/>
@@ -10191,6 +10323,7 @@
         </w:rPr>
         <w:t>.model</w:t>
       </w:r>
+      <w:proofErr w:type="spellEnd"/>
     </w:p>
     <w:p>
       <w:pPr>
@@ -10233,8 +10366,27 @@
           <w:sz w:val="20"/>
           <w:szCs w:val="20"/>
         </w:rPr>
-        <w:t xml:space="preserve">Long id, String firstName, String </w:t>
-      </w:r>
+        <w:t xml:space="preserve">Long id, String </w:t>
+      </w:r>
+      <w:proofErr w:type="spellStart"/>
+      <w:r>
+        <w:rPr>
+          <w:rFonts w:ascii="Century Gothic" w:hAnsi="Century Gothic" w:cs="Times New Roman"/>
+          <w:sz w:val="20"/>
+          <w:szCs w:val="20"/>
+        </w:rPr>
+        <w:t>firstName</w:t>
+      </w:r>
+      <w:proofErr w:type="spellEnd"/>
+      <w:r>
+        <w:rPr>
+          <w:rFonts w:ascii="Century Gothic" w:hAnsi="Century Gothic" w:cs="Times New Roman"/>
+          <w:sz w:val="20"/>
+          <w:szCs w:val="20"/>
+        </w:rPr>
+        <w:t xml:space="preserve">, String </w:t>
+      </w:r>
+      <w:proofErr w:type="spellStart"/>
       <w:r>
         <w:rPr>
           <w:rFonts w:ascii="Century Gothic" w:hAnsi="Century Gothic" w:cs="Times New Roman"/>
@@ -10249,7 +10401,16 @@
           <w:sz w:val="20"/>
           <w:szCs w:val="20"/>
         </w:rPr>
-        <w:t>Name,</w:t>
+        <w:t>Name</w:t>
+      </w:r>
+      <w:proofErr w:type="spellEnd"/>
+      <w:r>
+        <w:rPr>
+          <w:rFonts w:ascii="Century Gothic" w:hAnsi="Century Gothic" w:cs="Times New Roman"/>
+          <w:sz w:val="20"/>
+          <w:szCs w:val="20"/>
+        </w:rPr>
+        <w:t>,</w:t>
       </w:r>
       <w:r>
         <w:rPr>
@@ -10281,7 +10442,16 @@
           <w:sz w:val="20"/>
           <w:szCs w:val="20"/>
         </w:rPr>
-        <w:t xml:space="preserve"> Double overall</w:t>
+        <w:t xml:space="preserve"> Double </w:t>
+      </w:r>
+      <w:proofErr w:type="spellStart"/>
+      <w:r>
+        <w:rPr>
+          <w:rFonts w:ascii="Century Gothic" w:hAnsi="Century Gothic" w:cs="Times New Roman"/>
+          <w:sz w:val="20"/>
+          <w:szCs w:val="20"/>
+        </w:rPr>
+        <w:t>overall</w:t>
       </w:r>
       <w:r>
         <w:rPr>
@@ -10299,6 +10469,7 @@
         </w:rPr>
         <w:t>ating</w:t>
       </w:r>
+      <w:proofErr w:type="spellEnd"/>
       <w:r>
         <w:rPr>
           <w:rFonts w:ascii="Century Gothic" w:hAnsi="Century Gothic" w:cs="Times New Roman"/>
@@ -10313,16 +10484,44 @@
           <w:sz w:val="20"/>
           <w:szCs w:val="20"/>
         </w:rPr>
-        <w:t>method in RatingService)</w:t>
-      </w:r>
-      <w:r>
-        <w:rPr>
-          <w:rFonts w:ascii="Century Gothic" w:hAnsi="Century Gothic" w:cs="Times New Roman"/>
-          <w:sz w:val="20"/>
-          <w:szCs w:val="20"/>
-        </w:rPr>
-        <w:t>, String designation (imported from method in RatingService</w:t>
-      </w:r>
+        <w:t xml:space="preserve">method in </w:t>
+      </w:r>
+      <w:proofErr w:type="spellStart"/>
+      <w:r>
+        <w:rPr>
+          <w:rFonts w:ascii="Century Gothic" w:hAnsi="Century Gothic" w:cs="Times New Roman"/>
+          <w:sz w:val="20"/>
+          <w:szCs w:val="20"/>
+        </w:rPr>
+        <w:t>RatingService</w:t>
+      </w:r>
+      <w:proofErr w:type="spellEnd"/>
+      <w:r>
+        <w:rPr>
+          <w:rFonts w:ascii="Century Gothic" w:hAnsi="Century Gothic" w:cs="Times New Roman"/>
+          <w:sz w:val="20"/>
+          <w:szCs w:val="20"/>
+        </w:rPr>
+        <w:t>)</w:t>
+      </w:r>
+      <w:r>
+        <w:rPr>
+          <w:rFonts w:ascii="Century Gothic" w:hAnsi="Century Gothic" w:cs="Times New Roman"/>
+          <w:sz w:val="20"/>
+          <w:szCs w:val="20"/>
+        </w:rPr>
+        <w:t xml:space="preserve">, String designation (imported from method in </w:t>
+      </w:r>
+      <w:proofErr w:type="spellStart"/>
+      <w:r>
+        <w:rPr>
+          <w:rFonts w:ascii="Century Gothic" w:hAnsi="Century Gothic" w:cs="Times New Roman"/>
+          <w:sz w:val="20"/>
+          <w:szCs w:val="20"/>
+        </w:rPr>
+        <w:t>RatingService</w:t>
+      </w:r>
+      <w:proofErr w:type="spellEnd"/>
       <w:r>
         <w:rPr>
           <w:rFonts w:ascii="Century Gothic" w:hAnsi="Century Gothic" w:cs="Times New Roman"/>
@@ -10488,6 +10687,7 @@
         </w:rPr>
         <w:t xml:space="preserve">rater’s </w:t>
       </w:r>
+      <w:proofErr w:type="spellStart"/>
       <w:r>
         <w:rPr>
           <w:rFonts w:ascii="Century Gothic" w:hAnsi="Century Gothic" w:cs="Times New Roman"/>
@@ -10496,6 +10696,7 @@
         </w:rPr>
         <w:t>user_id</w:t>
       </w:r>
+      <w:proofErr w:type="spellEnd"/>
       <w:r>
         <w:rPr>
           <w:rFonts w:ascii="Century Gothic" w:hAnsi="Century Gothic" w:cs="Times New Roman"/>
@@ -10575,7 +10776,25 @@
           <w:sz w:val="20"/>
           <w:szCs w:val="20"/>
         </w:rPr>
-        <w:t>’s user_id),</w:t>
+        <w:t xml:space="preserve">’s </w:t>
+      </w:r>
+      <w:proofErr w:type="spellStart"/>
+      <w:r>
+        <w:rPr>
+          <w:rFonts w:ascii="Century Gothic" w:hAnsi="Century Gothic" w:cs="Times New Roman"/>
+          <w:sz w:val="20"/>
+          <w:szCs w:val="20"/>
+        </w:rPr>
+        <w:t>user_id</w:t>
+      </w:r>
+      <w:proofErr w:type="spellEnd"/>
+      <w:r>
+        <w:rPr>
+          <w:rFonts w:ascii="Century Gothic" w:hAnsi="Century Gothic" w:cs="Times New Roman"/>
+          <w:sz w:val="20"/>
+          <w:szCs w:val="20"/>
+        </w:rPr>
+        <w:t>),</w:t>
       </w:r>
       <w:r>
         <w:rPr>
@@ -10607,7 +10826,25 @@
           <w:sz w:val="20"/>
           <w:szCs w:val="20"/>
         </w:rPr>
-        <w:t xml:space="preserve"> rater_rating (rater’s own rating at time he/she is rating</w:t>
+        <w:t xml:space="preserve"> </w:t>
+      </w:r>
+      <w:proofErr w:type="spellStart"/>
+      <w:r>
+        <w:rPr>
+          <w:rFonts w:ascii="Century Gothic" w:hAnsi="Century Gothic" w:cs="Times New Roman"/>
+          <w:sz w:val="20"/>
+          <w:szCs w:val="20"/>
+        </w:rPr>
+        <w:t>rater_rating</w:t>
+      </w:r>
+      <w:proofErr w:type="spellEnd"/>
+      <w:r>
+        <w:rPr>
+          <w:rFonts w:ascii="Century Gothic" w:hAnsi="Century Gothic" w:cs="Times New Roman"/>
+          <w:sz w:val="20"/>
+          <w:szCs w:val="20"/>
+        </w:rPr>
+        <w:t xml:space="preserve"> (rater’s own rating at time he/she is rating</w:t>
       </w:r>
       <w:r>
         <w:rPr>
@@ -10639,24 +10876,54 @@
           <w:sz w:val="20"/>
           <w:szCs w:val="20"/>
         </w:rPr>
-        <w:t>from RatingService</w:t>
-      </w:r>
-      <w:r>
-        <w:rPr>
-          <w:rFonts w:ascii="Century Gothic" w:hAnsi="Century Gothic" w:cs="Times New Roman"/>
-          <w:sz w:val="20"/>
-          <w:szCs w:val="20"/>
-        </w:rPr>
-        <w:t>), Integer stars_given</w:t>
-      </w:r>
-      <w:r>
-        <w:rPr>
-          <w:rFonts w:ascii="Century Gothic" w:hAnsi="Century Gothic" w:cs="Times New Roman"/>
-          <w:sz w:val="20"/>
-          <w:szCs w:val="20"/>
-        </w:rPr>
-        <w:t>, Date createdAt</w:t>
-      </w:r>
+        <w:t xml:space="preserve">from </w:t>
+      </w:r>
+      <w:proofErr w:type="spellStart"/>
+      <w:r>
+        <w:rPr>
+          <w:rFonts w:ascii="Century Gothic" w:hAnsi="Century Gothic" w:cs="Times New Roman"/>
+          <w:sz w:val="20"/>
+          <w:szCs w:val="20"/>
+        </w:rPr>
+        <w:t>RatingService</w:t>
+      </w:r>
+      <w:proofErr w:type="spellEnd"/>
+      <w:r>
+        <w:rPr>
+          <w:rFonts w:ascii="Century Gothic" w:hAnsi="Century Gothic" w:cs="Times New Roman"/>
+          <w:sz w:val="20"/>
+          <w:szCs w:val="20"/>
+        </w:rPr>
+        <w:t xml:space="preserve">), Integer </w:t>
+      </w:r>
+      <w:proofErr w:type="spellStart"/>
+      <w:r>
+        <w:rPr>
+          <w:rFonts w:ascii="Century Gothic" w:hAnsi="Century Gothic" w:cs="Times New Roman"/>
+          <w:sz w:val="20"/>
+          <w:szCs w:val="20"/>
+        </w:rPr>
+        <w:t>stars_given</w:t>
+      </w:r>
+      <w:proofErr w:type="spellEnd"/>
+      <w:r>
+        <w:rPr>
+          <w:rFonts w:ascii="Century Gothic" w:hAnsi="Century Gothic" w:cs="Times New Roman"/>
+          <w:sz w:val="20"/>
+          <w:szCs w:val="20"/>
+        </w:rPr>
+        <w:t xml:space="preserve">, Date </w:t>
+      </w:r>
+      <w:proofErr w:type="spellStart"/>
+      <w:r>
+        <w:rPr>
+          <w:rFonts w:ascii="Century Gothic" w:hAnsi="Century Gothic" w:cs="Times New Roman"/>
+          <w:sz w:val="20"/>
+          <w:szCs w:val="20"/>
+        </w:rPr>
+        <w:t>createdAt</w:t>
+      </w:r>
+      <w:proofErr w:type="spellEnd"/>
     </w:p>
     <w:p>
       <w:pPr>
@@ -10740,6 +11007,7 @@
       <w:r>
         <w:t xml:space="preserve"> </w:t>
       </w:r>
+      <w:proofErr w:type="spellStart"/>
       <w:r>
         <w:rPr>
           <w:rFonts w:ascii="Century Gothic" w:hAnsi="Century Gothic" w:cs="Times New Roman"/>
@@ -10764,6 +11032,7 @@
         </w:rPr>
         <w:t>.repository</w:t>
       </w:r>
+      <w:proofErr w:type="spellEnd"/>
     </w:p>
     <w:p>
       <w:pPr>
@@ -10862,11 +11131,13 @@
           <w:sz w:val="20"/>
           <w:szCs w:val="20"/>
         </w:rPr>
+        <w:lastRenderedPageBreak/>
         <w:t>com.</w:t>
       </w:r>
       <w:r>
         <w:t xml:space="preserve"> </w:t>
       </w:r>
+      <w:proofErr w:type="spellStart"/>
       <w:r>
         <w:rPr>
           <w:rFonts w:ascii="Century Gothic" w:hAnsi="Century Gothic" w:cs="Times New Roman"/>
@@ -10891,6 +11162,7 @@
         </w:rPr>
         <w:t>.service</w:t>
       </w:r>
+      <w:proofErr w:type="spellEnd"/>
     </w:p>
     <w:p>
       <w:pPr>
@@ -10941,7 +11213,6 @@
           <w:sz w:val="20"/>
           <w:szCs w:val="20"/>
         </w:rPr>
-        <w:lastRenderedPageBreak/>
         <w:t>UserService.java</w:t>
       </w:r>
     </w:p>
@@ -11189,13 +11460,23 @@
           <w:szCs w:val="20"/>
         </w:rPr>
       </w:pPr>
-      <w:r>
-        <w:rPr>
-          <w:rFonts w:ascii="Century Gothic" w:hAnsi="Century Gothic" w:cs="Times New Roman"/>
-          <w:sz w:val="20"/>
-          <w:szCs w:val="20"/>
-        </w:rPr>
-        <w:t>UserToTrack: user being tracked</w:t>
+      <w:proofErr w:type="spellStart"/>
+      <w:r>
+        <w:rPr>
+          <w:rFonts w:ascii="Century Gothic" w:hAnsi="Century Gothic" w:cs="Times New Roman"/>
+          <w:sz w:val="20"/>
+          <w:szCs w:val="20"/>
+        </w:rPr>
+        <w:t>UserToTrack</w:t>
+      </w:r>
+      <w:proofErr w:type="spellEnd"/>
+      <w:r>
+        <w:rPr>
+          <w:rFonts w:ascii="Century Gothic" w:hAnsi="Century Gothic" w:cs="Times New Roman"/>
+          <w:sz w:val="20"/>
+          <w:szCs w:val="20"/>
+        </w:rPr>
+        <w:t>: user being tracked</w:t>
       </w:r>
     </w:p>
     <w:p>
@@ -11460,15 +11741,33 @@
           <w:sz w:val="20"/>
           <w:szCs w:val="20"/>
         </w:rPr>
-        <w:t xml:space="preserve">an input similar </w:t>
-      </w:r>
-      <w:r>
-        <w:rPr>
-          <w:rFonts w:ascii="Century Gothic" w:hAnsi="Century Gothic" w:cs="Times New Roman"/>
-          <w:sz w:val="20"/>
-          <w:szCs w:val="20"/>
-        </w:rPr>
-        <w:t>to the shown “Give Your Own Rating” t</w:t>
+        <w:t xml:space="preserve">an input </w:t>
+      </w:r>
+      <w:proofErr w:type="gramStart"/>
+      <w:r>
+        <w:rPr>
+          <w:rFonts w:ascii="Century Gothic" w:hAnsi="Century Gothic" w:cs="Times New Roman"/>
+          <w:sz w:val="20"/>
+          <w:szCs w:val="20"/>
+        </w:rPr>
+        <w:t xml:space="preserve">similar </w:t>
+      </w:r>
+      <w:r>
+        <w:rPr>
+          <w:rFonts w:ascii="Century Gothic" w:hAnsi="Century Gothic" w:cs="Times New Roman"/>
+          <w:sz w:val="20"/>
+          <w:szCs w:val="20"/>
+        </w:rPr>
+        <w:t>to</w:t>
+      </w:r>
+      <w:proofErr w:type="gramEnd"/>
+      <w:r>
+        <w:rPr>
+          <w:rFonts w:ascii="Century Gothic" w:hAnsi="Century Gothic" w:cs="Times New Roman"/>
+          <w:sz w:val="20"/>
+          <w:szCs w:val="20"/>
+        </w:rPr>
+        <w:t xml:space="preserve"> the shown “Give Your Own Rating” t</w:t>
       </w:r>
       <w:r>
         <w:rPr>
@@ -13608,7 +13907,7 @@
 </file>
 
 <file path=customXml/itemProps1.xml><?xml version="1.0" encoding="utf-8"?>
-<ds:datastoreItem xmlns:ds="http://schemas.openxmlformats.org/officeDocument/2006/customXml" ds:itemID="{71C475F3-0CC0-4A3F-8405-5962E6171228}">
+<ds:datastoreItem xmlns:ds="http://schemas.openxmlformats.org/officeDocument/2006/customXml" ds:itemID="{136A7E5D-5F38-4DBF-90F5-D4CD2E89B184}">
   <ds:schemaRefs>
     <ds:schemaRef ds:uri="http://schemas.openxmlformats.org/officeDocument/2006/bibliography"/>
   </ds:schemaRefs>

</xml_diff>